<commit_message>
beginning of foranalyse 2
</commit_message>
<xml_diff>
--- a/Rapporter/Processrapport.docx
+++ b/Rapporter/Processrapport.docx
@@ -261,7 +261,7 @@
           <w:szCs w:val="32"/>
         </w:rPr>
       </w:pPr>
-      <w:bookmarkStart w:id="1" w:name="_Toc150862486"/>
+      <w:bookmarkStart w:id="1" w:name="_Toc150873045"/>
       <w:r>
         <w:rPr>
           <w:rStyle w:val="Heading1Char"/>
@@ -988,7 +988,7 @@
             </w:rPr>
             <w:fldChar w:fldCharType="separate"/>
           </w:r>
-          <w:hyperlink w:anchor="_Toc150862486" w:history="1">
+          <w:hyperlink w:anchor="_Toc150873045" w:history="1">
             <w:r>
               <w:rPr>
                 <w:rStyle w:val="Hyperlink"/>
@@ -1017,7 +1017,7 @@
                 <w:noProof/>
                 <w:webHidden/>
               </w:rPr>
-              <w:instrText xml:space="preserve"> PAGEREF _Toc150862486 \h </w:instrText>
+              <w:instrText xml:space="preserve"> PAGEREF _Toc150873045 \h </w:instrText>
             </w:r>
             <w:r>
               <w:rPr>
@@ -1062,7 +1062,7 @@
               <w14:ligatures w14:val="standardContextual"/>
             </w:rPr>
           </w:pPr>
-          <w:hyperlink w:anchor="_Toc150862487" w:history="1">
+          <w:hyperlink w:anchor="_Toc150873046" w:history="1">
             <w:r>
               <w:rPr>
                 <w:rStyle w:val="Hyperlink"/>
@@ -1089,7 +1089,7 @@
                 <w:noProof/>
                 <w:webHidden/>
               </w:rPr>
-              <w:instrText xml:space="preserve"> PAGEREF _Toc150862487 \h </w:instrText>
+              <w:instrText xml:space="preserve"> PAGEREF _Toc150873046 \h </w:instrText>
             </w:r>
             <w:r>
               <w:rPr>
@@ -1134,7 +1134,7 @@
               <w14:ligatures w14:val="standardContextual"/>
             </w:rPr>
           </w:pPr>
-          <w:hyperlink w:anchor="_Toc150862488" w:history="1">
+          <w:hyperlink w:anchor="_Toc150873047" w:history="1">
             <w:r>
               <w:rPr>
                 <w:rStyle w:val="Hyperlink"/>
@@ -1161,7 +1161,7 @@
                 <w:noProof/>
                 <w:webHidden/>
               </w:rPr>
-              <w:instrText xml:space="preserve"> PAGEREF _Toc150862488 \h </w:instrText>
+              <w:instrText xml:space="preserve"> PAGEREF _Toc150873047 \h </w:instrText>
             </w:r>
             <w:r>
               <w:rPr>
@@ -1206,7 +1206,7 @@
               <w14:ligatures w14:val="standardContextual"/>
             </w:rPr>
           </w:pPr>
-          <w:hyperlink w:anchor="_Toc150862489" w:history="1">
+          <w:hyperlink w:anchor="_Toc150873048" w:history="1">
             <w:r>
               <w:rPr>
                 <w:rStyle w:val="Hyperlink"/>
@@ -1233,7 +1233,79 @@
                 <w:noProof/>
                 <w:webHidden/>
               </w:rPr>
-              <w:instrText xml:space="preserve"> PAGEREF _Toc150862489 \h </w:instrText>
+              <w:instrText xml:space="preserve"> PAGEREF _Toc150873048 \h </w:instrText>
+            </w:r>
+            <w:r>
+              <w:rPr>
+                <w:noProof/>
+                <w:webHidden/>
+              </w:rPr>
+            </w:r>
+            <w:r>
+              <w:rPr>
+                <w:noProof/>
+                <w:webHidden/>
+              </w:rPr>
+              <w:fldChar w:fldCharType="separate"/>
+            </w:r>
+            <w:r>
+              <w:rPr>
+                <w:noProof/>
+                <w:webHidden/>
+              </w:rPr>
+              <w:t>3</w:t>
+            </w:r>
+            <w:r>
+              <w:rPr>
+                <w:noProof/>
+                <w:webHidden/>
+              </w:rPr>
+              <w:fldChar w:fldCharType="end"/>
+            </w:r>
+          </w:hyperlink>
+        </w:p>
+        <w:p>
+          <w:pPr>
+            <w:pStyle w:val="TOC1"/>
+            <w:tabs>
+              <w:tab w:val="right" w:leader="dot" w:pos="9016"/>
+            </w:tabs>
+            <w:rPr>
+              <w:rFonts w:eastAsiaTheme="minorEastAsia"/>
+              <w:noProof/>
+              <w:kern w:val="2"/>
+              <w:lang w:val="en-DK" w:eastAsia="en-DK"/>
+              <w14:ligatures w14:val="standardContextual"/>
+            </w:rPr>
+          </w:pPr>
+          <w:hyperlink w:anchor="_Toc150873049" w:history="1">
+            <w:r>
+              <w:rPr>
+                <w:rStyle w:val="Hyperlink"/>
+                <w:noProof/>
+              </w:rPr>
+              <w:t>Baggrundsinformation</w:t>
+            </w:r>
+            <w:r>
+              <w:rPr>
+                <w:noProof/>
+                <w:webHidden/>
+              </w:rPr>
+              <w:tab/>
+            </w:r>
+            <w:r>
+              <w:rPr>
+                <w:noProof/>
+                <w:webHidden/>
+              </w:rPr>
+              <w:fldChar w:fldCharType="begin"/>
+            </w:r>
+            <w:r>
+              <w:rPr>
+                <w:noProof/>
+                <w:webHidden/>
+              </w:rPr>
+              <w:instrText xml:space="preserve"> PAGEREF _Toc150873049 \h </w:instrText>
             </w:r>
             <w:r>
               <w:rPr>
@@ -1278,13 +1350,13 @@
               <w14:ligatures w14:val="standardContextual"/>
             </w:rPr>
           </w:pPr>
-          <w:hyperlink w:anchor="_Toc150862490" w:history="1">
+          <w:hyperlink w:anchor="_Toc150873050" w:history="1">
             <w:r>
               <w:rPr>
                 <w:rStyle w:val="Hyperlink"/>
                 <w:noProof/>
               </w:rPr>
-              <w:t>Baggrundsinformation</w:t>
+              <w:t>Blåmuslinger</w:t>
             </w:r>
             <w:r>
               <w:rPr>
@@ -1305,7 +1377,7 @@
                 <w:noProof/>
                 <w:webHidden/>
               </w:rPr>
-              <w:instrText xml:space="preserve"> PAGEREF _Toc150862490 \h </w:instrText>
+              <w:instrText xml:space="preserve"> PAGEREF _Toc150873050 \h </w:instrText>
             </w:r>
             <w:r>
               <w:rPr>
@@ -1350,13 +1422,13 @@
               <w14:ligatures w14:val="standardContextual"/>
             </w:rPr>
           </w:pPr>
-          <w:hyperlink w:anchor="_Toc150862491" w:history="1">
+          <w:hyperlink w:anchor="_Toc150873051" w:history="1">
             <w:r>
               <w:rPr>
                 <w:rStyle w:val="Hyperlink"/>
                 <w:noProof/>
               </w:rPr>
-              <w:t>Forventede resultater</w:t>
+              <w:t>Elektroder</w:t>
             </w:r>
             <w:r>
               <w:rPr>
@@ -1377,7 +1449,7 @@
                 <w:noProof/>
                 <w:webHidden/>
               </w:rPr>
-              <w:instrText xml:space="preserve"> PAGEREF _Toc150862491 \h </w:instrText>
+              <w:instrText xml:space="preserve"> PAGEREF _Toc150873051 \h </w:instrText>
             </w:r>
             <w:r>
               <w:rPr>
@@ -1422,13 +1494,13 @@
               <w14:ligatures w14:val="standardContextual"/>
             </w:rPr>
           </w:pPr>
-          <w:hyperlink w:anchor="_Toc150862492" w:history="1">
+          <w:hyperlink w:anchor="_Toc150873052" w:history="1">
             <w:r>
               <w:rPr>
                 <w:rStyle w:val="Hyperlink"/>
                 <w:noProof/>
               </w:rPr>
-              <w:t>Konklusion</w:t>
+              <w:t>Tilførsel af ilt</w:t>
             </w:r>
             <w:r>
               <w:rPr>
@@ -1449,7 +1521,7 @@
                 <w:noProof/>
                 <w:webHidden/>
               </w:rPr>
-              <w:instrText xml:space="preserve"> PAGEREF _Toc150862492 \h </w:instrText>
+              <w:instrText xml:space="preserve"> PAGEREF _Toc150873052 \h </w:instrText>
             </w:r>
             <w:r>
               <w:rPr>
@@ -1469,7 +1541,79 @@
                 <w:noProof/>
                 <w:webHidden/>
               </w:rPr>
-              <w:t>3</w:t>
+              <w:t>4</w:t>
+            </w:r>
+            <w:r>
+              <w:rPr>
+                <w:noProof/>
+                <w:webHidden/>
+              </w:rPr>
+              <w:fldChar w:fldCharType="end"/>
+            </w:r>
+          </w:hyperlink>
+        </w:p>
+        <w:p>
+          <w:pPr>
+            <w:pStyle w:val="TOC2"/>
+            <w:tabs>
+              <w:tab w:val="right" w:leader="dot" w:pos="9016"/>
+            </w:tabs>
+            <w:rPr>
+              <w:rFonts w:eastAsiaTheme="minorEastAsia"/>
+              <w:noProof/>
+              <w:kern w:val="2"/>
+              <w:lang w:val="en-DK" w:eastAsia="en-DK"/>
+              <w14:ligatures w14:val="standardContextual"/>
+            </w:rPr>
+          </w:pPr>
+          <w:hyperlink w:anchor="_Toc150873053" w:history="1">
+            <w:r>
+              <w:rPr>
+                <w:rStyle w:val="Hyperlink"/>
+                <w:noProof/>
+              </w:rPr>
+              <w:t>Kabelbakterier</w:t>
+            </w:r>
+            <w:r>
+              <w:rPr>
+                <w:noProof/>
+                <w:webHidden/>
+              </w:rPr>
+              <w:tab/>
+            </w:r>
+            <w:r>
+              <w:rPr>
+                <w:noProof/>
+                <w:webHidden/>
+              </w:rPr>
+              <w:fldChar w:fldCharType="begin"/>
+            </w:r>
+            <w:r>
+              <w:rPr>
+                <w:noProof/>
+                <w:webHidden/>
+              </w:rPr>
+              <w:instrText xml:space="preserve"> PAGEREF _Toc150873053 \h </w:instrText>
+            </w:r>
+            <w:r>
+              <w:rPr>
+                <w:noProof/>
+                <w:webHidden/>
+              </w:rPr>
+            </w:r>
+            <w:r>
+              <w:rPr>
+                <w:noProof/>
+                <w:webHidden/>
+              </w:rPr>
+              <w:fldChar w:fldCharType="separate"/>
+            </w:r>
+            <w:r>
+              <w:rPr>
+                <w:noProof/>
+                <w:webHidden/>
+              </w:rPr>
+              <w:t>5</w:t>
             </w:r>
             <w:r>
               <w:rPr>
@@ -1494,7 +1638,7 @@
               <w14:ligatures w14:val="standardContextual"/>
             </w:rPr>
           </w:pPr>
-          <w:hyperlink w:anchor="_Toc150862493" w:history="1">
+          <w:hyperlink w:anchor="_Toc150873054" w:history="1">
             <w:r>
               <w:rPr>
                 <w:rStyle w:val="Hyperlink"/>
@@ -1521,7 +1665,7 @@
                 <w:noProof/>
                 <w:webHidden/>
               </w:rPr>
-              <w:instrText xml:space="preserve"> PAGEREF _Toc150862493 \h </w:instrText>
+              <w:instrText xml:space="preserve"> PAGEREF _Toc150873054 \h </w:instrText>
             </w:r>
             <w:r>
               <w:rPr>
@@ -1541,7 +1685,7 @@
                 <w:noProof/>
                 <w:webHidden/>
               </w:rPr>
-              <w:t>4</w:t>
+              <w:t>6</w:t>
             </w:r>
             <w:r>
               <w:rPr>
@@ -1566,7 +1710,7 @@
               <w14:ligatures w14:val="standardContextual"/>
             </w:rPr>
           </w:pPr>
-          <w:hyperlink w:anchor="_Toc150862494" w:history="1">
+          <w:hyperlink w:anchor="_Toc150873055" w:history="1">
             <w:r>
               <w:rPr>
                 <w:rStyle w:val="Hyperlink"/>
@@ -1594,7 +1738,7 @@
                 <w:noProof/>
                 <w:webHidden/>
               </w:rPr>
-              <w:instrText xml:space="preserve"> PAGEREF _Toc150862494 \h </w:instrText>
+              <w:instrText xml:space="preserve"> PAGEREF _Toc150873055 \h </w:instrText>
             </w:r>
             <w:r>
               <w:rPr>
@@ -1614,7 +1758,7 @@
                 <w:noProof/>
                 <w:webHidden/>
               </w:rPr>
-              <w:t>4</w:t>
+              <w:t>6</w:t>
             </w:r>
             <w:r>
               <w:rPr>
@@ -1639,7 +1783,7 @@
               <w14:ligatures w14:val="standardContextual"/>
             </w:rPr>
           </w:pPr>
-          <w:hyperlink w:anchor="_Toc150862495" w:history="1">
+          <w:hyperlink w:anchor="_Toc150873056" w:history="1">
             <w:r>
               <w:rPr>
                 <w:rStyle w:val="Hyperlink"/>
@@ -1667,7 +1811,7 @@
                 <w:noProof/>
                 <w:webHidden/>
               </w:rPr>
-              <w:instrText xml:space="preserve"> PAGEREF _Toc150862495 \h </w:instrText>
+              <w:instrText xml:space="preserve"> PAGEREF _Toc150873056 \h </w:instrText>
             </w:r>
             <w:r>
               <w:rPr>
@@ -1687,7 +1831,7 @@
                 <w:noProof/>
                 <w:webHidden/>
               </w:rPr>
-              <w:t>4</w:t>
+              <w:t>6</w:t>
             </w:r>
             <w:r>
               <w:rPr>
@@ -1712,7 +1856,7 @@
               <w14:ligatures w14:val="standardContextual"/>
             </w:rPr>
           </w:pPr>
-          <w:hyperlink w:anchor="_Toc150862496" w:history="1">
+          <w:hyperlink w:anchor="_Toc150873057" w:history="1">
             <w:r>
               <w:rPr>
                 <w:rStyle w:val="Hyperlink"/>
@@ -1740,7 +1884,7 @@
                 <w:noProof/>
                 <w:webHidden/>
               </w:rPr>
-              <w:instrText xml:space="preserve"> PAGEREF _Toc150862496 \h </w:instrText>
+              <w:instrText xml:space="preserve"> PAGEREF _Toc150873057 \h </w:instrText>
             </w:r>
             <w:r>
               <w:rPr>
@@ -1760,7 +1904,7 @@
                 <w:noProof/>
                 <w:webHidden/>
               </w:rPr>
-              <w:t>4</w:t>
+              <w:t>6</w:t>
             </w:r>
             <w:r>
               <w:rPr>
@@ -1785,7 +1929,7 @@
               <w14:ligatures w14:val="standardContextual"/>
             </w:rPr>
           </w:pPr>
-          <w:hyperlink w:anchor="_Toc150862497" w:history="1">
+          <w:hyperlink w:anchor="_Toc150873058" w:history="1">
             <w:r>
               <w:rPr>
                 <w:rStyle w:val="Hyperlink"/>
@@ -1813,7 +1957,7 @@
                 <w:noProof/>
                 <w:webHidden/>
               </w:rPr>
-              <w:instrText xml:space="preserve"> PAGEREF _Toc150862497 \h </w:instrText>
+              <w:instrText xml:space="preserve"> PAGEREF _Toc150873058 \h </w:instrText>
             </w:r>
             <w:r>
               <w:rPr>
@@ -1833,7 +1977,7 @@
                 <w:noProof/>
                 <w:webHidden/>
               </w:rPr>
-              <w:t>4</w:t>
+              <w:t>6</w:t>
             </w:r>
             <w:r>
               <w:rPr>
@@ -1858,7 +2002,7 @@
               <w14:ligatures w14:val="standardContextual"/>
             </w:rPr>
           </w:pPr>
-          <w:hyperlink w:anchor="_Toc150862498" w:history="1">
+          <w:hyperlink w:anchor="_Toc150873059" w:history="1">
             <w:r>
               <w:rPr>
                 <w:rStyle w:val="Hyperlink"/>
@@ -1886,7 +2030,7 @@
                 <w:noProof/>
                 <w:webHidden/>
               </w:rPr>
-              <w:instrText xml:space="preserve"> PAGEREF _Toc150862498 \h </w:instrText>
+              <w:instrText xml:space="preserve"> PAGEREF _Toc150873059 \h </w:instrText>
             </w:r>
             <w:r>
               <w:rPr>
@@ -1906,7 +2050,7 @@
                 <w:noProof/>
                 <w:webHidden/>
               </w:rPr>
-              <w:t>4</w:t>
+              <w:t>6</w:t>
             </w:r>
             <w:r>
               <w:rPr>
@@ -1931,7 +2075,7 @@
               <w14:ligatures w14:val="standardContextual"/>
             </w:rPr>
           </w:pPr>
-          <w:hyperlink w:anchor="_Toc150862499" w:history="1">
+          <w:hyperlink w:anchor="_Toc150873060" w:history="1">
             <w:r>
               <w:rPr>
                 <w:rStyle w:val="Hyperlink"/>
@@ -1959,7 +2103,7 @@
                 <w:noProof/>
                 <w:webHidden/>
               </w:rPr>
-              <w:instrText xml:space="preserve"> PAGEREF _Toc150862499 \h </w:instrText>
+              <w:instrText xml:space="preserve"> PAGEREF _Toc150873060 \h </w:instrText>
             </w:r>
             <w:r>
               <w:rPr>
@@ -1979,7 +2123,7 @@
                 <w:noProof/>
                 <w:webHidden/>
               </w:rPr>
-              <w:t>4</w:t>
+              <w:t>6</w:t>
             </w:r>
             <w:r>
               <w:rPr>
@@ -2004,7 +2148,7 @@
               <w14:ligatures w14:val="standardContextual"/>
             </w:rPr>
           </w:pPr>
-          <w:hyperlink w:anchor="_Toc150862500" w:history="1">
+          <w:hyperlink w:anchor="_Toc150873061" w:history="1">
             <w:r>
               <w:rPr>
                 <w:rStyle w:val="Hyperlink"/>
@@ -2032,7 +2176,7 @@
                 <w:noProof/>
                 <w:webHidden/>
               </w:rPr>
-              <w:instrText xml:space="preserve"> PAGEREF _Toc150862500 \h </w:instrText>
+              <w:instrText xml:space="preserve"> PAGEREF _Toc150873061 \h </w:instrText>
             </w:r>
             <w:r>
               <w:rPr>
@@ -2052,7 +2196,7 @@
                 <w:noProof/>
                 <w:webHidden/>
               </w:rPr>
-              <w:t>4</w:t>
+              <w:t>6</w:t>
             </w:r>
             <w:r>
               <w:rPr>
@@ -2077,7 +2221,7 @@
               <w14:ligatures w14:val="standardContextual"/>
             </w:rPr>
           </w:pPr>
-          <w:hyperlink w:anchor="_Toc150862501" w:history="1">
+          <w:hyperlink w:anchor="_Toc150873062" w:history="1">
             <w:r>
               <w:rPr>
                 <w:rStyle w:val="Hyperlink"/>
@@ -2105,7 +2249,7 @@
                 <w:noProof/>
                 <w:webHidden/>
               </w:rPr>
-              <w:instrText xml:space="preserve"> PAGEREF _Toc150862501 \h </w:instrText>
+              <w:instrText xml:space="preserve"> PAGEREF _Toc150873062 \h </w:instrText>
             </w:r>
             <w:r>
               <w:rPr>
@@ -2125,7 +2269,7 @@
                 <w:noProof/>
                 <w:webHidden/>
               </w:rPr>
-              <w:t>4</w:t>
+              <w:t>6</w:t>
             </w:r>
             <w:r>
               <w:rPr>
@@ -2150,7 +2294,7 @@
               <w14:ligatures w14:val="standardContextual"/>
             </w:rPr>
           </w:pPr>
-          <w:hyperlink w:anchor="_Toc150862502" w:history="1">
+          <w:hyperlink w:anchor="_Toc150873063" w:history="1">
             <w:r>
               <w:rPr>
                 <w:rStyle w:val="Hyperlink"/>
@@ -2178,7 +2322,7 @@
                 <w:noProof/>
                 <w:webHidden/>
               </w:rPr>
-              <w:instrText xml:space="preserve"> PAGEREF _Toc150862502 \h </w:instrText>
+              <w:instrText xml:space="preserve"> PAGEREF _Toc150873063 \h </w:instrText>
             </w:r>
             <w:r>
               <w:rPr>
@@ -2198,7 +2342,7 @@
                 <w:noProof/>
                 <w:webHidden/>
               </w:rPr>
-              <w:t>4</w:t>
+              <w:t>6</w:t>
             </w:r>
             <w:r>
               <w:rPr>
@@ -2223,7 +2367,7 @@
               <w14:ligatures w14:val="standardContextual"/>
             </w:rPr>
           </w:pPr>
-          <w:hyperlink w:anchor="_Toc150862503" w:history="1">
+          <w:hyperlink w:anchor="_Toc150873064" w:history="1">
             <w:r>
               <w:rPr>
                 <w:rStyle w:val="Hyperlink"/>
@@ -2258,7 +2402,7 @@
                 <w:noProof/>
                 <w:webHidden/>
               </w:rPr>
-              <w:instrText xml:space="preserve"> PAGEREF _Toc150862503 \h </w:instrText>
+              <w:instrText xml:space="preserve"> PAGEREF _Toc150873064 \h </w:instrText>
             </w:r>
             <w:r>
               <w:rPr>
@@ -2278,7 +2422,7 @@
                 <w:noProof/>
                 <w:webHidden/>
               </w:rPr>
-              <w:t>4</w:t>
+              <w:t>6</w:t>
             </w:r>
             <w:r>
               <w:rPr>
@@ -2303,7 +2447,7 @@
               <w14:ligatures w14:val="standardContextual"/>
             </w:rPr>
           </w:pPr>
-          <w:hyperlink w:anchor="_Toc150862504" w:history="1">
+          <w:hyperlink w:anchor="_Toc150873065" w:history="1">
             <w:r>
               <w:rPr>
                 <w:rStyle w:val="Hyperlink"/>
@@ -2331,7 +2475,7 @@
                 <w:noProof/>
                 <w:webHidden/>
               </w:rPr>
-              <w:instrText xml:space="preserve"> PAGEREF _Toc150862504 \h </w:instrText>
+              <w:instrText xml:space="preserve"> PAGEREF _Toc150873065 \h </w:instrText>
             </w:r>
             <w:r>
               <w:rPr>
@@ -2351,7 +2495,7 @@
                 <w:noProof/>
                 <w:webHidden/>
               </w:rPr>
-              <w:t>5</w:t>
+              <w:t>7</w:t>
             </w:r>
             <w:r>
               <w:rPr>
@@ -2376,7 +2520,7 @@
               <w14:ligatures w14:val="standardContextual"/>
             </w:rPr>
           </w:pPr>
-          <w:hyperlink w:anchor="_Toc150862505" w:history="1">
+          <w:hyperlink w:anchor="_Toc150873066" w:history="1">
             <w:r>
               <w:rPr>
                 <w:rStyle w:val="Hyperlink"/>
@@ -2404,7 +2548,7 @@
                 <w:noProof/>
                 <w:webHidden/>
               </w:rPr>
-              <w:instrText xml:space="preserve"> PAGEREF _Toc150862505 \h </w:instrText>
+              <w:instrText xml:space="preserve"> PAGEREF _Toc150873066 \h </w:instrText>
             </w:r>
             <w:r>
               <w:rPr>
@@ -2424,7 +2568,7 @@
                 <w:noProof/>
                 <w:webHidden/>
               </w:rPr>
-              <w:t>6</w:t>
+              <w:t>8</w:t>
             </w:r>
             <w:r>
               <w:rPr>
@@ -2470,7 +2614,7 @@
       <w:pPr>
         <w:pStyle w:val="Heading1"/>
       </w:pPr>
-      <w:bookmarkStart w:id="2" w:name="_Toc150862487"/>
+      <w:bookmarkStart w:id="2" w:name="_Toc150873046"/>
       <w:r>
         <w:lastRenderedPageBreak/>
         <w:t>Indledning</w:t>
@@ -2486,7 +2630,7 @@
       <w:pPr>
         <w:pStyle w:val="Heading1"/>
       </w:pPr>
-      <w:bookmarkStart w:id="3" w:name="_Toc150862488"/>
+      <w:bookmarkStart w:id="3" w:name="_Toc150873047"/>
       <w:r>
         <w:t>Foranalyse</w:t>
       </w:r>
@@ -2496,7 +2640,7 @@
       <w:pPr>
         <w:pStyle w:val="Heading2"/>
       </w:pPr>
-      <w:bookmarkStart w:id="4" w:name="_Toc150862489"/>
+      <w:bookmarkStart w:id="4" w:name="_Toc150873048"/>
       <w:r>
         <w:t>Introduktion</w:t>
       </w:r>
@@ -2524,7 +2668,7 @@
       <w:pPr>
         <w:pStyle w:val="Heading1"/>
       </w:pPr>
-      <w:bookmarkStart w:id="5" w:name="_Toc150862490"/>
+      <w:bookmarkStart w:id="5" w:name="_Toc150873049"/>
       <w:r>
         <w:t>B</w:t>
       </w:r>
@@ -2547,9 +2691,11 @@
       <w:pPr>
         <w:pStyle w:val="Heading2"/>
       </w:pPr>
+      <w:bookmarkStart w:id="6" w:name="_Toc150873050"/>
       <w:r>
         <w:t>Blåmuslinger</w:t>
       </w:r>
+      <w:bookmarkEnd w:id="6"/>
     </w:p>
     <w:p>
       <w:r>
@@ -2563,9 +2709,11 @@
       <w:pPr>
         <w:pStyle w:val="Heading2"/>
       </w:pPr>
+      <w:bookmarkStart w:id="7" w:name="_Toc150873051"/>
       <w:r>
         <w:t>Elektroder</w:t>
       </w:r>
+      <w:bookmarkEnd w:id="7"/>
     </w:p>
     <w:p>
       <w:r>
@@ -2591,8 +2739,12 @@
       </w:pPr>
       <w:r>
         <w:br/>
+      </w:r>
+      <w:bookmarkStart w:id="8" w:name="_Toc150873052"/>
+      <w:r>
         <w:t>Tilførsel af ilt</w:t>
       </w:r>
+      <w:bookmarkEnd w:id="8"/>
     </w:p>
     <w:p>
       <w:r>
@@ -2631,10 +2783,12 @@
       <w:pPr>
         <w:pStyle w:val="Heading2"/>
       </w:pPr>
+      <w:bookmarkStart w:id="9" w:name="_Toc150873053"/>
       <w:r>
         <w:lastRenderedPageBreak/>
         <w:t>Kabelbakterier</w:t>
       </w:r>
+      <w:bookmarkEnd w:id="9"/>
     </w:p>
     <w:p>
       <w:pPr>
@@ -2648,12 +2802,12 @@
       <w:pPr>
         <w:pStyle w:val="Heading1"/>
       </w:pPr>
-      <w:bookmarkStart w:id="6" w:name="_Toc150862493"/>
+      <w:bookmarkStart w:id="10" w:name="_Toc150873054"/>
       <w:r>
         <w:lastRenderedPageBreak/>
         <w:t>Problemformulering</w:t>
       </w:r>
-      <w:bookmarkEnd w:id="6"/>
+      <w:bookmarkEnd w:id="10"/>
     </w:p>
     <w:p>
       <w:r>
@@ -2674,14 +2828,14 @@
           <w:rFonts w:ascii="Times New Roman" w:hAnsi="Times New Roman" w:cs="Times New Roman"/>
         </w:rPr>
       </w:pPr>
-      <w:bookmarkStart w:id="7" w:name="_Toc150862494"/>
+      <w:bookmarkStart w:id="11" w:name="_Toc150873055"/>
       <w:r>
         <w:rPr>
           <w:rFonts w:ascii="Times New Roman" w:hAnsi="Times New Roman" w:cs="Times New Roman"/>
         </w:rPr>
         <w:t>Projektplanlægning</w:t>
       </w:r>
-      <w:bookmarkEnd w:id="7"/>
+      <w:bookmarkEnd w:id="11"/>
     </w:p>
     <w:p>
       <w:pPr>
@@ -2691,14 +2845,14 @@
           <w:rFonts w:ascii="Times New Roman" w:hAnsi="Times New Roman" w:cs="Times New Roman"/>
         </w:rPr>
       </w:pPr>
-      <w:bookmarkStart w:id="8" w:name="_Toc150862495"/>
+      <w:bookmarkStart w:id="12" w:name="_Toc150873056"/>
       <w:r>
         <w:rPr>
           <w:rFonts w:ascii="Times New Roman" w:hAnsi="Times New Roman" w:cs="Times New Roman"/>
         </w:rPr>
         <w:t>Projektbeskrivelse</w:t>
       </w:r>
-      <w:bookmarkEnd w:id="8"/>
+      <w:bookmarkEnd w:id="12"/>
     </w:p>
     <w:p>
       <w:pPr>
@@ -2708,14 +2862,14 @@
           <w:rFonts w:ascii="Times New Roman" w:hAnsi="Times New Roman" w:cs="Times New Roman"/>
         </w:rPr>
       </w:pPr>
-      <w:bookmarkStart w:id="9" w:name="_Toc150862496"/>
+      <w:bookmarkStart w:id="13" w:name="_Toc150873057"/>
       <w:r>
         <w:rPr>
           <w:rFonts w:ascii="Times New Roman" w:hAnsi="Times New Roman" w:cs="Times New Roman"/>
         </w:rPr>
         <w:t>Projektets mål</w:t>
       </w:r>
-      <w:bookmarkEnd w:id="9"/>
+      <w:bookmarkEnd w:id="13"/>
     </w:p>
     <w:p>
       <w:pPr>
@@ -2725,14 +2879,14 @@
           <w:rFonts w:ascii="Times New Roman" w:hAnsi="Times New Roman" w:cs="Times New Roman"/>
         </w:rPr>
       </w:pPr>
-      <w:bookmarkStart w:id="10" w:name="_Toc150862497"/>
+      <w:bookmarkStart w:id="14" w:name="_Toc150873058"/>
       <w:r>
         <w:rPr>
           <w:rFonts w:ascii="Times New Roman" w:hAnsi="Times New Roman" w:cs="Times New Roman"/>
         </w:rPr>
         <w:t>Projektets aktiviteter</w:t>
       </w:r>
-      <w:bookmarkEnd w:id="10"/>
+      <w:bookmarkEnd w:id="14"/>
       <w:r>
         <w:rPr>
           <w:rFonts w:ascii="Times New Roman" w:hAnsi="Times New Roman" w:cs="Times New Roman"/>
@@ -2748,14 +2902,14 @@
           <w:rFonts w:ascii="Times New Roman" w:hAnsi="Times New Roman" w:cs="Times New Roman"/>
         </w:rPr>
       </w:pPr>
-      <w:bookmarkStart w:id="11" w:name="_Toc150862498"/>
+      <w:bookmarkStart w:id="15" w:name="_Toc150873059"/>
       <w:r>
         <w:rPr>
           <w:rFonts w:ascii="Times New Roman" w:hAnsi="Times New Roman" w:cs="Times New Roman"/>
         </w:rPr>
         <w:t>Projektets milepæle</w:t>
       </w:r>
-      <w:bookmarkEnd w:id="11"/>
+      <w:bookmarkEnd w:id="15"/>
     </w:p>
     <w:p>
       <w:pPr>
@@ -2765,14 +2919,14 @@
           <w:rFonts w:ascii="Times New Roman" w:hAnsi="Times New Roman" w:cs="Times New Roman"/>
         </w:rPr>
       </w:pPr>
-      <w:bookmarkStart w:id="12" w:name="_Toc150862499"/>
+      <w:bookmarkStart w:id="16" w:name="_Toc150873060"/>
       <w:r>
         <w:rPr>
           <w:rFonts w:ascii="Times New Roman" w:hAnsi="Times New Roman" w:cs="Times New Roman"/>
         </w:rPr>
         <w:t>Projektets succeskriterier</w:t>
       </w:r>
-      <w:bookmarkEnd w:id="12"/>
+      <w:bookmarkEnd w:id="16"/>
     </w:p>
     <w:p>
       <w:pPr>
@@ -2782,14 +2936,14 @@
           <w:rFonts w:ascii="Times New Roman" w:hAnsi="Times New Roman" w:cs="Times New Roman"/>
         </w:rPr>
       </w:pPr>
-      <w:bookmarkStart w:id="13" w:name="_Toc150862500"/>
+      <w:bookmarkStart w:id="17" w:name="_Toc150873061"/>
       <w:r>
         <w:rPr>
           <w:rFonts w:ascii="Times New Roman" w:hAnsi="Times New Roman" w:cs="Times New Roman"/>
         </w:rPr>
         <w:t>Estimeret tidsplan</w:t>
       </w:r>
-      <w:bookmarkEnd w:id="13"/>
+      <w:bookmarkEnd w:id="17"/>
     </w:p>
     <w:p>
       <w:pPr>
@@ -2799,14 +2953,14 @@
           <w:rFonts w:ascii="Times New Roman" w:hAnsi="Times New Roman" w:cs="Times New Roman"/>
         </w:rPr>
       </w:pPr>
-      <w:bookmarkStart w:id="14" w:name="_Toc150862501"/>
+      <w:bookmarkStart w:id="18" w:name="_Toc150873062"/>
       <w:r>
         <w:rPr>
           <w:rFonts w:ascii="Times New Roman" w:hAnsi="Times New Roman" w:cs="Times New Roman"/>
         </w:rPr>
         <w:t>Arbejdsfordeling</w:t>
       </w:r>
-      <w:bookmarkEnd w:id="14"/>
+      <w:bookmarkEnd w:id="18"/>
     </w:p>
     <w:p>
       <w:pPr>
@@ -2816,14 +2970,14 @@
           <w:rFonts w:ascii="Times New Roman" w:hAnsi="Times New Roman" w:cs="Times New Roman"/>
         </w:rPr>
       </w:pPr>
-      <w:bookmarkStart w:id="15" w:name="_Toc150862502"/>
+      <w:bookmarkStart w:id="19" w:name="_Toc150873063"/>
       <w:r>
         <w:rPr>
           <w:rFonts w:ascii="Times New Roman" w:hAnsi="Times New Roman" w:cs="Times New Roman"/>
         </w:rPr>
         <w:t>Begrundelse for metodevalg og teknologi</w:t>
       </w:r>
-      <w:bookmarkEnd w:id="15"/>
+      <w:bookmarkEnd w:id="19"/>
     </w:p>
     <w:p>
       <w:pPr>
@@ -2835,7 +2989,7 @@
           <w:szCs w:val="24"/>
         </w:rPr>
       </w:pPr>
-      <w:bookmarkStart w:id="16" w:name="_Toc150862503"/>
+      <w:bookmarkStart w:id="20" w:name="_Toc150873064"/>
       <w:r>
         <w:rPr>
           <w:rFonts w:ascii="Times New Roman" w:hAnsi="Times New Roman" w:cs="Times New Roman"/>
@@ -2852,7 +3006,7 @@
         <w:lastRenderedPageBreak/>
         <w:t>Projektdagbog / logbog</w:t>
       </w:r>
-      <w:bookmarkEnd w:id="16"/>
+      <w:bookmarkEnd w:id="20"/>
     </w:p>
     <w:p>
       <w:pPr>
@@ -2862,14 +3016,14 @@
           <w:rFonts w:ascii="Times New Roman" w:hAnsi="Times New Roman" w:cs="Times New Roman"/>
         </w:rPr>
       </w:pPr>
-      <w:bookmarkStart w:id="17" w:name="_Toc150862504"/>
+      <w:bookmarkStart w:id="21" w:name="_Toc150873065"/>
       <w:r>
         <w:rPr>
           <w:rFonts w:ascii="Times New Roman" w:hAnsi="Times New Roman" w:cs="Times New Roman"/>
         </w:rPr>
         <w:t>Realiseret tidsplan</w:t>
       </w:r>
-      <w:bookmarkEnd w:id="17"/>
+      <w:bookmarkEnd w:id="21"/>
       <w:r>
         <w:br w:type="page"/>
       </w:r>
@@ -2882,7 +3036,7 @@
           <w:rFonts w:ascii="Times New Roman" w:hAnsi="Times New Roman" w:cs="Times New Roman"/>
         </w:rPr>
       </w:pPr>
-      <w:bookmarkStart w:id="18" w:name="_Toc150862505"/>
+      <w:bookmarkStart w:id="22" w:name="_Toc150873066"/>
       <w:r>
         <w:rPr>
           <w:rFonts w:ascii="Times New Roman" w:hAnsi="Times New Roman" w:cs="Times New Roman"/>
@@ -2890,7 +3044,7 @@
         <w:lastRenderedPageBreak/>
         <w:t>Konklusion</w:t>
       </w:r>
-      <w:bookmarkEnd w:id="18"/>
+      <w:bookmarkEnd w:id="22"/>
     </w:p>
     <w:sectPr>
       <w:headerReference w:type="default" r:id="rId8"/>

</xml_diff>

<commit_message>
ended foranalyse and written problem formulering
</commit_message>
<xml_diff>
--- a/Rapporter/Processrapport.docx
+++ b/Rapporter/Processrapport.docx
@@ -11,16 +11,6 @@
           <w:spacing w:val="10"/>
           <w:sz w:val="96"/>
           <w:szCs w:val="96"/>
-          <w14:shadow w14:blurRad="63500" w14:dist="50800" w14:dir="13500000" w14:sx="0" w14:sy="0" w14:kx="0" w14:ky="0" w14:algn="none">
-            <w14:srgbClr w14:val="000000">
-              <w14:alpha w14:val="50000"/>
-            </w14:srgbClr>
-          </w14:shadow>
-          <w14:textOutline w14:w="0" w14:cap="flat" w14:cmpd="sng" w14:algn="ctr">
-            <w14:noFill/>
-            <w14:prstDash w14:val="solid"/>
-            <w14:round/>
-          </w14:textOutline>
         </w:rPr>
       </w:pPr>
       <w:bookmarkStart w:id="0" w:name="_Hlk129968474"/>
@@ -31,16 +21,6 @@
           <w:spacing w:val="10"/>
           <w:sz w:val="96"/>
           <w:szCs w:val="96"/>
-          <w14:shadow w14:blurRad="63500" w14:dist="50800" w14:dir="13500000" w14:sx="0" w14:sy="0" w14:kx="0" w14:ky="0" w14:algn="none">
-            <w14:srgbClr w14:val="000000">
-              <w14:alpha w14:val="50000"/>
-            </w14:srgbClr>
-          </w14:shadow>
-          <w14:textOutline w14:w="0" w14:cap="flat" w14:cmpd="sng" w14:algn="ctr">
-            <w14:noFill/>
-            <w14:prstDash w14:val="solid"/>
-            <w14:round/>
-          </w14:textOutline>
         </w:rPr>
         <w:tab/>
       </w:r>
@@ -54,16 +34,6 @@
           <w:spacing w:val="10"/>
           <w:sz w:val="96"/>
           <w:szCs w:val="96"/>
-          <w14:shadow w14:blurRad="63500" w14:dist="50800" w14:dir="13500000" w14:sx="0" w14:sy="0" w14:kx="0" w14:ky="0" w14:algn="none">
-            <w14:srgbClr w14:val="000000">
-              <w14:alpha w14:val="50000"/>
-            </w14:srgbClr>
-          </w14:shadow>
-          <w14:textOutline w14:w="0" w14:cap="flat" w14:cmpd="sng" w14:algn="ctr">
-            <w14:noFill/>
-            <w14:prstDash w14:val="solid"/>
-            <w14:round/>
-          </w14:textOutline>
         </w:rPr>
       </w:pPr>
     </w:p>
@@ -76,16 +46,6 @@
           <w:spacing w:val="10"/>
           <w:sz w:val="96"/>
           <w:szCs w:val="96"/>
-          <w14:shadow w14:blurRad="63500" w14:dist="50800" w14:dir="13500000" w14:sx="0" w14:sy="0" w14:kx="0" w14:ky="0" w14:algn="none">
-            <w14:srgbClr w14:val="000000">
-              <w14:alpha w14:val="50000"/>
-            </w14:srgbClr>
-          </w14:shadow>
-          <w14:textOutline w14:w="0" w14:cap="flat" w14:cmpd="sng" w14:algn="ctr">
-            <w14:noFill/>
-            <w14:prstDash w14:val="solid"/>
-            <w14:round/>
-          </w14:textOutline>
         </w:rPr>
       </w:pPr>
     </w:p>
@@ -100,16 +60,6 @@
           <w:spacing w:val="10"/>
           <w:sz w:val="96"/>
           <w:szCs w:val="96"/>
-          <w14:shadow w14:blurRad="63500" w14:dist="50800" w14:dir="13500000" w14:sx="0" w14:sy="0" w14:kx="0" w14:ky="0" w14:algn="none">
-            <w14:srgbClr w14:val="000000">
-              <w14:alpha w14:val="50000"/>
-            </w14:srgbClr>
-          </w14:shadow>
-          <w14:textOutline w14:w="0" w14:cap="flat" w14:cmpd="sng" w14:algn="ctr">
-            <w14:noFill/>
-            <w14:prstDash w14:val="solid"/>
-            <w14:round/>
-          </w14:textOutline>
         </w:rPr>
       </w:pPr>
       <w:r>
@@ -120,121 +70,39 @@
           <w:spacing w:val="10"/>
           <w:sz w:val="96"/>
           <w:szCs w:val="96"/>
-          <w14:shadow w14:blurRad="63500" w14:dist="50800" w14:dir="13500000" w14:sx="0" w14:sy="0" w14:kx="0" w14:ky="0" w14:algn="none">
-            <w14:srgbClr w14:val="000000">
-              <w14:alpha w14:val="50000"/>
-            </w14:srgbClr>
-          </w14:shadow>
-          <w14:textOutline w14:w="0" w14:cap="flat" w14:cmpd="sng" w14:algn="ctr">
-            <w14:noFill/>
-            <w14:prstDash w14:val="solid"/>
-            <w14:round/>
-          </w14:textOutline>
-        </w:rPr>
-        <w:t>Proces</w:t>
-      </w:r>
-      <w:r>
-        <w:rPr>
-          <w:rFonts w:ascii="Times New Roman" w:hAnsi="Times New Roman" w:cs="Times New Roman"/>
+        </w:rPr>
+        <w:t>Proces rapport</w:t>
+      </w:r>
+    </w:p>
+    <w:p>
+      <w:pPr>
+        <w:spacing w:line="360" w:lineRule="auto"/>
+        <w:rPr>
           <w:b/>
           <w:color w:val="8EAADB" w:themeColor="accent1" w:themeTint="99"/>
           <w:spacing w:val="10"/>
           <w:sz w:val="96"/>
           <w:szCs w:val="96"/>
-          <w14:shadow w14:blurRad="63500" w14:dist="50800" w14:dir="13500000" w14:sx="0" w14:sy="0" w14:kx="0" w14:ky="0" w14:algn="none">
-            <w14:srgbClr w14:val="000000">
-              <w14:alpha w14:val="50000"/>
-            </w14:srgbClr>
-          </w14:shadow>
-          <w14:textOutline w14:w="0" w14:cap="flat" w14:cmpd="sng" w14:algn="ctr">
-            <w14:noFill/>
-            <w14:prstDash w14:val="solid"/>
-            <w14:round/>
-          </w14:textOutline>
-        </w:rPr>
-        <w:t>s</w:t>
-      </w:r>
-      <w:r>
-        <w:rPr>
-          <w:rFonts w:ascii="Times New Roman" w:hAnsi="Times New Roman" w:cs="Times New Roman"/>
+        </w:rPr>
+      </w:pPr>
+    </w:p>
+    <w:p>
+      <w:pPr>
+        <w:rPr>
           <w:b/>
           <w:color w:val="8EAADB" w:themeColor="accent1" w:themeTint="99"/>
           <w:spacing w:val="10"/>
           <w:sz w:val="96"/>
           <w:szCs w:val="96"/>
-          <w14:shadow w14:blurRad="63500" w14:dist="50800" w14:dir="13500000" w14:sx="0" w14:sy="0" w14:kx="0" w14:ky="0" w14:algn="none">
-            <w14:srgbClr w14:val="000000">
-              <w14:alpha w14:val="50000"/>
-            </w14:srgbClr>
-          </w14:shadow>
-          <w14:textOutline w14:w="0" w14:cap="flat" w14:cmpd="sng" w14:algn="ctr">
-            <w14:noFill/>
-            <w14:prstDash w14:val="solid"/>
-            <w14:round/>
-          </w14:textOutline>
-        </w:rPr>
-        <w:t xml:space="preserve"> rapport</w:t>
-      </w:r>
-    </w:p>
-    <w:p>
-      <w:pPr>
-        <w:spacing w:line="360" w:lineRule="auto"/>
+        </w:rPr>
+      </w:pPr>
+      <w:r>
         <w:rPr>
           <w:b/>
           <w:color w:val="8EAADB" w:themeColor="accent1" w:themeTint="99"/>
           <w:spacing w:val="10"/>
           <w:sz w:val="96"/>
           <w:szCs w:val="96"/>
-          <w14:shadow w14:blurRad="63500" w14:dist="50800" w14:dir="13500000" w14:sx="0" w14:sy="0" w14:kx="0" w14:ky="0" w14:algn="none">
-            <w14:srgbClr w14:val="000000">
-              <w14:alpha w14:val="50000"/>
-            </w14:srgbClr>
-          </w14:shadow>
-          <w14:textOutline w14:w="0" w14:cap="flat" w14:cmpd="sng" w14:algn="ctr">
-            <w14:noFill/>
-            <w14:prstDash w14:val="solid"/>
-            <w14:round/>
-          </w14:textOutline>
-        </w:rPr>
-      </w:pPr>
-    </w:p>
-    <w:p>
-      <w:pPr>
-        <w:rPr>
-          <w:b/>
-          <w:color w:val="8EAADB" w:themeColor="accent1" w:themeTint="99"/>
-          <w:spacing w:val="10"/>
-          <w:sz w:val="96"/>
-          <w:szCs w:val="96"/>
-          <w14:shadow w14:blurRad="63500" w14:dist="50800" w14:dir="13500000" w14:sx="0" w14:sy="0" w14:kx="0" w14:ky="0" w14:algn="none">
-            <w14:srgbClr w14:val="000000">
-              <w14:alpha w14:val="50000"/>
-            </w14:srgbClr>
-          </w14:shadow>
-          <w14:textOutline w14:w="0" w14:cap="flat" w14:cmpd="sng" w14:algn="ctr">
-            <w14:noFill/>
-            <w14:prstDash w14:val="solid"/>
-            <w14:round/>
-          </w14:textOutline>
-        </w:rPr>
-      </w:pPr>
-      <w:r>
-        <w:rPr>
-          <w:b/>
-          <w:color w:val="8EAADB" w:themeColor="accent1" w:themeTint="99"/>
-          <w:spacing w:val="10"/>
-          <w:sz w:val="96"/>
-          <w:szCs w:val="96"/>
-          <w14:shadow w14:blurRad="63500" w14:dist="50800" w14:dir="13500000" w14:sx="0" w14:sy="0" w14:kx="0" w14:ky="0" w14:algn="none">
-            <w14:srgbClr w14:val="000000">
-              <w14:alpha w14:val="50000"/>
-            </w14:srgbClr>
-          </w14:shadow>
-          <w14:textOutline w14:w="0" w14:cap="flat" w14:cmpd="sng" w14:algn="ctr">
-            <w14:noFill/>
-            <w14:prstDash w14:val="solid"/>
-            <w14:round/>
-          </w14:textOutline>
         </w:rPr>
         <w:br w:type="page"/>
       </w:r>
@@ -261,7 +129,7 @@
           <w:szCs w:val="32"/>
         </w:rPr>
       </w:pPr>
-      <w:bookmarkStart w:id="1" w:name="_Toc150873045"/>
+      <w:bookmarkStart w:id="1" w:name="_Toc150951072"/>
       <w:r>
         <w:rPr>
           <w:rStyle w:val="Heading1Char"/>
@@ -292,7 +160,7 @@
           <w:sz w:val="32"/>
           <w:szCs w:val="32"/>
         </w:rPr>
-        <w:t xml:space="preserve"> processrapport</w:t>
+        <w:t xml:space="preserve"> procesrapport</w:t>
       </w:r>
       <w:r>
         <w:rPr>
@@ -988,7 +856,7 @@
             </w:rPr>
             <w:fldChar w:fldCharType="separate"/>
           </w:r>
-          <w:hyperlink w:anchor="_Toc150873045" w:history="1">
+          <w:hyperlink w:anchor="_Toc150951072" w:history="1">
             <w:r>
               <w:rPr>
                 <w:rStyle w:val="Hyperlink"/>
@@ -1017,7 +885,7 @@
                 <w:noProof/>
                 <w:webHidden/>
               </w:rPr>
-              <w:instrText xml:space="preserve"> PAGEREF _Toc150873045 \h </w:instrText>
+              <w:instrText xml:space="preserve"> PAGEREF _Toc150951072 \h </w:instrText>
             </w:r>
             <w:r>
               <w:rPr>
@@ -1062,7 +930,7 @@
               <w14:ligatures w14:val="standardContextual"/>
             </w:rPr>
           </w:pPr>
-          <w:hyperlink w:anchor="_Toc150873046" w:history="1">
+          <w:hyperlink w:anchor="_Toc150951073" w:history="1">
             <w:r>
               <w:rPr>
                 <w:rStyle w:val="Hyperlink"/>
@@ -1089,7 +957,7 @@
                 <w:noProof/>
                 <w:webHidden/>
               </w:rPr>
-              <w:instrText xml:space="preserve"> PAGEREF _Toc150873046 \h </w:instrText>
+              <w:instrText xml:space="preserve"> PAGEREF _Toc150951073 \h </w:instrText>
             </w:r>
             <w:r>
               <w:rPr>
@@ -1134,7 +1002,7 @@
               <w14:ligatures w14:val="standardContextual"/>
             </w:rPr>
           </w:pPr>
-          <w:hyperlink w:anchor="_Toc150873047" w:history="1">
+          <w:hyperlink w:anchor="_Toc150951074" w:history="1">
             <w:r>
               <w:rPr>
                 <w:rStyle w:val="Hyperlink"/>
@@ -1161,7 +1029,7 @@
                 <w:noProof/>
                 <w:webHidden/>
               </w:rPr>
-              <w:instrText xml:space="preserve"> PAGEREF _Toc150873047 \h </w:instrText>
+              <w:instrText xml:space="preserve"> PAGEREF _Toc150951074 \h </w:instrText>
             </w:r>
             <w:r>
               <w:rPr>
@@ -1206,7 +1074,7 @@
               <w14:ligatures w14:val="standardContextual"/>
             </w:rPr>
           </w:pPr>
-          <w:hyperlink w:anchor="_Toc150873048" w:history="1">
+          <w:hyperlink w:anchor="_Toc150951075" w:history="1">
             <w:r>
               <w:rPr>
                 <w:rStyle w:val="Hyperlink"/>
@@ -1233,7 +1101,7 @@
                 <w:noProof/>
                 <w:webHidden/>
               </w:rPr>
-              <w:instrText xml:space="preserve"> PAGEREF _Toc150873048 \h </w:instrText>
+              <w:instrText xml:space="preserve"> PAGEREF _Toc150951075 \h </w:instrText>
             </w:r>
             <w:r>
               <w:rPr>
@@ -1278,7 +1146,7 @@
               <w14:ligatures w14:val="standardContextual"/>
             </w:rPr>
           </w:pPr>
-          <w:hyperlink w:anchor="_Toc150873049" w:history="1">
+          <w:hyperlink w:anchor="_Toc150951076" w:history="1">
             <w:r>
               <w:rPr>
                 <w:rStyle w:val="Hyperlink"/>
@@ -1305,7 +1173,7 @@
                 <w:noProof/>
                 <w:webHidden/>
               </w:rPr>
-              <w:instrText xml:space="preserve"> PAGEREF _Toc150873049 \h </w:instrText>
+              <w:instrText xml:space="preserve"> PAGEREF _Toc150951076 \h </w:instrText>
             </w:r>
             <w:r>
               <w:rPr>
@@ -1350,7 +1218,7 @@
               <w14:ligatures w14:val="standardContextual"/>
             </w:rPr>
           </w:pPr>
-          <w:hyperlink w:anchor="_Toc150873050" w:history="1">
+          <w:hyperlink w:anchor="_Toc150951077" w:history="1">
             <w:r>
               <w:rPr>
                 <w:rStyle w:val="Hyperlink"/>
@@ -1377,7 +1245,7 @@
                 <w:noProof/>
                 <w:webHidden/>
               </w:rPr>
-              <w:instrText xml:space="preserve"> PAGEREF _Toc150873050 \h </w:instrText>
+              <w:instrText xml:space="preserve"> PAGEREF _Toc150951077 \h </w:instrText>
             </w:r>
             <w:r>
               <w:rPr>
@@ -1422,7 +1290,7 @@
               <w14:ligatures w14:val="standardContextual"/>
             </w:rPr>
           </w:pPr>
-          <w:hyperlink w:anchor="_Toc150873051" w:history="1">
+          <w:hyperlink w:anchor="_Toc150951078" w:history="1">
             <w:r>
               <w:rPr>
                 <w:rStyle w:val="Hyperlink"/>
@@ -1449,7 +1317,7 @@
                 <w:noProof/>
                 <w:webHidden/>
               </w:rPr>
-              <w:instrText xml:space="preserve"> PAGEREF _Toc150873051 \h </w:instrText>
+              <w:instrText xml:space="preserve"> PAGEREF _Toc150951078 \h </w:instrText>
             </w:r>
             <w:r>
               <w:rPr>
@@ -1494,7 +1362,7 @@
               <w14:ligatures w14:val="standardContextual"/>
             </w:rPr>
           </w:pPr>
-          <w:hyperlink w:anchor="_Toc150873052" w:history="1">
+          <w:hyperlink w:anchor="_Toc150951079" w:history="1">
             <w:r>
               <w:rPr>
                 <w:rStyle w:val="Hyperlink"/>
@@ -1521,7 +1389,7 @@
                 <w:noProof/>
                 <w:webHidden/>
               </w:rPr>
-              <w:instrText xml:space="preserve"> PAGEREF _Toc150873052 \h </w:instrText>
+              <w:instrText xml:space="preserve"> PAGEREF _Toc150951079 \h </w:instrText>
             </w:r>
             <w:r>
               <w:rPr>
@@ -1566,7 +1434,7 @@
               <w14:ligatures w14:val="standardContextual"/>
             </w:rPr>
           </w:pPr>
-          <w:hyperlink w:anchor="_Toc150873053" w:history="1">
+          <w:hyperlink w:anchor="_Toc150951080" w:history="1">
             <w:r>
               <w:rPr>
                 <w:rStyle w:val="Hyperlink"/>
@@ -1593,7 +1461,7 @@
                 <w:noProof/>
                 <w:webHidden/>
               </w:rPr>
-              <w:instrText xml:space="preserve"> PAGEREF _Toc150873053 \h </w:instrText>
+              <w:instrText xml:space="preserve"> PAGEREF _Toc150951080 \h </w:instrText>
             </w:r>
             <w:r>
               <w:rPr>
@@ -1613,7 +1481,7 @@
                 <w:noProof/>
                 <w:webHidden/>
               </w:rPr>
-              <w:t>5</w:t>
+              <w:t>4</w:t>
             </w:r>
             <w:r>
               <w:rPr>
@@ -1638,13 +1506,13 @@
               <w14:ligatures w14:val="standardContextual"/>
             </w:rPr>
           </w:pPr>
-          <w:hyperlink w:anchor="_Toc150873054" w:history="1">
+          <w:hyperlink w:anchor="_Toc150951081" w:history="1">
             <w:r>
               <w:rPr>
                 <w:rStyle w:val="Hyperlink"/>
                 <w:noProof/>
               </w:rPr>
-              <w:t>Problemformulering</w:t>
+              <w:t>Analyse af løsningsmuligheder</w:t>
             </w:r>
             <w:r>
               <w:rPr>
@@ -1665,7 +1533,7 @@
                 <w:noProof/>
                 <w:webHidden/>
               </w:rPr>
-              <w:instrText xml:space="preserve"> PAGEREF _Toc150873054 \h </w:instrText>
+              <w:instrText xml:space="preserve"> PAGEREF _Toc150951081 \h </w:instrText>
             </w:r>
             <w:r>
               <w:rPr>
@@ -1685,7 +1553,367 @@
                 <w:noProof/>
                 <w:webHidden/>
               </w:rPr>
+              <w:t>5</w:t>
+            </w:r>
+            <w:r>
+              <w:rPr>
+                <w:noProof/>
+                <w:webHidden/>
+              </w:rPr>
+              <w:fldChar w:fldCharType="end"/>
+            </w:r>
+          </w:hyperlink>
+        </w:p>
+        <w:p>
+          <w:pPr>
+            <w:pStyle w:val="TOC2"/>
+            <w:tabs>
+              <w:tab w:val="right" w:leader="dot" w:pos="9016"/>
+            </w:tabs>
+            <w:rPr>
+              <w:rFonts w:eastAsiaTheme="minorEastAsia"/>
+              <w:noProof/>
+              <w:kern w:val="2"/>
+              <w:lang w:val="en-DK" w:eastAsia="en-DK"/>
+              <w14:ligatures w14:val="standardContextual"/>
+            </w:rPr>
+          </w:pPr>
+          <w:hyperlink w:anchor="_Toc150951082" w:history="1">
+            <w:r>
+              <w:rPr>
+                <w:rStyle w:val="Hyperlink"/>
+                <w:noProof/>
+              </w:rPr>
+              <w:t>Konklusion på mulige løsningsmuligheder</w:t>
+            </w:r>
+            <w:r>
+              <w:rPr>
+                <w:noProof/>
+                <w:webHidden/>
+              </w:rPr>
+              <w:tab/>
+            </w:r>
+            <w:r>
+              <w:rPr>
+                <w:noProof/>
+                <w:webHidden/>
+              </w:rPr>
+              <w:fldChar w:fldCharType="begin"/>
+            </w:r>
+            <w:r>
+              <w:rPr>
+                <w:noProof/>
+                <w:webHidden/>
+              </w:rPr>
+              <w:instrText xml:space="preserve"> PAGEREF _Toc150951082 \h </w:instrText>
+            </w:r>
+            <w:r>
+              <w:rPr>
+                <w:noProof/>
+                <w:webHidden/>
+              </w:rPr>
+            </w:r>
+            <w:r>
+              <w:rPr>
+                <w:noProof/>
+                <w:webHidden/>
+              </w:rPr>
+              <w:fldChar w:fldCharType="separate"/>
+            </w:r>
+            <w:r>
+              <w:rPr>
+                <w:noProof/>
+                <w:webHidden/>
+              </w:rPr>
               <w:t>6</w:t>
+            </w:r>
+            <w:r>
+              <w:rPr>
+                <w:noProof/>
+                <w:webHidden/>
+              </w:rPr>
+              <w:fldChar w:fldCharType="end"/>
+            </w:r>
+          </w:hyperlink>
+        </w:p>
+        <w:p>
+          <w:pPr>
+            <w:pStyle w:val="TOC3"/>
+            <w:tabs>
+              <w:tab w:val="right" w:leader="dot" w:pos="9016"/>
+            </w:tabs>
+            <w:rPr>
+              <w:rFonts w:eastAsiaTheme="minorEastAsia"/>
+              <w:noProof/>
+              <w:kern w:val="2"/>
+              <w:lang w:val="en-DK" w:eastAsia="en-DK"/>
+              <w14:ligatures w14:val="standardContextual"/>
+            </w:rPr>
+          </w:pPr>
+          <w:hyperlink w:anchor="_Toc150951083" w:history="1">
+            <w:r>
+              <w:rPr>
+                <w:rStyle w:val="Hyperlink"/>
+                <w:noProof/>
+              </w:rPr>
+              <w:t>Blåmuslinger</w:t>
+            </w:r>
+            <w:r>
+              <w:rPr>
+                <w:noProof/>
+                <w:webHidden/>
+              </w:rPr>
+              <w:tab/>
+            </w:r>
+            <w:r>
+              <w:rPr>
+                <w:noProof/>
+                <w:webHidden/>
+              </w:rPr>
+              <w:fldChar w:fldCharType="begin"/>
+            </w:r>
+            <w:r>
+              <w:rPr>
+                <w:noProof/>
+                <w:webHidden/>
+              </w:rPr>
+              <w:instrText xml:space="preserve"> PAGEREF _Toc150951083 \h </w:instrText>
+            </w:r>
+            <w:r>
+              <w:rPr>
+                <w:noProof/>
+                <w:webHidden/>
+              </w:rPr>
+            </w:r>
+            <w:r>
+              <w:rPr>
+                <w:noProof/>
+                <w:webHidden/>
+              </w:rPr>
+              <w:fldChar w:fldCharType="separate"/>
+            </w:r>
+            <w:r>
+              <w:rPr>
+                <w:noProof/>
+                <w:webHidden/>
+              </w:rPr>
+              <w:t>6</w:t>
+            </w:r>
+            <w:r>
+              <w:rPr>
+                <w:noProof/>
+                <w:webHidden/>
+              </w:rPr>
+              <w:fldChar w:fldCharType="end"/>
+            </w:r>
+          </w:hyperlink>
+        </w:p>
+        <w:p>
+          <w:pPr>
+            <w:pStyle w:val="TOC3"/>
+            <w:tabs>
+              <w:tab w:val="right" w:leader="dot" w:pos="9016"/>
+            </w:tabs>
+            <w:rPr>
+              <w:rFonts w:eastAsiaTheme="minorEastAsia"/>
+              <w:noProof/>
+              <w:kern w:val="2"/>
+              <w:lang w:val="en-DK" w:eastAsia="en-DK"/>
+              <w14:ligatures w14:val="standardContextual"/>
+            </w:rPr>
+          </w:pPr>
+          <w:hyperlink w:anchor="_Toc150951084" w:history="1">
+            <w:r>
+              <w:rPr>
+                <w:rStyle w:val="Hyperlink"/>
+                <w:noProof/>
+              </w:rPr>
+              <w:t>Elektroder</w:t>
+            </w:r>
+            <w:r>
+              <w:rPr>
+                <w:noProof/>
+                <w:webHidden/>
+              </w:rPr>
+              <w:tab/>
+            </w:r>
+            <w:r>
+              <w:rPr>
+                <w:noProof/>
+                <w:webHidden/>
+              </w:rPr>
+              <w:fldChar w:fldCharType="begin"/>
+            </w:r>
+            <w:r>
+              <w:rPr>
+                <w:noProof/>
+                <w:webHidden/>
+              </w:rPr>
+              <w:instrText xml:space="preserve"> PAGEREF _Toc150951084 \h </w:instrText>
+            </w:r>
+            <w:r>
+              <w:rPr>
+                <w:noProof/>
+                <w:webHidden/>
+              </w:rPr>
+            </w:r>
+            <w:r>
+              <w:rPr>
+                <w:noProof/>
+                <w:webHidden/>
+              </w:rPr>
+              <w:fldChar w:fldCharType="separate"/>
+            </w:r>
+            <w:r>
+              <w:rPr>
+                <w:noProof/>
+                <w:webHidden/>
+              </w:rPr>
+              <w:t>6</w:t>
+            </w:r>
+            <w:r>
+              <w:rPr>
+                <w:noProof/>
+                <w:webHidden/>
+              </w:rPr>
+              <w:fldChar w:fldCharType="end"/>
+            </w:r>
+          </w:hyperlink>
+        </w:p>
+        <w:p>
+          <w:pPr>
+            <w:pStyle w:val="TOC3"/>
+            <w:tabs>
+              <w:tab w:val="right" w:leader="dot" w:pos="9016"/>
+            </w:tabs>
+            <w:rPr>
+              <w:rFonts w:eastAsiaTheme="minorEastAsia"/>
+              <w:noProof/>
+              <w:kern w:val="2"/>
+              <w:lang w:val="en-DK" w:eastAsia="en-DK"/>
+              <w14:ligatures w14:val="standardContextual"/>
+            </w:rPr>
+          </w:pPr>
+          <w:hyperlink w:anchor="_Toc150951085" w:history="1">
+            <w:r>
+              <w:rPr>
+                <w:rStyle w:val="Hyperlink"/>
+                <w:noProof/>
+              </w:rPr>
+              <w:t>Tilføjelse af ilt</w:t>
+            </w:r>
+            <w:r>
+              <w:rPr>
+                <w:noProof/>
+                <w:webHidden/>
+              </w:rPr>
+              <w:tab/>
+            </w:r>
+            <w:r>
+              <w:rPr>
+                <w:noProof/>
+                <w:webHidden/>
+              </w:rPr>
+              <w:fldChar w:fldCharType="begin"/>
+            </w:r>
+            <w:r>
+              <w:rPr>
+                <w:noProof/>
+                <w:webHidden/>
+              </w:rPr>
+              <w:instrText xml:space="preserve"> PAGEREF _Toc150951085 \h </w:instrText>
+            </w:r>
+            <w:r>
+              <w:rPr>
+                <w:noProof/>
+                <w:webHidden/>
+              </w:rPr>
+            </w:r>
+            <w:r>
+              <w:rPr>
+                <w:noProof/>
+                <w:webHidden/>
+              </w:rPr>
+              <w:fldChar w:fldCharType="separate"/>
+            </w:r>
+            <w:r>
+              <w:rPr>
+                <w:noProof/>
+                <w:webHidden/>
+              </w:rPr>
+              <w:t>6</w:t>
+            </w:r>
+            <w:r>
+              <w:rPr>
+                <w:noProof/>
+                <w:webHidden/>
+              </w:rPr>
+              <w:fldChar w:fldCharType="end"/>
+            </w:r>
+          </w:hyperlink>
+        </w:p>
+        <w:p>
+          <w:pPr>
+            <w:pStyle w:val="TOC3"/>
+            <w:tabs>
+              <w:tab w:val="right" w:leader="dot" w:pos="9016"/>
+            </w:tabs>
+            <w:rPr>
+              <w:rFonts w:eastAsiaTheme="minorEastAsia"/>
+              <w:noProof/>
+              <w:kern w:val="2"/>
+              <w:lang w:val="en-DK" w:eastAsia="en-DK"/>
+              <w14:ligatures w14:val="standardContextual"/>
+            </w:rPr>
+          </w:pPr>
+          <w:hyperlink w:anchor="_Toc150951086" w:history="1">
+            <w:r>
+              <w:rPr>
+                <w:rStyle w:val="Hyperlink"/>
+                <w:noProof/>
+              </w:rPr>
+              <w:t>Kabelbakterier</w:t>
+            </w:r>
+            <w:r>
+              <w:rPr>
+                <w:noProof/>
+                <w:webHidden/>
+              </w:rPr>
+              <w:tab/>
+            </w:r>
+            <w:r>
+              <w:rPr>
+                <w:noProof/>
+                <w:webHidden/>
+              </w:rPr>
+              <w:fldChar w:fldCharType="begin"/>
+            </w:r>
+            <w:r>
+              <w:rPr>
+                <w:noProof/>
+                <w:webHidden/>
+              </w:rPr>
+              <w:instrText xml:space="preserve"> PAGEREF _Toc150951086 \h </w:instrText>
+            </w:r>
+            <w:r>
+              <w:rPr>
+                <w:noProof/>
+                <w:webHidden/>
+              </w:rPr>
+            </w:r>
+            <w:r>
+              <w:rPr>
+                <w:noProof/>
+                <w:webHidden/>
+              </w:rPr>
+              <w:fldChar w:fldCharType="separate"/>
+            </w:r>
+            <w:r>
+              <w:rPr>
+                <w:noProof/>
+                <w:webHidden/>
+              </w:rPr>
+              <w:t>7</w:t>
             </w:r>
             <w:r>
               <w:rPr>
@@ -1710,7 +1938,79 @@
               <w14:ligatures w14:val="standardContextual"/>
             </w:rPr>
           </w:pPr>
-          <w:hyperlink w:anchor="_Toc150873055" w:history="1">
+          <w:hyperlink w:anchor="_Toc150951087" w:history="1">
+            <w:r>
+              <w:rPr>
+                <w:rStyle w:val="Hyperlink"/>
+                <w:noProof/>
+              </w:rPr>
+              <w:t>Problemformulering</w:t>
+            </w:r>
+            <w:r>
+              <w:rPr>
+                <w:noProof/>
+                <w:webHidden/>
+              </w:rPr>
+              <w:tab/>
+            </w:r>
+            <w:r>
+              <w:rPr>
+                <w:noProof/>
+                <w:webHidden/>
+              </w:rPr>
+              <w:fldChar w:fldCharType="begin"/>
+            </w:r>
+            <w:r>
+              <w:rPr>
+                <w:noProof/>
+                <w:webHidden/>
+              </w:rPr>
+              <w:instrText xml:space="preserve"> PAGEREF _Toc150951087 \h </w:instrText>
+            </w:r>
+            <w:r>
+              <w:rPr>
+                <w:noProof/>
+                <w:webHidden/>
+              </w:rPr>
+            </w:r>
+            <w:r>
+              <w:rPr>
+                <w:noProof/>
+                <w:webHidden/>
+              </w:rPr>
+              <w:fldChar w:fldCharType="separate"/>
+            </w:r>
+            <w:r>
+              <w:rPr>
+                <w:noProof/>
+                <w:webHidden/>
+              </w:rPr>
+              <w:t>8</w:t>
+            </w:r>
+            <w:r>
+              <w:rPr>
+                <w:noProof/>
+                <w:webHidden/>
+              </w:rPr>
+              <w:fldChar w:fldCharType="end"/>
+            </w:r>
+          </w:hyperlink>
+        </w:p>
+        <w:p>
+          <w:pPr>
+            <w:pStyle w:val="TOC1"/>
+            <w:tabs>
+              <w:tab w:val="right" w:leader="dot" w:pos="9016"/>
+            </w:tabs>
+            <w:rPr>
+              <w:rFonts w:eastAsiaTheme="minorEastAsia"/>
+              <w:noProof/>
+              <w:kern w:val="2"/>
+              <w:lang w:val="en-DK" w:eastAsia="en-DK"/>
+              <w14:ligatures w14:val="standardContextual"/>
+            </w:rPr>
+          </w:pPr>
+          <w:hyperlink w:anchor="_Toc150951088" w:history="1">
             <w:r>
               <w:rPr>
                 <w:rStyle w:val="Hyperlink"/>
@@ -1738,7 +2038,7 @@
                 <w:noProof/>
                 <w:webHidden/>
               </w:rPr>
-              <w:instrText xml:space="preserve"> PAGEREF _Toc150873055 \h </w:instrText>
+              <w:instrText xml:space="preserve"> PAGEREF _Toc150951088 \h </w:instrText>
             </w:r>
             <w:r>
               <w:rPr>
@@ -1758,7 +2058,7 @@
                 <w:noProof/>
                 <w:webHidden/>
               </w:rPr>
-              <w:t>6</w:t>
+              <w:t>8</w:t>
             </w:r>
             <w:r>
               <w:rPr>
@@ -1783,7 +2083,7 @@
               <w14:ligatures w14:val="standardContextual"/>
             </w:rPr>
           </w:pPr>
-          <w:hyperlink w:anchor="_Toc150873056" w:history="1">
+          <w:hyperlink w:anchor="_Toc150951089" w:history="1">
             <w:r>
               <w:rPr>
                 <w:rStyle w:val="Hyperlink"/>
@@ -1811,7 +2111,7 @@
                 <w:noProof/>
                 <w:webHidden/>
               </w:rPr>
-              <w:instrText xml:space="preserve"> PAGEREF _Toc150873056 \h </w:instrText>
+              <w:instrText xml:space="preserve"> PAGEREF _Toc150951089 \h </w:instrText>
             </w:r>
             <w:r>
               <w:rPr>
@@ -1831,7 +2131,7 @@
                 <w:noProof/>
                 <w:webHidden/>
               </w:rPr>
-              <w:t>6</w:t>
+              <w:t>8</w:t>
             </w:r>
             <w:r>
               <w:rPr>
@@ -1856,7 +2156,7 @@
               <w14:ligatures w14:val="standardContextual"/>
             </w:rPr>
           </w:pPr>
-          <w:hyperlink w:anchor="_Toc150873057" w:history="1">
+          <w:hyperlink w:anchor="_Toc150951090" w:history="1">
             <w:r>
               <w:rPr>
                 <w:rStyle w:val="Hyperlink"/>
@@ -1884,7 +2184,7 @@
                 <w:noProof/>
                 <w:webHidden/>
               </w:rPr>
-              <w:instrText xml:space="preserve"> PAGEREF _Toc150873057 \h </w:instrText>
+              <w:instrText xml:space="preserve"> PAGEREF _Toc150951090 \h </w:instrText>
             </w:r>
             <w:r>
               <w:rPr>
@@ -1904,7 +2204,7 @@
                 <w:noProof/>
                 <w:webHidden/>
               </w:rPr>
-              <w:t>6</w:t>
+              <w:t>8</w:t>
             </w:r>
             <w:r>
               <w:rPr>
@@ -1929,7 +2229,7 @@
               <w14:ligatures w14:val="standardContextual"/>
             </w:rPr>
           </w:pPr>
-          <w:hyperlink w:anchor="_Toc150873058" w:history="1">
+          <w:hyperlink w:anchor="_Toc150951091" w:history="1">
             <w:r>
               <w:rPr>
                 <w:rStyle w:val="Hyperlink"/>
@@ -1957,7 +2257,7 @@
                 <w:noProof/>
                 <w:webHidden/>
               </w:rPr>
-              <w:instrText xml:space="preserve"> PAGEREF _Toc150873058 \h </w:instrText>
+              <w:instrText xml:space="preserve"> PAGEREF _Toc150951091 \h </w:instrText>
             </w:r>
             <w:r>
               <w:rPr>
@@ -1977,7 +2277,7 @@
                 <w:noProof/>
                 <w:webHidden/>
               </w:rPr>
-              <w:t>6</w:t>
+              <w:t>8</w:t>
             </w:r>
             <w:r>
               <w:rPr>
@@ -2002,7 +2302,7 @@
               <w14:ligatures w14:val="standardContextual"/>
             </w:rPr>
           </w:pPr>
-          <w:hyperlink w:anchor="_Toc150873059" w:history="1">
+          <w:hyperlink w:anchor="_Toc150951092" w:history="1">
             <w:r>
               <w:rPr>
                 <w:rStyle w:val="Hyperlink"/>
@@ -2030,7 +2330,7 @@
                 <w:noProof/>
                 <w:webHidden/>
               </w:rPr>
-              <w:instrText xml:space="preserve"> PAGEREF _Toc150873059 \h </w:instrText>
+              <w:instrText xml:space="preserve"> PAGEREF _Toc150951092 \h </w:instrText>
             </w:r>
             <w:r>
               <w:rPr>
@@ -2050,7 +2350,7 @@
                 <w:noProof/>
                 <w:webHidden/>
               </w:rPr>
-              <w:t>6</w:t>
+              <w:t>8</w:t>
             </w:r>
             <w:r>
               <w:rPr>
@@ -2075,7 +2375,7 @@
               <w14:ligatures w14:val="standardContextual"/>
             </w:rPr>
           </w:pPr>
-          <w:hyperlink w:anchor="_Toc150873060" w:history="1">
+          <w:hyperlink w:anchor="_Toc150951093" w:history="1">
             <w:r>
               <w:rPr>
                 <w:rStyle w:val="Hyperlink"/>
@@ -2103,7 +2403,7 @@
                 <w:noProof/>
                 <w:webHidden/>
               </w:rPr>
-              <w:instrText xml:space="preserve"> PAGEREF _Toc150873060 \h </w:instrText>
+              <w:instrText xml:space="preserve"> PAGEREF _Toc150951093 \h </w:instrText>
             </w:r>
             <w:r>
               <w:rPr>
@@ -2123,7 +2423,7 @@
                 <w:noProof/>
                 <w:webHidden/>
               </w:rPr>
-              <w:t>6</w:t>
+              <w:t>8</w:t>
             </w:r>
             <w:r>
               <w:rPr>
@@ -2148,7 +2448,7 @@
               <w14:ligatures w14:val="standardContextual"/>
             </w:rPr>
           </w:pPr>
-          <w:hyperlink w:anchor="_Toc150873061" w:history="1">
+          <w:hyperlink w:anchor="_Toc150951094" w:history="1">
             <w:r>
               <w:rPr>
                 <w:rStyle w:val="Hyperlink"/>
@@ -2176,7 +2476,7 @@
                 <w:noProof/>
                 <w:webHidden/>
               </w:rPr>
-              <w:instrText xml:space="preserve"> PAGEREF _Toc150873061 \h </w:instrText>
+              <w:instrText xml:space="preserve"> PAGEREF _Toc150951094 \h </w:instrText>
             </w:r>
             <w:r>
               <w:rPr>
@@ -2196,7 +2496,7 @@
                 <w:noProof/>
                 <w:webHidden/>
               </w:rPr>
-              <w:t>6</w:t>
+              <w:t>8</w:t>
             </w:r>
             <w:r>
               <w:rPr>
@@ -2221,7 +2521,7 @@
               <w14:ligatures w14:val="standardContextual"/>
             </w:rPr>
           </w:pPr>
-          <w:hyperlink w:anchor="_Toc150873062" w:history="1">
+          <w:hyperlink w:anchor="_Toc150951095" w:history="1">
             <w:r>
               <w:rPr>
                 <w:rStyle w:val="Hyperlink"/>
@@ -2249,7 +2549,7 @@
                 <w:noProof/>
                 <w:webHidden/>
               </w:rPr>
-              <w:instrText xml:space="preserve"> PAGEREF _Toc150873062 \h </w:instrText>
+              <w:instrText xml:space="preserve"> PAGEREF _Toc150951095 \h </w:instrText>
             </w:r>
             <w:r>
               <w:rPr>
@@ -2269,7 +2569,7 @@
                 <w:noProof/>
                 <w:webHidden/>
               </w:rPr>
-              <w:t>6</w:t>
+              <w:t>8</w:t>
             </w:r>
             <w:r>
               <w:rPr>
@@ -2294,7 +2594,7 @@
               <w14:ligatures w14:val="standardContextual"/>
             </w:rPr>
           </w:pPr>
-          <w:hyperlink w:anchor="_Toc150873063" w:history="1">
+          <w:hyperlink w:anchor="_Toc150951096" w:history="1">
             <w:r>
               <w:rPr>
                 <w:rStyle w:val="Hyperlink"/>
@@ -2322,7 +2622,7 @@
                 <w:noProof/>
                 <w:webHidden/>
               </w:rPr>
-              <w:instrText xml:space="preserve"> PAGEREF _Toc150873063 \h </w:instrText>
+              <w:instrText xml:space="preserve"> PAGEREF _Toc150951096 \h </w:instrText>
             </w:r>
             <w:r>
               <w:rPr>
@@ -2342,7 +2642,7 @@
                 <w:noProof/>
                 <w:webHidden/>
               </w:rPr>
-              <w:t>6</w:t>
+              <w:t>8</w:t>
             </w:r>
             <w:r>
               <w:rPr>
@@ -2367,7 +2667,7 @@
               <w14:ligatures w14:val="standardContextual"/>
             </w:rPr>
           </w:pPr>
-          <w:hyperlink w:anchor="_Toc150873064" w:history="1">
+          <w:hyperlink w:anchor="_Toc150951097" w:history="1">
             <w:r>
               <w:rPr>
                 <w:rStyle w:val="Hyperlink"/>
@@ -2402,7 +2702,7 @@
                 <w:noProof/>
                 <w:webHidden/>
               </w:rPr>
-              <w:instrText xml:space="preserve"> PAGEREF _Toc150873064 \h </w:instrText>
+              <w:instrText xml:space="preserve"> PAGEREF _Toc150951097 \h </w:instrText>
             </w:r>
             <w:r>
               <w:rPr>
@@ -2422,7 +2722,7 @@
                 <w:noProof/>
                 <w:webHidden/>
               </w:rPr>
-              <w:t>6</w:t>
+              <w:t>8</w:t>
             </w:r>
             <w:r>
               <w:rPr>
@@ -2447,7 +2747,7 @@
               <w14:ligatures w14:val="standardContextual"/>
             </w:rPr>
           </w:pPr>
-          <w:hyperlink w:anchor="_Toc150873065" w:history="1">
+          <w:hyperlink w:anchor="_Toc150951098" w:history="1">
             <w:r>
               <w:rPr>
                 <w:rStyle w:val="Hyperlink"/>
@@ -2475,7 +2775,7 @@
                 <w:noProof/>
                 <w:webHidden/>
               </w:rPr>
-              <w:instrText xml:space="preserve"> PAGEREF _Toc150873065 \h </w:instrText>
+              <w:instrText xml:space="preserve"> PAGEREF _Toc150951098 \h </w:instrText>
             </w:r>
             <w:r>
               <w:rPr>
@@ -2495,7 +2795,7 @@
                 <w:noProof/>
                 <w:webHidden/>
               </w:rPr>
-              <w:t>7</w:t>
+              <w:t>9</w:t>
             </w:r>
             <w:r>
               <w:rPr>
@@ -2520,7 +2820,7 @@
               <w14:ligatures w14:val="standardContextual"/>
             </w:rPr>
           </w:pPr>
-          <w:hyperlink w:anchor="_Toc150873066" w:history="1">
+          <w:hyperlink w:anchor="_Toc150951099" w:history="1">
             <w:r>
               <w:rPr>
                 <w:rStyle w:val="Hyperlink"/>
@@ -2548,7 +2848,7 @@
                 <w:noProof/>
                 <w:webHidden/>
               </w:rPr>
-              <w:instrText xml:space="preserve"> PAGEREF _Toc150873066 \h </w:instrText>
+              <w:instrText xml:space="preserve"> PAGEREF _Toc150951099 \h </w:instrText>
             </w:r>
             <w:r>
               <w:rPr>
@@ -2568,7 +2868,7 @@
                 <w:noProof/>
                 <w:webHidden/>
               </w:rPr>
-              <w:t>8</w:t>
+              <w:t>10</w:t>
             </w:r>
             <w:r>
               <w:rPr>
@@ -2614,7 +2914,7 @@
       <w:pPr>
         <w:pStyle w:val="Heading1"/>
       </w:pPr>
-      <w:bookmarkStart w:id="2" w:name="_Toc150873046"/>
+      <w:bookmarkStart w:id="2" w:name="_Toc150951073"/>
       <w:r>
         <w:lastRenderedPageBreak/>
         <w:t>Indledning</w:t>
@@ -2630,7 +2930,7 @@
       <w:pPr>
         <w:pStyle w:val="Heading1"/>
       </w:pPr>
-      <w:bookmarkStart w:id="3" w:name="_Toc150873047"/>
+      <w:bookmarkStart w:id="3" w:name="_Toc150951074"/>
       <w:r>
         <w:t>Foranalyse</w:t>
       </w:r>
@@ -2640,7 +2940,7 @@
       <w:pPr>
         <w:pStyle w:val="Heading2"/>
       </w:pPr>
-      <w:bookmarkStart w:id="4" w:name="_Toc150873048"/>
+      <w:bookmarkStart w:id="4" w:name="_Toc150951075"/>
       <w:r>
         <w:t>Introduktion</w:t>
       </w:r>
@@ -2653,7 +2953,19 @@
     </w:p>
     <w:p>
       <w:r>
-        <w:t>Denne foranalyse vil koncentrere sig om forløbet 'Når havet har åndenød', hvor vi vil undersøge iltsvind i Danmark. Iltsvind er en årlig udfordring, udløst af faktorer som varmt vejr, stille vejr og næringsstoffer fra landbruget. Dette komplekse fænomen opstår, når havets behov for ilt overstiger den mængde, det kan producere, hvilket potentielt kan føre til alvorlige konsekvenser for det marine liv.</w:t>
+        <w:t xml:space="preserve">Denne foranalyse vil koncentrere sig om forløbet 'Når havet har åndenød', hvor vi vil undersøge iltsvind i Danmark. Iltsvind er en årlig udfordring, udløst af faktorer som varmt vejr, stille vejr og næringsstoffer fra landbruget. Dette komplekse fænomen opstår, når havets behov for ilt overstiger den mængde, det kan producere, hvilket potentielt kan føre til alvorlige konsekvenser for det </w:t>
+      </w:r>
+      <w:r>
+        <w:t xml:space="preserve">havets dyr og </w:t>
+      </w:r>
+      <w:r>
+        <w:t>levende</w:t>
+      </w:r>
+      <w:r>
+        <w:t xml:space="preserve"> organismer</w:t>
+      </w:r>
+      <w:r>
+        <w:t>.</w:t>
       </w:r>
     </w:p>
     <w:p>
@@ -2668,7 +2980,7 @@
       <w:pPr>
         <w:pStyle w:val="Heading1"/>
       </w:pPr>
-      <w:bookmarkStart w:id="5" w:name="_Toc150873049"/>
+      <w:bookmarkStart w:id="5" w:name="_Toc150951076"/>
       <w:r>
         <w:t>B</w:t>
       </w:r>
@@ -2691,7 +3003,7 @@
       <w:pPr>
         <w:pStyle w:val="Heading2"/>
       </w:pPr>
-      <w:bookmarkStart w:id="6" w:name="_Toc150873050"/>
+      <w:bookmarkStart w:id="6" w:name="_Toc150951077"/>
       <w:r>
         <w:t>Blåmuslinger</w:t>
       </w:r>
@@ -2699,71 +3011,7 @@
     </w:p>
     <w:p>
       <w:r>
-        <w:t>Blåmuslinger</w:t>
-      </w:r>
-      <w:r>
-        <w:t xml:space="preserve"> spiller en vigtig rolle ved at filtrere vandet for plankton. De bidrager dermed til at reducere mængden af planteplankton i vandet, hvilket åbner op for, at sollyset kan nå længere ned i havet. Dette har særlig betydning for de fastsiddende makroalger, også kendt som tang, da de er afhængige af sollys for at udføre fotosyntese. Muslingernes filtrering bidrager således til at skabe en mere gunstig miljøbalance i havet.</w:t>
-      </w:r>
-    </w:p>
-    <w:p>
-      <w:pPr>
-        <w:pStyle w:val="Heading2"/>
-      </w:pPr>
-      <w:bookmarkStart w:id="7" w:name="_Toc150873051"/>
-      <w:r>
-        <w:t>Elektroder</w:t>
-      </w:r>
-      <w:bookmarkEnd w:id="7"/>
-    </w:p>
-    <w:p>
-      <w:r>
-        <w:t>I søer</w:t>
-      </w:r>
-      <w:r>
-        <w:t xml:space="preserve"> og have</w:t>
-      </w:r>
-      <w:r>
-        <w:t xml:space="preserve"> er algevæksten ofte begrænset af fosformængden. Hvis der tilføjes fosfor til en sø, begynder algernes vækst, og når algerne dør, synker de ned på bunden, hvor mikroorganismer nedbryder dem og forbruger ilt i processen.</w:t>
-      </w:r>
-    </w:p>
-    <w:p/>
-    <w:p>
-      <w:r>
-        <w:lastRenderedPageBreak/>
-        <w:t>Ved at anvende bioelektroder på søbunden igangsættes en oxidationsproces, der ændrer kemien på bunden af søen. Dette binder fosfor i sedimentet, hvilket reducerer risikoen for algeopblomstring. Fjernelsen af fosfor vil på længere sigt mindske risikoen for iltsvind, hvilket skaber et mere gunstigt miljø for mikroorganismer og bakterier, der kan overleve og opretholde økosystemet.</w:t>
-      </w:r>
-    </w:p>
-    <w:p>
-      <w:pPr>
-        <w:pStyle w:val="Heading2"/>
-      </w:pPr>
-      <w:r>
-        <w:br/>
-      </w:r>
-      <w:bookmarkStart w:id="8" w:name="_Toc150873052"/>
-      <w:r>
-        <w:t>Tilførsel af ilt</w:t>
-      </w:r>
-      <w:bookmarkEnd w:id="8"/>
-    </w:p>
-    <w:p>
-      <w:r>
-        <w:t>Beluftning, også kaldet iltningsmetoden, er en effektiv tilgang til at forbedre vandkvaliteten i næringsrige søer og sikre en sund økologisk balance. Processen indebærer, at luft pumpes ned til en diffusor på søbunden, hvorfra små bobler stiger op til overfladen og samtidig omrører vandet fra top til bund. Den primære effekt af iltningsmetoden opnås gennem omrøringen, mens opløsningen af ilt fra luftboblerne har en mindre rolle.</w:t>
-      </w:r>
-    </w:p>
-    <w:p>
-      <w:r>
-        <w:t>Fordele ved beluftning inkluderer iltningsprocessen af bundvandet, hvilket resulterer i binding af fosfor til jernforbindelser i sedimentet. Dette reducerer fosfor tilgængeligheden for alger og skaber klart vand og optimalt lys til bundplanter. Ilt ved bunden muliggør også effektiv nedbrydning af døde alger og plantemateriale, hvilket minimerer slamdannelse og opretholder en levende sø med gunstige forhold for fisk, vandinsekter, krebsdyr og planter.</w:t>
-      </w:r>
-    </w:p>
-    <w:p>
-      <w:r>
-        <w:t>Når det kommer til næringsrige søer, er iltsvind et almindeligt problem, især om sommeren, hvor varmt vand lagrer sig over køligere bundvand. Lagdelingen forhindrer bundvandet i at optage ilt, hvilket kan føre til iltsvind over tid. Iltsvind kan også forekomme om vinteren under langvarigt isdække, da isen forhindrer iltning af vandet. Iltsvind fører til, at fosfor ikke bindes til jernforbindelser i sedimentet; i stedet opløses det og spredes op til overfladevandet, hvilket fremmer algevæksten og gør vandet grumset.</w:t>
-      </w:r>
-    </w:p>
-    <w:p>
-      <w:r>
-        <w:t xml:space="preserve">Til beluftning kan en elektrisk pumpe anvendes, typisk placeret ved bredden, med omkostninger på omkring 5000 kroner plus omkostninger til luftslanger og diffusorer på omkring 1000 kroner. </w:t>
+        <w:t>Blåmuslinger spiller en vigtig rolle ved at filtrere vandet for plankton. De bidrager dermed til at reducere mængden af planteplankton i vandet, hvilket åbner op for, at sollyset kan nå længere ned i havet. Dette har særlig betydning for de fastsiddende makroalger, også kendt som tang, da de er afhængige af sollys for at udføre fotosyntese. Muslingernes filtrering bidrager således til at skabe en mere gunstig miljøbalance i havet.</w:t>
       </w:r>
     </w:p>
     <w:p>
@@ -2775,6 +3023,7 @@
           <w:szCs w:val="26"/>
         </w:rPr>
       </w:pPr>
+      <w:bookmarkStart w:id="7" w:name="_Toc150951078"/>
       <w:r>
         <w:br w:type="page"/>
       </w:r>
@@ -2783,41 +3032,999 @@
       <w:pPr>
         <w:pStyle w:val="Heading2"/>
       </w:pPr>
-      <w:bookmarkStart w:id="9" w:name="_Toc150873053"/>
+      <w:r>
+        <w:lastRenderedPageBreak/>
+        <w:t>Elektroder</w:t>
+      </w:r>
+      <w:bookmarkEnd w:id="7"/>
+    </w:p>
+    <w:p>
+      <w:r>
+        <w:t xml:space="preserve">I søer og have er algevæksten ofte begrænset af fosformængden. Hvis der tilføjes fosfor til en sø, begynder algernes vækst, og når algerne dør, synker de ned på bunden, hvor mikroorganismer nedbryder dem og forbruger ilt i </w:t>
+      </w:r>
+      <w:r>
+        <w:t>nedbrydningsprocessen</w:t>
+      </w:r>
+      <w:r>
+        <w:t>.</w:t>
+      </w:r>
+    </w:p>
+    <w:p>
+      <w:r>
+        <w:t>Ved at anvende bioelektroder på søbunden igangsættes en oxidationsproces, der ændrer kemien på bunden af søen. Dette binder fosfor i sedimentet, hvilket reducerer risikoen for algeopblomstring. Fjernelsen af fosfor vil på længere sigt mindske risikoen for iltsvind, hvilket skaber et mere gunstigt miljø for mikroorganismer og bakterier, der kan overleve og opretholde økosystemet.</w:t>
+      </w:r>
+    </w:p>
+    <w:p>
+      <w:pPr>
+        <w:pStyle w:val="Heading2"/>
+      </w:pPr>
+      <w:r>
+        <w:br/>
+      </w:r>
+      <w:bookmarkStart w:id="8" w:name="_Toc150951079"/>
+      <w:r>
+        <w:t>Tilførsel af ilt</w:t>
+      </w:r>
+      <w:bookmarkEnd w:id="8"/>
+    </w:p>
+    <w:p>
+      <w:r>
+        <w:t>Beluftning, også kaldet iltningsmetoden, er en effektiv tilgang til at forbedre vandkvaliteten i næringsrige søer og sikre en sund økologisk balance. Processen indebærer, at luft pumpes ned til en diffusor på søbunden, hvorfra små bobler stiger op til overfladen og samtidig omrører vandet fra top til bund. Den primære effekt af iltningsmetoden opnås gennem omrøringen, mens opløsningen af ilt fra luftboblerne har en mindre rolle.</w:t>
+      </w:r>
+    </w:p>
+    <w:p>
+      <w:r>
+        <w:t xml:space="preserve">Fordele ved </w:t>
+      </w:r>
+      <w:r>
+        <w:t>b</w:t>
+      </w:r>
+      <w:r>
+        <w:t xml:space="preserve">eluftning </w:t>
+      </w:r>
+      <w:r>
+        <w:t xml:space="preserve">inkluderer iltningsprocessen af bundvandet, hvilket resulterer i binding af fosfor til jernforbindelser i sedimentet. Dette reducerer </w:t>
+      </w:r>
+      <w:r>
+        <w:t>fosfortilgængeligheden</w:t>
+      </w:r>
+      <w:r>
+        <w:t xml:space="preserve"> for alger og skaber klart vand og optimalt lys til bundplanter. Ilt ved bunden muliggør også effektiv nedbrydning af døde alger og plantemateriale, hvilket minimerer slamdannelse og opretholder en levende sø med gunstige forhold for fisk, vandinsekter, krebsdyr og planter.</w:t>
+      </w:r>
+    </w:p>
+    <w:p>
+      <w:r>
+        <w:t>Når det kommer til næringsrige søer, er iltsvind et almindeligt problem, især om sommeren, hvor varmt vand lagrer sig over køligere bundvand. Lagdelingen forhindrer bundvandet i at optage ilt, hvilket kan føre til iltsvind over tid. Iltsvind kan også forekomme om vinteren under langvarigt isdække, da isen forhindrer iltning af vandet. Iltsvind fører til, at fosfor ikke bindes til jernforbindelser i sedimentet; i stedet opløses det og spredes op til overfladevandet, hvilket fremmer algevæksten og gør vandet grumset.</w:t>
+      </w:r>
+    </w:p>
+    <w:p>
+      <w:pPr>
+        <w:pStyle w:val="Heading2"/>
+      </w:pPr>
+      <w:bookmarkStart w:id="9" w:name="_Toc150951080"/>
+      <w:r>
+        <w:t>Kabelbakterier</w:t>
+      </w:r>
+      <w:bookmarkEnd w:id="9"/>
+    </w:p>
+    <w:p>
+      <w:pPr>
+        <w:rPr>
+          <w:rFonts w:asciiTheme="majorHAnsi" w:eastAsiaTheme="majorEastAsia" w:hAnsiTheme="majorHAnsi" w:cstheme="majorBidi"/>
+          <w:color w:val="2F5496" w:themeColor="accent1" w:themeShade="BF"/>
+          <w:sz w:val="32"/>
+          <w:szCs w:val="32"/>
+        </w:rPr>
+      </w:pPr>
+      <w:r>
+        <w:t xml:space="preserve">Forskere fra Aarhus Universitet har gjort en markant opdagelse ved at identificere kabelbakterier, der kan spille en afgørende rolle i at minimere konsekvenserne af iltsvind. Disse bakterier "spiser" den giftige svovlbrinte, der kan opstå under iltsvind, og bidrager dermed til at reducere bundvending, hvor skadelige stoffer som svovlbrinte og metan slipper op fra havbunden. Kabelbakterier udfører en specifik reaktion, hvor de transformerer sulfid til sulfat, hvilket begrænser tilgængeligheden af fosfor for alger og skaber et mere gunstigt miljø for bunddyr. Denne opdagelse peger også på, at bakterier har evnen til at producere og sende elektrisk strøm ud til andre organismer, hvilket åbner op for nye forståelser af mikrobielle samfund og deres potentialer. Konferencen om elektromikrobiologi i Aarhus samler internationale forskere, der deler indsigt og diskuterer den stigende erkendelse af elektriske forbindelser i mikrobiologien, hvilket kan have betydning for alt fra elektronik til miljøovervågning. </w:t>
+      </w:r>
+      <w:r>
+        <w:br w:type="page"/>
+      </w:r>
+    </w:p>
+    <w:p>
+      <w:pPr>
+        <w:pStyle w:val="Heading1"/>
+      </w:pPr>
+      <w:bookmarkStart w:id="10" w:name="_Toc150951081"/>
+      <w:r>
+        <w:lastRenderedPageBreak/>
+        <w:t>Analyse af løsningsmuligheder</w:t>
+      </w:r>
+      <w:bookmarkEnd w:id="10"/>
+    </w:p>
+    <w:tbl>
+      <w:tblPr>
+        <w:tblStyle w:val="TableGrid"/>
+        <w:tblW w:w="9464" w:type="dxa"/>
+        <w:tblLook w:val="04A0" w:firstRow="1" w:lastRow="0" w:firstColumn="1" w:lastColumn="0" w:noHBand="0" w:noVBand="1"/>
+      </w:tblPr>
+      <w:tblGrid>
+        <w:gridCol w:w="4786"/>
+        <w:gridCol w:w="4678"/>
+      </w:tblGrid>
+      <w:tr>
+        <w:trPr>
+          <w:trHeight w:val="306"/>
+        </w:trPr>
+        <w:tc>
+          <w:tcPr>
+            <w:tcW w:w="9464" w:type="dxa"/>
+            <w:gridSpan w:val="2"/>
+          </w:tcPr>
+          <w:p>
+            <w:pPr>
+              <w:jc w:val="center"/>
+            </w:pPr>
+            <w:r>
+              <w:t>Blåmuslinger</w:t>
+            </w:r>
+          </w:p>
+        </w:tc>
+      </w:tr>
+      <w:tr>
+        <w:trPr>
+          <w:trHeight w:val="306"/>
+        </w:trPr>
+        <w:tc>
+          <w:tcPr>
+            <w:tcW w:w="4786" w:type="dxa"/>
+          </w:tcPr>
+          <w:p>
+            <w:pPr>
+              <w:jc w:val="center"/>
+            </w:pPr>
+            <w:r>
+              <w:t>Fordele</w:t>
+            </w:r>
+          </w:p>
+        </w:tc>
+        <w:tc>
+          <w:tcPr>
+            <w:tcW w:w="4678" w:type="dxa"/>
+          </w:tcPr>
+          <w:p>
+            <w:pPr>
+              <w:jc w:val="center"/>
+            </w:pPr>
+            <w:r>
+              <w:t>Ulemper</w:t>
+            </w:r>
+          </w:p>
+        </w:tc>
+      </w:tr>
+      <w:tr>
+        <w:trPr>
+          <w:trHeight w:val="70"/>
+        </w:trPr>
+        <w:tc>
+          <w:tcPr>
+            <w:tcW w:w="9464" w:type="dxa"/>
+            <w:gridSpan w:val="2"/>
+          </w:tcPr>
+          <w:p/>
+        </w:tc>
+      </w:tr>
+      <w:tr>
+        <w:trPr>
+          <w:trHeight w:val="306"/>
+        </w:trPr>
+        <w:tc>
+          <w:tcPr>
+            <w:tcW w:w="4786" w:type="dxa"/>
+          </w:tcPr>
+          <w:p>
+            <w:r>
+              <w:t>Minimal indsats</w:t>
+            </w:r>
+          </w:p>
+        </w:tc>
+        <w:tc>
+          <w:tcPr>
+            <w:tcW w:w="4678" w:type="dxa"/>
+          </w:tcPr>
+          <w:p>
+            <w:r>
+              <w:t xml:space="preserve">Tiltrækker </w:t>
+            </w:r>
+            <w:r>
+              <w:t>edderfugle</w:t>
+            </w:r>
+          </w:p>
+        </w:tc>
+      </w:tr>
+      <w:tr>
+        <w:trPr>
+          <w:trHeight w:val="306"/>
+        </w:trPr>
+        <w:tc>
+          <w:tcPr>
+            <w:tcW w:w="4786" w:type="dxa"/>
+          </w:tcPr>
+          <w:p>
+            <w:r>
+              <w:t>Lille indvirkning</w:t>
+            </w:r>
+          </w:p>
+        </w:tc>
+        <w:tc>
+          <w:tcPr>
+            <w:tcW w:w="4678" w:type="dxa"/>
+          </w:tcPr>
+          <w:p>
+            <w:r>
+              <w:t>Avl / køb af muslinger</w:t>
+            </w:r>
+          </w:p>
+        </w:tc>
+      </w:tr>
+      <w:tr>
+        <w:trPr>
+          <w:trHeight w:val="306"/>
+        </w:trPr>
+        <w:tc>
+          <w:tcPr>
+            <w:tcW w:w="4786" w:type="dxa"/>
+          </w:tcPr>
+          <w:p>
+            <w:r>
+              <w:t>Hjælper landbruget</w:t>
+            </w:r>
+          </w:p>
+        </w:tc>
+        <w:tc>
+          <w:tcPr>
+            <w:tcW w:w="4678" w:type="dxa"/>
+            <w:vMerge w:val="restart"/>
+          </w:tcPr>
+          <w:p/>
+        </w:tc>
+      </w:tr>
+      <w:tr>
+        <w:trPr>
+          <w:trHeight w:val="306"/>
+        </w:trPr>
+        <w:tc>
+          <w:tcPr>
+            <w:tcW w:w="4786" w:type="dxa"/>
+          </w:tcPr>
+          <w:p>
+            <w:r>
+              <w:t>Kan bruges til gødning</w:t>
+            </w:r>
+          </w:p>
+        </w:tc>
+        <w:tc>
+          <w:tcPr>
+            <w:tcW w:w="4678" w:type="dxa"/>
+            <w:vMerge/>
+          </w:tcPr>
+          <w:p/>
+        </w:tc>
+      </w:tr>
+      <w:tr>
+        <w:trPr>
+          <w:trHeight w:val="306"/>
+        </w:trPr>
+        <w:tc>
+          <w:tcPr>
+            <w:tcW w:w="4786" w:type="dxa"/>
+          </w:tcPr>
+          <w:p>
+            <w:r>
+              <w:t>Fjerner plankton</w:t>
+            </w:r>
+          </w:p>
+        </w:tc>
+        <w:tc>
+          <w:tcPr>
+            <w:tcW w:w="4678" w:type="dxa"/>
+            <w:vMerge/>
+          </w:tcPr>
+          <w:p/>
+        </w:tc>
+      </w:tr>
+    </w:tbl>
+    <w:p/>
+    <w:tbl>
+      <w:tblPr>
+        <w:tblStyle w:val="TableGrid"/>
+        <w:tblW w:w="9464" w:type="dxa"/>
+        <w:tblLook w:val="04A0" w:firstRow="1" w:lastRow="0" w:firstColumn="1" w:lastColumn="0" w:noHBand="0" w:noVBand="1"/>
+      </w:tblPr>
+      <w:tblGrid>
+        <w:gridCol w:w="4786"/>
+        <w:gridCol w:w="4678"/>
+      </w:tblGrid>
+      <w:tr>
+        <w:trPr>
+          <w:trHeight w:val="301"/>
+        </w:trPr>
+        <w:tc>
+          <w:tcPr>
+            <w:tcW w:w="9464" w:type="dxa"/>
+            <w:gridSpan w:val="2"/>
+          </w:tcPr>
+          <w:p>
+            <w:pPr>
+              <w:jc w:val="center"/>
+            </w:pPr>
+            <w:r>
+              <w:t>Tilføjelse af ilt</w:t>
+            </w:r>
+          </w:p>
+        </w:tc>
+      </w:tr>
+      <w:tr>
+        <w:trPr>
+          <w:trHeight w:val="301"/>
+        </w:trPr>
+        <w:tc>
+          <w:tcPr>
+            <w:tcW w:w="4786" w:type="dxa"/>
+          </w:tcPr>
+          <w:p>
+            <w:pPr>
+              <w:tabs>
+                <w:tab w:val="center" w:pos="1874"/>
+              </w:tabs>
+            </w:pPr>
+            <w:r>
+              <w:tab/>
+            </w:r>
+            <w:r>
+              <w:t>Fordele</w:t>
+            </w:r>
+          </w:p>
+        </w:tc>
+        <w:tc>
+          <w:tcPr>
+            <w:tcW w:w="4678" w:type="dxa"/>
+          </w:tcPr>
+          <w:p>
+            <w:pPr>
+              <w:jc w:val="center"/>
+            </w:pPr>
+            <w:r>
+              <w:t>Ulemper</w:t>
+            </w:r>
+          </w:p>
+        </w:tc>
+      </w:tr>
+      <w:tr>
+        <w:trPr>
+          <w:trHeight w:val="301"/>
+        </w:trPr>
+        <w:tc>
+          <w:tcPr>
+            <w:tcW w:w="9464" w:type="dxa"/>
+            <w:gridSpan w:val="2"/>
+          </w:tcPr>
+          <w:p>
+            <w:pPr>
+              <w:jc w:val="center"/>
+            </w:pPr>
+          </w:p>
+        </w:tc>
+      </w:tr>
+      <w:tr>
+        <w:trPr>
+          <w:trHeight w:val="301"/>
+        </w:trPr>
+        <w:tc>
+          <w:tcPr>
+            <w:tcW w:w="4786" w:type="dxa"/>
+          </w:tcPr>
+          <w:p>
+            <w:r>
+              <w:t>Kan tændes og slukkes efter behov</w:t>
+            </w:r>
+          </w:p>
+        </w:tc>
+        <w:tc>
+          <w:tcPr>
+            <w:tcW w:w="4678" w:type="dxa"/>
+          </w:tcPr>
+          <w:p>
+            <w:r>
+              <w:t>Vender havbunden så gasser kan stige op til havoverfladen</w:t>
+            </w:r>
+          </w:p>
+        </w:tc>
+      </w:tr>
+      <w:tr>
+        <w:trPr>
+          <w:trHeight w:val="301"/>
+        </w:trPr>
+        <w:tc>
+          <w:tcPr>
+            <w:tcW w:w="4786" w:type="dxa"/>
+          </w:tcPr>
+          <w:p>
+            <w:r>
+              <w:t>Ilter havbunden</w:t>
+            </w:r>
+          </w:p>
+        </w:tc>
+        <w:tc>
+          <w:tcPr>
+            <w:tcW w:w="4678" w:type="dxa"/>
+          </w:tcPr>
+          <w:p>
+            <w:r>
+              <w:t>Højere vedligeholdelse og slitage</w:t>
+            </w:r>
+          </w:p>
+        </w:tc>
+      </w:tr>
+      <w:tr>
+        <w:trPr>
+          <w:trHeight w:val="301"/>
+        </w:trPr>
+        <w:tc>
+          <w:tcPr>
+            <w:tcW w:w="4786" w:type="dxa"/>
+            <w:vMerge w:val="restart"/>
+          </w:tcPr>
+          <w:p/>
+        </w:tc>
+        <w:tc>
+          <w:tcPr>
+            <w:tcW w:w="4678" w:type="dxa"/>
+          </w:tcPr>
+          <w:p>
+            <w:r>
+              <w:t>Risiko for at miljøet ædelægger installationen</w:t>
+            </w:r>
+          </w:p>
+        </w:tc>
+      </w:tr>
+      <w:tr>
+        <w:trPr>
+          <w:trHeight w:val="301"/>
+        </w:trPr>
+        <w:tc>
+          <w:tcPr>
+            <w:tcW w:w="4786" w:type="dxa"/>
+            <w:vMerge/>
+          </w:tcPr>
+          <w:p/>
+        </w:tc>
+        <w:tc>
+          <w:tcPr>
+            <w:tcW w:w="4678" w:type="dxa"/>
+          </w:tcPr>
+          <w:p>
+            <w:r>
+              <w:t>Kræver strømforsyning</w:t>
+            </w:r>
+          </w:p>
+        </w:tc>
+      </w:tr>
+    </w:tbl>
+    <w:p>
+      <w:r>
+        <w:t xml:space="preserve"> </w:t>
+      </w:r>
+    </w:p>
+    <w:tbl>
+      <w:tblPr>
+        <w:tblStyle w:val="TableGrid"/>
+        <w:tblW w:w="9464" w:type="dxa"/>
+        <w:tblLook w:val="04A0" w:firstRow="1" w:lastRow="0" w:firstColumn="1" w:lastColumn="0" w:noHBand="0" w:noVBand="1"/>
+      </w:tblPr>
+      <w:tblGrid>
+        <w:gridCol w:w="4786"/>
+        <w:gridCol w:w="4678"/>
+      </w:tblGrid>
+      <w:tr>
+        <w:trPr>
+          <w:trHeight w:val="301"/>
+        </w:trPr>
+        <w:tc>
+          <w:tcPr>
+            <w:tcW w:w="9464" w:type="dxa"/>
+            <w:gridSpan w:val="2"/>
+          </w:tcPr>
+          <w:p>
+            <w:pPr>
+              <w:jc w:val="center"/>
+            </w:pPr>
+            <w:r>
+              <w:t>Elektroder</w:t>
+            </w:r>
+          </w:p>
+        </w:tc>
+      </w:tr>
+      <w:tr>
+        <w:trPr>
+          <w:trHeight w:val="301"/>
+        </w:trPr>
+        <w:tc>
+          <w:tcPr>
+            <w:tcW w:w="4786" w:type="dxa"/>
+          </w:tcPr>
+          <w:p>
+            <w:pPr>
+              <w:tabs>
+                <w:tab w:val="center" w:pos="1874"/>
+              </w:tabs>
+            </w:pPr>
+            <w:r>
+              <w:tab/>
+              <w:t>Fordele</w:t>
+            </w:r>
+          </w:p>
+        </w:tc>
+        <w:tc>
+          <w:tcPr>
+            <w:tcW w:w="4678" w:type="dxa"/>
+          </w:tcPr>
+          <w:p>
+            <w:pPr>
+              <w:jc w:val="center"/>
+            </w:pPr>
+            <w:r>
+              <w:t>Ulemper</w:t>
+            </w:r>
+          </w:p>
+        </w:tc>
+      </w:tr>
+      <w:tr>
+        <w:trPr>
+          <w:trHeight w:val="301"/>
+        </w:trPr>
+        <w:tc>
+          <w:tcPr>
+            <w:tcW w:w="9464" w:type="dxa"/>
+            <w:gridSpan w:val="2"/>
+          </w:tcPr>
+          <w:p>
+            <w:pPr>
+              <w:jc w:val="center"/>
+            </w:pPr>
+          </w:p>
+        </w:tc>
+      </w:tr>
+      <w:tr>
+        <w:trPr>
+          <w:trHeight w:val="301"/>
+        </w:trPr>
+        <w:tc>
+          <w:tcPr>
+            <w:tcW w:w="4786" w:type="dxa"/>
+          </w:tcPr>
+          <w:p>
+            <w:r>
+              <w:t xml:space="preserve">Fjerner </w:t>
+            </w:r>
+            <w:r>
+              <w:t>overskydende</w:t>
+            </w:r>
+            <w:r>
+              <w:t xml:space="preserve"> fosfor</w:t>
+            </w:r>
+          </w:p>
+        </w:tc>
+        <w:tc>
+          <w:tcPr>
+            <w:tcW w:w="4678" w:type="dxa"/>
+          </w:tcPr>
+          <w:p>
+            <w:r>
+              <w:t>Ødelægger havbunden</w:t>
+            </w:r>
+          </w:p>
+        </w:tc>
+      </w:tr>
+      <w:tr>
+        <w:trPr>
+          <w:trHeight w:val="301"/>
+        </w:trPr>
+        <w:tc>
+          <w:tcPr>
+            <w:tcW w:w="4786" w:type="dxa"/>
+          </w:tcPr>
+          <w:p>
+            <w:r>
+              <w:t>Mindsker skabelse af algeopblomstring</w:t>
+            </w:r>
+          </w:p>
+        </w:tc>
+        <w:tc>
+          <w:tcPr>
+            <w:tcW w:w="4678" w:type="dxa"/>
+          </w:tcPr>
+          <w:p>
+            <w:r>
+              <w:t>Højere vedligeholdelse</w:t>
+            </w:r>
+          </w:p>
+        </w:tc>
+      </w:tr>
+      <w:tr>
+        <w:trPr>
+          <w:trHeight w:val="301"/>
+        </w:trPr>
+        <w:tc>
+          <w:tcPr>
+            <w:tcW w:w="4786" w:type="dxa"/>
+          </w:tcPr>
+          <w:p>
+            <w:r>
+              <w:t>Binder fosfor så ikke de dræber mikroorganismer</w:t>
+            </w:r>
+          </w:p>
+        </w:tc>
+        <w:tc>
+          <w:tcPr>
+            <w:tcW w:w="4678" w:type="dxa"/>
+          </w:tcPr>
+          <w:p>
+            <w:r>
+              <w:t>Risiko for højere slitage</w:t>
+            </w:r>
+          </w:p>
+        </w:tc>
+      </w:tr>
+      <w:tr>
+        <w:trPr>
+          <w:trHeight w:val="301"/>
+        </w:trPr>
+        <w:tc>
+          <w:tcPr>
+            <w:tcW w:w="4786" w:type="dxa"/>
+            <w:vMerge w:val="restart"/>
+          </w:tcPr>
+          <w:p/>
+        </w:tc>
+        <w:tc>
+          <w:tcPr>
+            <w:tcW w:w="4678" w:type="dxa"/>
+          </w:tcPr>
+          <w:p>
+            <w:r>
+              <w:t>Risiko for at elektroderne bliver ødelagt</w:t>
+            </w:r>
+          </w:p>
+        </w:tc>
+      </w:tr>
+      <w:tr>
+        <w:trPr>
+          <w:trHeight w:val="301"/>
+        </w:trPr>
+        <w:tc>
+          <w:tcPr>
+            <w:tcW w:w="4786" w:type="dxa"/>
+            <w:vMerge/>
+          </w:tcPr>
+          <w:p/>
+        </w:tc>
+        <w:tc>
+          <w:tcPr>
+            <w:tcW w:w="4678" w:type="dxa"/>
+          </w:tcPr>
+          <w:p>
+            <w:r>
+              <w:t>Kræver strømforsyning</w:t>
+            </w:r>
+          </w:p>
+        </w:tc>
+      </w:tr>
+    </w:tbl>
+    <w:tbl>
+      <w:tblPr>
+        <w:tblStyle w:val="TableGrid"/>
+        <w:tblpPr w:leftFromText="180" w:rightFromText="180" w:vertAnchor="text" w:horzAnchor="margin" w:tblpY="313"/>
+        <w:tblW w:w="9464" w:type="dxa"/>
+        <w:tblLook w:val="04A0" w:firstRow="1" w:lastRow="0" w:firstColumn="1" w:lastColumn="0" w:noHBand="0" w:noVBand="1"/>
+      </w:tblPr>
+      <w:tblGrid>
+        <w:gridCol w:w="4786"/>
+        <w:gridCol w:w="4678"/>
+      </w:tblGrid>
+      <w:tr>
+        <w:trPr>
+          <w:trHeight w:val="293"/>
+        </w:trPr>
+        <w:tc>
+          <w:tcPr>
+            <w:tcW w:w="9464" w:type="dxa"/>
+            <w:gridSpan w:val="2"/>
+          </w:tcPr>
+          <w:p>
+            <w:pPr>
+              <w:jc w:val="center"/>
+            </w:pPr>
+            <w:r>
+              <w:t>Kabelbakterier</w:t>
+            </w:r>
+          </w:p>
+        </w:tc>
+      </w:tr>
+      <w:tr>
+        <w:trPr>
+          <w:trHeight w:val="293"/>
+        </w:trPr>
+        <w:tc>
+          <w:tcPr>
+            <w:tcW w:w="4786" w:type="dxa"/>
+          </w:tcPr>
+          <w:p>
+            <w:pPr>
+              <w:jc w:val="center"/>
+            </w:pPr>
+            <w:r>
+              <w:t>Fordele</w:t>
+            </w:r>
+          </w:p>
+        </w:tc>
+        <w:tc>
+          <w:tcPr>
+            <w:tcW w:w="4678" w:type="dxa"/>
+          </w:tcPr>
+          <w:p>
+            <w:pPr>
+              <w:jc w:val="center"/>
+            </w:pPr>
+            <w:r>
+              <w:t>Ulemper</w:t>
+            </w:r>
+          </w:p>
+        </w:tc>
+      </w:tr>
+      <w:tr>
+        <w:trPr>
+          <w:trHeight w:val="293"/>
+        </w:trPr>
+        <w:tc>
+          <w:tcPr>
+            <w:tcW w:w="9464" w:type="dxa"/>
+            <w:gridSpan w:val="2"/>
+          </w:tcPr>
+          <w:p/>
+        </w:tc>
+      </w:tr>
+      <w:tr>
+        <w:trPr>
+          <w:trHeight w:val="293"/>
+        </w:trPr>
+        <w:tc>
+          <w:tcPr>
+            <w:tcW w:w="4786" w:type="dxa"/>
+          </w:tcPr>
+          <w:p>
+            <w:r>
+              <w:t>Binder sig til giftige svovlbrinte</w:t>
+            </w:r>
+          </w:p>
+        </w:tc>
+        <w:tc>
+          <w:tcPr>
+            <w:tcW w:w="4678" w:type="dxa"/>
+          </w:tcPr>
+          <w:p>
+            <w:r>
+              <w:t>Forbruger ilt i bindingsprocessen</w:t>
+            </w:r>
+          </w:p>
+        </w:tc>
+      </w:tr>
+      <w:tr>
+        <w:trPr>
+          <w:trHeight w:val="293"/>
+        </w:trPr>
+        <w:tc>
+          <w:tcPr>
+            <w:tcW w:w="4786" w:type="dxa"/>
+          </w:tcPr>
+          <w:p>
+            <w:r>
+              <w:t>Havbundsdyrene og mikroorganismer dør ikke af svovlbrinte og dermed kan bidrage til at skabe ilt</w:t>
+            </w:r>
+          </w:p>
+        </w:tc>
+        <w:tc>
+          <w:tcPr>
+            <w:tcW w:w="4678" w:type="dxa"/>
+          </w:tcPr>
+          <w:p>
+            <w:r>
+              <w:t>Der bliver dannet sulfat i bindingsprocessen</w:t>
+            </w:r>
+          </w:p>
+        </w:tc>
+      </w:tr>
+    </w:tbl>
+    <w:p>
+      <w:r>
+        <w:t xml:space="preserve"> </w:t>
+      </w:r>
+      <w:r>
+        <w:br w:type="page"/>
+      </w:r>
+    </w:p>
+    <w:p>
+      <w:pPr>
+        <w:pStyle w:val="Heading2"/>
+      </w:pPr>
+      <w:bookmarkStart w:id="11" w:name="_Toc150951082"/>
+      <w:r>
+        <w:lastRenderedPageBreak/>
+        <w:t>Konklusion på mulige løsningsmuligheder</w:t>
+      </w:r>
+      <w:bookmarkEnd w:id="11"/>
+    </w:p>
+    <w:p>
+      <w:pPr>
+        <w:pStyle w:val="Heading3"/>
+      </w:pPr>
+      <w:bookmarkStart w:id="12" w:name="_Toc150951083"/>
+      <w:r>
+        <w:t>Blåmuslinger</w:t>
+      </w:r>
+      <w:bookmarkEnd w:id="12"/>
+    </w:p>
+    <w:p>
+      <w:r>
+        <w:t xml:space="preserve">Blåmuslinger udgør en betydningsfuld faktor inden for både økosystemer og landbrugsmiljøer. Deres unikke egenskaber som vandfiltratorer spiller en afgørende rolle i opretholdelsen af et sundt vandmiljø. Ved at effektivt filtrere vandet forhindrer de overdreven vækst af planteplankton, hvilket potentielt kunne blokere sollysets gennemtrængning til dybere vandlag. </w:t>
+      </w:r>
+      <w:r>
+        <w:t>Dette</w:t>
+      </w:r>
+      <w:r>
+        <w:t xml:space="preserve"> muliggør fotosyntesen hos mikroalger s</w:t>
+      </w:r>
+      <w:r>
+        <w:t>åsom</w:t>
+      </w:r>
+      <w:r>
+        <w:t xml:space="preserve"> tang, hvilket ikke kun bidrager til vandets renhed, men også øger iltproduktionen. </w:t>
+      </w:r>
+    </w:p>
+    <w:p>
+      <w:r>
+        <w:t>Når iltniveauet i vandet når en optimal mængde, åbner muligheden sig for høst af muslinger, som derefter kan benyttes som dyrefoder eller som gødning til landbruget.</w:t>
+      </w:r>
+      <w:r>
+        <w:br/>
+      </w:r>
+      <w:r>
+        <w:br/>
+        <w:t>Generelt set spiller blåmuslinger ikke kun en rolle i at redde områder med iltsvind, men de fungerer også som vandrensere og åbner op for muligheden for høst. Muslingerne kan bruges til dyrefoder og som en mere miljøvenlig gødning til danske landmænd. Deres bidrag strækker sig således ud over at tackle iltsvindsproblemer og omfatter også bæredygtige løsninger til både landbrug og miljø.</w:t>
+      </w:r>
+    </w:p>
+    <w:p>
+      <w:r>
+        <w:t xml:space="preserve">Dog er den eneste ulempe ved blåmuslinger at de tiltrækker </w:t>
+      </w:r>
+      <w:r>
+        <w:t>edderfugle</w:t>
+      </w:r>
+      <w:r>
+        <w:t xml:space="preserve"> som lever a</w:t>
+      </w:r>
+      <w:r>
+        <w:t>f blåmuslinger</w:t>
+      </w:r>
+      <w:r>
+        <w:t>. Men dette er et minimalt problem</w:t>
+      </w:r>
+      <w:r>
+        <w:t xml:space="preserve"> som sagtens kan løses.</w:t>
+      </w:r>
+    </w:p>
+    <w:p>
+      <w:pPr>
+        <w:pStyle w:val="Heading3"/>
+      </w:pPr>
+      <w:bookmarkStart w:id="13" w:name="_Toc150951084"/>
+      <w:r>
+        <w:t>Elektroder</w:t>
+      </w:r>
+      <w:bookmarkEnd w:id="13"/>
+    </w:p>
+    <w:p>
+      <w:r>
+        <w:t>ved at implementere bioelektroder på søbunden ændres kemiens dynamik, hvilket binder fosfor i sedimentet og reducerer risikoen for algeopblomstring. Dette initiativ har potentiale til at mindske iltsvindsrisikoen på lang sigt, skabe et mere gunstigt miljø for mikroorganismer og bakterier samt bevare og opretholde økosystemet i søer og have.</w:t>
+      </w:r>
+    </w:p>
+    <w:p>
+      <w:r>
+        <w:t>Men det er en meget langsigtet løsning</w:t>
+      </w:r>
+      <w:r>
+        <w:t>, som derudover danner sulfat (svovl).</w:t>
+      </w:r>
+      <w:r>
+        <w:t xml:space="preserve"> </w:t>
+      </w:r>
+    </w:p>
+    <w:p>
+      <w:pPr>
+        <w:pStyle w:val="Heading3"/>
+      </w:pPr>
+      <w:bookmarkStart w:id="14" w:name="_Toc150951085"/>
+      <w:r>
+        <w:t>Tilføjelse af ilt</w:t>
+      </w:r>
+      <w:bookmarkEnd w:id="14"/>
+    </w:p>
+    <w:p>
+      <w:r>
+        <w:t>Samlet set viser beluftning, også kaldet iltningsmetoden, sig som en yderst effektiv tilgang til at forbedre vandkvaliteten i næringsrige søer og opretholde en sund økologisk balance. Processen med at pumpe luft ned til søbunden skaber små bobler, der omrører vandet fra top til bund, og det er denne omrøring, der primært forbedrer søens tilstand. Fordele ved beluftning inkluderer iltningsprocessen af bundvandet, som binder fosfor til jernforbindelser i sedimentet og reducerer fosfortilgængeligheden for alger. Resultatet er klart vand og optimalt lys for bundplanter, samtidig med at ilt ved bunden muliggør effektiv nedbrydning af døde alger og plantemateriale. Dette reducerer slamdannelse og opretholder et levende økomiljø.</w:t>
+      </w:r>
+    </w:p>
+    <w:p>
+      <w:r>
+        <w:t xml:space="preserve">I tilfælde af næringsrige søer, hvor iltsvind er et almindeligt problem, især om sommeren og om vinteren under isdække, viser beluftning sig som en værdifuld løsning. Ved at forhindre lagdeling og ved at binde fosfor i sedimentet mindsker beluftning risikoen for iltsvind og dets negative konsekvenser. </w:t>
+      </w:r>
+    </w:p>
+    <w:p>
+      <w:r>
+        <w:br/>
+      </w:r>
+      <w:r>
+        <w:br/>
+      </w:r>
+      <w:r>
+        <w:br/>
+      </w:r>
+    </w:p>
+    <w:p>
+      <w:pPr>
+        <w:pStyle w:val="Heading3"/>
+      </w:pPr>
+      <w:bookmarkStart w:id="15" w:name="_Toc150951086"/>
       <w:r>
         <w:lastRenderedPageBreak/>
         <w:t>Kabelbakterier</w:t>
       </w:r>
-      <w:bookmarkEnd w:id="9"/>
-    </w:p>
-    <w:p>
-      <w:pPr>
-        <w:pStyle w:val="Heading2"/>
-      </w:pPr>
-      <w:r>
-        <w:br w:type="page"/>
+      <w:bookmarkEnd w:id="15"/>
+    </w:p>
+    <w:p>
+      <w:r>
+        <w:t>Kabelbakterier, der effektivt neutraliserer svovlbrinte, har en afgørende indvirkning på at minimere bundvending, hvor skadelige stoffer som svovlbrinte og metan frigives fra havbunden. Kabelbakteriernes evne til at omdanne sulfid til sulfat har positive virkninger på tilgængeligheden af fosfor for alger og skaber et mere gunstigt miljø for bunddyr. Det er dog vigtigt at bemærke, at denne omdannelsesproces forbruger ilt, så kabelbakterier bidrager primært til at regulere gasniveauet i miljøet.</w:t>
       </w:r>
     </w:p>
     <w:p>
       <w:pPr>
         <w:pStyle w:val="Heading1"/>
       </w:pPr>
-      <w:bookmarkStart w:id="10" w:name="_Toc150873054"/>
-      <w:r>
-        <w:lastRenderedPageBreak/>
+      <w:bookmarkStart w:id="16" w:name="_Toc150951087"/>
+      <w:r>
         <w:t>Problemformulering</w:t>
       </w:r>
-      <w:bookmarkEnd w:id="10"/>
-    </w:p>
-    <w:p>
-      <w:r>
-        <w:t xml:space="preserve">Hvordan kan man skabe en smart løsning, der gør det nemt at </w:t>
-      </w:r>
-      <w:r>
-        <w:t>aflæse</w:t>
-      </w:r>
-      <w:r>
-        <w:t xml:space="preserve"> iltindholdet i de danske farvande? Den skal være bærbar og ikke optage for meget plads.</w:t>
+      <w:bookmarkEnd w:id="16"/>
+    </w:p>
+    <w:p>
+      <w:r>
+        <w:t>Hvordan kan vi effektivt udnytte blåmuslingers evne til at forbedre vandkvaliteten i danske farvande</w:t>
+      </w:r>
+      <w:r>
+        <w:t>?</w:t>
+      </w:r>
+      <w:r>
+        <w:t xml:space="preserve"> </w:t>
+      </w:r>
+      <w:r>
+        <w:t>S</w:t>
+      </w:r>
+      <w:r>
+        <w:t>amtidig med at vi adresserer udfordringen med edderfugle</w:t>
+      </w:r>
+      <w:r>
+        <w:t xml:space="preserve"> </w:t>
+      </w:r>
+      <w:r>
+        <w:t>og sikrer en automatiseret tilførsel af muslinger</w:t>
+      </w:r>
+      <w:r>
+        <w:t>,</w:t>
+      </w:r>
+      <w:r>
+        <w:t xml:space="preserve"> ved lavt iltniveau?</w:t>
       </w:r>
     </w:p>
     <w:p>
@@ -2828,14 +4035,14 @@
           <w:rFonts w:ascii="Times New Roman" w:hAnsi="Times New Roman" w:cs="Times New Roman"/>
         </w:rPr>
       </w:pPr>
-      <w:bookmarkStart w:id="11" w:name="_Toc150873055"/>
+      <w:bookmarkStart w:id="17" w:name="_Toc150951088"/>
       <w:r>
         <w:rPr>
           <w:rFonts w:ascii="Times New Roman" w:hAnsi="Times New Roman" w:cs="Times New Roman"/>
         </w:rPr>
         <w:t>Projektplanlægning</w:t>
       </w:r>
-      <w:bookmarkEnd w:id="11"/>
+      <w:bookmarkEnd w:id="17"/>
     </w:p>
     <w:p>
       <w:pPr>
@@ -2845,15 +4052,16 @@
           <w:rFonts w:ascii="Times New Roman" w:hAnsi="Times New Roman" w:cs="Times New Roman"/>
         </w:rPr>
       </w:pPr>
-      <w:bookmarkStart w:id="12" w:name="_Toc150873056"/>
+      <w:bookmarkStart w:id="18" w:name="_Toc150951089"/>
       <w:r>
         <w:rPr>
           <w:rFonts w:ascii="Times New Roman" w:hAnsi="Times New Roman" w:cs="Times New Roman"/>
         </w:rPr>
         <w:t>Projektbeskrivelse</w:t>
       </w:r>
-      <w:bookmarkEnd w:id="12"/>
-    </w:p>
+      <w:bookmarkEnd w:id="18"/>
+    </w:p>
+    <w:p/>
     <w:p>
       <w:pPr>
         <w:pStyle w:val="Heading2"/>
@@ -2862,14 +4070,14 @@
           <w:rFonts w:ascii="Times New Roman" w:hAnsi="Times New Roman" w:cs="Times New Roman"/>
         </w:rPr>
       </w:pPr>
-      <w:bookmarkStart w:id="13" w:name="_Toc150873057"/>
+      <w:bookmarkStart w:id="19" w:name="_Toc150951090"/>
       <w:r>
         <w:rPr>
           <w:rFonts w:ascii="Times New Roman" w:hAnsi="Times New Roman" w:cs="Times New Roman"/>
         </w:rPr>
         <w:t>Projektets mål</w:t>
       </w:r>
-      <w:bookmarkEnd w:id="13"/>
+      <w:bookmarkEnd w:id="19"/>
     </w:p>
     <w:p>
       <w:pPr>
@@ -2879,14 +4087,14 @@
           <w:rFonts w:ascii="Times New Roman" w:hAnsi="Times New Roman" w:cs="Times New Roman"/>
         </w:rPr>
       </w:pPr>
-      <w:bookmarkStart w:id="14" w:name="_Toc150873058"/>
+      <w:bookmarkStart w:id="20" w:name="_Toc150951091"/>
       <w:r>
         <w:rPr>
           <w:rFonts w:ascii="Times New Roman" w:hAnsi="Times New Roman" w:cs="Times New Roman"/>
         </w:rPr>
         <w:t>Projektets aktiviteter</w:t>
       </w:r>
-      <w:bookmarkEnd w:id="14"/>
+      <w:bookmarkEnd w:id="20"/>
       <w:r>
         <w:rPr>
           <w:rFonts w:ascii="Times New Roman" w:hAnsi="Times New Roman" w:cs="Times New Roman"/>
@@ -2902,14 +4110,14 @@
           <w:rFonts w:ascii="Times New Roman" w:hAnsi="Times New Roman" w:cs="Times New Roman"/>
         </w:rPr>
       </w:pPr>
-      <w:bookmarkStart w:id="15" w:name="_Toc150873059"/>
+      <w:bookmarkStart w:id="21" w:name="_Toc150951092"/>
       <w:r>
         <w:rPr>
           <w:rFonts w:ascii="Times New Roman" w:hAnsi="Times New Roman" w:cs="Times New Roman"/>
         </w:rPr>
         <w:t>Projektets milepæle</w:t>
       </w:r>
-      <w:bookmarkEnd w:id="15"/>
+      <w:bookmarkEnd w:id="21"/>
     </w:p>
     <w:p>
       <w:pPr>
@@ -2919,14 +4127,14 @@
           <w:rFonts w:ascii="Times New Roman" w:hAnsi="Times New Roman" w:cs="Times New Roman"/>
         </w:rPr>
       </w:pPr>
-      <w:bookmarkStart w:id="16" w:name="_Toc150873060"/>
+      <w:bookmarkStart w:id="22" w:name="_Toc150951093"/>
       <w:r>
         <w:rPr>
           <w:rFonts w:ascii="Times New Roman" w:hAnsi="Times New Roman" w:cs="Times New Roman"/>
         </w:rPr>
         <w:t>Projektets succeskriterier</w:t>
       </w:r>
-      <w:bookmarkEnd w:id="16"/>
+      <w:bookmarkEnd w:id="22"/>
     </w:p>
     <w:p>
       <w:pPr>
@@ -2936,14 +4144,14 @@
           <w:rFonts w:ascii="Times New Roman" w:hAnsi="Times New Roman" w:cs="Times New Roman"/>
         </w:rPr>
       </w:pPr>
-      <w:bookmarkStart w:id="17" w:name="_Toc150873061"/>
+      <w:bookmarkStart w:id="23" w:name="_Toc150951094"/>
       <w:r>
         <w:rPr>
           <w:rFonts w:ascii="Times New Roman" w:hAnsi="Times New Roman" w:cs="Times New Roman"/>
         </w:rPr>
         <w:t>Estimeret tidsplan</w:t>
       </w:r>
-      <w:bookmarkEnd w:id="17"/>
+      <w:bookmarkEnd w:id="23"/>
     </w:p>
     <w:p>
       <w:pPr>
@@ -2953,14 +4161,14 @@
           <w:rFonts w:ascii="Times New Roman" w:hAnsi="Times New Roman" w:cs="Times New Roman"/>
         </w:rPr>
       </w:pPr>
-      <w:bookmarkStart w:id="18" w:name="_Toc150873062"/>
+      <w:bookmarkStart w:id="24" w:name="_Toc150951095"/>
       <w:r>
         <w:rPr>
           <w:rFonts w:ascii="Times New Roman" w:hAnsi="Times New Roman" w:cs="Times New Roman"/>
         </w:rPr>
         <w:t>Arbejdsfordeling</w:t>
       </w:r>
-      <w:bookmarkEnd w:id="18"/>
+      <w:bookmarkEnd w:id="24"/>
     </w:p>
     <w:p>
       <w:pPr>
@@ -2970,14 +4178,14 @@
           <w:rFonts w:ascii="Times New Roman" w:hAnsi="Times New Roman" w:cs="Times New Roman"/>
         </w:rPr>
       </w:pPr>
-      <w:bookmarkStart w:id="19" w:name="_Toc150873063"/>
+      <w:bookmarkStart w:id="25" w:name="_Toc150951096"/>
       <w:r>
         <w:rPr>
           <w:rFonts w:ascii="Times New Roman" w:hAnsi="Times New Roman" w:cs="Times New Roman"/>
         </w:rPr>
         <w:t>Begrundelse for metodevalg og teknologi</w:t>
       </w:r>
-      <w:bookmarkEnd w:id="19"/>
+      <w:bookmarkEnd w:id="25"/>
     </w:p>
     <w:p>
       <w:pPr>
@@ -2989,7 +4197,7 @@
           <w:szCs w:val="24"/>
         </w:rPr>
       </w:pPr>
-      <w:bookmarkStart w:id="20" w:name="_Toc150873064"/>
+      <w:bookmarkStart w:id="26" w:name="_Toc150951097"/>
       <w:r>
         <w:rPr>
           <w:rFonts w:ascii="Times New Roman" w:hAnsi="Times New Roman" w:cs="Times New Roman"/>
@@ -3006,7 +4214,7 @@
         <w:lastRenderedPageBreak/>
         <w:t>Projektdagbog / logbog</w:t>
       </w:r>
-      <w:bookmarkEnd w:id="20"/>
+      <w:bookmarkEnd w:id="26"/>
     </w:p>
     <w:p>
       <w:pPr>
@@ -3016,14 +4224,14 @@
           <w:rFonts w:ascii="Times New Roman" w:hAnsi="Times New Roman" w:cs="Times New Roman"/>
         </w:rPr>
       </w:pPr>
-      <w:bookmarkStart w:id="21" w:name="_Toc150873065"/>
+      <w:bookmarkStart w:id="27" w:name="_Toc150951098"/>
       <w:r>
         <w:rPr>
           <w:rFonts w:ascii="Times New Roman" w:hAnsi="Times New Roman" w:cs="Times New Roman"/>
         </w:rPr>
         <w:t>Realiseret tidsplan</w:t>
       </w:r>
-      <w:bookmarkEnd w:id="21"/>
+      <w:bookmarkEnd w:id="27"/>
       <w:r>
         <w:br w:type="page"/>
       </w:r>
@@ -3036,7 +4244,7 @@
           <w:rFonts w:ascii="Times New Roman" w:hAnsi="Times New Roman" w:cs="Times New Roman"/>
         </w:rPr>
       </w:pPr>
-      <w:bookmarkStart w:id="22" w:name="_Toc150873066"/>
+      <w:bookmarkStart w:id="28" w:name="_Toc150951099"/>
       <w:r>
         <w:rPr>
           <w:rFonts w:ascii="Times New Roman" w:hAnsi="Times New Roman" w:cs="Times New Roman"/>
@@ -3044,7 +4252,16 @@
         <w:lastRenderedPageBreak/>
         <w:t>Konklusion</w:t>
       </w:r>
-      <w:bookmarkEnd w:id="22"/>
+      <w:bookmarkEnd w:id="28"/>
+    </w:p>
+    <w:p>
+      <w:pPr>
+        <w:pStyle w:val="Heading1"/>
+        <w:spacing w:line="360" w:lineRule="auto"/>
+        <w:rPr>
+          <w:rFonts w:ascii="Times New Roman" w:hAnsi="Times New Roman" w:cs="Times New Roman"/>
+        </w:rPr>
+      </w:pPr>
     </w:p>
     <w:sectPr>
       <w:headerReference w:type="default" r:id="rId8"/>
@@ -3588,6 +4805,95 @@
     </w:lvl>
   </w:abstractNum>
   <w:abstractNum w:abstractNumId="2" w15:restartNumberingAfterBreak="0">
+    <w:nsid w:val="1E2E7FCA"/>
+    <w:multiLevelType w:val="hybridMultilevel"/>
+    <w:tmpl w:val="CBC01124"/>
+    <w:lvl w:ilvl="0" w:tplc="2000000F">
+      <w:start w:val="1"/>
+      <w:numFmt w:val="decimal"/>
+      <w:lvlText w:val="%1."/>
+      <w:lvlJc w:val="left"/>
+      <w:pPr>
+        <w:ind w:left="720" w:hanging="360"/>
+      </w:pPr>
+      <w:rPr>
+        <w:rFonts w:hint="default"/>
+      </w:rPr>
+    </w:lvl>
+    <w:lvl w:ilvl="1" w:tplc="20000019" w:tentative="1">
+      <w:start w:val="1"/>
+      <w:numFmt w:val="lowerLetter"/>
+      <w:lvlText w:val="%2."/>
+      <w:lvlJc w:val="left"/>
+      <w:pPr>
+        <w:ind w:left="1440" w:hanging="360"/>
+      </w:pPr>
+    </w:lvl>
+    <w:lvl w:ilvl="2" w:tplc="2000001B" w:tentative="1">
+      <w:start w:val="1"/>
+      <w:numFmt w:val="lowerRoman"/>
+      <w:lvlText w:val="%3."/>
+      <w:lvlJc w:val="right"/>
+      <w:pPr>
+        <w:ind w:left="2160" w:hanging="180"/>
+      </w:pPr>
+    </w:lvl>
+    <w:lvl w:ilvl="3" w:tplc="2000000F" w:tentative="1">
+      <w:start w:val="1"/>
+      <w:numFmt w:val="decimal"/>
+      <w:lvlText w:val="%4."/>
+      <w:lvlJc w:val="left"/>
+      <w:pPr>
+        <w:ind w:left="2880" w:hanging="360"/>
+      </w:pPr>
+    </w:lvl>
+    <w:lvl w:ilvl="4" w:tplc="20000019" w:tentative="1">
+      <w:start w:val="1"/>
+      <w:numFmt w:val="lowerLetter"/>
+      <w:lvlText w:val="%5."/>
+      <w:lvlJc w:val="left"/>
+      <w:pPr>
+        <w:ind w:left="3600" w:hanging="360"/>
+      </w:pPr>
+    </w:lvl>
+    <w:lvl w:ilvl="5" w:tplc="2000001B" w:tentative="1">
+      <w:start w:val="1"/>
+      <w:numFmt w:val="lowerRoman"/>
+      <w:lvlText w:val="%6."/>
+      <w:lvlJc w:val="right"/>
+      <w:pPr>
+        <w:ind w:left="4320" w:hanging="180"/>
+      </w:pPr>
+    </w:lvl>
+    <w:lvl w:ilvl="6" w:tplc="2000000F" w:tentative="1">
+      <w:start w:val="1"/>
+      <w:numFmt w:val="decimal"/>
+      <w:lvlText w:val="%7."/>
+      <w:lvlJc w:val="left"/>
+      <w:pPr>
+        <w:ind w:left="5040" w:hanging="360"/>
+      </w:pPr>
+    </w:lvl>
+    <w:lvl w:ilvl="7" w:tplc="20000019" w:tentative="1">
+      <w:start w:val="1"/>
+      <w:numFmt w:val="lowerLetter"/>
+      <w:lvlText w:val="%8."/>
+      <w:lvlJc w:val="left"/>
+      <w:pPr>
+        <w:ind w:left="5760" w:hanging="360"/>
+      </w:pPr>
+    </w:lvl>
+    <w:lvl w:ilvl="8" w:tplc="2000001B" w:tentative="1">
+      <w:start w:val="1"/>
+      <w:numFmt w:val="lowerRoman"/>
+      <w:lvlText w:val="%9."/>
+      <w:lvlJc w:val="right"/>
+      <w:pPr>
+        <w:ind w:left="6480" w:hanging="180"/>
+      </w:pPr>
+    </w:lvl>
+  </w:abstractNum>
+  <w:abstractNum w:abstractNumId="3" w15:restartNumberingAfterBreak="0">
     <w:nsid w:val="300A384D"/>
     <w:multiLevelType w:val="hybridMultilevel"/>
     <w:tmpl w:val="52A63C30"/>
@@ -3700,7 +5006,7 @@
       </w:rPr>
     </w:lvl>
   </w:abstractNum>
-  <w:abstractNum w:abstractNumId="3" w15:restartNumberingAfterBreak="0">
+  <w:abstractNum w:abstractNumId="4" w15:restartNumberingAfterBreak="0">
     <w:nsid w:val="30D92909"/>
     <w:multiLevelType w:val="hybridMultilevel"/>
     <w:tmpl w:val="E3F25FDA"/>
@@ -3786,7 +5092,7 @@
       </w:pPr>
     </w:lvl>
   </w:abstractNum>
-  <w:abstractNum w:abstractNumId="4" w15:restartNumberingAfterBreak="0">
+  <w:abstractNum w:abstractNumId="5" w15:restartNumberingAfterBreak="0">
     <w:nsid w:val="348B6A8A"/>
     <w:multiLevelType w:val="hybridMultilevel"/>
     <w:tmpl w:val="F31407E6"/>
@@ -3872,7 +5178,7 @@
       </w:pPr>
     </w:lvl>
   </w:abstractNum>
-  <w:abstractNum w:abstractNumId="5" w15:restartNumberingAfterBreak="0">
+  <w:abstractNum w:abstractNumId="6" w15:restartNumberingAfterBreak="0">
     <w:nsid w:val="351F14F3"/>
     <w:multiLevelType w:val="hybridMultilevel"/>
     <w:tmpl w:val="CCC2CC52"/>
@@ -3985,7 +5291,7 @@
       </w:rPr>
     </w:lvl>
   </w:abstractNum>
-  <w:abstractNum w:abstractNumId="6" w15:restartNumberingAfterBreak="0">
+  <w:abstractNum w:abstractNumId="7" w15:restartNumberingAfterBreak="0">
     <w:nsid w:val="38735E8F"/>
     <w:multiLevelType w:val="hybridMultilevel"/>
     <w:tmpl w:val="C242143E"/>
@@ -4098,7 +5404,7 @@
       </w:rPr>
     </w:lvl>
   </w:abstractNum>
-  <w:abstractNum w:abstractNumId="7" w15:restartNumberingAfterBreak="0">
+  <w:abstractNum w:abstractNumId="8" w15:restartNumberingAfterBreak="0">
     <w:nsid w:val="53954C77"/>
     <w:multiLevelType w:val="hybridMultilevel"/>
     <w:tmpl w:val="BFEEACB8"/>
@@ -4211,7 +5517,7 @@
       </w:rPr>
     </w:lvl>
   </w:abstractNum>
-  <w:abstractNum w:abstractNumId="8" w15:restartNumberingAfterBreak="0">
+  <w:abstractNum w:abstractNumId="9" w15:restartNumberingAfterBreak="0">
     <w:nsid w:val="5E9261CC"/>
     <w:multiLevelType w:val="hybridMultilevel"/>
     <w:tmpl w:val="23C23E58"/>
@@ -4324,7 +5630,7 @@
       </w:rPr>
     </w:lvl>
   </w:abstractNum>
-  <w:abstractNum w:abstractNumId="9" w15:restartNumberingAfterBreak="0">
+  <w:abstractNum w:abstractNumId="10" w15:restartNumberingAfterBreak="0">
     <w:nsid w:val="67D05B41"/>
     <w:multiLevelType w:val="hybridMultilevel"/>
     <w:tmpl w:val="40FECF94"/>
@@ -4413,7 +5719,7 @@
       </w:pPr>
     </w:lvl>
   </w:abstractNum>
-  <w:abstractNum w:abstractNumId="10" w15:restartNumberingAfterBreak="0">
+  <w:abstractNum w:abstractNumId="11" w15:restartNumberingAfterBreak="0">
     <w:nsid w:val="69B51E58"/>
     <w:multiLevelType w:val="hybridMultilevel"/>
     <w:tmpl w:val="7E888750"/>
@@ -4502,7 +5808,7 @@
       </w:pPr>
     </w:lvl>
   </w:abstractNum>
-  <w:abstractNum w:abstractNumId="11" w15:restartNumberingAfterBreak="0">
+  <w:abstractNum w:abstractNumId="12" w15:restartNumberingAfterBreak="0">
     <w:nsid w:val="6B4046A7"/>
     <w:multiLevelType w:val="hybridMultilevel"/>
     <w:tmpl w:val="6D16827A"/>
@@ -4588,7 +5894,7 @@
       </w:pPr>
     </w:lvl>
   </w:abstractNum>
-  <w:abstractNum w:abstractNumId="12" w15:restartNumberingAfterBreak="0">
+  <w:abstractNum w:abstractNumId="13" w15:restartNumberingAfterBreak="0">
     <w:nsid w:val="6F3523F3"/>
     <w:multiLevelType w:val="hybridMultilevel"/>
     <w:tmpl w:val="A7E46C9A"/>
@@ -4701,7 +6007,7 @@
       </w:rPr>
     </w:lvl>
   </w:abstractNum>
-  <w:abstractNum w:abstractNumId="13" w15:restartNumberingAfterBreak="0">
+  <w:abstractNum w:abstractNumId="14" w15:restartNumberingAfterBreak="0">
     <w:nsid w:val="72782643"/>
     <w:multiLevelType w:val="hybridMultilevel"/>
     <w:tmpl w:val="23CA5E10"/>
@@ -4814,7 +6120,7 @@
       </w:rPr>
     </w:lvl>
   </w:abstractNum>
-  <w:abstractNum w:abstractNumId="14" w15:restartNumberingAfterBreak="0">
+  <w:abstractNum w:abstractNumId="15" w15:restartNumberingAfterBreak="0">
     <w:nsid w:val="771F2E53"/>
     <w:multiLevelType w:val="hybridMultilevel"/>
     <w:tmpl w:val="81948C5C"/>
@@ -4926,7 +6232,7 @@
       </w:rPr>
     </w:lvl>
   </w:abstractNum>
-  <w:abstractNum w:abstractNumId="15" w15:restartNumberingAfterBreak="0">
+  <w:abstractNum w:abstractNumId="16" w15:restartNumberingAfterBreak="0">
     <w:nsid w:val="78065BEB"/>
     <w:multiLevelType w:val="hybridMultilevel"/>
     <w:tmpl w:val="128834FA"/>
@@ -5013,52 +6319,55 @@
     </w:lvl>
   </w:abstractNum>
   <w:num w:numId="1" w16cid:durableId="1412001668">
-    <w:abstractNumId w:val="8"/>
+    <w:abstractNumId w:val="9"/>
   </w:num>
   <w:num w:numId="2" w16cid:durableId="1097362114">
-    <w:abstractNumId w:val="13"/>
+    <w:abstractNumId w:val="14"/>
   </w:num>
   <w:num w:numId="3" w16cid:durableId="1953979684">
-    <w:abstractNumId w:val="15"/>
+    <w:abstractNumId w:val="16"/>
   </w:num>
   <w:num w:numId="4" w16cid:durableId="193616529">
-    <w:abstractNumId w:val="10"/>
+    <w:abstractNumId w:val="11"/>
   </w:num>
   <w:num w:numId="5" w16cid:durableId="2091390599">
-    <w:abstractNumId w:val="11"/>
+    <w:abstractNumId w:val="12"/>
   </w:num>
   <w:num w:numId="6" w16cid:durableId="1884439834">
-    <w:abstractNumId w:val="3"/>
+    <w:abstractNumId w:val="4"/>
   </w:num>
   <w:num w:numId="7" w16cid:durableId="1149446681">
-    <w:abstractNumId w:val="4"/>
+    <w:abstractNumId w:val="5"/>
   </w:num>
   <w:num w:numId="8" w16cid:durableId="1016158153">
     <w:abstractNumId w:val="0"/>
   </w:num>
   <w:num w:numId="9" w16cid:durableId="236062418">
+    <w:abstractNumId w:val="8"/>
+  </w:num>
+  <w:num w:numId="10" w16cid:durableId="1778602057">
     <w:abstractNumId w:val="7"/>
   </w:num>
-  <w:num w:numId="10" w16cid:durableId="1778602057">
+  <w:num w:numId="11" w16cid:durableId="1456484996">
     <w:abstractNumId w:val="6"/>
   </w:num>
-  <w:num w:numId="11" w16cid:durableId="1456484996">
-    <w:abstractNumId w:val="5"/>
-  </w:num>
   <w:num w:numId="12" w16cid:durableId="1973318024">
-    <w:abstractNumId w:val="2"/>
+    <w:abstractNumId w:val="3"/>
   </w:num>
   <w:num w:numId="13" w16cid:durableId="1053312624">
-    <w:abstractNumId w:val="12"/>
+    <w:abstractNumId w:val="13"/>
   </w:num>
   <w:num w:numId="14" w16cid:durableId="1645619426">
     <w:abstractNumId w:val="1"/>
   </w:num>
   <w:num w:numId="15" w16cid:durableId="914315759">
-    <w:abstractNumId w:val="14"/>
+    <w:abstractNumId w:val="15"/>
   </w:num>
   <w:num w:numId="16" w16cid:durableId="806703236">
-    <w:abstractNumId w:val="9"/>
+    <w:abstractNumId w:val="10"/>
+  </w:num>
+  <w:num w:numId="17" w16cid:durableId="851723754">
+    <w:abstractNumId w:val="2"/>
   </w:num>
 </w:numbering>
 </file>
@@ -5530,6 +6839,7 @@
   <w:style w:type="character" w:default="1" w:styleId="DefaultParagraphFont">
     <w:name w:val="Default Paragraph Font"/>
     <w:uiPriority w:val="1"/>
+    <w:semiHidden/>
     <w:unhideWhenUsed/>
   </w:style>
   <w:style w:type="table" w:default="1" w:styleId="TableNormal">
@@ -5822,6 +7132,38 @@
       <w:sz w:val="24"/>
       <w:szCs w:val="24"/>
     </w:rPr>
+  </w:style>
+  <w:style w:type="table" w:styleId="TableGrid">
+    <w:name w:val="Table Grid"/>
+    <w:basedOn w:val="TableNormal"/>
+    <w:uiPriority w:val="39"/>
+    <w:rsid w:val="00913FE1"/>
+    <w:pPr>
+      <w:spacing w:after="0" w:line="240" w:lineRule="auto"/>
+    </w:pPr>
+    <w:tblPr>
+      <w:tblBorders>
+        <w:top w:val="single" w:sz="4" w:space="0" w:color="auto"/>
+        <w:left w:val="single" w:sz="4" w:space="0" w:color="auto"/>
+        <w:bottom w:val="single" w:sz="4" w:space="0" w:color="auto"/>
+        <w:right w:val="single" w:sz="4" w:space="0" w:color="auto"/>
+        <w:insideH w:val="single" w:sz="4" w:space="0" w:color="auto"/>
+        <w:insideV w:val="single" w:sz="4" w:space="0" w:color="auto"/>
+      </w:tblBorders>
+    </w:tblPr>
+  </w:style>
+  <w:style w:type="paragraph" w:styleId="TOC3">
+    <w:name w:val="toc 3"/>
+    <w:basedOn w:val="Normal"/>
+    <w:next w:val="Normal"/>
+    <w:autoRedefine/>
+    <w:uiPriority w:val="39"/>
+    <w:unhideWhenUsed/>
+    <w:rsid w:val="00550232"/>
+    <w:pPr>
+      <w:spacing w:after="100"/>
+      <w:ind w:left="440"/>
+    </w:pPr>
   </w:style>
 </w:styles>
 </file>

</xml_diff>

<commit_message>
changes to foranalyse and rich picture
</commit_message>
<xml_diff>
--- a/Rapporter/Processrapport.docx
+++ b/Rapporter/Processrapport.docx
@@ -129,7 +129,7 @@
           <w:szCs w:val="32"/>
         </w:rPr>
       </w:pPr>
-      <w:bookmarkStart w:id="1" w:name="_Toc150951072"/>
+      <w:bookmarkStart w:id="1" w:name="_Toc151102912"/>
       <w:r>
         <w:rPr>
           <w:rStyle w:val="Heading1Char"/>
@@ -856,7 +856,7 @@
             </w:rPr>
             <w:fldChar w:fldCharType="separate"/>
           </w:r>
-          <w:hyperlink w:anchor="_Toc150951072" w:history="1">
+          <w:hyperlink w:anchor="_Toc151102912" w:history="1">
             <w:r>
               <w:rPr>
                 <w:rStyle w:val="Hyperlink"/>
@@ -885,7 +885,7 @@
                 <w:noProof/>
                 <w:webHidden/>
               </w:rPr>
-              <w:instrText xml:space="preserve"> PAGEREF _Toc150951072 \h </w:instrText>
+              <w:instrText xml:space="preserve"> PAGEREF _Toc151102912 \h </w:instrText>
             </w:r>
             <w:r>
               <w:rPr>
@@ -930,7 +930,7 @@
               <w14:ligatures w14:val="standardContextual"/>
             </w:rPr>
           </w:pPr>
-          <w:hyperlink w:anchor="_Toc150951073" w:history="1">
+          <w:hyperlink w:anchor="_Toc151102913" w:history="1">
             <w:r>
               <w:rPr>
                 <w:rStyle w:val="Hyperlink"/>
@@ -957,7 +957,7 @@
                 <w:noProof/>
                 <w:webHidden/>
               </w:rPr>
-              <w:instrText xml:space="preserve"> PAGEREF _Toc150951073 \h </w:instrText>
+              <w:instrText xml:space="preserve"> PAGEREF _Toc151102913 \h </w:instrText>
             </w:r>
             <w:r>
               <w:rPr>
@@ -1002,7 +1002,7 @@
               <w14:ligatures w14:val="standardContextual"/>
             </w:rPr>
           </w:pPr>
-          <w:hyperlink w:anchor="_Toc150951074" w:history="1">
+          <w:hyperlink w:anchor="_Toc151102914" w:history="1">
             <w:r>
               <w:rPr>
                 <w:rStyle w:val="Hyperlink"/>
@@ -1029,7 +1029,7 @@
                 <w:noProof/>
                 <w:webHidden/>
               </w:rPr>
-              <w:instrText xml:space="preserve"> PAGEREF _Toc150951074 \h </w:instrText>
+              <w:instrText xml:space="preserve"> PAGEREF _Toc151102914 \h </w:instrText>
             </w:r>
             <w:r>
               <w:rPr>
@@ -1074,7 +1074,7 @@
               <w14:ligatures w14:val="standardContextual"/>
             </w:rPr>
           </w:pPr>
-          <w:hyperlink w:anchor="_Toc150951075" w:history="1">
+          <w:hyperlink w:anchor="_Toc151102915" w:history="1">
             <w:r>
               <w:rPr>
                 <w:rStyle w:val="Hyperlink"/>
@@ -1101,7 +1101,7 @@
                 <w:noProof/>
                 <w:webHidden/>
               </w:rPr>
-              <w:instrText xml:space="preserve"> PAGEREF _Toc150951075 \h </w:instrText>
+              <w:instrText xml:space="preserve"> PAGEREF _Toc151102915 \h </w:instrText>
             </w:r>
             <w:r>
               <w:rPr>
@@ -1146,7 +1146,7 @@
               <w14:ligatures w14:val="standardContextual"/>
             </w:rPr>
           </w:pPr>
-          <w:hyperlink w:anchor="_Toc150951076" w:history="1">
+          <w:hyperlink w:anchor="_Toc151102916" w:history="1">
             <w:r>
               <w:rPr>
                 <w:rStyle w:val="Hyperlink"/>
@@ -1173,7 +1173,7 @@
                 <w:noProof/>
                 <w:webHidden/>
               </w:rPr>
-              <w:instrText xml:space="preserve"> PAGEREF _Toc150951076 \h </w:instrText>
+              <w:instrText xml:space="preserve"> PAGEREF _Toc151102916 \h </w:instrText>
             </w:r>
             <w:r>
               <w:rPr>
@@ -1218,7 +1218,7 @@
               <w14:ligatures w14:val="standardContextual"/>
             </w:rPr>
           </w:pPr>
-          <w:hyperlink w:anchor="_Toc150951077" w:history="1">
+          <w:hyperlink w:anchor="_Toc151102917" w:history="1">
             <w:r>
               <w:rPr>
                 <w:rStyle w:val="Hyperlink"/>
@@ -1245,7 +1245,7 @@
                 <w:noProof/>
                 <w:webHidden/>
               </w:rPr>
-              <w:instrText xml:space="preserve"> PAGEREF _Toc150951077 \h </w:instrText>
+              <w:instrText xml:space="preserve"> PAGEREF _Toc151102917 \h </w:instrText>
             </w:r>
             <w:r>
               <w:rPr>
@@ -1290,7 +1290,7 @@
               <w14:ligatures w14:val="standardContextual"/>
             </w:rPr>
           </w:pPr>
-          <w:hyperlink w:anchor="_Toc150951078" w:history="1">
+          <w:hyperlink w:anchor="_Toc151102918" w:history="1">
             <w:r>
               <w:rPr>
                 <w:rStyle w:val="Hyperlink"/>
@@ -1317,7 +1317,7 @@
                 <w:noProof/>
                 <w:webHidden/>
               </w:rPr>
-              <w:instrText xml:space="preserve"> PAGEREF _Toc150951078 \h </w:instrText>
+              <w:instrText xml:space="preserve"> PAGEREF _Toc151102918 \h </w:instrText>
             </w:r>
             <w:r>
               <w:rPr>
@@ -1337,7 +1337,7 @@
                 <w:noProof/>
                 <w:webHidden/>
               </w:rPr>
-              <w:t>3</w:t>
+              <w:t>4</w:t>
             </w:r>
             <w:r>
               <w:rPr>
@@ -1362,7 +1362,7 @@
               <w14:ligatures w14:val="standardContextual"/>
             </w:rPr>
           </w:pPr>
-          <w:hyperlink w:anchor="_Toc150951079" w:history="1">
+          <w:hyperlink w:anchor="_Toc151102919" w:history="1">
             <w:r>
               <w:rPr>
                 <w:rStyle w:val="Hyperlink"/>
@@ -1389,7 +1389,7 @@
                 <w:noProof/>
                 <w:webHidden/>
               </w:rPr>
-              <w:instrText xml:space="preserve"> PAGEREF _Toc150951079 \h </w:instrText>
+              <w:instrText xml:space="preserve"> PAGEREF _Toc151102919 \h </w:instrText>
             </w:r>
             <w:r>
               <w:rPr>
@@ -1434,7 +1434,7 @@
               <w14:ligatures w14:val="standardContextual"/>
             </w:rPr>
           </w:pPr>
-          <w:hyperlink w:anchor="_Toc150951080" w:history="1">
+          <w:hyperlink w:anchor="_Toc151102920" w:history="1">
             <w:r>
               <w:rPr>
                 <w:rStyle w:val="Hyperlink"/>
@@ -1461,7 +1461,7 @@
                 <w:noProof/>
                 <w:webHidden/>
               </w:rPr>
-              <w:instrText xml:space="preserve"> PAGEREF _Toc150951080 \h </w:instrText>
+              <w:instrText xml:space="preserve"> PAGEREF _Toc151102920 \h </w:instrText>
             </w:r>
             <w:r>
               <w:rPr>
@@ -1506,7 +1506,7 @@
               <w14:ligatures w14:val="standardContextual"/>
             </w:rPr>
           </w:pPr>
-          <w:hyperlink w:anchor="_Toc150951081" w:history="1">
+          <w:hyperlink w:anchor="_Toc151102921" w:history="1">
             <w:r>
               <w:rPr>
                 <w:rStyle w:val="Hyperlink"/>
@@ -1533,7 +1533,7 @@
                 <w:noProof/>
                 <w:webHidden/>
               </w:rPr>
-              <w:instrText xml:space="preserve"> PAGEREF _Toc150951081 \h </w:instrText>
+              <w:instrText xml:space="preserve"> PAGEREF _Toc151102921 \h </w:instrText>
             </w:r>
             <w:r>
               <w:rPr>
@@ -1578,7 +1578,7 @@
               <w14:ligatures w14:val="standardContextual"/>
             </w:rPr>
           </w:pPr>
-          <w:hyperlink w:anchor="_Toc150951082" w:history="1">
+          <w:hyperlink w:anchor="_Toc151102922" w:history="1">
             <w:r>
               <w:rPr>
                 <w:rStyle w:val="Hyperlink"/>
@@ -1605,7 +1605,7 @@
                 <w:noProof/>
                 <w:webHidden/>
               </w:rPr>
-              <w:instrText xml:space="preserve"> PAGEREF _Toc150951082 \h </w:instrText>
+              <w:instrText xml:space="preserve"> PAGEREF _Toc151102922 \h </w:instrText>
             </w:r>
             <w:r>
               <w:rPr>
@@ -1650,7 +1650,7 @@
               <w14:ligatures w14:val="standardContextual"/>
             </w:rPr>
           </w:pPr>
-          <w:hyperlink w:anchor="_Toc150951083" w:history="1">
+          <w:hyperlink w:anchor="_Toc151102923" w:history="1">
             <w:r>
               <w:rPr>
                 <w:rStyle w:val="Hyperlink"/>
@@ -1677,7 +1677,7 @@
                 <w:noProof/>
                 <w:webHidden/>
               </w:rPr>
-              <w:instrText xml:space="preserve"> PAGEREF _Toc150951083 \h </w:instrText>
+              <w:instrText xml:space="preserve"> PAGEREF _Toc151102923 \h </w:instrText>
             </w:r>
             <w:r>
               <w:rPr>
@@ -1722,7 +1722,7 @@
               <w14:ligatures w14:val="standardContextual"/>
             </w:rPr>
           </w:pPr>
-          <w:hyperlink w:anchor="_Toc150951084" w:history="1">
+          <w:hyperlink w:anchor="_Toc151102924" w:history="1">
             <w:r>
               <w:rPr>
                 <w:rStyle w:val="Hyperlink"/>
@@ -1749,7 +1749,7 @@
                 <w:noProof/>
                 <w:webHidden/>
               </w:rPr>
-              <w:instrText xml:space="preserve"> PAGEREF _Toc150951084 \h </w:instrText>
+              <w:instrText xml:space="preserve"> PAGEREF _Toc151102924 \h </w:instrText>
             </w:r>
             <w:r>
               <w:rPr>
@@ -1794,7 +1794,7 @@
               <w14:ligatures w14:val="standardContextual"/>
             </w:rPr>
           </w:pPr>
-          <w:hyperlink w:anchor="_Toc150951085" w:history="1">
+          <w:hyperlink w:anchor="_Toc151102925" w:history="1">
             <w:r>
               <w:rPr>
                 <w:rStyle w:val="Hyperlink"/>
@@ -1821,7 +1821,7 @@
                 <w:noProof/>
                 <w:webHidden/>
               </w:rPr>
-              <w:instrText xml:space="preserve"> PAGEREF _Toc150951085 \h </w:instrText>
+              <w:instrText xml:space="preserve"> PAGEREF _Toc151102925 \h </w:instrText>
             </w:r>
             <w:r>
               <w:rPr>
@@ -1866,7 +1866,7 @@
               <w14:ligatures w14:val="standardContextual"/>
             </w:rPr>
           </w:pPr>
-          <w:hyperlink w:anchor="_Toc150951086" w:history="1">
+          <w:hyperlink w:anchor="_Toc151102926" w:history="1">
             <w:r>
               <w:rPr>
                 <w:rStyle w:val="Hyperlink"/>
@@ -1893,7 +1893,7 @@
                 <w:noProof/>
                 <w:webHidden/>
               </w:rPr>
-              <w:instrText xml:space="preserve"> PAGEREF _Toc150951086 \h </w:instrText>
+              <w:instrText xml:space="preserve"> PAGEREF _Toc151102926 \h </w:instrText>
             </w:r>
             <w:r>
               <w:rPr>
@@ -1938,7 +1938,7 @@
               <w14:ligatures w14:val="standardContextual"/>
             </w:rPr>
           </w:pPr>
-          <w:hyperlink w:anchor="_Toc150951087" w:history="1">
+          <w:hyperlink w:anchor="_Toc151102927" w:history="1">
             <w:r>
               <w:rPr>
                 <w:rStyle w:val="Hyperlink"/>
@@ -1965,7 +1965,7 @@
                 <w:noProof/>
                 <w:webHidden/>
               </w:rPr>
-              <w:instrText xml:space="preserve"> PAGEREF _Toc150951087 \h </w:instrText>
+              <w:instrText xml:space="preserve"> PAGEREF _Toc151102927 \h </w:instrText>
             </w:r>
             <w:r>
               <w:rPr>
@@ -1985,7 +1985,7 @@
                 <w:noProof/>
                 <w:webHidden/>
               </w:rPr>
-              <w:t>8</w:t>
+              <w:t>7</w:t>
             </w:r>
             <w:r>
               <w:rPr>
@@ -2010,7 +2010,7 @@
               <w14:ligatures w14:val="standardContextual"/>
             </w:rPr>
           </w:pPr>
-          <w:hyperlink w:anchor="_Toc150951088" w:history="1">
+          <w:hyperlink w:anchor="_Toc151102928" w:history="1">
             <w:r>
               <w:rPr>
                 <w:rStyle w:val="Hyperlink"/>
@@ -2038,7 +2038,7 @@
                 <w:noProof/>
                 <w:webHidden/>
               </w:rPr>
-              <w:instrText xml:space="preserve"> PAGEREF _Toc150951088 \h </w:instrText>
+              <w:instrText xml:space="preserve"> PAGEREF _Toc151102928 \h </w:instrText>
             </w:r>
             <w:r>
               <w:rPr>
@@ -2058,7 +2058,7 @@
                 <w:noProof/>
                 <w:webHidden/>
               </w:rPr>
-              <w:t>8</w:t>
+              <w:t>7</w:t>
             </w:r>
             <w:r>
               <w:rPr>
@@ -2083,7 +2083,7 @@
               <w14:ligatures w14:val="standardContextual"/>
             </w:rPr>
           </w:pPr>
-          <w:hyperlink w:anchor="_Toc150951089" w:history="1">
+          <w:hyperlink w:anchor="_Toc151102929" w:history="1">
             <w:r>
               <w:rPr>
                 <w:rStyle w:val="Hyperlink"/>
@@ -2111,7 +2111,7 @@
                 <w:noProof/>
                 <w:webHidden/>
               </w:rPr>
-              <w:instrText xml:space="preserve"> PAGEREF _Toc150951089 \h </w:instrText>
+              <w:instrText xml:space="preserve"> PAGEREF _Toc151102929 \h </w:instrText>
             </w:r>
             <w:r>
               <w:rPr>
@@ -2131,7 +2131,7 @@
                 <w:noProof/>
                 <w:webHidden/>
               </w:rPr>
-              <w:t>8</w:t>
+              <w:t>7</w:t>
             </w:r>
             <w:r>
               <w:rPr>
@@ -2156,7 +2156,7 @@
               <w14:ligatures w14:val="standardContextual"/>
             </w:rPr>
           </w:pPr>
-          <w:hyperlink w:anchor="_Toc150951090" w:history="1">
+          <w:hyperlink w:anchor="_Toc151102930" w:history="1">
             <w:r>
               <w:rPr>
                 <w:rStyle w:val="Hyperlink"/>
@@ -2184,7 +2184,7 @@
                 <w:noProof/>
                 <w:webHidden/>
               </w:rPr>
-              <w:instrText xml:space="preserve"> PAGEREF _Toc150951090 \h </w:instrText>
+              <w:instrText xml:space="preserve"> PAGEREF _Toc151102930 \h </w:instrText>
             </w:r>
             <w:r>
               <w:rPr>
@@ -2204,7 +2204,7 @@
                 <w:noProof/>
                 <w:webHidden/>
               </w:rPr>
-              <w:t>8</w:t>
+              <w:t>7</w:t>
             </w:r>
             <w:r>
               <w:rPr>
@@ -2229,7 +2229,7 @@
               <w14:ligatures w14:val="standardContextual"/>
             </w:rPr>
           </w:pPr>
-          <w:hyperlink w:anchor="_Toc150951091" w:history="1">
+          <w:hyperlink w:anchor="_Toc151102931" w:history="1">
             <w:r>
               <w:rPr>
                 <w:rStyle w:val="Hyperlink"/>
@@ -2257,7 +2257,7 @@
                 <w:noProof/>
                 <w:webHidden/>
               </w:rPr>
-              <w:instrText xml:space="preserve"> PAGEREF _Toc150951091 \h </w:instrText>
+              <w:instrText xml:space="preserve"> PAGEREF _Toc151102931 \h </w:instrText>
             </w:r>
             <w:r>
               <w:rPr>
@@ -2277,7 +2277,7 @@
                 <w:noProof/>
                 <w:webHidden/>
               </w:rPr>
-              <w:t>8</w:t>
+              <w:t>7</w:t>
             </w:r>
             <w:r>
               <w:rPr>
@@ -2302,7 +2302,7 @@
               <w14:ligatures w14:val="standardContextual"/>
             </w:rPr>
           </w:pPr>
-          <w:hyperlink w:anchor="_Toc150951092" w:history="1">
+          <w:hyperlink w:anchor="_Toc151102932" w:history="1">
             <w:r>
               <w:rPr>
                 <w:rStyle w:val="Hyperlink"/>
@@ -2330,7 +2330,7 @@
                 <w:noProof/>
                 <w:webHidden/>
               </w:rPr>
-              <w:instrText xml:space="preserve"> PAGEREF _Toc150951092 \h </w:instrText>
+              <w:instrText xml:space="preserve"> PAGEREF _Toc151102932 \h </w:instrText>
             </w:r>
             <w:r>
               <w:rPr>
@@ -2350,7 +2350,7 @@
                 <w:noProof/>
                 <w:webHidden/>
               </w:rPr>
-              <w:t>8</w:t>
+              <w:t>7</w:t>
             </w:r>
             <w:r>
               <w:rPr>
@@ -2375,7 +2375,7 @@
               <w14:ligatures w14:val="standardContextual"/>
             </w:rPr>
           </w:pPr>
-          <w:hyperlink w:anchor="_Toc150951093" w:history="1">
+          <w:hyperlink w:anchor="_Toc151102933" w:history="1">
             <w:r>
               <w:rPr>
                 <w:rStyle w:val="Hyperlink"/>
@@ -2403,7 +2403,7 @@
                 <w:noProof/>
                 <w:webHidden/>
               </w:rPr>
-              <w:instrText xml:space="preserve"> PAGEREF _Toc150951093 \h </w:instrText>
+              <w:instrText xml:space="preserve"> PAGEREF _Toc151102933 \h </w:instrText>
             </w:r>
             <w:r>
               <w:rPr>
@@ -2423,7 +2423,7 @@
                 <w:noProof/>
                 <w:webHidden/>
               </w:rPr>
-              <w:t>8</w:t>
+              <w:t>7</w:t>
             </w:r>
             <w:r>
               <w:rPr>
@@ -2448,7 +2448,7 @@
               <w14:ligatures w14:val="standardContextual"/>
             </w:rPr>
           </w:pPr>
-          <w:hyperlink w:anchor="_Toc150951094" w:history="1">
+          <w:hyperlink w:anchor="_Toc151102934" w:history="1">
             <w:r>
               <w:rPr>
                 <w:rStyle w:val="Hyperlink"/>
@@ -2476,7 +2476,7 @@
                 <w:noProof/>
                 <w:webHidden/>
               </w:rPr>
-              <w:instrText xml:space="preserve"> PAGEREF _Toc150951094 \h </w:instrText>
+              <w:instrText xml:space="preserve"> PAGEREF _Toc151102934 \h </w:instrText>
             </w:r>
             <w:r>
               <w:rPr>
@@ -2496,7 +2496,7 @@
                 <w:noProof/>
                 <w:webHidden/>
               </w:rPr>
-              <w:t>8</w:t>
+              <w:t>7</w:t>
             </w:r>
             <w:r>
               <w:rPr>
@@ -2521,7 +2521,7 @@
               <w14:ligatures w14:val="standardContextual"/>
             </w:rPr>
           </w:pPr>
-          <w:hyperlink w:anchor="_Toc150951095" w:history="1">
+          <w:hyperlink w:anchor="_Toc151102935" w:history="1">
             <w:r>
               <w:rPr>
                 <w:rStyle w:val="Hyperlink"/>
@@ -2549,7 +2549,7 @@
                 <w:noProof/>
                 <w:webHidden/>
               </w:rPr>
-              <w:instrText xml:space="preserve"> PAGEREF _Toc150951095 \h </w:instrText>
+              <w:instrText xml:space="preserve"> PAGEREF _Toc151102935 \h </w:instrText>
             </w:r>
             <w:r>
               <w:rPr>
@@ -2569,7 +2569,7 @@
                 <w:noProof/>
                 <w:webHidden/>
               </w:rPr>
-              <w:t>8</w:t>
+              <w:t>7</w:t>
             </w:r>
             <w:r>
               <w:rPr>
@@ -2594,7 +2594,7 @@
               <w14:ligatures w14:val="standardContextual"/>
             </w:rPr>
           </w:pPr>
-          <w:hyperlink w:anchor="_Toc150951096" w:history="1">
+          <w:hyperlink w:anchor="_Toc151102936" w:history="1">
             <w:r>
               <w:rPr>
                 <w:rStyle w:val="Hyperlink"/>
@@ -2622,7 +2622,7 @@
                 <w:noProof/>
                 <w:webHidden/>
               </w:rPr>
-              <w:instrText xml:space="preserve"> PAGEREF _Toc150951096 \h </w:instrText>
+              <w:instrText xml:space="preserve"> PAGEREF _Toc151102936 \h </w:instrText>
             </w:r>
             <w:r>
               <w:rPr>
@@ -2642,7 +2642,7 @@
                 <w:noProof/>
                 <w:webHidden/>
               </w:rPr>
-              <w:t>8</w:t>
+              <w:t>7</w:t>
             </w:r>
             <w:r>
               <w:rPr>
@@ -2667,7 +2667,7 @@
               <w14:ligatures w14:val="standardContextual"/>
             </w:rPr>
           </w:pPr>
-          <w:hyperlink w:anchor="_Toc150951097" w:history="1">
+          <w:hyperlink w:anchor="_Toc151102937" w:history="1">
             <w:r>
               <w:rPr>
                 <w:rStyle w:val="Hyperlink"/>
@@ -2702,7 +2702,7 @@
                 <w:noProof/>
                 <w:webHidden/>
               </w:rPr>
-              <w:instrText xml:space="preserve"> PAGEREF _Toc150951097 \h </w:instrText>
+              <w:instrText xml:space="preserve"> PAGEREF _Toc151102937 \h </w:instrText>
             </w:r>
             <w:r>
               <w:rPr>
@@ -2722,7 +2722,7 @@
                 <w:noProof/>
                 <w:webHidden/>
               </w:rPr>
-              <w:t>8</w:t>
+              <w:t>7</w:t>
             </w:r>
             <w:r>
               <w:rPr>
@@ -2747,7 +2747,7 @@
               <w14:ligatures w14:val="standardContextual"/>
             </w:rPr>
           </w:pPr>
-          <w:hyperlink w:anchor="_Toc150951098" w:history="1">
+          <w:hyperlink w:anchor="_Toc151102938" w:history="1">
             <w:r>
               <w:rPr>
                 <w:rStyle w:val="Hyperlink"/>
@@ -2775,7 +2775,7 @@
                 <w:noProof/>
                 <w:webHidden/>
               </w:rPr>
-              <w:instrText xml:space="preserve"> PAGEREF _Toc150951098 \h </w:instrText>
+              <w:instrText xml:space="preserve"> PAGEREF _Toc151102938 \h </w:instrText>
             </w:r>
             <w:r>
               <w:rPr>
@@ -2795,7 +2795,7 @@
                 <w:noProof/>
                 <w:webHidden/>
               </w:rPr>
-              <w:t>9</w:t>
+              <w:t>8</w:t>
             </w:r>
             <w:r>
               <w:rPr>
@@ -2820,7 +2820,7 @@
               <w14:ligatures w14:val="standardContextual"/>
             </w:rPr>
           </w:pPr>
-          <w:hyperlink w:anchor="_Toc150951099" w:history="1">
+          <w:hyperlink w:anchor="_Toc151102939" w:history="1">
             <w:r>
               <w:rPr>
                 <w:rStyle w:val="Hyperlink"/>
@@ -2848,7 +2848,7 @@
                 <w:noProof/>
                 <w:webHidden/>
               </w:rPr>
-              <w:instrText xml:space="preserve"> PAGEREF _Toc150951099 \h </w:instrText>
+              <w:instrText xml:space="preserve"> PAGEREF _Toc151102939 \h </w:instrText>
             </w:r>
             <w:r>
               <w:rPr>
@@ -2868,7 +2868,7 @@
                 <w:noProof/>
                 <w:webHidden/>
               </w:rPr>
-              <w:t>10</w:t>
+              <w:t>9</w:t>
             </w:r>
             <w:r>
               <w:rPr>
@@ -2914,7 +2914,7 @@
       <w:pPr>
         <w:pStyle w:val="Heading1"/>
       </w:pPr>
-      <w:bookmarkStart w:id="2" w:name="_Toc150951073"/>
+      <w:bookmarkStart w:id="2" w:name="_Toc151102913"/>
       <w:r>
         <w:lastRenderedPageBreak/>
         <w:t>Indledning</w:t>
@@ -2930,7 +2930,7 @@
       <w:pPr>
         <w:pStyle w:val="Heading1"/>
       </w:pPr>
-      <w:bookmarkStart w:id="3" w:name="_Toc150951074"/>
+      <w:bookmarkStart w:id="3" w:name="_Toc151102914"/>
       <w:r>
         <w:t>Foranalyse</w:t>
       </w:r>
@@ -2940,7 +2940,7 @@
       <w:pPr>
         <w:pStyle w:val="Heading2"/>
       </w:pPr>
-      <w:bookmarkStart w:id="4" w:name="_Toc150951075"/>
+      <w:bookmarkStart w:id="4" w:name="_Toc151102915"/>
       <w:r>
         <w:t>Introduktion</w:t>
       </w:r>
@@ -2948,39 +2948,32 @@
     </w:p>
     <w:p>
       <w:r>
-        <w:t>Aarhus Universitet har igangsat et ambitiøst formidlingsprojekt med titlen ”Hovedet i Havet”, der omfatter syv forskellige forløb, herunder emner som Tang-tastic, Den sidste fisk og det senest tilføjede emne, 'Når havet har åndenød', der fokuserer på iltsvind i danske farvande.</w:t>
-      </w:r>
-    </w:p>
-    <w:p>
-      <w:r>
-        <w:t xml:space="preserve">Denne foranalyse vil koncentrere sig om forløbet 'Når havet har åndenød', hvor vi vil undersøge iltsvind i Danmark. Iltsvind er en årlig udfordring, udløst af faktorer som varmt vejr, stille vejr og næringsstoffer fra landbruget. Dette komplekse fænomen opstår, når havets behov for ilt overstiger den mængde, det kan producere, hvilket potentielt kan føre til alvorlige konsekvenser for det </w:t>
-      </w:r>
-      <w:r>
-        <w:t xml:space="preserve">havets dyr og </w:t>
-      </w:r>
-      <w:r>
-        <w:t>levende</w:t>
-      </w:r>
-      <w:r>
-        <w:t xml:space="preserve"> organismer</w:t>
-      </w:r>
-      <w:r>
-        <w:t>.</w:t>
-      </w:r>
-    </w:p>
-    <w:p>
-      <w:r>
-        <w:t>Formålet med denne foranalyse er at etablere en solid forståelse af problemets omfang, årsager og konsekvenser. Vi vil udforske både de tekniske og miljømæssige aspekter af iltsvind og identificere potentielle løsninger eller strategier til at tackle denne udfordring. Ved at belyse dette emne håber vi at bidrage til en bredere forståelse af, hvordan vi bedst kan bevare sundheden i vores havmiljø</w:t>
-      </w:r>
-      <w:r>
-        <w:t>.</w:t>
+        <w:t>Aarhus Universitet har igangsat et ambitiøst formidlingsprojekt med titlen ”Hovedet i Havet”, der omfatter syv forskellige forløb, herunder emner som Tang-</w:t>
+      </w:r>
+      <w:proofErr w:type="spellStart"/>
+      <w:r>
+        <w:t>tastic</w:t>
+      </w:r>
+      <w:proofErr w:type="spellEnd"/>
+      <w:r>
+        <w:t>, Den sidste fisk og det senest tilføjede emne, 'Når havet har åndenød', der fokuserer på iltsvind i danske farvande.</w:t>
+      </w:r>
+    </w:p>
+    <w:p>
+      <w:r>
+        <w:t>Denne foranalyse vil koncentrere sig om forløbet 'Når havet har åndenød', hvor vi vil undersøge iltsvind i Danmark. Iltsvind er en årlig udfordring, udløst af faktorer som varmt vejr, stille vejr og næringsstoffer fra landbruget. Dette komplekse fænomen opstår, når havets behov for ilt overstiger den mængde, det kan producere, hvilket potentielt kan føre til alvorlige konsekvenser for det havets dyr og levende organismer.</w:t>
+      </w:r>
+    </w:p>
+    <w:p>
+      <w:r>
+        <w:t>Formålet med denne foranalyse er at etablere en solid forståelse af problemets omfang, årsager og konsekvenser. Vi vil udforske både de tekniske og miljømæssige aspekter af iltsvind og identificere potentielle løsninger eller strategier til at tackle denne udfordring. Ved at belyse dette emne håber vi at bidrage til en bredere forståelse af, hvordan vi bedst kan bevare sundheden i vores havmiljø.</w:t>
       </w:r>
     </w:p>
     <w:p>
       <w:pPr>
         <w:pStyle w:val="Heading1"/>
       </w:pPr>
-      <w:bookmarkStart w:id="5" w:name="_Toc150951076"/>
+      <w:bookmarkStart w:id="5" w:name="_Toc151102916"/>
       <w:r>
         <w:t>B</w:t>
       </w:r>
@@ -2990,29 +2983,88 @@
       <w:bookmarkEnd w:id="5"/>
     </w:p>
     <w:p>
-      <w:r>
-        <w:t>Når der tilføres for meget næring til havet, sker der en stigning i antallet af planteplankton i det øverste vandlag, hvor lyset når ned. Denne stigning, kaldet opblomstring, skyldes, at planteplankton begynder at formere sig, hvilket resulterer i en øget mængde af planteplankton. Den øgede mængde planteplankton gør vandet mere mudret, hvilket hindrer sollyset i at trænge dybt ned i vandet og dermed kan der ikke dannes ilt.</w:t>
-      </w:r>
-    </w:p>
-    <w:p>
-      <w:r>
-        <w:t>Igennem projektet ”Hoved i Havet” er man kommet frem en række løsningsforslag på iltsvinds problematikken.</w:t>
-      </w:r>
-    </w:p>
-    <w:p>
       <w:pPr>
         <w:pStyle w:val="Heading2"/>
       </w:pPr>
-      <w:bookmarkStart w:id="6" w:name="_Toc150951077"/>
-      <w:r>
+      <w:r>
+        <w:t>Iltsvind</w:t>
+      </w:r>
+    </w:p>
+    <w:p>
+      <w:r>
+        <w:t>I efteråret 2023 oplevede vi i Danmark det værste iltsvind i 20 år</w:t>
+      </w:r>
+      <w:r>
+        <w:t>. Dette fænomen opstår, når iltforbruget i bundvandet overstiger den tilgængelige ilttilførsel.</w:t>
+      </w:r>
+      <w:r>
+        <w:t xml:space="preserve"> </w:t>
+      </w:r>
+      <w:r>
+        <w:br/>
+        <w:t xml:space="preserve">Årsagen hertil findes primært i respirationsprocessen hos bunddyr, bakterier og mikroorganismer, som nedbryder organisk stof. </w:t>
+      </w:r>
+      <w:r>
+        <w:t>Iltsvind defineres ved iltkoncentrationer under 4 mg/l, og ved koncentrationer under 2 mg/l betegnes det som kraftigt iltsvind.</w:t>
+      </w:r>
+    </w:p>
+    <w:p>
+      <w:r>
+        <w:t xml:space="preserve">Lavt iltindhold i bundvandet reducerer også havbundens evne til at tilbageholde næringsstoffer. Iltsvind kan </w:t>
+      </w:r>
+      <w:r>
+        <w:t xml:space="preserve">fremkalde dannelse af </w:t>
+      </w:r>
+      <w:proofErr w:type="spellStart"/>
+      <w:r>
+        <w:t>liglag</w:t>
+      </w:r>
+      <w:proofErr w:type="spellEnd"/>
+      <w:r>
+        <w:t xml:space="preserve"> og frigivelse af svovlbrinte, hvilket </w:t>
+      </w:r>
+      <w:r>
+        <w:t>får betydeligt store</w:t>
+      </w:r>
+      <w:r>
+        <w:t xml:space="preserve"> konsekvenser for økosystemet. </w:t>
+      </w:r>
+    </w:p>
+    <w:p>
+      <w:r>
+        <w:t xml:space="preserve">Iltindholdet i bundvandet er afgørende for bundplanter, bunddyr og fisk, og iltsvind kan have langvarige konsekvenser for havbunden. </w:t>
+      </w:r>
+    </w:p>
+    <w:p>
+      <w:r>
+        <w:t>En af årsagerne til iltsvind er overgødning af havet, hvor tilførslen af for meget næring resulterer i en opblomstring af planteplankton i det øverste vandlag. Denne opblomstring skaber en øget mængde planteplankton, hvilket gør vandet uklart og forhindrer sollyset i at trænge dybt ned i vandet, hvilket igen hæmmer iltproduktionen.</w:t>
+      </w:r>
+    </w:p>
+    <w:p>
+      <w:bookmarkStart w:id="6" w:name="_Toc151102917"/>
+      <w:r>
+        <w:t>Projektet ”Hoved i Havet” har identificeret flere løsningsforslag for at imødegå problematikken omkring iltsvind. Disse løsningsforslag kan potentielt bidrage til at afhjælpe og forebygge de negative konsekvenser af iltsvind i havmiljøet.</w:t>
+      </w:r>
+    </w:p>
+    <w:p>
+      <w:pPr>
+        <w:tabs>
+          <w:tab w:val="left" w:pos="3540"/>
+        </w:tabs>
+      </w:pPr>
+      <w:r>
+        <w:tab/>
+      </w:r>
+    </w:p>
+    <w:p>
+      <w:pPr>
+        <w:pStyle w:val="Heading2"/>
+      </w:pPr>
+      <w:r>
+        <w:lastRenderedPageBreak/>
         <w:t>Blåmuslinger</w:t>
       </w:r>
       <w:bookmarkEnd w:id="6"/>
-    </w:p>
-    <w:p>
-      <w:r>
-        <w:t>Blåmuslinger spiller en vigtig rolle ved at filtrere vandet for plankton. De bidrager dermed til at reducere mængden af planteplankton i vandet, hvilket åbner op for, at sollyset kan nå længere ned i havet. Dette har særlig betydning for de fastsiddende makroalger, også kendt som tang, da de er afhængige af sollys for at udføre fotosyntese. Muslingernes filtrering bidrager således til at skabe en mere gunstig miljøbalance i havet.</w:t>
-      </w:r>
     </w:p>
     <w:p>
       <w:pPr>
@@ -3023,17 +3075,16 @@
           <w:szCs w:val="26"/>
         </w:rPr>
       </w:pPr>
-      <w:bookmarkStart w:id="7" w:name="_Toc150951078"/>
-      <w:r>
-        <w:br w:type="page"/>
+      <w:r>
+        <w:t>Blåmuslinger spiller en vigtig rolle ved at filtrere vandet for plankton. De bidrager dermed til at reducere mængden af planteplankton i vandet, hvilket åbner op for, at sollyset kan nå længere ned i havet. Dette har særlig betydning for de fastsiddende makroalger, også kendt som tang, da de er afhængige af sollys for at udføre fotosyntese. Muslingernes filtrering bidrager således til at skabe en mere gunstig miljøbalance i havet.</w:t>
       </w:r>
     </w:p>
     <w:p>
       <w:pPr>
         <w:pStyle w:val="Heading2"/>
       </w:pPr>
-      <w:r>
-        <w:lastRenderedPageBreak/>
+      <w:bookmarkStart w:id="7" w:name="_Toc151102918"/>
+      <w:r>
         <w:t>Elektroder</w:t>
       </w:r>
       <w:bookmarkEnd w:id="7"/>
@@ -3061,7 +3112,7 @@
       <w:r>
         <w:br/>
       </w:r>
-      <w:bookmarkStart w:id="8" w:name="_Toc150951079"/>
+      <w:bookmarkStart w:id="8" w:name="_Toc151102919"/>
       <w:r>
         <w:t>Tilførsel af ilt</w:t>
       </w:r>
@@ -3101,7 +3152,7 @@
       <w:pPr>
         <w:pStyle w:val="Heading2"/>
       </w:pPr>
-      <w:bookmarkStart w:id="9" w:name="_Toc150951080"/>
+      <w:bookmarkStart w:id="9" w:name="_Toc151102920"/>
       <w:r>
         <w:t>Kabelbakterier</w:t>
       </w:r>
@@ -3117,19 +3168,19 @@
         </w:rPr>
       </w:pPr>
       <w:r>
-        <w:t xml:space="preserve">Forskere fra Aarhus Universitet har gjort en markant opdagelse ved at identificere kabelbakterier, der kan spille en afgørende rolle i at minimere konsekvenserne af iltsvind. Disse bakterier "spiser" den giftige svovlbrinte, der kan opstå under iltsvind, og bidrager dermed til at reducere bundvending, hvor skadelige stoffer som svovlbrinte og metan slipper op fra havbunden. Kabelbakterier udfører en specifik reaktion, hvor de transformerer sulfid til sulfat, hvilket begrænser tilgængeligheden af fosfor for alger og skaber et mere gunstigt miljø for bunddyr. Denne opdagelse peger også på, at bakterier har evnen til at producere og sende elektrisk strøm ud til andre organismer, hvilket åbner op for nye forståelser af mikrobielle samfund og deres potentialer. Konferencen om elektromikrobiologi i Aarhus samler internationale forskere, der deler indsigt og diskuterer den stigende erkendelse af elektriske forbindelser i mikrobiologien, hvilket kan have betydning for alt fra elektronik til miljøovervågning. </w:t>
-      </w:r>
-      <w:r>
-        <w:br w:type="page"/>
+        <w:t xml:space="preserve">Forskere fra Aarhus Universitet har gjort en markant opdagelse ved at identificere kabelbakterier, der kan spille en afgørende rolle i at minimere konsekvenserne af iltsvind. Disse bakterier "spiser" den giftige svovlbrinte, der kan opstå under iltsvind, og bidrager dermed til at reducere bundvending, hvor skadelige stoffer som svovlbrinte og metan slipper op fra havbunden. Kabelbakterier udfører en specifik reaktion, hvor de transformerer sulfid til sulfat, hvilket begrænser tilgængeligheden af fosfor for alger og skaber et mere gunstigt miljø for bunddyr. Denne opdagelse peger også på, at bakterier har evnen til at producere og sende elektrisk strøm ud til andre organismer, hvilket åbner </w:t>
+      </w:r>
+      <w:r>
+        <w:lastRenderedPageBreak/>
+        <w:t xml:space="preserve">op for nye forståelser af mikrobielle samfund og deres potentialer. Konferencen om elektromikrobiologi i Aarhus samler internationale forskere, der deler indsigt og diskuterer den stigende erkendelse af elektriske forbindelser i mikrobiologien, hvilket kan have betydning for alt fra elektronik til miljøovervågning. </w:t>
       </w:r>
     </w:p>
     <w:p>
       <w:pPr>
         <w:pStyle w:val="Heading1"/>
       </w:pPr>
-      <w:bookmarkStart w:id="10" w:name="_Toc150951081"/>
-      <w:r>
-        <w:lastRenderedPageBreak/>
+      <w:bookmarkStart w:id="10" w:name="_Toc151102921"/>
+      <w:r>
         <w:t>Analyse af løsningsmuligheder</w:t>
       </w:r>
       <w:bookmarkEnd w:id="10"/>
@@ -3849,7 +3900,7 @@
       <w:pPr>
         <w:pStyle w:val="Heading2"/>
       </w:pPr>
-      <w:bookmarkStart w:id="11" w:name="_Toc150951082"/>
+      <w:bookmarkStart w:id="11" w:name="_Toc151102922"/>
       <w:r>
         <w:lastRenderedPageBreak/>
         <w:t>Konklusion på mulige løsningsmuligheder</w:t>
@@ -3860,7 +3911,7 @@
       <w:pPr>
         <w:pStyle w:val="Heading3"/>
       </w:pPr>
-      <w:bookmarkStart w:id="12" w:name="_Toc150951083"/>
+      <w:bookmarkStart w:id="12" w:name="_Toc151102923"/>
       <w:r>
         <w:t>Blåmuslinger</w:t>
       </w:r>
@@ -3919,7 +3970,7 @@
       <w:pPr>
         <w:pStyle w:val="Heading3"/>
       </w:pPr>
-      <w:bookmarkStart w:id="13" w:name="_Toc150951084"/>
+      <w:bookmarkStart w:id="13" w:name="_Toc151102924"/>
       <w:r>
         <w:t>Elektroder</w:t>
       </w:r>
@@ -3945,7 +3996,7 @@
       <w:pPr>
         <w:pStyle w:val="Heading3"/>
       </w:pPr>
-      <w:bookmarkStart w:id="14" w:name="_Toc150951085"/>
+      <w:bookmarkStart w:id="14" w:name="_Toc151102925"/>
       <w:r>
         <w:t>Tilføjelse af ilt</w:t>
       </w:r>
@@ -3976,7 +4027,7 @@
       <w:pPr>
         <w:pStyle w:val="Heading3"/>
       </w:pPr>
-      <w:bookmarkStart w:id="15" w:name="_Toc150951086"/>
+      <w:bookmarkStart w:id="15" w:name="_Toc151102926"/>
       <w:r>
         <w:lastRenderedPageBreak/>
         <w:t>Kabelbakterier</w:t>
@@ -3992,7 +4043,7 @@
       <w:pPr>
         <w:pStyle w:val="Heading1"/>
       </w:pPr>
-      <w:bookmarkStart w:id="16" w:name="_Toc150951087"/>
+      <w:bookmarkStart w:id="16" w:name="_Toc151102927"/>
       <w:r>
         <w:t>Problemformulering</w:t>
       </w:r>
@@ -4035,7 +4086,7 @@
           <w:rFonts w:ascii="Times New Roman" w:hAnsi="Times New Roman" w:cs="Times New Roman"/>
         </w:rPr>
       </w:pPr>
-      <w:bookmarkStart w:id="17" w:name="_Toc150951088"/>
+      <w:bookmarkStart w:id="17" w:name="_Toc151102928"/>
       <w:r>
         <w:rPr>
           <w:rFonts w:ascii="Times New Roman" w:hAnsi="Times New Roman" w:cs="Times New Roman"/>
@@ -4052,7 +4103,7 @@
           <w:rFonts w:ascii="Times New Roman" w:hAnsi="Times New Roman" w:cs="Times New Roman"/>
         </w:rPr>
       </w:pPr>
-      <w:bookmarkStart w:id="18" w:name="_Toc150951089"/>
+      <w:bookmarkStart w:id="18" w:name="_Toc151102929"/>
       <w:r>
         <w:rPr>
           <w:rFonts w:ascii="Times New Roman" w:hAnsi="Times New Roman" w:cs="Times New Roman"/>
@@ -4061,7 +4112,11 @@
       </w:r>
       <w:bookmarkEnd w:id="18"/>
     </w:p>
-    <w:p/>
+    <w:p>
+      <w:r>
+        <w:t xml:space="preserve">Formålet med dette projekt er at udvikle et automatisk vandrensningsanlæg som gør brug af blåmuslingers fantastiske evne til at filtrere vand, og dermed være med til at skabe mere ilt i vandet. </w:t>
+      </w:r>
+    </w:p>
     <w:p>
       <w:pPr>
         <w:pStyle w:val="Heading2"/>
@@ -4070,7 +4125,7 @@
           <w:rFonts w:ascii="Times New Roman" w:hAnsi="Times New Roman" w:cs="Times New Roman"/>
         </w:rPr>
       </w:pPr>
-      <w:bookmarkStart w:id="19" w:name="_Toc150951090"/>
+      <w:bookmarkStart w:id="19" w:name="_Toc151102930"/>
       <w:r>
         <w:rPr>
           <w:rFonts w:ascii="Times New Roman" w:hAnsi="Times New Roman" w:cs="Times New Roman"/>
@@ -4087,7 +4142,7 @@
           <w:rFonts w:ascii="Times New Roman" w:hAnsi="Times New Roman" w:cs="Times New Roman"/>
         </w:rPr>
       </w:pPr>
-      <w:bookmarkStart w:id="20" w:name="_Toc150951091"/>
+      <w:bookmarkStart w:id="20" w:name="_Toc151102931"/>
       <w:r>
         <w:rPr>
           <w:rFonts w:ascii="Times New Roman" w:hAnsi="Times New Roman" w:cs="Times New Roman"/>
@@ -4110,7 +4165,7 @@
           <w:rFonts w:ascii="Times New Roman" w:hAnsi="Times New Roman" w:cs="Times New Roman"/>
         </w:rPr>
       </w:pPr>
-      <w:bookmarkStart w:id="21" w:name="_Toc150951092"/>
+      <w:bookmarkStart w:id="21" w:name="_Toc151102932"/>
       <w:r>
         <w:rPr>
           <w:rFonts w:ascii="Times New Roman" w:hAnsi="Times New Roman" w:cs="Times New Roman"/>
@@ -4127,7 +4182,7 @@
           <w:rFonts w:ascii="Times New Roman" w:hAnsi="Times New Roman" w:cs="Times New Roman"/>
         </w:rPr>
       </w:pPr>
-      <w:bookmarkStart w:id="22" w:name="_Toc150951093"/>
+      <w:bookmarkStart w:id="22" w:name="_Toc151102933"/>
       <w:r>
         <w:rPr>
           <w:rFonts w:ascii="Times New Roman" w:hAnsi="Times New Roman" w:cs="Times New Roman"/>
@@ -4144,7 +4199,7 @@
           <w:rFonts w:ascii="Times New Roman" w:hAnsi="Times New Roman" w:cs="Times New Roman"/>
         </w:rPr>
       </w:pPr>
-      <w:bookmarkStart w:id="23" w:name="_Toc150951094"/>
+      <w:bookmarkStart w:id="23" w:name="_Toc151102934"/>
       <w:r>
         <w:rPr>
           <w:rFonts w:ascii="Times New Roman" w:hAnsi="Times New Roman" w:cs="Times New Roman"/>
@@ -4161,7 +4216,7 @@
           <w:rFonts w:ascii="Times New Roman" w:hAnsi="Times New Roman" w:cs="Times New Roman"/>
         </w:rPr>
       </w:pPr>
-      <w:bookmarkStart w:id="24" w:name="_Toc150951095"/>
+      <w:bookmarkStart w:id="24" w:name="_Toc151102935"/>
       <w:r>
         <w:rPr>
           <w:rFonts w:ascii="Times New Roman" w:hAnsi="Times New Roman" w:cs="Times New Roman"/>
@@ -4178,7 +4233,7 @@
           <w:rFonts w:ascii="Times New Roman" w:hAnsi="Times New Roman" w:cs="Times New Roman"/>
         </w:rPr>
       </w:pPr>
-      <w:bookmarkStart w:id="25" w:name="_Toc150951096"/>
+      <w:bookmarkStart w:id="25" w:name="_Toc151102936"/>
       <w:r>
         <w:rPr>
           <w:rFonts w:ascii="Times New Roman" w:hAnsi="Times New Roman" w:cs="Times New Roman"/>
@@ -4197,7 +4252,7 @@
           <w:szCs w:val="24"/>
         </w:rPr>
       </w:pPr>
-      <w:bookmarkStart w:id="26" w:name="_Toc150951097"/>
+      <w:bookmarkStart w:id="26" w:name="_Toc151102937"/>
       <w:r>
         <w:rPr>
           <w:rFonts w:ascii="Times New Roman" w:hAnsi="Times New Roman" w:cs="Times New Roman"/>
@@ -4224,7 +4279,7 @@
           <w:rFonts w:ascii="Times New Roman" w:hAnsi="Times New Roman" w:cs="Times New Roman"/>
         </w:rPr>
       </w:pPr>
-      <w:bookmarkStart w:id="27" w:name="_Toc150951098"/>
+      <w:bookmarkStart w:id="27" w:name="_Toc151102938"/>
       <w:r>
         <w:rPr>
           <w:rFonts w:ascii="Times New Roman" w:hAnsi="Times New Roman" w:cs="Times New Roman"/>
@@ -4244,7 +4299,7 @@
           <w:rFonts w:ascii="Times New Roman" w:hAnsi="Times New Roman" w:cs="Times New Roman"/>
         </w:rPr>
       </w:pPr>
-      <w:bookmarkStart w:id="28" w:name="_Toc150951099"/>
+      <w:bookmarkStart w:id="28" w:name="_Toc151102939"/>
       <w:r>
         <w:rPr>
           <w:rFonts w:ascii="Times New Roman" w:hAnsi="Times New Roman" w:cs="Times New Roman"/>

</xml_diff>

<commit_message>
written more stuff to reports
</commit_message>
<xml_diff>
--- a/Rapporter/Processrapport.docx
+++ b/Rapporter/Processrapport.docx
@@ -4136,6 +4136,26 @@
     </w:p>
     <w:p>
       <w:pPr>
+        <w:pStyle w:val="ListParagraph"/>
+        <w:numPr>
+          <w:ilvl w:val="0"/>
+          <w:numId w:val="18"/>
+        </w:numPr>
+      </w:pPr>
+      <w:r>
+        <w:t>udvikle et ”</w:t>
+      </w:r>
+      <w:proofErr w:type="spellStart"/>
+      <w:r>
+        <w:t>proof</w:t>
+      </w:r>
+      <w:proofErr w:type="spellEnd"/>
+      <w:r>
+        <w:t xml:space="preserve"> of concept” system som skaber et automatiseret vandrensningsmiljø som reagerer alt efter hvad iltniveauet ligger på.</w:t>
+      </w:r>
+    </w:p>
+    <w:p>
+      <w:pPr>
         <w:pStyle w:val="Heading2"/>
         <w:spacing w:line="360" w:lineRule="auto"/>
         <w:rPr>
@@ -4150,11 +4170,101 @@
         <w:t>Projektets aktiviteter</w:t>
       </w:r>
       <w:bookmarkEnd w:id="20"/>
-      <w:r>
-        <w:rPr>
-          <w:rFonts w:ascii="Times New Roman" w:hAnsi="Times New Roman" w:cs="Times New Roman"/>
-        </w:rPr>
-        <w:t xml:space="preserve"> </w:t>
+    </w:p>
+    <w:p>
+      <w:pPr>
+        <w:pStyle w:val="ListParagraph"/>
+        <w:numPr>
+          <w:ilvl w:val="0"/>
+          <w:numId w:val="19"/>
+        </w:numPr>
+      </w:pPr>
+      <w:r>
+        <w:t>udarbejdelse af en kravspecifikation som indeholder de væsentlige krav der kan være til et automatiseret vandrensningssystem.</w:t>
+      </w:r>
+    </w:p>
+    <w:p>
+      <w:pPr>
+        <w:pStyle w:val="ListParagraph"/>
+        <w:numPr>
+          <w:ilvl w:val="0"/>
+          <w:numId w:val="19"/>
+        </w:numPr>
+      </w:pPr>
+      <w:r>
+        <w:t>Design af system</w:t>
+      </w:r>
+    </w:p>
+    <w:p>
+      <w:pPr>
+        <w:pStyle w:val="ListParagraph"/>
+        <w:numPr>
+          <w:ilvl w:val="0"/>
+          <w:numId w:val="19"/>
+        </w:numPr>
+      </w:pPr>
+      <w:r>
+        <w:t>udvikling af software og hardware</w:t>
+      </w:r>
+    </w:p>
+    <w:p>
+      <w:pPr>
+        <w:pStyle w:val="ListParagraph"/>
+        <w:numPr>
+          <w:ilvl w:val="1"/>
+          <w:numId w:val="19"/>
+        </w:numPr>
+      </w:pPr>
+      <w:r>
+        <w:t>Iltsensor med tilhørende display.</w:t>
+      </w:r>
+    </w:p>
+    <w:p>
+      <w:pPr>
+        <w:pStyle w:val="ListParagraph"/>
+        <w:numPr>
+          <w:ilvl w:val="1"/>
+          <w:numId w:val="19"/>
+        </w:numPr>
+      </w:pPr>
+      <w:r>
+        <w:t>Automatisk blåmuslingebur som kan tippes og åbnes.</w:t>
+      </w:r>
+    </w:p>
+    <w:p>
+      <w:pPr>
+        <w:pStyle w:val="ListParagraph"/>
+        <w:numPr>
+          <w:ilvl w:val="1"/>
+          <w:numId w:val="19"/>
+        </w:numPr>
+      </w:pPr>
+      <w:r>
+        <w:t>Automatisk diffust fugleskræmsel som bevæger sig tilfældigt.</w:t>
+      </w:r>
+    </w:p>
+    <w:p>
+      <w:pPr>
+        <w:pStyle w:val="ListParagraph"/>
+        <w:numPr>
+          <w:ilvl w:val="0"/>
+          <w:numId w:val="19"/>
+        </w:numPr>
+      </w:pPr>
+      <w:r>
+        <w:t>Test af systemets krav.</w:t>
+      </w:r>
+    </w:p>
+    <w:p>
+      <w:pPr>
+        <w:pStyle w:val="ListParagraph"/>
+        <w:numPr>
+          <w:ilvl w:val="0"/>
+          <w:numId w:val="19"/>
+        </w:numPr>
+      </w:pPr>
+      <w:r>
+        <w:t>Færdiggørelse af proces og produkt rapport.</w:t>
       </w:r>
     </w:p>
     <w:p>
@@ -4176,20 +4286,163 @@
     </w:p>
     <w:p>
       <w:pPr>
+        <w:pStyle w:val="ListParagraph"/>
+        <w:numPr>
+          <w:ilvl w:val="0"/>
+          <w:numId w:val="20"/>
+        </w:numPr>
+      </w:pPr>
+      <w:r>
+        <w:t>Færdiggørelse af kravspecifikation inden for 1 uge</w:t>
+      </w:r>
+    </w:p>
+    <w:p>
+      <w:pPr>
+        <w:pStyle w:val="ListParagraph"/>
+        <w:numPr>
+          <w:ilvl w:val="0"/>
+          <w:numId w:val="20"/>
+        </w:numPr>
+      </w:pPr>
+      <w:r>
+        <w:t>Færdiggørelse af systemets design inden for 1 uge</w:t>
+      </w:r>
+    </w:p>
+    <w:p>
+      <w:pPr>
+        <w:pStyle w:val="ListParagraph"/>
+        <w:numPr>
+          <w:ilvl w:val="0"/>
+          <w:numId w:val="20"/>
+        </w:numPr>
+      </w:pPr>
+      <w:r>
+        <w:t>Færdiggørelse af udvikling af software og hardware indenfor 2 uger</w:t>
+      </w:r>
+    </w:p>
+    <w:p>
+      <w:pPr>
+        <w:pStyle w:val="ListParagraph"/>
+        <w:numPr>
+          <w:ilvl w:val="0"/>
+          <w:numId w:val="20"/>
+        </w:numPr>
+      </w:pPr>
+      <w:r>
+        <w:t>Afslutning af systemtest inden for 2½ uge</w:t>
+      </w:r>
+    </w:p>
+    <w:p>
+      <w:pPr>
+        <w:pStyle w:val="ListParagraph"/>
+        <w:numPr>
+          <w:ilvl w:val="0"/>
+          <w:numId w:val="20"/>
+        </w:numPr>
+      </w:pPr>
+      <w:r>
+        <w:t>Færdiggørelse af proces og produktrapport inden slutningen af uge 3</w:t>
+      </w:r>
+    </w:p>
+    <w:p>
+      <w:pPr>
+        <w:rPr>
+          <w:rFonts w:ascii="Times New Roman" w:eastAsiaTheme="majorEastAsia" w:hAnsi="Times New Roman" w:cs="Times New Roman"/>
+          <w:color w:val="2F5496" w:themeColor="accent1" w:themeShade="BF"/>
+          <w:sz w:val="26"/>
+          <w:szCs w:val="26"/>
+        </w:rPr>
+      </w:pPr>
+      <w:bookmarkStart w:id="22" w:name="_Toc151102933"/>
+      <w:r>
+        <w:rPr>
+          <w:rFonts w:ascii="Times New Roman" w:hAnsi="Times New Roman" w:cs="Times New Roman"/>
+        </w:rPr>
+        <w:br w:type="page"/>
+      </w:r>
+    </w:p>
+    <w:p>
+      <w:pPr>
         <w:pStyle w:val="Heading2"/>
         <w:spacing w:line="360" w:lineRule="auto"/>
         <w:rPr>
           <w:rFonts w:ascii="Times New Roman" w:hAnsi="Times New Roman" w:cs="Times New Roman"/>
         </w:rPr>
       </w:pPr>
-      <w:bookmarkStart w:id="22" w:name="_Toc151102933"/>
-      <w:r>
-        <w:rPr>
-          <w:rFonts w:ascii="Times New Roman" w:hAnsi="Times New Roman" w:cs="Times New Roman"/>
-        </w:rPr>
+      <w:r>
+        <w:rPr>
+          <w:rFonts w:ascii="Times New Roman" w:hAnsi="Times New Roman" w:cs="Times New Roman"/>
+        </w:rPr>
+        <w:lastRenderedPageBreak/>
         <w:t>Projektets succeskriterier</w:t>
       </w:r>
       <w:bookmarkEnd w:id="22"/>
+    </w:p>
+    <w:p>
+      <w:pPr>
+        <w:pStyle w:val="ListParagraph"/>
+        <w:numPr>
+          <w:ilvl w:val="0"/>
+          <w:numId w:val="20"/>
+        </w:numPr>
+      </w:pPr>
+      <w:r>
+        <w:t>Iltmåleren kan måle iltindholdet i vandet i vise mængden på displayet</w:t>
+      </w:r>
+      <w:r>
+        <w:t>.</w:t>
+      </w:r>
+    </w:p>
+    <w:p>
+      <w:pPr>
+        <w:pStyle w:val="ListParagraph"/>
+        <w:numPr>
+          <w:ilvl w:val="0"/>
+          <w:numId w:val="20"/>
+        </w:numPr>
+      </w:pPr>
+      <w:r>
+        <w:t>Iltmåleren kan sende en kommando til fugleskræmslet om at det skal starte eller stoppe alt efter om der er lukket muslinger ud eller ej.</w:t>
+      </w:r>
+    </w:p>
+    <w:p>
+      <w:pPr>
+        <w:pStyle w:val="ListParagraph"/>
+        <w:numPr>
+          <w:ilvl w:val="0"/>
+          <w:numId w:val="20"/>
+        </w:numPr>
+      </w:pPr>
+      <w:r>
+        <w:t>Iltmåleren kan sende en besked til muslingeburet om at det skal åbne</w:t>
+      </w:r>
+      <w:r>
+        <w:t>.</w:t>
+      </w:r>
+    </w:p>
+    <w:p>
+      <w:pPr>
+        <w:pStyle w:val="ListParagraph"/>
+        <w:numPr>
+          <w:ilvl w:val="0"/>
+          <w:numId w:val="20"/>
+        </w:numPr>
+      </w:pPr>
+      <w:r>
+        <w:t>Muslingeburet kan modtage en kommando fra iltmåleren og begynder at åbne.</w:t>
+      </w:r>
+    </w:p>
+    <w:p>
+      <w:pPr>
+        <w:pStyle w:val="ListParagraph"/>
+        <w:numPr>
+          <w:ilvl w:val="0"/>
+          <w:numId w:val="20"/>
+        </w:numPr>
+      </w:pPr>
+      <w:r>
+        <w:t>Fugleskræmslet kan modtage en kommando fra iltmåleren og kan starte eller stoppe alt efter hvad der står i kommandoen.</w:t>
+      </w:r>
     </w:p>
     <w:p>
       <w:pPr>
@@ -4224,6 +4477,137 @@
         <w:t>Arbejdsfordeling</w:t>
       </w:r>
       <w:bookmarkEnd w:id="24"/>
+    </w:p>
+    <w:p>
+      <w:r>
+        <w:t>Projektets arbejdsfordeling, fordeler sig således:</w:t>
+      </w:r>
+    </w:p>
+    <w:p>
+      <w:r>
+        <w:t>Marius Møller:</w:t>
+      </w:r>
+    </w:p>
+    <w:p>
+      <w:pPr>
+        <w:pStyle w:val="ListParagraph"/>
+        <w:numPr>
+          <w:ilvl w:val="0"/>
+          <w:numId w:val="20"/>
+        </w:numPr>
+      </w:pPr>
+      <w:r>
+        <w:t>Design af 3D print til fugleskræmsel</w:t>
+      </w:r>
+    </w:p>
+    <w:p>
+      <w:pPr>
+        <w:pStyle w:val="ListParagraph"/>
+        <w:numPr>
+          <w:ilvl w:val="0"/>
+          <w:numId w:val="20"/>
+        </w:numPr>
+      </w:pPr>
+      <w:r>
+        <w:t>Design af 3D print til Iltsensorkassen</w:t>
+      </w:r>
+    </w:p>
+    <w:p>
+      <w:pPr>
+        <w:pStyle w:val="ListParagraph"/>
+        <w:numPr>
+          <w:ilvl w:val="0"/>
+          <w:numId w:val="20"/>
+        </w:numPr>
+      </w:pPr>
+      <w:r>
+        <w:t xml:space="preserve">Design af 3D print til </w:t>
+      </w:r>
+      <w:r>
+        <w:t>muslingeburet</w:t>
+      </w:r>
+    </w:p>
+    <w:p>
+      <w:pPr>
+        <w:pStyle w:val="ListParagraph"/>
+        <w:numPr>
+          <w:ilvl w:val="0"/>
+          <w:numId w:val="20"/>
+        </w:numPr>
+      </w:pPr>
+      <w:r>
+        <w:t>C++ Kode til Fugleskræmsel</w:t>
+      </w:r>
+    </w:p>
+    <w:p>
+      <w:pPr>
+        <w:pStyle w:val="ListParagraph"/>
+        <w:numPr>
+          <w:ilvl w:val="0"/>
+          <w:numId w:val="20"/>
+        </w:numPr>
+      </w:pPr>
+      <w:r>
+        <w:t>C++ Kode til Iltsensoren</w:t>
+      </w:r>
+    </w:p>
+    <w:p>
+      <w:pPr>
+        <w:pStyle w:val="ListParagraph"/>
+        <w:numPr>
+          <w:ilvl w:val="0"/>
+          <w:numId w:val="20"/>
+        </w:numPr>
+      </w:pPr>
+      <w:r>
+        <w:t>C++ Kode til muslingeburet</w:t>
+      </w:r>
+    </w:p>
+    <w:p>
+      <w:r>
+        <w:t>Mathias Wriedt Kamp:</w:t>
+      </w:r>
+    </w:p>
+    <w:p>
+      <w:pPr>
+        <w:pStyle w:val="ListParagraph"/>
+        <w:numPr>
+          <w:ilvl w:val="0"/>
+          <w:numId w:val="20"/>
+        </w:numPr>
+      </w:pPr>
+      <w:r>
+        <w:t>Udarbejdelse af procesrapport</w:t>
+      </w:r>
+    </w:p>
+    <w:p>
+      <w:pPr>
+        <w:pStyle w:val="ListParagraph"/>
+        <w:numPr>
+          <w:ilvl w:val="0"/>
+          <w:numId w:val="20"/>
+        </w:numPr>
+      </w:pPr>
+      <w:r>
+        <w:t>Udarbejdelse af produktrapport</w:t>
+      </w:r>
+    </w:p>
+    <w:p>
+      <w:r>
+        <w:t>Fælles:</w:t>
+      </w:r>
+    </w:p>
+    <w:p>
+      <w:pPr>
+        <w:pStyle w:val="ListParagraph"/>
+        <w:numPr>
+          <w:ilvl w:val="0"/>
+          <w:numId w:val="20"/>
+        </w:numPr>
+      </w:pPr>
+      <w:r>
+        <w:t>Diagrammer</w:t>
+      </w:r>
     </w:p>
     <w:p>
       <w:pPr>
@@ -4747,6 +5131,119 @@
     </w:lvl>
   </w:abstractNum>
   <w:abstractNum w:abstractNumId="1" w15:restartNumberingAfterBreak="0">
+    <w:nsid w:val="0D4B19A7"/>
+    <w:multiLevelType w:val="hybridMultilevel"/>
+    <w:tmpl w:val="C388C322"/>
+    <w:lvl w:ilvl="0" w:tplc="D0A4B914">
+      <w:start w:val="3"/>
+      <w:numFmt w:val="bullet"/>
+      <w:lvlText w:val=""/>
+      <w:lvlJc w:val="left"/>
+      <w:pPr>
+        <w:ind w:left="720" w:hanging="360"/>
+      </w:pPr>
+      <w:rPr>
+        <w:rFonts w:ascii="Symbol" w:eastAsiaTheme="minorHAnsi" w:hAnsi="Symbol" w:cstheme="minorBidi" w:hint="default"/>
+      </w:rPr>
+    </w:lvl>
+    <w:lvl w:ilvl="1" w:tplc="20000003" w:tentative="1">
+      <w:start w:val="1"/>
+      <w:numFmt w:val="bullet"/>
+      <w:lvlText w:val="o"/>
+      <w:lvlJc w:val="left"/>
+      <w:pPr>
+        <w:ind w:left="1440" w:hanging="360"/>
+      </w:pPr>
+      <w:rPr>
+        <w:rFonts w:ascii="Courier New" w:hAnsi="Courier New" w:cs="Courier New" w:hint="default"/>
+      </w:rPr>
+    </w:lvl>
+    <w:lvl w:ilvl="2" w:tplc="20000005" w:tentative="1">
+      <w:start w:val="1"/>
+      <w:numFmt w:val="bullet"/>
+      <w:lvlText w:val=""/>
+      <w:lvlJc w:val="left"/>
+      <w:pPr>
+        <w:ind w:left="2160" w:hanging="360"/>
+      </w:pPr>
+      <w:rPr>
+        <w:rFonts w:ascii="Wingdings" w:hAnsi="Wingdings" w:hint="default"/>
+      </w:rPr>
+    </w:lvl>
+    <w:lvl w:ilvl="3" w:tplc="20000001" w:tentative="1">
+      <w:start w:val="1"/>
+      <w:numFmt w:val="bullet"/>
+      <w:lvlText w:val=""/>
+      <w:lvlJc w:val="left"/>
+      <w:pPr>
+        <w:ind w:left="2880" w:hanging="360"/>
+      </w:pPr>
+      <w:rPr>
+        <w:rFonts w:ascii="Symbol" w:hAnsi="Symbol" w:hint="default"/>
+      </w:rPr>
+    </w:lvl>
+    <w:lvl w:ilvl="4" w:tplc="20000003" w:tentative="1">
+      <w:start w:val="1"/>
+      <w:numFmt w:val="bullet"/>
+      <w:lvlText w:val="o"/>
+      <w:lvlJc w:val="left"/>
+      <w:pPr>
+        <w:ind w:left="3600" w:hanging="360"/>
+      </w:pPr>
+      <w:rPr>
+        <w:rFonts w:ascii="Courier New" w:hAnsi="Courier New" w:cs="Courier New" w:hint="default"/>
+      </w:rPr>
+    </w:lvl>
+    <w:lvl w:ilvl="5" w:tplc="20000005" w:tentative="1">
+      <w:start w:val="1"/>
+      <w:numFmt w:val="bullet"/>
+      <w:lvlText w:val=""/>
+      <w:lvlJc w:val="left"/>
+      <w:pPr>
+        <w:ind w:left="4320" w:hanging="360"/>
+      </w:pPr>
+      <w:rPr>
+        <w:rFonts w:ascii="Wingdings" w:hAnsi="Wingdings" w:hint="default"/>
+      </w:rPr>
+    </w:lvl>
+    <w:lvl w:ilvl="6" w:tplc="20000001" w:tentative="1">
+      <w:start w:val="1"/>
+      <w:numFmt w:val="bullet"/>
+      <w:lvlText w:val=""/>
+      <w:lvlJc w:val="left"/>
+      <w:pPr>
+        <w:ind w:left="5040" w:hanging="360"/>
+      </w:pPr>
+      <w:rPr>
+        <w:rFonts w:ascii="Symbol" w:hAnsi="Symbol" w:hint="default"/>
+      </w:rPr>
+    </w:lvl>
+    <w:lvl w:ilvl="7" w:tplc="20000003" w:tentative="1">
+      <w:start w:val="1"/>
+      <w:numFmt w:val="bullet"/>
+      <w:lvlText w:val="o"/>
+      <w:lvlJc w:val="left"/>
+      <w:pPr>
+        <w:ind w:left="5760" w:hanging="360"/>
+      </w:pPr>
+      <w:rPr>
+        <w:rFonts w:ascii="Courier New" w:hAnsi="Courier New" w:cs="Courier New" w:hint="default"/>
+      </w:rPr>
+    </w:lvl>
+    <w:lvl w:ilvl="8" w:tplc="20000005" w:tentative="1">
+      <w:start w:val="1"/>
+      <w:numFmt w:val="bullet"/>
+      <w:lvlText w:val=""/>
+      <w:lvlJc w:val="left"/>
+      <w:pPr>
+        <w:ind w:left="6480" w:hanging="360"/>
+      </w:pPr>
+      <w:rPr>
+        <w:rFonts w:ascii="Wingdings" w:hAnsi="Wingdings" w:hint="default"/>
+      </w:rPr>
+    </w:lvl>
+  </w:abstractNum>
+  <w:abstractNum w:abstractNumId="2" w15:restartNumberingAfterBreak="0">
     <w:nsid w:val="0F6B309C"/>
     <w:multiLevelType w:val="hybridMultilevel"/>
     <w:tmpl w:val="40B606FC"/>
@@ -4859,7 +5356,96 @@
       </w:rPr>
     </w:lvl>
   </w:abstractNum>
-  <w:abstractNum w:abstractNumId="2" w15:restartNumberingAfterBreak="0">
+  <w:abstractNum w:abstractNumId="3" w15:restartNumberingAfterBreak="0">
+    <w:nsid w:val="14B649E9"/>
+    <w:multiLevelType w:val="hybridMultilevel"/>
+    <w:tmpl w:val="FE38470A"/>
+    <w:lvl w:ilvl="0" w:tplc="2000000F">
+      <w:start w:val="1"/>
+      <w:numFmt w:val="decimal"/>
+      <w:lvlText w:val="%1."/>
+      <w:lvlJc w:val="left"/>
+      <w:pPr>
+        <w:ind w:left="720" w:hanging="360"/>
+      </w:pPr>
+      <w:rPr>
+        <w:rFonts w:hint="default"/>
+      </w:rPr>
+    </w:lvl>
+    <w:lvl w:ilvl="1" w:tplc="20000019" w:tentative="1">
+      <w:start w:val="1"/>
+      <w:numFmt w:val="lowerLetter"/>
+      <w:lvlText w:val="%2."/>
+      <w:lvlJc w:val="left"/>
+      <w:pPr>
+        <w:ind w:left="1440" w:hanging="360"/>
+      </w:pPr>
+    </w:lvl>
+    <w:lvl w:ilvl="2" w:tplc="2000001B" w:tentative="1">
+      <w:start w:val="1"/>
+      <w:numFmt w:val="lowerRoman"/>
+      <w:lvlText w:val="%3."/>
+      <w:lvlJc w:val="right"/>
+      <w:pPr>
+        <w:ind w:left="2160" w:hanging="180"/>
+      </w:pPr>
+    </w:lvl>
+    <w:lvl w:ilvl="3" w:tplc="2000000F" w:tentative="1">
+      <w:start w:val="1"/>
+      <w:numFmt w:val="decimal"/>
+      <w:lvlText w:val="%4."/>
+      <w:lvlJc w:val="left"/>
+      <w:pPr>
+        <w:ind w:left="2880" w:hanging="360"/>
+      </w:pPr>
+    </w:lvl>
+    <w:lvl w:ilvl="4" w:tplc="20000019" w:tentative="1">
+      <w:start w:val="1"/>
+      <w:numFmt w:val="lowerLetter"/>
+      <w:lvlText w:val="%5."/>
+      <w:lvlJc w:val="left"/>
+      <w:pPr>
+        <w:ind w:left="3600" w:hanging="360"/>
+      </w:pPr>
+    </w:lvl>
+    <w:lvl w:ilvl="5" w:tplc="2000001B" w:tentative="1">
+      <w:start w:val="1"/>
+      <w:numFmt w:val="lowerRoman"/>
+      <w:lvlText w:val="%6."/>
+      <w:lvlJc w:val="right"/>
+      <w:pPr>
+        <w:ind w:left="4320" w:hanging="180"/>
+      </w:pPr>
+    </w:lvl>
+    <w:lvl w:ilvl="6" w:tplc="2000000F" w:tentative="1">
+      <w:start w:val="1"/>
+      <w:numFmt w:val="decimal"/>
+      <w:lvlText w:val="%7."/>
+      <w:lvlJc w:val="left"/>
+      <w:pPr>
+        <w:ind w:left="5040" w:hanging="360"/>
+      </w:pPr>
+    </w:lvl>
+    <w:lvl w:ilvl="7" w:tplc="20000019" w:tentative="1">
+      <w:start w:val="1"/>
+      <w:numFmt w:val="lowerLetter"/>
+      <w:lvlText w:val="%8."/>
+      <w:lvlJc w:val="left"/>
+      <w:pPr>
+        <w:ind w:left="5760" w:hanging="360"/>
+      </w:pPr>
+    </w:lvl>
+    <w:lvl w:ilvl="8" w:tplc="2000001B" w:tentative="1">
+      <w:start w:val="1"/>
+      <w:numFmt w:val="lowerRoman"/>
+      <w:lvlText w:val="%9."/>
+      <w:lvlJc w:val="right"/>
+      <w:pPr>
+        <w:ind w:left="6480" w:hanging="180"/>
+      </w:pPr>
+    </w:lvl>
+  </w:abstractNum>
+  <w:abstractNum w:abstractNumId="4" w15:restartNumberingAfterBreak="0">
     <w:nsid w:val="1E2E7FCA"/>
     <w:multiLevelType w:val="hybridMultilevel"/>
     <w:tmpl w:val="CBC01124"/>
@@ -4948,7 +5534,7 @@
       </w:pPr>
     </w:lvl>
   </w:abstractNum>
-  <w:abstractNum w:abstractNumId="3" w15:restartNumberingAfterBreak="0">
+  <w:abstractNum w:abstractNumId="5" w15:restartNumberingAfterBreak="0">
     <w:nsid w:val="300A384D"/>
     <w:multiLevelType w:val="hybridMultilevel"/>
     <w:tmpl w:val="52A63C30"/>
@@ -5061,7 +5647,7 @@
       </w:rPr>
     </w:lvl>
   </w:abstractNum>
-  <w:abstractNum w:abstractNumId="4" w15:restartNumberingAfterBreak="0">
+  <w:abstractNum w:abstractNumId="6" w15:restartNumberingAfterBreak="0">
     <w:nsid w:val="30D92909"/>
     <w:multiLevelType w:val="hybridMultilevel"/>
     <w:tmpl w:val="E3F25FDA"/>
@@ -5147,7 +5733,7 @@
       </w:pPr>
     </w:lvl>
   </w:abstractNum>
-  <w:abstractNum w:abstractNumId="5" w15:restartNumberingAfterBreak="0">
+  <w:abstractNum w:abstractNumId="7" w15:restartNumberingAfterBreak="0">
     <w:nsid w:val="348B6A8A"/>
     <w:multiLevelType w:val="hybridMultilevel"/>
     <w:tmpl w:val="F31407E6"/>
@@ -5233,7 +5819,7 @@
       </w:pPr>
     </w:lvl>
   </w:abstractNum>
-  <w:abstractNum w:abstractNumId="6" w15:restartNumberingAfterBreak="0">
+  <w:abstractNum w:abstractNumId="8" w15:restartNumberingAfterBreak="0">
     <w:nsid w:val="351F14F3"/>
     <w:multiLevelType w:val="hybridMultilevel"/>
     <w:tmpl w:val="CCC2CC52"/>
@@ -5346,7 +5932,7 @@
       </w:rPr>
     </w:lvl>
   </w:abstractNum>
-  <w:abstractNum w:abstractNumId="7" w15:restartNumberingAfterBreak="0">
+  <w:abstractNum w:abstractNumId="9" w15:restartNumberingAfterBreak="0">
     <w:nsid w:val="38735E8F"/>
     <w:multiLevelType w:val="hybridMultilevel"/>
     <w:tmpl w:val="C242143E"/>
@@ -5459,7 +6045,128 @@
       </w:rPr>
     </w:lvl>
   </w:abstractNum>
-  <w:abstractNum w:abstractNumId="8" w15:restartNumberingAfterBreak="0">
+  <w:abstractNum w:abstractNumId="10" w15:restartNumberingAfterBreak="0">
+    <w:nsid w:val="39D0186D"/>
+    <w:multiLevelType w:val="multilevel"/>
+    <w:tmpl w:val="54E2CA84"/>
+    <w:lvl w:ilvl="0">
+      <w:start w:val="1"/>
+      <w:numFmt w:val="decimal"/>
+      <w:lvlText w:val="%1."/>
+      <w:lvlJc w:val="left"/>
+      <w:pPr>
+        <w:ind w:left="720" w:hanging="360"/>
+      </w:pPr>
+      <w:rPr>
+        <w:rFonts w:hint="default"/>
+      </w:rPr>
+    </w:lvl>
+    <w:lvl w:ilvl="1">
+      <w:start w:val="1"/>
+      <w:numFmt w:val="decimal"/>
+      <w:isLgl/>
+      <w:lvlText w:val="%1.%2."/>
+      <w:lvlJc w:val="left"/>
+      <w:pPr>
+        <w:ind w:left="1080" w:hanging="360"/>
+      </w:pPr>
+      <w:rPr>
+        <w:rFonts w:hint="default"/>
+      </w:rPr>
+    </w:lvl>
+    <w:lvl w:ilvl="2">
+      <w:start w:val="1"/>
+      <w:numFmt w:val="decimal"/>
+      <w:isLgl/>
+      <w:lvlText w:val="%1.%2.%3."/>
+      <w:lvlJc w:val="left"/>
+      <w:pPr>
+        <w:ind w:left="1800" w:hanging="720"/>
+      </w:pPr>
+      <w:rPr>
+        <w:rFonts w:hint="default"/>
+      </w:rPr>
+    </w:lvl>
+    <w:lvl w:ilvl="3">
+      <w:start w:val="1"/>
+      <w:numFmt w:val="decimal"/>
+      <w:isLgl/>
+      <w:lvlText w:val="%1.%2.%3.%4."/>
+      <w:lvlJc w:val="left"/>
+      <w:pPr>
+        <w:ind w:left="2160" w:hanging="720"/>
+      </w:pPr>
+      <w:rPr>
+        <w:rFonts w:hint="default"/>
+      </w:rPr>
+    </w:lvl>
+    <w:lvl w:ilvl="4">
+      <w:start w:val="1"/>
+      <w:numFmt w:val="decimal"/>
+      <w:isLgl/>
+      <w:lvlText w:val="%1.%2.%3.%4.%5."/>
+      <w:lvlJc w:val="left"/>
+      <w:pPr>
+        <w:ind w:left="2880" w:hanging="1080"/>
+      </w:pPr>
+      <w:rPr>
+        <w:rFonts w:hint="default"/>
+      </w:rPr>
+    </w:lvl>
+    <w:lvl w:ilvl="5">
+      <w:start w:val="1"/>
+      <w:numFmt w:val="decimal"/>
+      <w:isLgl/>
+      <w:lvlText w:val="%1.%2.%3.%4.%5.%6."/>
+      <w:lvlJc w:val="left"/>
+      <w:pPr>
+        <w:ind w:left="3240" w:hanging="1080"/>
+      </w:pPr>
+      <w:rPr>
+        <w:rFonts w:hint="default"/>
+      </w:rPr>
+    </w:lvl>
+    <w:lvl w:ilvl="6">
+      <w:start w:val="1"/>
+      <w:numFmt w:val="decimal"/>
+      <w:isLgl/>
+      <w:lvlText w:val="%1.%2.%3.%4.%5.%6.%7."/>
+      <w:lvlJc w:val="left"/>
+      <w:pPr>
+        <w:ind w:left="3960" w:hanging="1440"/>
+      </w:pPr>
+      <w:rPr>
+        <w:rFonts w:hint="default"/>
+      </w:rPr>
+    </w:lvl>
+    <w:lvl w:ilvl="7">
+      <w:start w:val="1"/>
+      <w:numFmt w:val="decimal"/>
+      <w:isLgl/>
+      <w:lvlText w:val="%1.%2.%3.%4.%5.%6.%7.%8."/>
+      <w:lvlJc w:val="left"/>
+      <w:pPr>
+        <w:ind w:left="4320" w:hanging="1440"/>
+      </w:pPr>
+      <w:rPr>
+        <w:rFonts w:hint="default"/>
+      </w:rPr>
+    </w:lvl>
+    <w:lvl w:ilvl="8">
+      <w:start w:val="1"/>
+      <w:numFmt w:val="decimal"/>
+      <w:isLgl/>
+      <w:lvlText w:val="%1.%2.%3.%4.%5.%6.%7.%8.%9."/>
+      <w:lvlJc w:val="left"/>
+      <w:pPr>
+        <w:ind w:left="5040" w:hanging="1800"/>
+      </w:pPr>
+      <w:rPr>
+        <w:rFonts w:hint="default"/>
+      </w:rPr>
+    </w:lvl>
+  </w:abstractNum>
+  <w:abstractNum w:abstractNumId="11" w15:restartNumberingAfterBreak="0">
     <w:nsid w:val="53954C77"/>
     <w:multiLevelType w:val="hybridMultilevel"/>
     <w:tmpl w:val="BFEEACB8"/>
@@ -5572,7 +6279,7 @@
       </w:rPr>
     </w:lvl>
   </w:abstractNum>
-  <w:abstractNum w:abstractNumId="9" w15:restartNumberingAfterBreak="0">
+  <w:abstractNum w:abstractNumId="12" w15:restartNumberingAfterBreak="0">
     <w:nsid w:val="5E9261CC"/>
     <w:multiLevelType w:val="hybridMultilevel"/>
     <w:tmpl w:val="23C23E58"/>
@@ -5685,7 +6392,7 @@
       </w:rPr>
     </w:lvl>
   </w:abstractNum>
-  <w:abstractNum w:abstractNumId="10" w15:restartNumberingAfterBreak="0">
+  <w:abstractNum w:abstractNumId="13" w15:restartNumberingAfterBreak="0">
     <w:nsid w:val="67D05B41"/>
     <w:multiLevelType w:val="hybridMultilevel"/>
     <w:tmpl w:val="40FECF94"/>
@@ -5774,7 +6481,7 @@
       </w:pPr>
     </w:lvl>
   </w:abstractNum>
-  <w:abstractNum w:abstractNumId="11" w15:restartNumberingAfterBreak="0">
+  <w:abstractNum w:abstractNumId="14" w15:restartNumberingAfterBreak="0">
     <w:nsid w:val="69B51E58"/>
     <w:multiLevelType w:val="hybridMultilevel"/>
     <w:tmpl w:val="7E888750"/>
@@ -5863,7 +6570,7 @@
       </w:pPr>
     </w:lvl>
   </w:abstractNum>
-  <w:abstractNum w:abstractNumId="12" w15:restartNumberingAfterBreak="0">
+  <w:abstractNum w:abstractNumId="15" w15:restartNumberingAfterBreak="0">
     <w:nsid w:val="6B4046A7"/>
     <w:multiLevelType w:val="hybridMultilevel"/>
     <w:tmpl w:val="6D16827A"/>
@@ -5949,7 +6656,7 @@
       </w:pPr>
     </w:lvl>
   </w:abstractNum>
-  <w:abstractNum w:abstractNumId="13" w15:restartNumberingAfterBreak="0">
+  <w:abstractNum w:abstractNumId="16" w15:restartNumberingAfterBreak="0">
     <w:nsid w:val="6F3523F3"/>
     <w:multiLevelType w:val="hybridMultilevel"/>
     <w:tmpl w:val="A7E46C9A"/>
@@ -6062,7 +6769,96 @@
       </w:rPr>
     </w:lvl>
   </w:abstractNum>
-  <w:abstractNum w:abstractNumId="14" w15:restartNumberingAfterBreak="0">
+  <w:abstractNum w:abstractNumId="17" w15:restartNumberingAfterBreak="0">
+    <w:nsid w:val="70232DF3"/>
+    <w:multiLevelType w:val="hybridMultilevel"/>
+    <w:tmpl w:val="1E12F522"/>
+    <w:lvl w:ilvl="0" w:tplc="2000000F">
+      <w:start w:val="1"/>
+      <w:numFmt w:val="decimal"/>
+      <w:lvlText w:val="%1."/>
+      <w:lvlJc w:val="left"/>
+      <w:pPr>
+        <w:ind w:left="720" w:hanging="360"/>
+      </w:pPr>
+      <w:rPr>
+        <w:rFonts w:hint="default"/>
+      </w:rPr>
+    </w:lvl>
+    <w:lvl w:ilvl="1" w:tplc="20000019" w:tentative="1">
+      <w:start w:val="1"/>
+      <w:numFmt w:val="lowerLetter"/>
+      <w:lvlText w:val="%2."/>
+      <w:lvlJc w:val="left"/>
+      <w:pPr>
+        <w:ind w:left="1440" w:hanging="360"/>
+      </w:pPr>
+    </w:lvl>
+    <w:lvl w:ilvl="2" w:tplc="2000001B" w:tentative="1">
+      <w:start w:val="1"/>
+      <w:numFmt w:val="lowerRoman"/>
+      <w:lvlText w:val="%3."/>
+      <w:lvlJc w:val="right"/>
+      <w:pPr>
+        <w:ind w:left="2160" w:hanging="180"/>
+      </w:pPr>
+    </w:lvl>
+    <w:lvl w:ilvl="3" w:tplc="2000000F" w:tentative="1">
+      <w:start w:val="1"/>
+      <w:numFmt w:val="decimal"/>
+      <w:lvlText w:val="%4."/>
+      <w:lvlJc w:val="left"/>
+      <w:pPr>
+        <w:ind w:left="2880" w:hanging="360"/>
+      </w:pPr>
+    </w:lvl>
+    <w:lvl w:ilvl="4" w:tplc="20000019" w:tentative="1">
+      <w:start w:val="1"/>
+      <w:numFmt w:val="lowerLetter"/>
+      <w:lvlText w:val="%5."/>
+      <w:lvlJc w:val="left"/>
+      <w:pPr>
+        <w:ind w:left="3600" w:hanging="360"/>
+      </w:pPr>
+    </w:lvl>
+    <w:lvl w:ilvl="5" w:tplc="2000001B" w:tentative="1">
+      <w:start w:val="1"/>
+      <w:numFmt w:val="lowerRoman"/>
+      <w:lvlText w:val="%6."/>
+      <w:lvlJc w:val="right"/>
+      <w:pPr>
+        <w:ind w:left="4320" w:hanging="180"/>
+      </w:pPr>
+    </w:lvl>
+    <w:lvl w:ilvl="6" w:tplc="2000000F" w:tentative="1">
+      <w:start w:val="1"/>
+      <w:numFmt w:val="decimal"/>
+      <w:lvlText w:val="%7."/>
+      <w:lvlJc w:val="left"/>
+      <w:pPr>
+        <w:ind w:left="5040" w:hanging="360"/>
+      </w:pPr>
+    </w:lvl>
+    <w:lvl w:ilvl="7" w:tplc="20000019" w:tentative="1">
+      <w:start w:val="1"/>
+      <w:numFmt w:val="lowerLetter"/>
+      <w:lvlText w:val="%8."/>
+      <w:lvlJc w:val="left"/>
+      <w:pPr>
+        <w:ind w:left="5760" w:hanging="360"/>
+      </w:pPr>
+    </w:lvl>
+    <w:lvl w:ilvl="8" w:tplc="2000001B" w:tentative="1">
+      <w:start w:val="1"/>
+      <w:numFmt w:val="lowerRoman"/>
+      <w:lvlText w:val="%9."/>
+      <w:lvlJc w:val="right"/>
+      <w:pPr>
+        <w:ind w:left="6480" w:hanging="180"/>
+      </w:pPr>
+    </w:lvl>
+  </w:abstractNum>
+  <w:abstractNum w:abstractNumId="18" w15:restartNumberingAfterBreak="0">
     <w:nsid w:val="72782643"/>
     <w:multiLevelType w:val="hybridMultilevel"/>
     <w:tmpl w:val="23CA5E10"/>
@@ -6175,7 +6971,7 @@
       </w:rPr>
     </w:lvl>
   </w:abstractNum>
-  <w:abstractNum w:abstractNumId="15" w15:restartNumberingAfterBreak="0">
+  <w:abstractNum w:abstractNumId="19" w15:restartNumberingAfterBreak="0">
     <w:nsid w:val="771F2E53"/>
     <w:multiLevelType w:val="hybridMultilevel"/>
     <w:tmpl w:val="81948C5C"/>
@@ -6287,7 +7083,7 @@
       </w:rPr>
     </w:lvl>
   </w:abstractNum>
-  <w:abstractNum w:abstractNumId="16" w15:restartNumberingAfterBreak="0">
+  <w:abstractNum w:abstractNumId="20" w15:restartNumberingAfterBreak="0">
     <w:nsid w:val="78065BEB"/>
     <w:multiLevelType w:val="hybridMultilevel"/>
     <w:tmpl w:val="128834FA"/>
@@ -6374,55 +7170,67 @@
     </w:lvl>
   </w:abstractNum>
   <w:num w:numId="1" w16cid:durableId="1412001668">
-    <w:abstractNumId w:val="9"/>
+    <w:abstractNumId w:val="12"/>
   </w:num>
   <w:num w:numId="2" w16cid:durableId="1097362114">
+    <w:abstractNumId w:val="18"/>
+  </w:num>
+  <w:num w:numId="3" w16cid:durableId="1953979684">
+    <w:abstractNumId w:val="20"/>
+  </w:num>
+  <w:num w:numId="4" w16cid:durableId="193616529">
     <w:abstractNumId w:val="14"/>
   </w:num>
-  <w:num w:numId="3" w16cid:durableId="1953979684">
-    <w:abstractNumId w:val="16"/>
-  </w:num>
-  <w:num w:numId="4" w16cid:durableId="193616529">
-    <w:abstractNumId w:val="11"/>
-  </w:num>
   <w:num w:numId="5" w16cid:durableId="2091390599">
-    <w:abstractNumId w:val="12"/>
+    <w:abstractNumId w:val="15"/>
   </w:num>
   <w:num w:numId="6" w16cid:durableId="1884439834">
-    <w:abstractNumId w:val="4"/>
+    <w:abstractNumId w:val="6"/>
   </w:num>
   <w:num w:numId="7" w16cid:durableId="1149446681">
-    <w:abstractNumId w:val="5"/>
+    <w:abstractNumId w:val="7"/>
   </w:num>
   <w:num w:numId="8" w16cid:durableId="1016158153">
     <w:abstractNumId w:val="0"/>
   </w:num>
   <w:num w:numId="9" w16cid:durableId="236062418">
+    <w:abstractNumId w:val="11"/>
+  </w:num>
+  <w:num w:numId="10" w16cid:durableId="1778602057">
+    <w:abstractNumId w:val="9"/>
+  </w:num>
+  <w:num w:numId="11" w16cid:durableId="1456484996">
     <w:abstractNumId w:val="8"/>
   </w:num>
-  <w:num w:numId="10" w16cid:durableId="1778602057">
-    <w:abstractNumId w:val="7"/>
+  <w:num w:numId="12" w16cid:durableId="1973318024">
+    <w:abstractNumId w:val="5"/>
   </w:num>
-  <w:num w:numId="11" w16cid:durableId="1456484996">
-    <w:abstractNumId w:val="6"/>
+  <w:num w:numId="13" w16cid:durableId="1053312624">
+    <w:abstractNumId w:val="16"/>
   </w:num>
-  <w:num w:numId="12" w16cid:durableId="1973318024">
+  <w:num w:numId="14" w16cid:durableId="1645619426">
+    <w:abstractNumId w:val="2"/>
+  </w:num>
+  <w:num w:numId="15" w16cid:durableId="914315759">
+    <w:abstractNumId w:val="19"/>
+  </w:num>
+  <w:num w:numId="16" w16cid:durableId="806703236">
+    <w:abstractNumId w:val="13"/>
+  </w:num>
+  <w:num w:numId="17" w16cid:durableId="851723754">
+    <w:abstractNumId w:val="4"/>
+  </w:num>
+  <w:num w:numId="18" w16cid:durableId="31541052">
     <w:abstractNumId w:val="3"/>
   </w:num>
-  <w:num w:numId="13" w16cid:durableId="1053312624">
-    <w:abstractNumId w:val="13"/>
+  <w:num w:numId="19" w16cid:durableId="1774746762">
+    <w:abstractNumId w:val="10"/>
   </w:num>
-  <w:num w:numId="14" w16cid:durableId="1645619426">
+  <w:num w:numId="20" w16cid:durableId="287398843">
     <w:abstractNumId w:val="1"/>
   </w:num>
-  <w:num w:numId="15" w16cid:durableId="914315759">
-    <w:abstractNumId w:val="15"/>
-  </w:num>
-  <w:num w:numId="16" w16cid:durableId="806703236">
-    <w:abstractNumId w:val="10"/>
-  </w:num>
-  <w:num w:numId="17" w16cid:durableId="851723754">
-    <w:abstractNumId w:val="2"/>
+  <w:num w:numId="21" w16cid:durableId="1954090401">
+    <w:abstractNumId w:val="17"/>
   </w:num>
 </w:numbering>
 </file>

</xml_diff>

<commit_message>
written begrundelse for valg
</commit_message>
<xml_diff>
--- a/Rapporter/Processrapport.docx
+++ b/Rapporter/Processrapport.docx
@@ -2924,22 +2924,10 @@
     <w:p>
       <w:bookmarkStart w:id="3" w:name="_Toc151102914"/>
       <w:r>
-        <w:t xml:space="preserve">Vi udgør en </w:t>
-      </w:r>
-      <w:r>
-        <w:t>topersoners</w:t>
-      </w:r>
-      <w:r>
-        <w:t xml:space="preserve"> gruppe bestående Mathias Wriedt Kamp og Marius Møller, og vi har fået til </w:t>
-      </w:r>
-      <w:r>
-        <w:t xml:space="preserve">opgave at undersøge et ofte overset emne - iltsvind i de danske </w:t>
-      </w:r>
-      <w:r>
-        <w:t>havvand</w:t>
-      </w:r>
-      <w:r>
-        <w:t>. Iltsvind spiller en afgørende rolle for bunddyr og fisk i havet, og det er værd at bemærke, at iltsvindet i 2023 er nået det højeste niveau i de seneste 20 år.</w:t>
+        <w:t xml:space="preserve">Vi udgør en topersoners gruppe bestående Mathias Wriedt Kamp og Marius Møller, og vi har fået til </w:t>
+      </w:r>
+      <w:r>
+        <w:t>opgave at undersøge et ofte overset emne - iltsvind i de danske havvand. Iltsvind spiller en afgørende rolle for bunddyr og fisk i havet, og det er værd at bemærke, at iltsvindet i 2023 er nået det højeste niveau i de seneste 20 år.</w:t>
       </w:r>
     </w:p>
     <w:p>
@@ -4638,32 +4626,1435 @@
     </w:p>
     <w:p>
       <w:pPr>
+        <w:rPr>
+          <w:rFonts w:ascii="Times New Roman" w:eastAsiaTheme="majorEastAsia" w:hAnsi="Times New Roman" w:cs="Times New Roman"/>
+          <w:color w:val="2F5496" w:themeColor="accent1" w:themeShade="BF"/>
+          <w:sz w:val="32"/>
+          <w:szCs w:val="32"/>
+        </w:rPr>
+      </w:pPr>
+      <w:bookmarkStart w:id="25" w:name="_Toc151102936"/>
+      <w:r>
+        <w:rPr>
+          <w:rFonts w:ascii="Times New Roman" w:hAnsi="Times New Roman" w:cs="Times New Roman"/>
+        </w:rPr>
+        <w:br w:type="page"/>
+      </w:r>
+    </w:p>
+    <w:p>
+      <w:pPr>
         <w:pStyle w:val="Heading1"/>
         <w:spacing w:line="360" w:lineRule="auto"/>
         <w:rPr>
           <w:rFonts w:ascii="Times New Roman" w:hAnsi="Times New Roman" w:cs="Times New Roman"/>
         </w:rPr>
       </w:pPr>
-      <w:bookmarkStart w:id="25" w:name="_Toc151102936"/>
       <w:r>
         <w:rPr>
           <w:rFonts w:ascii="Times New Roman" w:hAnsi="Times New Roman" w:cs="Times New Roman"/>
         </w:rPr>
+        <w:lastRenderedPageBreak/>
         <w:t>Begrundelse for metodevalg og teknologi</w:t>
       </w:r>
       <w:bookmarkEnd w:id="25"/>
+    </w:p>
+    <w:p>
+      <w:pPr>
+        <w:pStyle w:val="Heading2"/>
+      </w:pPr>
+      <w:proofErr w:type="spellStart"/>
+      <w:r>
+        <w:t>Gravity</w:t>
+      </w:r>
+      <w:proofErr w:type="spellEnd"/>
+      <w:r>
+        <w:t xml:space="preserve"> Analog </w:t>
+      </w:r>
+      <w:proofErr w:type="spellStart"/>
+      <w:r>
+        <w:t>Dissolved</w:t>
+      </w:r>
+      <w:proofErr w:type="spellEnd"/>
+      <w:r>
+        <w:t xml:space="preserve"> Oxygen Sensor</w:t>
+      </w:r>
+    </w:p>
+    <w:p>
+      <w:pPr>
+        <w:rPr>
+          <w:rFonts w:cstheme="minorHAnsi"/>
+        </w:rPr>
+      </w:pPr>
+      <w:proofErr w:type="spellStart"/>
+      <w:r>
+        <w:rPr>
+          <w:rFonts w:cstheme="minorHAnsi"/>
+        </w:rPr>
+        <w:t>Gravity</w:t>
+      </w:r>
+      <w:proofErr w:type="spellEnd"/>
+      <w:r>
+        <w:rPr>
+          <w:rFonts w:cstheme="minorHAnsi"/>
+        </w:rPr>
+        <w:t xml:space="preserve"> Analog </w:t>
+      </w:r>
+      <w:proofErr w:type="spellStart"/>
+      <w:r>
+        <w:rPr>
+          <w:rFonts w:cstheme="minorHAnsi"/>
+        </w:rPr>
+        <w:t>Dissolved</w:t>
+      </w:r>
+      <w:proofErr w:type="spellEnd"/>
+      <w:r>
+        <w:rPr>
+          <w:rFonts w:cstheme="minorHAnsi"/>
+        </w:rPr>
+        <w:t xml:space="preserve"> Oxygen Sensor er designet til at måle mængden af opløst ilt i vand. </w:t>
+      </w:r>
+    </w:p>
+    <w:p>
+      <w:pPr>
+        <w:rPr>
+          <w:rFonts w:cstheme="minorHAnsi"/>
+        </w:rPr>
+      </w:pPr>
+      <w:r>
+        <w:rPr>
+          <w:rFonts w:cstheme="minorHAnsi"/>
+        </w:rPr>
+        <w:t xml:space="preserve">Valget af </w:t>
+      </w:r>
+      <w:proofErr w:type="spellStart"/>
+      <w:r>
+        <w:rPr>
+          <w:rFonts w:cstheme="minorHAnsi"/>
+        </w:rPr>
+        <w:t>Gravity</w:t>
+      </w:r>
+      <w:proofErr w:type="spellEnd"/>
+      <w:r>
+        <w:rPr>
+          <w:rFonts w:cstheme="minorHAnsi"/>
+        </w:rPr>
+        <w:t xml:space="preserve"> Analog </w:t>
+      </w:r>
+      <w:proofErr w:type="spellStart"/>
+      <w:r>
+        <w:rPr>
+          <w:rFonts w:cstheme="minorHAnsi"/>
+        </w:rPr>
+        <w:t>Dissolved</w:t>
+      </w:r>
+      <w:proofErr w:type="spellEnd"/>
+      <w:r>
+        <w:rPr>
+          <w:rFonts w:cstheme="minorHAnsi"/>
+        </w:rPr>
+        <w:t xml:space="preserve"> Oxygen Sensor</w:t>
+      </w:r>
+      <w:r>
+        <w:rPr>
+          <w:rFonts w:cstheme="minorHAnsi"/>
+        </w:rPr>
+        <w:t xml:space="preserve"> er baseret på følgende funktioner:</w:t>
+      </w:r>
+    </w:p>
+    <w:p>
+      <w:pPr>
+        <w:pStyle w:val="NormalWeb"/>
+        <w:numPr>
+          <w:ilvl w:val="0"/>
+          <w:numId w:val="26"/>
+        </w:numPr>
+        <w:rPr>
+          <w:rFonts w:asciiTheme="minorHAnsi" w:hAnsiTheme="minorHAnsi" w:cstheme="minorHAnsi"/>
+          <w:sz w:val="22"/>
+          <w:szCs w:val="22"/>
+        </w:rPr>
+      </w:pPr>
+      <w:r>
+        <w:rPr>
+          <w:rFonts w:asciiTheme="minorHAnsi" w:hAnsiTheme="minorHAnsi" w:cstheme="minorHAnsi"/>
+          <w:sz w:val="22"/>
+          <w:szCs w:val="22"/>
+        </w:rPr>
+        <w:t>Sensoren er galvanisk, hvilket betyder, at den ikke kræver tid til polarisering. Dette resulterer i øjeblikkelige og pålidelige målinger af opløst ilt.</w:t>
+      </w:r>
+      <w:r>
+        <w:rPr>
+          <w:rFonts w:asciiTheme="minorHAnsi" w:hAnsiTheme="minorHAnsi" w:cstheme="minorHAnsi"/>
+          <w:sz w:val="22"/>
+          <w:szCs w:val="22"/>
+        </w:rPr>
+        <w:br/>
+      </w:r>
+    </w:p>
+    <w:p>
+      <w:pPr>
+        <w:pStyle w:val="NormalWeb"/>
+        <w:numPr>
+          <w:ilvl w:val="0"/>
+          <w:numId w:val="26"/>
+        </w:numPr>
+        <w:rPr>
+          <w:rFonts w:asciiTheme="minorHAnsi" w:hAnsiTheme="minorHAnsi" w:cstheme="minorHAnsi"/>
+          <w:sz w:val="22"/>
+          <w:szCs w:val="22"/>
+        </w:rPr>
+      </w:pPr>
+      <w:r>
+        <w:rPr>
+          <w:rFonts w:asciiTheme="minorHAnsi" w:hAnsiTheme="minorHAnsi" w:cstheme="minorHAnsi"/>
+          <w:sz w:val="22"/>
+          <w:szCs w:val="22"/>
+        </w:rPr>
+        <w:t>Muligheden for at udskifte fyldningsopløsningen og membranhætten reducerer vedligeholdelsesomkostningerne</w:t>
+      </w:r>
+      <w:r>
+        <w:rPr>
+          <w:rFonts w:asciiTheme="minorHAnsi" w:hAnsiTheme="minorHAnsi" w:cstheme="minorHAnsi"/>
+          <w:sz w:val="22"/>
+          <w:szCs w:val="22"/>
+        </w:rPr>
+        <w:t>.</w:t>
+      </w:r>
+      <w:r>
+        <w:rPr>
+          <w:rFonts w:asciiTheme="minorHAnsi" w:hAnsiTheme="minorHAnsi" w:cstheme="minorHAnsi"/>
+          <w:sz w:val="22"/>
+          <w:szCs w:val="22"/>
+        </w:rPr>
+        <w:br/>
+        <w:t>Membranen skal udskiftes inden for 1-2 måneder ved beskidt vand og 4-5 måneder ved klart og rent vand.</w:t>
+      </w:r>
+      <w:r>
+        <w:rPr>
+          <w:rFonts w:asciiTheme="minorHAnsi" w:hAnsiTheme="minorHAnsi" w:cstheme="minorHAnsi"/>
+          <w:sz w:val="22"/>
+          <w:szCs w:val="22"/>
+        </w:rPr>
+        <w:br/>
+      </w:r>
+      <w:r>
+        <w:rPr>
+          <w:rFonts w:asciiTheme="minorHAnsi" w:hAnsiTheme="minorHAnsi" w:cstheme="minorHAnsi"/>
+          <w:sz w:val="22"/>
+          <w:szCs w:val="22"/>
+        </w:rPr>
+        <w:t>fyldningsopløsningen</w:t>
+      </w:r>
+      <w:r>
+        <w:rPr>
+          <w:rFonts w:asciiTheme="minorHAnsi" w:hAnsiTheme="minorHAnsi" w:cstheme="minorHAnsi"/>
+          <w:sz w:val="22"/>
+          <w:szCs w:val="22"/>
+        </w:rPr>
+        <w:t xml:space="preserve"> skal skiftes hver måned</w:t>
+      </w:r>
+      <w:r>
+        <w:rPr>
+          <w:rFonts w:asciiTheme="minorHAnsi" w:hAnsiTheme="minorHAnsi" w:cstheme="minorHAnsi"/>
+          <w:sz w:val="22"/>
+          <w:szCs w:val="22"/>
+        </w:rPr>
+        <w:br/>
+      </w:r>
+    </w:p>
+    <w:p>
+      <w:pPr>
+        <w:pStyle w:val="NormalWeb"/>
+        <w:numPr>
+          <w:ilvl w:val="0"/>
+          <w:numId w:val="26"/>
+        </w:numPr>
+        <w:rPr>
+          <w:rFonts w:asciiTheme="minorHAnsi" w:hAnsiTheme="minorHAnsi" w:cstheme="minorHAnsi"/>
+          <w:sz w:val="22"/>
+          <w:szCs w:val="22"/>
+        </w:rPr>
+      </w:pPr>
+      <w:r>
+        <w:rPr>
+          <w:rFonts w:asciiTheme="minorHAnsi" w:hAnsiTheme="minorHAnsi" w:cstheme="minorHAnsi"/>
+          <w:sz w:val="22"/>
+          <w:szCs w:val="22"/>
+        </w:rPr>
+        <w:t>Sensoren leveres med et plug-and-</w:t>
+      </w:r>
+      <w:proofErr w:type="spellStart"/>
+      <w:r>
+        <w:rPr>
+          <w:rFonts w:asciiTheme="minorHAnsi" w:hAnsiTheme="minorHAnsi" w:cstheme="minorHAnsi"/>
+          <w:sz w:val="22"/>
+          <w:szCs w:val="22"/>
+        </w:rPr>
+        <w:t>play</w:t>
+      </w:r>
+      <w:proofErr w:type="spellEnd"/>
+      <w:r>
+        <w:rPr>
+          <w:rFonts w:asciiTheme="minorHAnsi" w:hAnsiTheme="minorHAnsi" w:cstheme="minorHAnsi"/>
+          <w:sz w:val="22"/>
+          <w:szCs w:val="22"/>
+        </w:rPr>
+        <w:t xml:space="preserve"> converter board, der er kompatibelt med populære mikrocontrollere som ESP32, Raspberry Pi og Arduino. Dette gør det let at integrere sensoren i forskellige projekter uden kompleks konfiguration.</w:t>
+      </w:r>
+      <w:r>
+        <w:rPr>
+          <w:rFonts w:asciiTheme="minorHAnsi" w:hAnsiTheme="minorHAnsi" w:cstheme="minorHAnsi"/>
+          <w:sz w:val="22"/>
+          <w:szCs w:val="22"/>
+        </w:rPr>
+        <w:br/>
+      </w:r>
+    </w:p>
+    <w:p>
+      <w:pPr>
+        <w:pStyle w:val="NormalWeb"/>
+        <w:numPr>
+          <w:ilvl w:val="0"/>
+          <w:numId w:val="26"/>
+        </w:numPr>
+        <w:rPr>
+          <w:rFonts w:asciiTheme="minorHAnsi" w:hAnsiTheme="minorHAnsi" w:cstheme="minorHAnsi"/>
+          <w:sz w:val="22"/>
+          <w:szCs w:val="22"/>
+        </w:rPr>
+      </w:pPr>
+      <w:r>
+        <w:rPr>
+          <w:rFonts w:asciiTheme="minorHAnsi" w:hAnsiTheme="minorHAnsi" w:cstheme="minorHAnsi"/>
+          <w:sz w:val="22"/>
+          <w:szCs w:val="22"/>
+        </w:rPr>
+        <w:t xml:space="preserve">Converter boardet fungerer </w:t>
+      </w:r>
+      <w:r>
+        <w:rPr>
+          <w:rFonts w:asciiTheme="minorHAnsi" w:hAnsiTheme="minorHAnsi" w:cstheme="minorHAnsi"/>
+          <w:sz w:val="22"/>
+          <w:szCs w:val="22"/>
+        </w:rPr>
+        <w:t>i</w:t>
+      </w:r>
+      <w:r>
+        <w:rPr>
+          <w:rFonts w:asciiTheme="minorHAnsi" w:hAnsiTheme="minorHAnsi" w:cstheme="minorHAnsi"/>
+          <w:sz w:val="22"/>
+          <w:szCs w:val="22"/>
+        </w:rPr>
+        <w:t xml:space="preserve"> spændingsområde</w:t>
+      </w:r>
+      <w:r>
+        <w:rPr>
+          <w:rFonts w:asciiTheme="minorHAnsi" w:hAnsiTheme="minorHAnsi" w:cstheme="minorHAnsi"/>
+          <w:sz w:val="22"/>
+          <w:szCs w:val="22"/>
+        </w:rPr>
+        <w:t>t</w:t>
+      </w:r>
+      <w:r>
+        <w:rPr>
+          <w:rFonts w:asciiTheme="minorHAnsi" w:hAnsiTheme="minorHAnsi" w:cstheme="minorHAnsi"/>
+          <w:sz w:val="22"/>
+          <w:szCs w:val="22"/>
+        </w:rPr>
+        <w:t xml:space="preserve"> fra 3,3V til 5V, hvilket giver </w:t>
+      </w:r>
+      <w:r>
+        <w:rPr>
+          <w:rFonts w:asciiTheme="minorHAnsi" w:hAnsiTheme="minorHAnsi" w:cstheme="minorHAnsi"/>
+          <w:sz w:val="22"/>
+          <w:szCs w:val="22"/>
+        </w:rPr>
+        <w:t>brugere</w:t>
+      </w:r>
+      <w:r>
+        <w:rPr>
+          <w:rFonts w:asciiTheme="minorHAnsi" w:hAnsiTheme="minorHAnsi" w:cstheme="minorHAnsi"/>
+          <w:sz w:val="22"/>
+          <w:szCs w:val="22"/>
+        </w:rPr>
+        <w:t xml:space="preserve"> fleksibilitet og kompatibilitet med forskellige strømkilder</w:t>
+      </w:r>
+      <w:r>
+        <w:rPr>
+          <w:rFonts w:asciiTheme="minorHAnsi" w:hAnsiTheme="minorHAnsi" w:cstheme="minorHAnsi"/>
+          <w:sz w:val="22"/>
+          <w:szCs w:val="22"/>
+        </w:rPr>
+        <w:t>.</w:t>
+      </w:r>
+      <w:r>
+        <w:rPr>
+          <w:rFonts w:asciiTheme="minorHAnsi" w:hAnsiTheme="minorHAnsi" w:cstheme="minorHAnsi"/>
+          <w:sz w:val="22"/>
+          <w:szCs w:val="22"/>
+        </w:rPr>
+        <w:br/>
+      </w:r>
+    </w:p>
+    <w:p>
+      <w:pPr>
+        <w:pStyle w:val="NormalWeb"/>
+        <w:numPr>
+          <w:ilvl w:val="0"/>
+          <w:numId w:val="26"/>
+        </w:numPr>
+        <w:rPr>
+          <w:rFonts w:asciiTheme="minorHAnsi" w:hAnsiTheme="minorHAnsi" w:cstheme="minorHAnsi"/>
+          <w:sz w:val="22"/>
+          <w:szCs w:val="22"/>
+        </w:rPr>
+      </w:pPr>
+      <w:r>
+        <w:rPr>
+          <w:rFonts w:asciiTheme="minorHAnsi" w:hAnsiTheme="minorHAnsi" w:cstheme="minorHAnsi"/>
+          <w:sz w:val="22"/>
+          <w:szCs w:val="22"/>
+        </w:rPr>
+        <w:t xml:space="preserve">Den er prisvenlig i forhold til de </w:t>
+      </w:r>
+      <w:r>
+        <w:rPr>
+          <w:rFonts w:asciiTheme="minorHAnsi" w:hAnsiTheme="minorHAnsi" w:cstheme="minorHAnsi"/>
+          <w:sz w:val="22"/>
+          <w:szCs w:val="22"/>
+        </w:rPr>
+        <w:t xml:space="preserve">kommercielle </w:t>
+      </w:r>
+      <w:proofErr w:type="spellStart"/>
+      <w:r>
+        <w:rPr>
+          <w:rFonts w:asciiTheme="minorHAnsi" w:hAnsiTheme="minorHAnsi" w:cstheme="minorHAnsi"/>
+          <w:sz w:val="22"/>
+          <w:szCs w:val="22"/>
+        </w:rPr>
+        <w:t>dissolved</w:t>
+      </w:r>
+      <w:proofErr w:type="spellEnd"/>
+      <w:r>
+        <w:rPr>
+          <w:rFonts w:asciiTheme="minorHAnsi" w:hAnsiTheme="minorHAnsi" w:cstheme="minorHAnsi"/>
+          <w:sz w:val="22"/>
+          <w:szCs w:val="22"/>
+        </w:rPr>
+        <w:t xml:space="preserve"> oxygen måler</w:t>
+      </w:r>
+      <w:r>
+        <w:rPr>
+          <w:rFonts w:asciiTheme="minorHAnsi" w:hAnsiTheme="minorHAnsi" w:cstheme="minorHAnsi"/>
+          <w:sz w:val="22"/>
+          <w:szCs w:val="22"/>
+        </w:rPr>
+        <w:t>e der er på markedet.</w:t>
+      </w:r>
+    </w:p>
+    <w:p>
+      <w:pPr>
+        <w:rPr>
+          <w:rFonts w:cstheme="minorHAnsi"/>
+        </w:rPr>
+      </w:pPr>
+      <w:r>
+        <w:rPr>
+          <w:rFonts w:eastAsia="Times New Roman" w:cstheme="minorHAnsi"/>
+          <w:lang w:eastAsia="da-DK"/>
+        </w:rPr>
+        <w:t>For at få sensoren til at yde bedst kræver den en fyldningsopløsning af 0,5 mol/L (0,5N) natriumhydroxid (</w:t>
+      </w:r>
+      <w:proofErr w:type="spellStart"/>
+      <w:r>
+        <w:rPr>
+          <w:rFonts w:eastAsia="Times New Roman" w:cstheme="minorHAnsi"/>
+          <w:lang w:eastAsia="da-DK"/>
+        </w:rPr>
+        <w:t>NaOH</w:t>
+      </w:r>
+      <w:proofErr w:type="spellEnd"/>
+      <w:r>
+        <w:rPr>
+          <w:rFonts w:eastAsia="Times New Roman" w:cstheme="minorHAnsi"/>
+          <w:lang w:eastAsia="da-DK"/>
+        </w:rPr>
+        <w:t>). Denne opløsning spiller en vigtig rolle i sensorens drift ved at opretholde den rette kemiske balance, der er nødvendig for nøjagtige og pålidelige målinger af opløst ilt. Ved at forberede og anvende denne opløsning korrekt sikrer brugerne, at sensoren fungerer optimalt og giver præcise data om vandkvaliteten.</w:t>
+      </w:r>
+    </w:p>
+    <w:p>
+      <w:pPr>
+        <w:spacing w:before="100" w:beforeAutospacing="1" w:after="100" w:afterAutospacing="1" w:line="240" w:lineRule="auto"/>
+        <w:rPr>
+          <w:rFonts w:eastAsia="Times New Roman" w:cstheme="minorHAnsi"/>
+          <w:b/>
+          <w:bCs/>
+          <w:lang w:eastAsia="en-DK"/>
+        </w:rPr>
+      </w:pPr>
+      <w:r>
+        <w:rPr>
+          <w:rFonts w:eastAsia="Times New Roman" w:cstheme="minorHAnsi"/>
+          <w:b/>
+          <w:bCs/>
+          <w:lang w:eastAsia="en-DK"/>
+        </w:rPr>
+        <w:br/>
+      </w:r>
+    </w:p>
+    <w:p>
+      <w:pPr>
+        <w:rPr>
+          <w:rFonts w:eastAsia="Times New Roman" w:cstheme="minorHAnsi"/>
+          <w:b/>
+          <w:bCs/>
+          <w:lang w:eastAsia="en-DK"/>
+        </w:rPr>
+      </w:pPr>
+      <w:r>
+        <w:rPr>
+          <w:rFonts w:eastAsia="Times New Roman" w:cstheme="minorHAnsi"/>
+          <w:b/>
+          <w:bCs/>
+          <w:lang w:eastAsia="en-DK"/>
+        </w:rPr>
+        <w:br w:type="page"/>
+      </w:r>
+    </w:p>
+    <w:p>
+      <w:pPr>
+        <w:spacing w:before="100" w:beforeAutospacing="1" w:after="100" w:afterAutospacing="1" w:line="240" w:lineRule="auto"/>
+        <w:rPr>
+          <w:rFonts w:eastAsia="Times New Roman" w:cstheme="minorHAnsi"/>
+          <w:lang w:eastAsia="en-DK"/>
+        </w:rPr>
+      </w:pPr>
+      <w:bookmarkStart w:id="26" w:name="_Toc151102937"/>
+      <w:r>
+        <w:rPr>
+          <w:rFonts w:eastAsia="Times New Roman" w:cstheme="minorHAnsi"/>
+          <w:lang w:eastAsia="en-DK"/>
+        </w:rPr>
+        <w:lastRenderedPageBreak/>
+        <w:t xml:space="preserve">Forberedelse af 0,5 mol/L (0,5N) </w:t>
+      </w:r>
+      <w:proofErr w:type="spellStart"/>
+      <w:r>
+        <w:rPr>
+          <w:rFonts w:eastAsia="Times New Roman" w:cstheme="minorHAnsi"/>
+          <w:lang w:eastAsia="en-DK"/>
+        </w:rPr>
+        <w:t>NaOH</w:t>
+      </w:r>
+      <w:proofErr w:type="spellEnd"/>
+      <w:r>
+        <w:rPr>
+          <w:rFonts w:eastAsia="Times New Roman" w:cstheme="minorHAnsi"/>
+          <w:lang w:eastAsia="en-DK"/>
+        </w:rPr>
+        <w:t>-opløsning:</w:t>
+      </w:r>
+    </w:p>
+    <w:p>
+      <w:pPr>
+        <w:numPr>
+          <w:ilvl w:val="0"/>
+          <w:numId w:val="27"/>
+        </w:numPr>
+        <w:spacing w:before="100" w:beforeAutospacing="1" w:after="100" w:afterAutospacing="1" w:line="240" w:lineRule="auto"/>
+        <w:rPr>
+          <w:rFonts w:eastAsia="Times New Roman" w:cstheme="minorHAnsi"/>
+          <w:lang w:eastAsia="en-DK"/>
+        </w:rPr>
+      </w:pPr>
+      <w:r>
+        <w:rPr>
+          <w:rFonts w:eastAsia="Times New Roman" w:cstheme="minorHAnsi"/>
+          <w:b/>
+          <w:bCs/>
+          <w:lang w:eastAsia="en-DK"/>
+        </w:rPr>
+        <w:t>Ingredienser:</w:t>
+      </w:r>
+    </w:p>
+    <w:p>
+      <w:pPr>
+        <w:numPr>
+          <w:ilvl w:val="1"/>
+          <w:numId w:val="27"/>
+        </w:numPr>
+        <w:spacing w:before="100" w:beforeAutospacing="1" w:after="100" w:afterAutospacing="1" w:line="240" w:lineRule="auto"/>
+        <w:rPr>
+          <w:rFonts w:eastAsia="Times New Roman" w:cstheme="minorHAnsi"/>
+          <w:lang w:eastAsia="en-DK"/>
+        </w:rPr>
+      </w:pPr>
+      <w:r>
+        <w:rPr>
+          <w:rFonts w:eastAsia="Times New Roman" w:cstheme="minorHAnsi"/>
+          <w:lang w:eastAsia="en-DK"/>
+        </w:rPr>
+        <w:t xml:space="preserve">20 gram Sodium </w:t>
+      </w:r>
+      <w:proofErr w:type="spellStart"/>
+      <w:r>
+        <w:rPr>
+          <w:rFonts w:eastAsia="Times New Roman" w:cstheme="minorHAnsi"/>
+          <w:lang w:eastAsia="en-DK"/>
+        </w:rPr>
+        <w:t>Hydroxide</w:t>
+      </w:r>
+      <w:proofErr w:type="spellEnd"/>
+      <w:r>
+        <w:rPr>
+          <w:rFonts w:eastAsia="Times New Roman" w:cstheme="minorHAnsi"/>
+          <w:lang w:eastAsia="en-DK"/>
+        </w:rPr>
+        <w:t xml:space="preserve"> (</w:t>
+      </w:r>
+      <w:proofErr w:type="spellStart"/>
+      <w:r>
+        <w:rPr>
+          <w:rFonts w:eastAsia="Times New Roman" w:cstheme="minorHAnsi"/>
+          <w:lang w:eastAsia="en-DK"/>
+        </w:rPr>
+        <w:t>NaOH</w:t>
+      </w:r>
+      <w:proofErr w:type="spellEnd"/>
+      <w:r>
+        <w:rPr>
+          <w:rFonts w:eastAsia="Times New Roman" w:cstheme="minorHAnsi"/>
+          <w:lang w:eastAsia="en-DK"/>
+        </w:rPr>
+        <w:t>)</w:t>
+      </w:r>
+    </w:p>
+    <w:p>
+      <w:pPr>
+        <w:numPr>
+          <w:ilvl w:val="1"/>
+          <w:numId w:val="27"/>
+        </w:numPr>
+        <w:spacing w:before="100" w:beforeAutospacing="1" w:after="100" w:afterAutospacing="1" w:line="240" w:lineRule="auto"/>
+        <w:rPr>
+          <w:rFonts w:eastAsia="Times New Roman" w:cstheme="minorHAnsi"/>
+          <w:lang w:eastAsia="en-DK"/>
+        </w:rPr>
+      </w:pPr>
+      <w:r>
+        <w:rPr>
+          <w:rFonts w:eastAsia="Times New Roman" w:cstheme="minorHAnsi"/>
+          <w:lang w:eastAsia="en-DK"/>
+        </w:rPr>
+        <w:t>1 liter vand</w:t>
+      </w:r>
+    </w:p>
+    <w:p>
+      <w:pPr>
+        <w:numPr>
+          <w:ilvl w:val="0"/>
+          <w:numId w:val="27"/>
+        </w:numPr>
+        <w:spacing w:before="100" w:beforeAutospacing="1" w:after="100" w:afterAutospacing="1" w:line="240" w:lineRule="auto"/>
+        <w:rPr>
+          <w:rFonts w:eastAsia="Times New Roman" w:cstheme="minorHAnsi"/>
+          <w:lang w:eastAsia="en-DK"/>
+        </w:rPr>
+      </w:pPr>
+      <w:r>
+        <w:rPr>
+          <w:rFonts w:eastAsia="Times New Roman" w:cstheme="minorHAnsi"/>
+          <w:b/>
+          <w:bCs/>
+          <w:lang w:eastAsia="en-DK"/>
+        </w:rPr>
+        <w:t>Blanding:</w:t>
+      </w:r>
+    </w:p>
+    <w:p>
+      <w:pPr>
+        <w:numPr>
+          <w:ilvl w:val="1"/>
+          <w:numId w:val="27"/>
+        </w:numPr>
+        <w:spacing w:before="100" w:beforeAutospacing="1" w:after="100" w:afterAutospacing="1" w:line="240" w:lineRule="auto"/>
+        <w:rPr>
+          <w:rFonts w:eastAsia="Times New Roman" w:cstheme="minorHAnsi"/>
+          <w:lang w:eastAsia="en-DK"/>
+        </w:rPr>
+      </w:pPr>
+      <w:r>
+        <w:rPr>
+          <w:rFonts w:eastAsia="Times New Roman" w:cstheme="minorHAnsi"/>
+          <w:lang w:eastAsia="en-DK"/>
+        </w:rPr>
+        <w:t xml:space="preserve">Tilsæt forsigtigt 20 gram Sodium </w:t>
+      </w:r>
+      <w:proofErr w:type="spellStart"/>
+      <w:r>
+        <w:rPr>
+          <w:rFonts w:eastAsia="Times New Roman" w:cstheme="minorHAnsi"/>
+          <w:lang w:eastAsia="en-DK"/>
+        </w:rPr>
+        <w:t>Hydroxide</w:t>
+      </w:r>
+      <w:proofErr w:type="spellEnd"/>
+      <w:r>
+        <w:rPr>
+          <w:rFonts w:eastAsia="Times New Roman" w:cstheme="minorHAnsi"/>
+          <w:lang w:eastAsia="en-DK"/>
+        </w:rPr>
+        <w:t xml:space="preserve"> til 1 liter vand.</w:t>
+      </w:r>
+    </w:p>
+    <w:p>
+      <w:pPr>
+        <w:numPr>
+          <w:ilvl w:val="1"/>
+          <w:numId w:val="27"/>
+        </w:numPr>
+        <w:spacing w:before="100" w:beforeAutospacing="1" w:after="100" w:afterAutospacing="1" w:line="240" w:lineRule="auto"/>
+        <w:rPr>
+          <w:rFonts w:eastAsia="Times New Roman" w:cstheme="minorHAnsi"/>
+          <w:lang w:eastAsia="en-DK"/>
+        </w:rPr>
+      </w:pPr>
+      <w:r>
+        <w:rPr>
+          <w:rFonts w:eastAsia="Times New Roman" w:cstheme="minorHAnsi"/>
+          <w:lang w:eastAsia="en-DK"/>
+        </w:rPr>
+        <w:t xml:space="preserve">Rør blandingen grundigt, indtil sodium </w:t>
+      </w:r>
+      <w:proofErr w:type="spellStart"/>
+      <w:r>
+        <w:rPr>
+          <w:rFonts w:eastAsia="Times New Roman" w:cstheme="minorHAnsi"/>
+          <w:lang w:eastAsia="en-DK"/>
+        </w:rPr>
+        <w:t>hydroxide</w:t>
+      </w:r>
+      <w:proofErr w:type="spellEnd"/>
+      <w:r>
+        <w:rPr>
+          <w:rFonts w:eastAsia="Times New Roman" w:cstheme="minorHAnsi"/>
+          <w:lang w:eastAsia="en-DK"/>
+        </w:rPr>
+        <w:t xml:space="preserve"> er helt opløst.</w:t>
+      </w:r>
+    </w:p>
+    <w:p>
+      <w:pPr>
+        <w:numPr>
+          <w:ilvl w:val="0"/>
+          <w:numId w:val="27"/>
+        </w:numPr>
+        <w:spacing w:before="100" w:beforeAutospacing="1" w:after="100" w:afterAutospacing="1" w:line="240" w:lineRule="auto"/>
+        <w:rPr>
+          <w:rFonts w:eastAsia="Times New Roman" w:cstheme="minorHAnsi"/>
+          <w:lang w:eastAsia="en-DK"/>
+        </w:rPr>
+      </w:pPr>
+      <w:r>
+        <w:rPr>
+          <w:rFonts w:eastAsia="Times New Roman" w:cstheme="minorHAnsi"/>
+          <w:b/>
+          <w:bCs/>
+          <w:lang w:eastAsia="en-DK"/>
+        </w:rPr>
+        <w:t>Afslutning:</w:t>
+      </w:r>
+    </w:p>
+    <w:p>
+      <w:pPr>
+        <w:numPr>
+          <w:ilvl w:val="1"/>
+          <w:numId w:val="27"/>
+        </w:numPr>
+        <w:spacing w:before="100" w:beforeAutospacing="1" w:after="100" w:afterAutospacing="1" w:line="240" w:lineRule="auto"/>
+        <w:rPr>
+          <w:rFonts w:eastAsia="Times New Roman" w:cstheme="minorHAnsi"/>
+          <w:lang w:eastAsia="en-DK"/>
+        </w:rPr>
+      </w:pPr>
+      <w:r>
+        <w:rPr>
+          <w:rFonts w:eastAsia="Times New Roman" w:cstheme="minorHAnsi"/>
+          <w:lang w:eastAsia="en-DK"/>
+        </w:rPr>
+        <w:t>Lad opløsningen køle ned, indtil den når stuetemperatur.</w:t>
+      </w:r>
+    </w:p>
+    <w:p>
+      <w:pPr>
+        <w:spacing w:before="100" w:beforeAutospacing="1" w:after="100" w:afterAutospacing="1" w:line="240" w:lineRule="auto"/>
+        <w:rPr>
+          <w:rFonts w:eastAsia="Times New Roman" w:cstheme="minorHAnsi"/>
+          <w:lang w:eastAsia="en-DK"/>
+        </w:rPr>
+      </w:pPr>
+      <w:r>
+        <w:rPr>
+          <w:rFonts w:eastAsia="Times New Roman" w:cstheme="minorHAnsi"/>
+          <w:lang w:eastAsia="en-DK"/>
+        </w:rPr>
+        <w:t xml:space="preserve">Den resulterende 0,5 mol/L (0,5N) </w:t>
+      </w:r>
+      <w:proofErr w:type="spellStart"/>
+      <w:r>
+        <w:rPr>
+          <w:rFonts w:eastAsia="Times New Roman" w:cstheme="minorHAnsi"/>
+          <w:lang w:eastAsia="en-DK"/>
+        </w:rPr>
+        <w:t>NaOH</w:t>
+      </w:r>
+      <w:proofErr w:type="spellEnd"/>
+      <w:r>
+        <w:rPr>
+          <w:rFonts w:eastAsia="Times New Roman" w:cstheme="minorHAnsi"/>
+          <w:lang w:eastAsia="en-DK"/>
+        </w:rPr>
+        <w:t xml:space="preserve">-opløsning er nu klar til brug som påfyldningsopløsning i membranhætten for </w:t>
+      </w:r>
+      <w:r>
+        <w:rPr>
+          <w:rFonts w:eastAsia="Times New Roman" w:cstheme="minorHAnsi"/>
+          <w:lang w:eastAsia="en-DK"/>
+        </w:rPr>
+        <w:t>oxygensensoren</w:t>
+      </w:r>
+      <w:r>
+        <w:rPr>
+          <w:rFonts w:eastAsia="Times New Roman" w:cstheme="minorHAnsi"/>
+          <w:lang w:eastAsia="en-DK"/>
+        </w:rPr>
+        <w:t>. Vær opmærksom på, at natriumhydroxid (</w:t>
+      </w:r>
+      <w:proofErr w:type="spellStart"/>
+      <w:r>
+        <w:rPr>
+          <w:rFonts w:eastAsia="Times New Roman" w:cstheme="minorHAnsi"/>
+          <w:lang w:eastAsia="en-DK"/>
+        </w:rPr>
+        <w:t>NaOH</w:t>
+      </w:r>
+      <w:proofErr w:type="spellEnd"/>
+      <w:r>
+        <w:rPr>
+          <w:rFonts w:eastAsia="Times New Roman" w:cstheme="minorHAnsi"/>
+          <w:lang w:eastAsia="en-DK"/>
+        </w:rPr>
+        <w:t>) er en ætsende substans, og det er vigtigt at bruge passende personligt beskyttelsesudstyr som handsker og beskyttelsesbriller under håndteringen af stoffet.</w:t>
+      </w:r>
+    </w:p>
+    <w:p>
+      <w:pPr>
+        <w:pStyle w:val="NormalWeb"/>
+        <w:rPr>
+          <w:rFonts w:asciiTheme="minorHAnsi" w:hAnsiTheme="minorHAnsi" w:cstheme="minorHAnsi"/>
+          <w:sz w:val="22"/>
+          <w:szCs w:val="22"/>
+        </w:rPr>
+      </w:pPr>
+      <w:r>
+        <w:rPr>
+          <w:rStyle w:val="Strong"/>
+          <w:rFonts w:asciiTheme="minorHAnsi" w:eastAsia="Calibri" w:hAnsiTheme="minorHAnsi" w:cstheme="minorHAnsi"/>
+          <w:sz w:val="22"/>
+          <w:szCs w:val="22"/>
+        </w:rPr>
+        <w:t>I2C LCD Display:</w:t>
+      </w:r>
+    </w:p>
+    <w:p>
+      <w:pPr>
+        <w:pStyle w:val="NormalWeb"/>
+        <w:numPr>
+          <w:ilvl w:val="0"/>
+          <w:numId w:val="28"/>
+        </w:numPr>
+        <w:rPr>
+          <w:rFonts w:asciiTheme="minorHAnsi" w:hAnsiTheme="minorHAnsi" w:cstheme="minorHAnsi"/>
+          <w:sz w:val="22"/>
+          <w:szCs w:val="22"/>
+        </w:rPr>
+      </w:pPr>
+      <w:r>
+        <w:rPr>
+          <w:rFonts w:asciiTheme="minorHAnsi" w:hAnsiTheme="minorHAnsi" w:cstheme="minorHAnsi"/>
+          <w:sz w:val="22"/>
+          <w:szCs w:val="22"/>
+        </w:rPr>
+        <w:t>Displayet</w:t>
+      </w:r>
+      <w:r>
+        <w:rPr>
+          <w:rFonts w:asciiTheme="minorHAnsi" w:hAnsiTheme="minorHAnsi" w:cstheme="minorHAnsi"/>
+          <w:sz w:val="22"/>
+          <w:szCs w:val="22"/>
+        </w:rPr>
+        <w:t xml:space="preserve"> har et enkelt og brugervenligt design, og det er nemt at komme i gang med.</w:t>
+      </w:r>
+      <w:r>
+        <w:rPr>
+          <w:rFonts w:asciiTheme="minorHAnsi" w:hAnsiTheme="minorHAnsi" w:cstheme="minorHAnsi"/>
+          <w:sz w:val="22"/>
+          <w:szCs w:val="22"/>
+        </w:rPr>
+        <w:br/>
+      </w:r>
+    </w:p>
+    <w:p>
+      <w:pPr>
+        <w:pStyle w:val="NormalWeb"/>
+        <w:numPr>
+          <w:ilvl w:val="0"/>
+          <w:numId w:val="28"/>
+        </w:numPr>
+        <w:rPr>
+          <w:rFonts w:asciiTheme="minorHAnsi" w:hAnsiTheme="minorHAnsi" w:cstheme="minorHAnsi"/>
+          <w:sz w:val="22"/>
+          <w:szCs w:val="22"/>
+        </w:rPr>
+      </w:pPr>
+      <w:r>
+        <w:rPr>
+          <w:rFonts w:asciiTheme="minorHAnsi" w:hAnsiTheme="minorHAnsi" w:cstheme="minorHAnsi"/>
+          <w:sz w:val="22"/>
+          <w:szCs w:val="22"/>
+        </w:rPr>
+        <w:t xml:space="preserve">Displayet </w:t>
+      </w:r>
+      <w:r>
+        <w:rPr>
+          <w:rFonts w:asciiTheme="minorHAnsi" w:hAnsiTheme="minorHAnsi" w:cstheme="minorHAnsi"/>
+          <w:sz w:val="22"/>
+          <w:szCs w:val="22"/>
+        </w:rPr>
+        <w:t>benytter</w:t>
+      </w:r>
+      <w:r>
+        <w:rPr>
+          <w:rFonts w:asciiTheme="minorHAnsi" w:hAnsiTheme="minorHAnsi" w:cstheme="minorHAnsi"/>
+          <w:sz w:val="22"/>
+          <w:szCs w:val="22"/>
+        </w:rPr>
+        <w:t xml:space="preserve"> I2C-protokollen, </w:t>
+      </w:r>
+      <w:r>
+        <w:rPr>
+          <w:rFonts w:asciiTheme="minorHAnsi" w:hAnsiTheme="minorHAnsi" w:cstheme="minorHAnsi"/>
+          <w:sz w:val="22"/>
+          <w:szCs w:val="22"/>
+        </w:rPr>
+        <w:t>det</w:t>
+      </w:r>
+      <w:r>
+        <w:rPr>
+          <w:rFonts w:asciiTheme="minorHAnsi" w:hAnsiTheme="minorHAnsi" w:cstheme="minorHAnsi"/>
+          <w:sz w:val="22"/>
+          <w:szCs w:val="22"/>
+        </w:rPr>
+        <w:t xml:space="preserve"> betyder, at det kan forbindes med andre enheder med få ledninger. Det gør det enkelt</w:t>
+      </w:r>
+      <w:r>
+        <w:rPr>
+          <w:rFonts w:asciiTheme="minorHAnsi" w:hAnsiTheme="minorHAnsi" w:cstheme="minorHAnsi"/>
+          <w:sz w:val="22"/>
+          <w:szCs w:val="22"/>
+        </w:rPr>
+        <w:t xml:space="preserve"> og nemt</w:t>
+      </w:r>
+      <w:r>
+        <w:rPr>
+          <w:rFonts w:asciiTheme="minorHAnsi" w:hAnsiTheme="minorHAnsi" w:cstheme="minorHAnsi"/>
+          <w:sz w:val="22"/>
+          <w:szCs w:val="22"/>
+        </w:rPr>
+        <w:t xml:space="preserve"> at tilslutte displayet til resten af systemet uden at skulle trække en masse ledninger.</w:t>
+      </w:r>
+      <w:r>
+        <w:rPr>
+          <w:rFonts w:asciiTheme="minorHAnsi" w:hAnsiTheme="minorHAnsi" w:cstheme="minorHAnsi"/>
+          <w:sz w:val="22"/>
+          <w:szCs w:val="22"/>
+        </w:rPr>
+        <w:br/>
+      </w:r>
+    </w:p>
+    <w:p>
+      <w:pPr>
+        <w:pStyle w:val="NormalWeb"/>
+        <w:numPr>
+          <w:ilvl w:val="0"/>
+          <w:numId w:val="28"/>
+        </w:numPr>
+        <w:rPr>
+          <w:rFonts w:asciiTheme="minorHAnsi" w:hAnsiTheme="minorHAnsi" w:cstheme="minorHAnsi"/>
+          <w:sz w:val="22"/>
+          <w:szCs w:val="22"/>
+        </w:rPr>
+      </w:pPr>
+      <w:r>
+        <w:rPr>
+          <w:rFonts w:asciiTheme="minorHAnsi" w:hAnsiTheme="minorHAnsi" w:cstheme="minorHAnsi"/>
+          <w:sz w:val="22"/>
+          <w:szCs w:val="22"/>
+        </w:rPr>
+        <w:t>Displayets kompakte størrelse og effektive brug af plads er ideel til projekter, hvor pladsen er trang. Dette er især vigtigt, når vi ønsker en kompakt og nem installation af hardwaren.</w:t>
+      </w:r>
+      <w:r>
+        <w:rPr>
+          <w:rFonts w:asciiTheme="minorHAnsi" w:hAnsiTheme="minorHAnsi" w:cstheme="minorHAnsi"/>
+          <w:sz w:val="22"/>
+          <w:szCs w:val="22"/>
+        </w:rPr>
+        <w:br/>
+      </w:r>
+    </w:p>
+    <w:p>
+      <w:pPr>
+        <w:pStyle w:val="NormalWeb"/>
+        <w:numPr>
+          <w:ilvl w:val="0"/>
+          <w:numId w:val="28"/>
+        </w:numPr>
+        <w:rPr>
+          <w:rFonts w:asciiTheme="minorHAnsi" w:hAnsiTheme="minorHAnsi" w:cstheme="minorHAnsi"/>
+          <w:sz w:val="22"/>
+          <w:szCs w:val="22"/>
+        </w:rPr>
+      </w:pPr>
+      <w:r>
+        <w:rPr>
+          <w:rFonts w:asciiTheme="minorHAnsi" w:hAnsiTheme="minorHAnsi" w:cstheme="minorHAnsi"/>
+          <w:sz w:val="22"/>
+          <w:szCs w:val="22"/>
+        </w:rPr>
+        <w:t>Displayet kan vise en bred vifte af informationer, og vi kan tilpasse og opdatere visningen nemt. Det er fantastisk, når vi vil vise dynamiske data eller aflæsninger fra sensorer i realtid.</w:t>
+      </w:r>
+      <w:r>
+        <w:rPr>
+          <w:rFonts w:asciiTheme="minorHAnsi" w:hAnsiTheme="minorHAnsi" w:cstheme="minorHAnsi"/>
+          <w:sz w:val="22"/>
+          <w:szCs w:val="22"/>
+        </w:rPr>
+        <w:br/>
+      </w:r>
+    </w:p>
+    <w:p>
+      <w:pPr>
+        <w:pStyle w:val="NormalWeb"/>
+        <w:numPr>
+          <w:ilvl w:val="0"/>
+          <w:numId w:val="28"/>
+        </w:numPr>
+        <w:rPr>
+          <w:rFonts w:asciiTheme="minorHAnsi" w:hAnsiTheme="minorHAnsi" w:cstheme="minorHAnsi"/>
+          <w:sz w:val="22"/>
+          <w:szCs w:val="22"/>
+        </w:rPr>
+      </w:pPr>
+      <w:r>
+        <w:rPr>
+          <w:rFonts w:asciiTheme="minorHAnsi" w:hAnsiTheme="minorHAnsi" w:cstheme="minorHAnsi"/>
+          <w:sz w:val="22"/>
+          <w:szCs w:val="22"/>
+        </w:rPr>
+        <w:t>Prisen på Arduino I2C LCD Display er overkommelig sammenlignet med nogle mere avancerede displaymuligheder. Det gør det til et økonomisk fornuftigt valg, specielt når vi har budgetbegrænsninger.</w:t>
+      </w:r>
+    </w:p>
+    <w:p>
+      <w:pPr>
+        <w:rPr>
+          <w:rFonts w:eastAsia="Times New Roman" w:cstheme="minorHAnsi"/>
+          <w:lang w:eastAsia="da-DK"/>
+        </w:rPr>
+      </w:pPr>
+      <w:r>
+        <w:rPr>
+          <w:rFonts w:cstheme="minorHAnsi"/>
+        </w:rPr>
+        <w:br w:type="page"/>
+      </w:r>
+    </w:p>
+    <w:p>
+      <w:pPr>
+        <w:pStyle w:val="NormalWeb"/>
+        <w:rPr>
+          <w:rFonts w:asciiTheme="minorHAnsi" w:hAnsiTheme="minorHAnsi" w:cstheme="minorHAnsi"/>
+          <w:b/>
+          <w:bCs/>
+          <w:sz w:val="22"/>
+          <w:szCs w:val="22"/>
+        </w:rPr>
+      </w:pPr>
+      <w:r>
+        <w:rPr>
+          <w:rFonts w:asciiTheme="minorHAnsi" w:hAnsiTheme="minorHAnsi" w:cstheme="minorHAnsi"/>
+          <w:b/>
+          <w:bCs/>
+          <w:sz w:val="22"/>
+          <w:szCs w:val="22"/>
+        </w:rPr>
+        <w:lastRenderedPageBreak/>
+        <w:t>Valg af motorik til fugleskræmsel:</w:t>
+      </w:r>
+    </w:p>
+    <w:p>
+      <w:pPr>
+        <w:pStyle w:val="NormalWeb"/>
+        <w:numPr>
+          <w:ilvl w:val="0"/>
+          <w:numId w:val="29"/>
+        </w:numPr>
+        <w:rPr>
+          <w:rFonts w:asciiTheme="minorHAnsi" w:hAnsiTheme="minorHAnsi" w:cstheme="minorHAnsi"/>
+          <w:sz w:val="22"/>
+          <w:szCs w:val="22"/>
+        </w:rPr>
+      </w:pPr>
+      <w:r>
+        <w:rPr>
+          <w:rFonts w:asciiTheme="minorHAnsi" w:hAnsiTheme="minorHAnsi" w:cstheme="minorHAnsi"/>
+          <w:sz w:val="22"/>
+          <w:szCs w:val="22"/>
+        </w:rPr>
+        <w:t xml:space="preserve">Med Arduino </w:t>
+      </w:r>
+      <w:proofErr w:type="spellStart"/>
+      <w:r>
+        <w:rPr>
+          <w:rFonts w:asciiTheme="minorHAnsi" w:hAnsiTheme="minorHAnsi" w:cstheme="minorHAnsi"/>
+          <w:sz w:val="22"/>
+          <w:szCs w:val="22"/>
+        </w:rPr>
+        <w:t>Servo</w:t>
+      </w:r>
+      <w:proofErr w:type="spellEnd"/>
+      <w:r>
+        <w:rPr>
+          <w:rFonts w:asciiTheme="minorHAnsi" w:hAnsiTheme="minorHAnsi" w:cstheme="minorHAnsi"/>
+          <w:sz w:val="22"/>
+          <w:szCs w:val="22"/>
+        </w:rPr>
+        <w:t xml:space="preserve"> Motorer er vi i stand til at skabe bevægelser, der ser naturlige og realistiske ud. Disse motorer giver os præcis kontrol og justeringsmuligheder, der er afgørende for at få fugleskræmslets arme og ben til at bevæge sig på en autentisk måde.</w:t>
+      </w:r>
+      <w:r>
+        <w:rPr>
+          <w:rFonts w:asciiTheme="minorHAnsi" w:hAnsiTheme="minorHAnsi" w:cstheme="minorHAnsi"/>
+          <w:sz w:val="22"/>
+          <w:szCs w:val="22"/>
+        </w:rPr>
+        <w:br/>
+      </w:r>
+    </w:p>
+    <w:p>
+      <w:pPr>
+        <w:pStyle w:val="NormalWeb"/>
+        <w:numPr>
+          <w:ilvl w:val="0"/>
+          <w:numId w:val="29"/>
+        </w:numPr>
+        <w:rPr>
+          <w:rFonts w:asciiTheme="minorHAnsi" w:hAnsiTheme="minorHAnsi" w:cstheme="minorHAnsi"/>
+          <w:sz w:val="22"/>
+          <w:szCs w:val="22"/>
+        </w:rPr>
+      </w:pPr>
+      <w:proofErr w:type="spellStart"/>
+      <w:r>
+        <w:rPr>
+          <w:rFonts w:asciiTheme="minorHAnsi" w:hAnsiTheme="minorHAnsi" w:cstheme="minorHAnsi"/>
+          <w:sz w:val="22"/>
+          <w:szCs w:val="22"/>
+        </w:rPr>
+        <w:t>Servo</w:t>
+      </w:r>
+      <w:proofErr w:type="spellEnd"/>
+      <w:r>
+        <w:rPr>
+          <w:rFonts w:asciiTheme="minorHAnsi" w:hAnsiTheme="minorHAnsi" w:cstheme="minorHAnsi"/>
+          <w:sz w:val="22"/>
+          <w:szCs w:val="22"/>
+        </w:rPr>
+        <w:t xml:space="preserve"> motoren</w:t>
+      </w:r>
+      <w:r>
+        <w:rPr>
+          <w:rFonts w:asciiTheme="minorHAnsi" w:hAnsiTheme="minorHAnsi" w:cstheme="minorHAnsi"/>
+          <w:sz w:val="22"/>
+          <w:szCs w:val="22"/>
+        </w:rPr>
+        <w:t xml:space="preserve"> kan nemt programmeres til at udføre forskellige bevægelsesmønstre og reagere på specifikke sensorer eller betingelser. Dette giver os stor kontrol over, hvordan fugleskræmslet reagerer på omgivelserne, hvilket kan forbedre dets effektivitet.</w:t>
+      </w:r>
+      <w:r>
+        <w:rPr>
+          <w:rFonts w:asciiTheme="minorHAnsi" w:hAnsiTheme="minorHAnsi" w:cstheme="minorHAnsi"/>
+          <w:sz w:val="22"/>
+          <w:szCs w:val="22"/>
+        </w:rPr>
+        <w:br/>
+      </w:r>
+    </w:p>
+    <w:p>
+      <w:pPr>
+        <w:pStyle w:val="NormalWeb"/>
+        <w:numPr>
+          <w:ilvl w:val="0"/>
+          <w:numId w:val="29"/>
+        </w:numPr>
+        <w:rPr>
+          <w:rFonts w:asciiTheme="minorHAnsi" w:hAnsiTheme="minorHAnsi" w:cstheme="minorHAnsi"/>
+          <w:sz w:val="22"/>
+          <w:szCs w:val="22"/>
+        </w:rPr>
+      </w:pPr>
+      <w:proofErr w:type="spellStart"/>
+      <w:r>
+        <w:rPr>
+          <w:rFonts w:asciiTheme="minorHAnsi" w:hAnsiTheme="minorHAnsi" w:cstheme="minorHAnsi"/>
+          <w:sz w:val="22"/>
+          <w:szCs w:val="22"/>
+        </w:rPr>
+        <w:t>Servo</w:t>
+      </w:r>
+      <w:proofErr w:type="spellEnd"/>
+      <w:r>
+        <w:rPr>
+          <w:rFonts w:asciiTheme="minorHAnsi" w:hAnsiTheme="minorHAnsi" w:cstheme="minorHAnsi"/>
+          <w:sz w:val="22"/>
+          <w:szCs w:val="22"/>
+        </w:rPr>
+        <w:t xml:space="preserve"> Mot</w:t>
+      </w:r>
+      <w:r>
+        <w:rPr>
+          <w:rFonts w:asciiTheme="minorHAnsi" w:hAnsiTheme="minorHAnsi" w:cstheme="minorHAnsi"/>
+          <w:sz w:val="22"/>
+          <w:szCs w:val="22"/>
+        </w:rPr>
+        <w:t>oren</w:t>
+      </w:r>
+      <w:r>
+        <w:rPr>
+          <w:rFonts w:asciiTheme="minorHAnsi" w:hAnsiTheme="minorHAnsi" w:cstheme="minorHAnsi"/>
+          <w:sz w:val="22"/>
+          <w:szCs w:val="22"/>
+        </w:rPr>
+        <w:t xml:space="preserve"> </w:t>
+      </w:r>
+      <w:r>
+        <w:rPr>
+          <w:rFonts w:asciiTheme="minorHAnsi" w:hAnsiTheme="minorHAnsi" w:cstheme="minorHAnsi"/>
+          <w:sz w:val="22"/>
+          <w:szCs w:val="22"/>
+        </w:rPr>
+        <w:t>har et simpelt design, og kræver ikke meget for at komme i gang.</w:t>
+      </w:r>
+      <w:r>
+        <w:rPr>
+          <w:rFonts w:asciiTheme="minorHAnsi" w:hAnsiTheme="minorHAnsi" w:cstheme="minorHAnsi"/>
+          <w:sz w:val="22"/>
+          <w:szCs w:val="22"/>
+        </w:rPr>
+        <w:br/>
+      </w:r>
+    </w:p>
+    <w:p>
+      <w:pPr>
+        <w:pStyle w:val="NormalWeb"/>
+        <w:numPr>
+          <w:ilvl w:val="0"/>
+          <w:numId w:val="29"/>
+        </w:numPr>
+        <w:rPr>
+          <w:rFonts w:asciiTheme="minorHAnsi" w:hAnsiTheme="minorHAnsi" w:cstheme="minorHAnsi"/>
+          <w:sz w:val="22"/>
+          <w:szCs w:val="22"/>
+        </w:rPr>
+      </w:pPr>
+      <w:proofErr w:type="spellStart"/>
+      <w:r>
+        <w:rPr>
+          <w:rFonts w:asciiTheme="minorHAnsi" w:hAnsiTheme="minorHAnsi" w:cstheme="minorHAnsi"/>
+          <w:sz w:val="22"/>
+          <w:szCs w:val="22"/>
+        </w:rPr>
+        <w:t>Servo</w:t>
+      </w:r>
+      <w:proofErr w:type="spellEnd"/>
+      <w:r>
+        <w:rPr>
+          <w:rFonts w:asciiTheme="minorHAnsi" w:hAnsiTheme="minorHAnsi" w:cstheme="minorHAnsi"/>
+          <w:sz w:val="22"/>
+          <w:szCs w:val="22"/>
+        </w:rPr>
+        <w:t xml:space="preserve"> motoren</w:t>
+      </w:r>
+      <w:r>
+        <w:rPr>
+          <w:rFonts w:asciiTheme="minorHAnsi" w:hAnsiTheme="minorHAnsi" w:cstheme="minorHAnsi"/>
+          <w:sz w:val="22"/>
+          <w:szCs w:val="22"/>
+        </w:rPr>
+        <w:t xml:space="preserve"> giver os præcis kontrol over positionen, hvilket er afgørende for at opnå ønskede bevægelser. Denne nøjagtighed er vigtig, når vi ønsker </w:t>
+      </w:r>
+      <w:r>
+        <w:rPr>
+          <w:rFonts w:asciiTheme="minorHAnsi" w:hAnsiTheme="minorHAnsi" w:cstheme="minorHAnsi"/>
+          <w:sz w:val="22"/>
+          <w:szCs w:val="22"/>
+        </w:rPr>
+        <w:t>at fugleskræmslet skal bevæge sig på en uforudsigelig måde.</w:t>
+      </w:r>
+      <w:r>
+        <w:rPr>
+          <w:rFonts w:asciiTheme="minorHAnsi" w:hAnsiTheme="minorHAnsi" w:cstheme="minorHAnsi"/>
+          <w:sz w:val="22"/>
+          <w:szCs w:val="22"/>
+        </w:rPr>
+        <w:br/>
+      </w:r>
+    </w:p>
+    <w:p>
+      <w:pPr>
+        <w:pStyle w:val="NormalWeb"/>
+        <w:numPr>
+          <w:ilvl w:val="0"/>
+          <w:numId w:val="29"/>
+        </w:numPr>
+        <w:rPr>
+          <w:rFonts w:asciiTheme="minorHAnsi" w:hAnsiTheme="minorHAnsi" w:cstheme="minorHAnsi"/>
+          <w:sz w:val="22"/>
+          <w:szCs w:val="22"/>
+        </w:rPr>
+      </w:pPr>
+      <w:proofErr w:type="spellStart"/>
+      <w:r>
+        <w:rPr>
+          <w:rFonts w:asciiTheme="minorHAnsi" w:hAnsiTheme="minorHAnsi" w:cstheme="minorHAnsi"/>
+          <w:sz w:val="22"/>
+          <w:szCs w:val="22"/>
+        </w:rPr>
+        <w:t>Servo</w:t>
+      </w:r>
+      <w:r>
+        <w:rPr>
+          <w:rFonts w:asciiTheme="minorHAnsi" w:hAnsiTheme="minorHAnsi" w:cstheme="minorHAnsi"/>
+          <w:sz w:val="22"/>
+          <w:szCs w:val="22"/>
+        </w:rPr>
+        <w:t>m</w:t>
+      </w:r>
+      <w:r>
+        <w:rPr>
+          <w:rFonts w:asciiTheme="minorHAnsi" w:hAnsiTheme="minorHAnsi" w:cstheme="minorHAnsi"/>
+          <w:sz w:val="22"/>
+          <w:szCs w:val="22"/>
+        </w:rPr>
+        <w:t>otorer</w:t>
+      </w:r>
+      <w:proofErr w:type="spellEnd"/>
+      <w:r>
+        <w:rPr>
+          <w:rFonts w:asciiTheme="minorHAnsi" w:hAnsiTheme="minorHAnsi" w:cstheme="minorHAnsi"/>
+          <w:sz w:val="22"/>
+          <w:szCs w:val="22"/>
+        </w:rPr>
+        <w:t xml:space="preserve"> er overkommelige i pris og samtidig kompakte i størrelse. </w:t>
+      </w:r>
+      <w:r>
+        <w:rPr>
+          <w:rFonts w:asciiTheme="minorHAnsi" w:hAnsiTheme="minorHAnsi" w:cstheme="minorHAnsi"/>
+          <w:sz w:val="22"/>
+          <w:szCs w:val="22"/>
+        </w:rPr>
+        <w:t xml:space="preserve">hvilket gør dem perfekte til vores projekt. Med behovet for fire </w:t>
+      </w:r>
+      <w:proofErr w:type="spellStart"/>
+      <w:r>
+        <w:rPr>
+          <w:rFonts w:asciiTheme="minorHAnsi" w:hAnsiTheme="minorHAnsi" w:cstheme="minorHAnsi"/>
+          <w:sz w:val="22"/>
+          <w:szCs w:val="22"/>
+        </w:rPr>
+        <w:t>servomotorer</w:t>
+      </w:r>
+      <w:proofErr w:type="spellEnd"/>
+      <w:r>
+        <w:rPr>
+          <w:rFonts w:asciiTheme="minorHAnsi" w:hAnsiTheme="minorHAnsi" w:cstheme="minorHAnsi"/>
+          <w:sz w:val="22"/>
+          <w:szCs w:val="22"/>
+        </w:rPr>
+        <w:t xml:space="preserve"> til at drive bevægelsen af fugleskræmslets arme og ben sikrer deres kompakte design, at vi kan </w:t>
+      </w:r>
+      <w:r>
+        <w:rPr>
+          <w:rFonts w:asciiTheme="minorHAnsi" w:hAnsiTheme="minorHAnsi" w:cstheme="minorHAnsi"/>
+          <w:sz w:val="22"/>
+          <w:szCs w:val="22"/>
+        </w:rPr>
+        <w:t>implementere</w:t>
+      </w:r>
+      <w:r>
+        <w:rPr>
+          <w:rFonts w:asciiTheme="minorHAnsi" w:hAnsiTheme="minorHAnsi" w:cstheme="minorHAnsi"/>
+          <w:sz w:val="22"/>
+          <w:szCs w:val="22"/>
+        </w:rPr>
+        <w:t xml:space="preserve"> dem uden at gøre fugleskræmslet for stort.</w:t>
+      </w:r>
+      <w:r>
+        <w:rPr>
+          <w:rFonts w:asciiTheme="minorHAnsi" w:hAnsiTheme="minorHAnsi" w:cstheme="minorHAnsi"/>
+          <w:sz w:val="22"/>
+          <w:szCs w:val="22"/>
+        </w:rPr>
+        <w:br/>
+      </w:r>
+    </w:p>
+    <w:p>
+      <w:pPr>
+        <w:pStyle w:val="NormalWeb"/>
+        <w:numPr>
+          <w:ilvl w:val="0"/>
+          <w:numId w:val="29"/>
+        </w:numPr>
+        <w:rPr>
+          <w:rFonts w:asciiTheme="minorHAnsi" w:hAnsiTheme="minorHAnsi" w:cstheme="minorHAnsi"/>
+          <w:sz w:val="22"/>
+          <w:szCs w:val="22"/>
+        </w:rPr>
+      </w:pPr>
+      <w:proofErr w:type="spellStart"/>
+      <w:r>
+        <w:rPr>
+          <w:rFonts w:asciiTheme="minorHAnsi" w:hAnsiTheme="minorHAnsi" w:cstheme="minorHAnsi"/>
+          <w:sz w:val="22"/>
+          <w:szCs w:val="22"/>
+        </w:rPr>
+        <w:t>Servomotoren</w:t>
+      </w:r>
+      <w:proofErr w:type="spellEnd"/>
+      <w:r>
+        <w:rPr>
+          <w:rFonts w:asciiTheme="minorHAnsi" w:hAnsiTheme="minorHAnsi" w:cstheme="minorHAnsi"/>
+          <w:sz w:val="22"/>
+          <w:szCs w:val="22"/>
+        </w:rPr>
+        <w:t xml:space="preserve"> kræver en spænding på 5V for at fungere, hvilket gør den ideel til brug med mikrokontrollere som Arduino, da den nemt kan forsynes med denne spænding.</w:t>
+      </w:r>
     </w:p>
     <w:p>
       <w:pPr>
         <w:pStyle w:val="Heading2"/>
         <w:spacing w:line="360" w:lineRule="auto"/>
         <w:rPr>
-          <w:rFonts w:ascii="Times New Roman" w:hAnsi="Times New Roman" w:cs="Times New Roman"/>
-          <w:sz w:val="24"/>
-          <w:szCs w:val="24"/>
-        </w:rPr>
-      </w:pPr>
-      <w:bookmarkStart w:id="26" w:name="_Toc151102937"/>
+          <w:rStyle w:val="Heading1Char"/>
+        </w:rPr>
+      </w:pPr>
       <w:r>
         <w:rPr>
           <w:rFonts w:ascii="Times New Roman" w:hAnsi="Times New Roman" w:cs="Times New Roman"/>
@@ -5158,6 +6549,119 @@
     </w:lvl>
   </w:abstractNum>
   <w:abstractNum w:abstractNumId="1" w15:restartNumberingAfterBreak="0">
+    <w:nsid w:val="0AFC129D"/>
+    <w:multiLevelType w:val="multilevel"/>
+    <w:tmpl w:val="6A4EC1C4"/>
+    <w:lvl w:ilvl="0">
+      <w:start w:val="1"/>
+      <w:numFmt w:val="decimal"/>
+      <w:lvlText w:val="%1."/>
+      <w:lvlJc w:val="left"/>
+      <w:pPr>
+        <w:tabs>
+          <w:tab w:val="num" w:pos="720"/>
+        </w:tabs>
+        <w:ind w:left="720" w:hanging="360"/>
+      </w:pPr>
+    </w:lvl>
+    <w:lvl w:ilvl="1" w:tentative="1">
+      <w:start w:val="1"/>
+      <w:numFmt w:val="decimal"/>
+      <w:lvlText w:val="%2."/>
+      <w:lvlJc w:val="left"/>
+      <w:pPr>
+        <w:tabs>
+          <w:tab w:val="num" w:pos="1440"/>
+        </w:tabs>
+        <w:ind w:left="1440" w:hanging="360"/>
+      </w:pPr>
+    </w:lvl>
+    <w:lvl w:ilvl="2" w:tentative="1">
+      <w:start w:val="1"/>
+      <w:numFmt w:val="decimal"/>
+      <w:lvlText w:val="%3."/>
+      <w:lvlJc w:val="left"/>
+      <w:pPr>
+        <w:tabs>
+          <w:tab w:val="num" w:pos="2160"/>
+        </w:tabs>
+        <w:ind w:left="2160" w:hanging="360"/>
+      </w:pPr>
+    </w:lvl>
+    <w:lvl w:ilvl="3" w:tentative="1">
+      <w:start w:val="1"/>
+      <w:numFmt w:val="decimal"/>
+      <w:lvlText w:val="%4."/>
+      <w:lvlJc w:val="left"/>
+      <w:pPr>
+        <w:tabs>
+          <w:tab w:val="num" w:pos="2880"/>
+        </w:tabs>
+        <w:ind w:left="2880" w:hanging="360"/>
+      </w:pPr>
+    </w:lvl>
+    <w:lvl w:ilvl="4" w:tentative="1">
+      <w:start w:val="1"/>
+      <w:numFmt w:val="decimal"/>
+      <w:lvlText w:val="%5."/>
+      <w:lvlJc w:val="left"/>
+      <w:pPr>
+        <w:tabs>
+          <w:tab w:val="num" w:pos="3600"/>
+        </w:tabs>
+        <w:ind w:left="3600" w:hanging="360"/>
+      </w:pPr>
+    </w:lvl>
+    <w:lvl w:ilvl="5" w:tentative="1">
+      <w:start w:val="1"/>
+      <w:numFmt w:val="decimal"/>
+      <w:lvlText w:val="%6."/>
+      <w:lvlJc w:val="left"/>
+      <w:pPr>
+        <w:tabs>
+          <w:tab w:val="num" w:pos="4320"/>
+        </w:tabs>
+        <w:ind w:left="4320" w:hanging="360"/>
+      </w:pPr>
+    </w:lvl>
+    <w:lvl w:ilvl="6" w:tentative="1">
+      <w:start w:val="1"/>
+      <w:numFmt w:val="decimal"/>
+      <w:lvlText w:val="%7."/>
+      <w:lvlJc w:val="left"/>
+      <w:pPr>
+        <w:tabs>
+          <w:tab w:val="num" w:pos="5040"/>
+        </w:tabs>
+        <w:ind w:left="5040" w:hanging="360"/>
+      </w:pPr>
+    </w:lvl>
+    <w:lvl w:ilvl="7" w:tentative="1">
+      <w:start w:val="1"/>
+      <w:numFmt w:val="decimal"/>
+      <w:lvlText w:val="%8."/>
+      <w:lvlJc w:val="left"/>
+      <w:pPr>
+        <w:tabs>
+          <w:tab w:val="num" w:pos="5760"/>
+        </w:tabs>
+        <w:ind w:left="5760" w:hanging="360"/>
+      </w:pPr>
+    </w:lvl>
+    <w:lvl w:ilvl="8" w:tentative="1">
+      <w:start w:val="1"/>
+      <w:numFmt w:val="decimal"/>
+      <w:lvlText w:val="%9."/>
+      <w:lvlJc w:val="left"/>
+      <w:pPr>
+        <w:tabs>
+          <w:tab w:val="num" w:pos="6480"/>
+        </w:tabs>
+        <w:ind w:left="6480" w:hanging="360"/>
+      </w:pPr>
+    </w:lvl>
+  </w:abstractNum>
+  <w:abstractNum w:abstractNumId="2" w15:restartNumberingAfterBreak="0">
     <w:nsid w:val="0D4B19A7"/>
     <w:multiLevelType w:val="hybridMultilevel"/>
     <w:tmpl w:val="C388C322"/>
@@ -5270,7 +6774,7 @@
       </w:rPr>
     </w:lvl>
   </w:abstractNum>
-  <w:abstractNum w:abstractNumId="2" w15:restartNumberingAfterBreak="0">
+  <w:abstractNum w:abstractNumId="3" w15:restartNumberingAfterBreak="0">
     <w:nsid w:val="0F6B309C"/>
     <w:multiLevelType w:val="hybridMultilevel"/>
     <w:tmpl w:val="40B606FC"/>
@@ -5383,10 +6887,10 @@
       </w:rPr>
     </w:lvl>
   </w:abstractNum>
-  <w:abstractNum w:abstractNumId="3" w15:restartNumberingAfterBreak="0">
+  <w:abstractNum w:abstractNumId="4" w15:restartNumberingAfterBreak="0">
     <w:nsid w:val="14B649E9"/>
     <w:multiLevelType w:val="hybridMultilevel"/>
-    <w:tmpl w:val="FE38470A"/>
+    <w:tmpl w:val="5CC69A60"/>
     <w:lvl w:ilvl="0" w:tplc="2000000F">
       <w:start w:val="1"/>
       <w:numFmt w:val="decimal"/>
@@ -5472,7 +6976,7 @@
       </w:pPr>
     </w:lvl>
   </w:abstractNum>
-  <w:abstractNum w:abstractNumId="4" w15:restartNumberingAfterBreak="0">
+  <w:abstractNum w:abstractNumId="5" w15:restartNumberingAfterBreak="0">
     <w:nsid w:val="1E2E7FCA"/>
     <w:multiLevelType w:val="hybridMultilevel"/>
     <w:tmpl w:val="CBC01124"/>
@@ -5561,7 +7065,209 @@
       </w:pPr>
     </w:lvl>
   </w:abstractNum>
-  <w:abstractNum w:abstractNumId="5" w15:restartNumberingAfterBreak="0">
+  <w:abstractNum w:abstractNumId="6" w15:restartNumberingAfterBreak="0">
+    <w:nsid w:val="231B026D"/>
+    <w:multiLevelType w:val="multilevel"/>
+    <w:tmpl w:val="44B6592E"/>
+    <w:lvl w:ilvl="0">
+      <w:start w:val="1"/>
+      <w:numFmt w:val="decimal"/>
+      <w:lvlText w:val="%1."/>
+      <w:lvlJc w:val="left"/>
+      <w:pPr>
+        <w:tabs>
+          <w:tab w:val="num" w:pos="720"/>
+        </w:tabs>
+        <w:ind w:left="720" w:hanging="360"/>
+      </w:pPr>
+    </w:lvl>
+    <w:lvl w:ilvl="1">
+      <w:start w:val="1"/>
+      <w:numFmt w:val="bullet"/>
+      <w:lvlText w:val=""/>
+      <w:lvlJc w:val="left"/>
+      <w:pPr>
+        <w:ind w:left="1440" w:hanging="360"/>
+      </w:pPr>
+      <w:rPr>
+        <w:rFonts w:ascii="Symbol" w:hAnsi="Symbol" w:hint="default"/>
+      </w:rPr>
+    </w:lvl>
+    <w:lvl w:ilvl="2" w:tentative="1">
+      <w:start w:val="1"/>
+      <w:numFmt w:val="decimal"/>
+      <w:lvlText w:val="%3."/>
+      <w:lvlJc w:val="left"/>
+      <w:pPr>
+        <w:tabs>
+          <w:tab w:val="num" w:pos="2160"/>
+        </w:tabs>
+        <w:ind w:left="2160" w:hanging="360"/>
+      </w:pPr>
+    </w:lvl>
+    <w:lvl w:ilvl="3" w:tentative="1">
+      <w:start w:val="1"/>
+      <w:numFmt w:val="decimal"/>
+      <w:lvlText w:val="%4."/>
+      <w:lvlJc w:val="left"/>
+      <w:pPr>
+        <w:tabs>
+          <w:tab w:val="num" w:pos="2880"/>
+        </w:tabs>
+        <w:ind w:left="2880" w:hanging="360"/>
+      </w:pPr>
+    </w:lvl>
+    <w:lvl w:ilvl="4" w:tentative="1">
+      <w:start w:val="1"/>
+      <w:numFmt w:val="decimal"/>
+      <w:lvlText w:val="%5."/>
+      <w:lvlJc w:val="left"/>
+      <w:pPr>
+        <w:tabs>
+          <w:tab w:val="num" w:pos="3600"/>
+        </w:tabs>
+        <w:ind w:left="3600" w:hanging="360"/>
+      </w:pPr>
+    </w:lvl>
+    <w:lvl w:ilvl="5" w:tentative="1">
+      <w:start w:val="1"/>
+      <w:numFmt w:val="decimal"/>
+      <w:lvlText w:val="%6."/>
+      <w:lvlJc w:val="left"/>
+      <w:pPr>
+        <w:tabs>
+          <w:tab w:val="num" w:pos="4320"/>
+        </w:tabs>
+        <w:ind w:left="4320" w:hanging="360"/>
+      </w:pPr>
+    </w:lvl>
+    <w:lvl w:ilvl="6" w:tentative="1">
+      <w:start w:val="1"/>
+      <w:numFmt w:val="decimal"/>
+      <w:lvlText w:val="%7."/>
+      <w:lvlJc w:val="left"/>
+      <w:pPr>
+        <w:tabs>
+          <w:tab w:val="num" w:pos="5040"/>
+        </w:tabs>
+        <w:ind w:left="5040" w:hanging="360"/>
+      </w:pPr>
+    </w:lvl>
+    <w:lvl w:ilvl="7" w:tentative="1">
+      <w:start w:val="1"/>
+      <w:numFmt w:val="decimal"/>
+      <w:lvlText w:val="%8."/>
+      <w:lvlJc w:val="left"/>
+      <w:pPr>
+        <w:tabs>
+          <w:tab w:val="num" w:pos="5760"/>
+        </w:tabs>
+        <w:ind w:left="5760" w:hanging="360"/>
+      </w:pPr>
+    </w:lvl>
+    <w:lvl w:ilvl="8" w:tentative="1">
+      <w:start w:val="1"/>
+      <w:numFmt w:val="decimal"/>
+      <w:lvlText w:val="%9."/>
+      <w:lvlJc w:val="left"/>
+      <w:pPr>
+        <w:tabs>
+          <w:tab w:val="num" w:pos="6480"/>
+        </w:tabs>
+        <w:ind w:left="6480" w:hanging="360"/>
+      </w:pPr>
+    </w:lvl>
+  </w:abstractNum>
+  <w:abstractNum w:abstractNumId="7" w15:restartNumberingAfterBreak="0">
+    <w:nsid w:val="2486731C"/>
+    <w:multiLevelType w:val="hybridMultilevel"/>
+    <w:tmpl w:val="5CC69A60"/>
+    <w:lvl w:ilvl="0" w:tplc="FFFFFFFF">
+      <w:start w:val="1"/>
+      <w:numFmt w:val="decimal"/>
+      <w:lvlText w:val="%1."/>
+      <w:lvlJc w:val="left"/>
+      <w:pPr>
+        <w:ind w:left="720" w:hanging="360"/>
+      </w:pPr>
+      <w:rPr>
+        <w:rFonts w:hint="default"/>
+      </w:rPr>
+    </w:lvl>
+    <w:lvl w:ilvl="1" w:tplc="FFFFFFFF" w:tentative="1">
+      <w:start w:val="1"/>
+      <w:numFmt w:val="lowerLetter"/>
+      <w:lvlText w:val="%2."/>
+      <w:lvlJc w:val="left"/>
+      <w:pPr>
+        <w:ind w:left="1440" w:hanging="360"/>
+      </w:pPr>
+    </w:lvl>
+    <w:lvl w:ilvl="2" w:tplc="FFFFFFFF" w:tentative="1">
+      <w:start w:val="1"/>
+      <w:numFmt w:val="lowerRoman"/>
+      <w:lvlText w:val="%3."/>
+      <w:lvlJc w:val="right"/>
+      <w:pPr>
+        <w:ind w:left="2160" w:hanging="180"/>
+      </w:pPr>
+    </w:lvl>
+    <w:lvl w:ilvl="3" w:tplc="FFFFFFFF" w:tentative="1">
+      <w:start w:val="1"/>
+      <w:numFmt w:val="decimal"/>
+      <w:lvlText w:val="%4."/>
+      <w:lvlJc w:val="left"/>
+      <w:pPr>
+        <w:ind w:left="2880" w:hanging="360"/>
+      </w:pPr>
+    </w:lvl>
+    <w:lvl w:ilvl="4" w:tplc="FFFFFFFF" w:tentative="1">
+      <w:start w:val="1"/>
+      <w:numFmt w:val="lowerLetter"/>
+      <w:lvlText w:val="%5."/>
+      <w:lvlJc w:val="left"/>
+      <w:pPr>
+        <w:ind w:left="3600" w:hanging="360"/>
+      </w:pPr>
+    </w:lvl>
+    <w:lvl w:ilvl="5" w:tplc="FFFFFFFF" w:tentative="1">
+      <w:start w:val="1"/>
+      <w:numFmt w:val="lowerRoman"/>
+      <w:lvlText w:val="%6."/>
+      <w:lvlJc w:val="right"/>
+      <w:pPr>
+        <w:ind w:left="4320" w:hanging="180"/>
+      </w:pPr>
+    </w:lvl>
+    <w:lvl w:ilvl="6" w:tplc="FFFFFFFF" w:tentative="1">
+      <w:start w:val="1"/>
+      <w:numFmt w:val="decimal"/>
+      <w:lvlText w:val="%7."/>
+      <w:lvlJc w:val="left"/>
+      <w:pPr>
+        <w:ind w:left="5040" w:hanging="360"/>
+      </w:pPr>
+    </w:lvl>
+    <w:lvl w:ilvl="7" w:tplc="FFFFFFFF" w:tentative="1">
+      <w:start w:val="1"/>
+      <w:numFmt w:val="lowerLetter"/>
+      <w:lvlText w:val="%8."/>
+      <w:lvlJc w:val="left"/>
+      <w:pPr>
+        <w:ind w:left="5760" w:hanging="360"/>
+      </w:pPr>
+    </w:lvl>
+    <w:lvl w:ilvl="8" w:tplc="FFFFFFFF" w:tentative="1">
+      <w:start w:val="1"/>
+      <w:numFmt w:val="lowerRoman"/>
+      <w:lvlText w:val="%9."/>
+      <w:lvlJc w:val="right"/>
+      <w:pPr>
+        <w:ind w:left="6480" w:hanging="180"/>
+      </w:pPr>
+    </w:lvl>
+  </w:abstractNum>
+  <w:abstractNum w:abstractNumId="8" w15:restartNumberingAfterBreak="0">
     <w:nsid w:val="300A384D"/>
     <w:multiLevelType w:val="hybridMultilevel"/>
     <w:tmpl w:val="52A63C30"/>
@@ -5674,7 +7380,7 @@
       </w:rPr>
     </w:lvl>
   </w:abstractNum>
-  <w:abstractNum w:abstractNumId="6" w15:restartNumberingAfterBreak="0">
+  <w:abstractNum w:abstractNumId="9" w15:restartNumberingAfterBreak="0">
     <w:nsid w:val="30D92909"/>
     <w:multiLevelType w:val="hybridMultilevel"/>
     <w:tmpl w:val="E3F25FDA"/>
@@ -5760,7 +7466,7 @@
       </w:pPr>
     </w:lvl>
   </w:abstractNum>
-  <w:abstractNum w:abstractNumId="7" w15:restartNumberingAfterBreak="0">
+  <w:abstractNum w:abstractNumId="10" w15:restartNumberingAfterBreak="0">
     <w:nsid w:val="348B6A8A"/>
     <w:multiLevelType w:val="hybridMultilevel"/>
     <w:tmpl w:val="F31407E6"/>
@@ -5846,7 +7552,7 @@
       </w:pPr>
     </w:lvl>
   </w:abstractNum>
-  <w:abstractNum w:abstractNumId="8" w15:restartNumberingAfterBreak="0">
+  <w:abstractNum w:abstractNumId="11" w15:restartNumberingAfterBreak="0">
     <w:nsid w:val="351F14F3"/>
     <w:multiLevelType w:val="hybridMultilevel"/>
     <w:tmpl w:val="CCC2CC52"/>
@@ -5959,7 +7665,124 @@
       </w:rPr>
     </w:lvl>
   </w:abstractNum>
-  <w:abstractNum w:abstractNumId="9" w15:restartNumberingAfterBreak="0">
+  <w:abstractNum w:abstractNumId="12" w15:restartNumberingAfterBreak="0">
+    <w:nsid w:val="36B2014A"/>
+    <w:multiLevelType w:val="multilevel"/>
+    <w:tmpl w:val="5B30AAE4"/>
+    <w:lvl w:ilvl="0">
+      <w:start w:val="1"/>
+      <w:numFmt w:val="decimal"/>
+      <w:lvlText w:val="%1."/>
+      <w:lvlJc w:val="left"/>
+      <w:pPr>
+        <w:tabs>
+          <w:tab w:val="num" w:pos="720"/>
+        </w:tabs>
+        <w:ind w:left="720" w:hanging="360"/>
+      </w:pPr>
+    </w:lvl>
+    <w:lvl w:ilvl="1">
+      <w:start w:val="1"/>
+      <w:numFmt w:val="bullet"/>
+      <w:lvlText w:val="o"/>
+      <w:lvlJc w:val="left"/>
+      <w:pPr>
+        <w:tabs>
+          <w:tab w:val="num" w:pos="1440"/>
+        </w:tabs>
+        <w:ind w:left="1440" w:hanging="360"/>
+      </w:pPr>
+      <w:rPr>
+        <w:rFonts w:ascii="Courier New" w:hAnsi="Courier New" w:hint="default"/>
+        <w:sz w:val="20"/>
+      </w:rPr>
+    </w:lvl>
+    <w:lvl w:ilvl="2" w:tentative="1">
+      <w:start w:val="1"/>
+      <w:numFmt w:val="decimal"/>
+      <w:lvlText w:val="%3."/>
+      <w:lvlJc w:val="left"/>
+      <w:pPr>
+        <w:tabs>
+          <w:tab w:val="num" w:pos="2160"/>
+        </w:tabs>
+        <w:ind w:left="2160" w:hanging="360"/>
+      </w:pPr>
+    </w:lvl>
+    <w:lvl w:ilvl="3" w:tentative="1">
+      <w:start w:val="1"/>
+      <w:numFmt w:val="decimal"/>
+      <w:lvlText w:val="%4."/>
+      <w:lvlJc w:val="left"/>
+      <w:pPr>
+        <w:tabs>
+          <w:tab w:val="num" w:pos="2880"/>
+        </w:tabs>
+        <w:ind w:left="2880" w:hanging="360"/>
+      </w:pPr>
+    </w:lvl>
+    <w:lvl w:ilvl="4" w:tentative="1">
+      <w:start w:val="1"/>
+      <w:numFmt w:val="decimal"/>
+      <w:lvlText w:val="%5."/>
+      <w:lvlJc w:val="left"/>
+      <w:pPr>
+        <w:tabs>
+          <w:tab w:val="num" w:pos="3600"/>
+        </w:tabs>
+        <w:ind w:left="3600" w:hanging="360"/>
+      </w:pPr>
+    </w:lvl>
+    <w:lvl w:ilvl="5" w:tentative="1">
+      <w:start w:val="1"/>
+      <w:numFmt w:val="decimal"/>
+      <w:lvlText w:val="%6."/>
+      <w:lvlJc w:val="left"/>
+      <w:pPr>
+        <w:tabs>
+          <w:tab w:val="num" w:pos="4320"/>
+        </w:tabs>
+        <w:ind w:left="4320" w:hanging="360"/>
+      </w:pPr>
+    </w:lvl>
+    <w:lvl w:ilvl="6" w:tentative="1">
+      <w:start w:val="1"/>
+      <w:numFmt w:val="decimal"/>
+      <w:lvlText w:val="%7."/>
+      <w:lvlJc w:val="left"/>
+      <w:pPr>
+        <w:tabs>
+          <w:tab w:val="num" w:pos="5040"/>
+        </w:tabs>
+        <w:ind w:left="5040" w:hanging="360"/>
+      </w:pPr>
+    </w:lvl>
+    <w:lvl w:ilvl="7" w:tentative="1">
+      <w:start w:val="1"/>
+      <w:numFmt w:val="decimal"/>
+      <w:lvlText w:val="%8."/>
+      <w:lvlJc w:val="left"/>
+      <w:pPr>
+        <w:tabs>
+          <w:tab w:val="num" w:pos="5760"/>
+        </w:tabs>
+        <w:ind w:left="5760" w:hanging="360"/>
+      </w:pPr>
+    </w:lvl>
+    <w:lvl w:ilvl="8" w:tentative="1">
+      <w:start w:val="1"/>
+      <w:numFmt w:val="decimal"/>
+      <w:lvlText w:val="%9."/>
+      <w:lvlJc w:val="left"/>
+      <w:pPr>
+        <w:tabs>
+          <w:tab w:val="num" w:pos="6480"/>
+        </w:tabs>
+        <w:ind w:left="6480" w:hanging="360"/>
+      </w:pPr>
+    </w:lvl>
+  </w:abstractNum>
+  <w:abstractNum w:abstractNumId="13" w15:restartNumberingAfterBreak="0">
     <w:nsid w:val="38735E8F"/>
     <w:multiLevelType w:val="hybridMultilevel"/>
     <w:tmpl w:val="C242143E"/>
@@ -6072,7 +7895,7 @@
       </w:rPr>
     </w:lvl>
   </w:abstractNum>
-  <w:abstractNum w:abstractNumId="10" w15:restartNumberingAfterBreak="0">
+  <w:abstractNum w:abstractNumId="14" w15:restartNumberingAfterBreak="0">
     <w:nsid w:val="39D0186D"/>
     <w:multiLevelType w:val="multilevel"/>
     <w:tmpl w:val="54E2CA84"/>
@@ -6193,7 +8016,124 @@
       </w:rPr>
     </w:lvl>
   </w:abstractNum>
-  <w:abstractNum w:abstractNumId="11" w15:restartNumberingAfterBreak="0">
+  <w:abstractNum w:abstractNumId="15" w15:restartNumberingAfterBreak="0">
+    <w:nsid w:val="440E07B4"/>
+    <w:multiLevelType w:val="multilevel"/>
+    <w:tmpl w:val="68CE4876"/>
+    <w:lvl w:ilvl="0">
+      <w:start w:val="1"/>
+      <w:numFmt w:val="decimal"/>
+      <w:lvlText w:val="%1."/>
+      <w:lvlJc w:val="left"/>
+      <w:pPr>
+        <w:tabs>
+          <w:tab w:val="num" w:pos="720"/>
+        </w:tabs>
+        <w:ind w:left="720" w:hanging="360"/>
+      </w:pPr>
+    </w:lvl>
+    <w:lvl w:ilvl="1">
+      <w:start w:val="1"/>
+      <w:numFmt w:val="bullet"/>
+      <w:lvlText w:val="o"/>
+      <w:lvlJc w:val="left"/>
+      <w:pPr>
+        <w:tabs>
+          <w:tab w:val="num" w:pos="1440"/>
+        </w:tabs>
+        <w:ind w:left="1440" w:hanging="360"/>
+      </w:pPr>
+      <w:rPr>
+        <w:rFonts w:ascii="Courier New" w:hAnsi="Courier New" w:hint="default"/>
+        <w:sz w:val="20"/>
+      </w:rPr>
+    </w:lvl>
+    <w:lvl w:ilvl="2" w:tentative="1">
+      <w:start w:val="1"/>
+      <w:numFmt w:val="decimal"/>
+      <w:lvlText w:val="%3."/>
+      <w:lvlJc w:val="left"/>
+      <w:pPr>
+        <w:tabs>
+          <w:tab w:val="num" w:pos="2160"/>
+        </w:tabs>
+        <w:ind w:left="2160" w:hanging="360"/>
+      </w:pPr>
+    </w:lvl>
+    <w:lvl w:ilvl="3" w:tentative="1">
+      <w:start w:val="1"/>
+      <w:numFmt w:val="decimal"/>
+      <w:lvlText w:val="%4."/>
+      <w:lvlJc w:val="left"/>
+      <w:pPr>
+        <w:tabs>
+          <w:tab w:val="num" w:pos="2880"/>
+        </w:tabs>
+        <w:ind w:left="2880" w:hanging="360"/>
+      </w:pPr>
+    </w:lvl>
+    <w:lvl w:ilvl="4" w:tentative="1">
+      <w:start w:val="1"/>
+      <w:numFmt w:val="decimal"/>
+      <w:lvlText w:val="%5."/>
+      <w:lvlJc w:val="left"/>
+      <w:pPr>
+        <w:tabs>
+          <w:tab w:val="num" w:pos="3600"/>
+        </w:tabs>
+        <w:ind w:left="3600" w:hanging="360"/>
+      </w:pPr>
+    </w:lvl>
+    <w:lvl w:ilvl="5" w:tentative="1">
+      <w:start w:val="1"/>
+      <w:numFmt w:val="decimal"/>
+      <w:lvlText w:val="%6."/>
+      <w:lvlJc w:val="left"/>
+      <w:pPr>
+        <w:tabs>
+          <w:tab w:val="num" w:pos="4320"/>
+        </w:tabs>
+        <w:ind w:left="4320" w:hanging="360"/>
+      </w:pPr>
+    </w:lvl>
+    <w:lvl w:ilvl="6" w:tentative="1">
+      <w:start w:val="1"/>
+      <w:numFmt w:val="decimal"/>
+      <w:lvlText w:val="%7."/>
+      <w:lvlJc w:val="left"/>
+      <w:pPr>
+        <w:tabs>
+          <w:tab w:val="num" w:pos="5040"/>
+        </w:tabs>
+        <w:ind w:left="5040" w:hanging="360"/>
+      </w:pPr>
+    </w:lvl>
+    <w:lvl w:ilvl="7" w:tentative="1">
+      <w:start w:val="1"/>
+      <w:numFmt w:val="decimal"/>
+      <w:lvlText w:val="%8."/>
+      <w:lvlJc w:val="left"/>
+      <w:pPr>
+        <w:tabs>
+          <w:tab w:val="num" w:pos="5760"/>
+        </w:tabs>
+        <w:ind w:left="5760" w:hanging="360"/>
+      </w:pPr>
+    </w:lvl>
+    <w:lvl w:ilvl="8" w:tentative="1">
+      <w:start w:val="1"/>
+      <w:numFmt w:val="decimal"/>
+      <w:lvlText w:val="%9."/>
+      <w:lvlJc w:val="left"/>
+      <w:pPr>
+        <w:tabs>
+          <w:tab w:val="num" w:pos="6480"/>
+        </w:tabs>
+        <w:ind w:left="6480" w:hanging="360"/>
+      </w:pPr>
+    </w:lvl>
+  </w:abstractNum>
+  <w:abstractNum w:abstractNumId="16" w15:restartNumberingAfterBreak="0">
     <w:nsid w:val="53954C77"/>
     <w:multiLevelType w:val="hybridMultilevel"/>
     <w:tmpl w:val="BFEEACB8"/>
@@ -6306,7 +8246,124 @@
       </w:rPr>
     </w:lvl>
   </w:abstractNum>
-  <w:abstractNum w:abstractNumId="12" w15:restartNumberingAfterBreak="0">
+  <w:abstractNum w:abstractNumId="17" w15:restartNumberingAfterBreak="0">
+    <w:nsid w:val="5C0501DE"/>
+    <w:multiLevelType w:val="multilevel"/>
+    <w:tmpl w:val="A6DE0E50"/>
+    <w:lvl w:ilvl="0">
+      <w:start w:val="1"/>
+      <w:numFmt w:val="decimal"/>
+      <w:lvlText w:val="%1."/>
+      <w:lvlJc w:val="left"/>
+      <w:pPr>
+        <w:tabs>
+          <w:tab w:val="num" w:pos="720"/>
+        </w:tabs>
+        <w:ind w:left="720" w:hanging="360"/>
+      </w:pPr>
+    </w:lvl>
+    <w:lvl w:ilvl="1">
+      <w:start w:val="1"/>
+      <w:numFmt w:val="bullet"/>
+      <w:lvlText w:val="o"/>
+      <w:lvlJc w:val="left"/>
+      <w:pPr>
+        <w:tabs>
+          <w:tab w:val="num" w:pos="1440"/>
+        </w:tabs>
+        <w:ind w:left="1440" w:hanging="360"/>
+      </w:pPr>
+      <w:rPr>
+        <w:rFonts w:ascii="Courier New" w:hAnsi="Courier New" w:hint="default"/>
+        <w:sz w:val="20"/>
+      </w:rPr>
+    </w:lvl>
+    <w:lvl w:ilvl="2" w:tentative="1">
+      <w:start w:val="1"/>
+      <w:numFmt w:val="decimal"/>
+      <w:lvlText w:val="%3."/>
+      <w:lvlJc w:val="left"/>
+      <w:pPr>
+        <w:tabs>
+          <w:tab w:val="num" w:pos="2160"/>
+        </w:tabs>
+        <w:ind w:left="2160" w:hanging="360"/>
+      </w:pPr>
+    </w:lvl>
+    <w:lvl w:ilvl="3" w:tentative="1">
+      <w:start w:val="1"/>
+      <w:numFmt w:val="decimal"/>
+      <w:lvlText w:val="%4."/>
+      <w:lvlJc w:val="left"/>
+      <w:pPr>
+        <w:tabs>
+          <w:tab w:val="num" w:pos="2880"/>
+        </w:tabs>
+        <w:ind w:left="2880" w:hanging="360"/>
+      </w:pPr>
+    </w:lvl>
+    <w:lvl w:ilvl="4" w:tentative="1">
+      <w:start w:val="1"/>
+      <w:numFmt w:val="decimal"/>
+      <w:lvlText w:val="%5."/>
+      <w:lvlJc w:val="left"/>
+      <w:pPr>
+        <w:tabs>
+          <w:tab w:val="num" w:pos="3600"/>
+        </w:tabs>
+        <w:ind w:left="3600" w:hanging="360"/>
+      </w:pPr>
+    </w:lvl>
+    <w:lvl w:ilvl="5" w:tentative="1">
+      <w:start w:val="1"/>
+      <w:numFmt w:val="decimal"/>
+      <w:lvlText w:val="%6."/>
+      <w:lvlJc w:val="left"/>
+      <w:pPr>
+        <w:tabs>
+          <w:tab w:val="num" w:pos="4320"/>
+        </w:tabs>
+        <w:ind w:left="4320" w:hanging="360"/>
+      </w:pPr>
+    </w:lvl>
+    <w:lvl w:ilvl="6" w:tentative="1">
+      <w:start w:val="1"/>
+      <w:numFmt w:val="decimal"/>
+      <w:lvlText w:val="%7."/>
+      <w:lvlJc w:val="left"/>
+      <w:pPr>
+        <w:tabs>
+          <w:tab w:val="num" w:pos="5040"/>
+        </w:tabs>
+        <w:ind w:left="5040" w:hanging="360"/>
+      </w:pPr>
+    </w:lvl>
+    <w:lvl w:ilvl="7" w:tentative="1">
+      <w:start w:val="1"/>
+      <w:numFmt w:val="decimal"/>
+      <w:lvlText w:val="%8."/>
+      <w:lvlJc w:val="left"/>
+      <w:pPr>
+        <w:tabs>
+          <w:tab w:val="num" w:pos="5760"/>
+        </w:tabs>
+        <w:ind w:left="5760" w:hanging="360"/>
+      </w:pPr>
+    </w:lvl>
+    <w:lvl w:ilvl="8" w:tentative="1">
+      <w:start w:val="1"/>
+      <w:numFmt w:val="decimal"/>
+      <w:lvlText w:val="%9."/>
+      <w:lvlJc w:val="left"/>
+      <w:pPr>
+        <w:tabs>
+          <w:tab w:val="num" w:pos="6480"/>
+        </w:tabs>
+        <w:ind w:left="6480" w:hanging="360"/>
+      </w:pPr>
+    </w:lvl>
+  </w:abstractNum>
+  <w:abstractNum w:abstractNumId="18" w15:restartNumberingAfterBreak="0">
     <w:nsid w:val="5E9261CC"/>
     <w:multiLevelType w:val="hybridMultilevel"/>
     <w:tmpl w:val="23C23E58"/>
@@ -6419,7 +8476,120 @@
       </w:rPr>
     </w:lvl>
   </w:abstractNum>
-  <w:abstractNum w:abstractNumId="13" w15:restartNumberingAfterBreak="0">
+  <w:abstractNum w:abstractNumId="19" w15:restartNumberingAfterBreak="0">
+    <w:nsid w:val="66812387"/>
+    <w:multiLevelType w:val="multilevel"/>
+    <w:tmpl w:val="4ECC5390"/>
+    <w:lvl w:ilvl="0">
+      <w:start w:val="1"/>
+      <w:numFmt w:val="decimal"/>
+      <w:lvlText w:val="%1."/>
+      <w:lvlJc w:val="left"/>
+      <w:pPr>
+        <w:tabs>
+          <w:tab w:val="num" w:pos="720"/>
+        </w:tabs>
+        <w:ind w:left="720" w:hanging="360"/>
+      </w:pPr>
+    </w:lvl>
+    <w:lvl w:ilvl="1" w:tentative="1">
+      <w:start w:val="1"/>
+      <w:numFmt w:val="decimal"/>
+      <w:lvlText w:val="%2."/>
+      <w:lvlJc w:val="left"/>
+      <w:pPr>
+        <w:tabs>
+          <w:tab w:val="num" w:pos="1440"/>
+        </w:tabs>
+        <w:ind w:left="1440" w:hanging="360"/>
+      </w:pPr>
+    </w:lvl>
+    <w:lvl w:ilvl="2" w:tentative="1">
+      <w:start w:val="1"/>
+      <w:numFmt w:val="decimal"/>
+      <w:lvlText w:val="%3."/>
+      <w:lvlJc w:val="left"/>
+      <w:pPr>
+        <w:tabs>
+          <w:tab w:val="num" w:pos="2160"/>
+        </w:tabs>
+        <w:ind w:left="2160" w:hanging="360"/>
+      </w:pPr>
+    </w:lvl>
+    <w:lvl w:ilvl="3" w:tentative="1">
+      <w:start w:val="1"/>
+      <w:numFmt w:val="decimal"/>
+      <w:lvlText w:val="%4."/>
+      <w:lvlJc w:val="left"/>
+      <w:pPr>
+        <w:tabs>
+          <w:tab w:val="num" w:pos="2880"/>
+        </w:tabs>
+        <w:ind w:left="2880" w:hanging="360"/>
+      </w:pPr>
+    </w:lvl>
+    <w:lvl w:ilvl="4" w:tentative="1">
+      <w:start w:val="1"/>
+      <w:numFmt w:val="decimal"/>
+      <w:lvlText w:val="%5."/>
+      <w:lvlJc w:val="left"/>
+      <w:pPr>
+        <w:tabs>
+          <w:tab w:val="num" w:pos="3600"/>
+        </w:tabs>
+        <w:ind w:left="3600" w:hanging="360"/>
+      </w:pPr>
+    </w:lvl>
+    <w:lvl w:ilvl="5" w:tentative="1">
+      <w:start w:val="1"/>
+      <w:numFmt w:val="decimal"/>
+      <w:lvlText w:val="%6."/>
+      <w:lvlJc w:val="left"/>
+      <w:pPr>
+        <w:tabs>
+          <w:tab w:val="num" w:pos="4320"/>
+        </w:tabs>
+        <w:ind w:left="4320" w:hanging="360"/>
+      </w:pPr>
+    </w:lvl>
+    <w:lvl w:ilvl="6" w:tentative="1">
+      <w:start w:val="1"/>
+      <w:numFmt w:val="decimal"/>
+      <w:lvlText w:val="%7."/>
+      <w:lvlJc w:val="left"/>
+      <w:pPr>
+        <w:tabs>
+          <w:tab w:val="num" w:pos="5040"/>
+        </w:tabs>
+        <w:ind w:left="5040" w:hanging="360"/>
+      </w:pPr>
+    </w:lvl>
+    <w:lvl w:ilvl="7" w:tentative="1">
+      <w:start w:val="1"/>
+      <w:numFmt w:val="decimal"/>
+      <w:lvlText w:val="%8."/>
+      <w:lvlJc w:val="left"/>
+      <w:pPr>
+        <w:tabs>
+          <w:tab w:val="num" w:pos="5760"/>
+        </w:tabs>
+        <w:ind w:left="5760" w:hanging="360"/>
+      </w:pPr>
+    </w:lvl>
+    <w:lvl w:ilvl="8" w:tentative="1">
+      <w:start w:val="1"/>
+      <w:numFmt w:val="decimal"/>
+      <w:lvlText w:val="%9."/>
+      <w:lvlJc w:val="left"/>
+      <w:pPr>
+        <w:tabs>
+          <w:tab w:val="num" w:pos="6480"/>
+        </w:tabs>
+        <w:ind w:left="6480" w:hanging="360"/>
+      </w:pPr>
+    </w:lvl>
+  </w:abstractNum>
+  <w:abstractNum w:abstractNumId="20" w15:restartNumberingAfterBreak="0">
     <w:nsid w:val="67D05B41"/>
     <w:multiLevelType w:val="hybridMultilevel"/>
     <w:tmpl w:val="40FECF94"/>
@@ -6508,7 +8678,7 @@
       </w:pPr>
     </w:lvl>
   </w:abstractNum>
-  <w:abstractNum w:abstractNumId="14" w15:restartNumberingAfterBreak="0">
+  <w:abstractNum w:abstractNumId="21" w15:restartNumberingAfterBreak="0">
     <w:nsid w:val="69B51E58"/>
     <w:multiLevelType w:val="hybridMultilevel"/>
     <w:tmpl w:val="7E888750"/>
@@ -6597,7 +8767,7 @@
       </w:pPr>
     </w:lvl>
   </w:abstractNum>
-  <w:abstractNum w:abstractNumId="15" w15:restartNumberingAfterBreak="0">
+  <w:abstractNum w:abstractNumId="22" w15:restartNumberingAfterBreak="0">
     <w:nsid w:val="6B4046A7"/>
     <w:multiLevelType w:val="hybridMultilevel"/>
     <w:tmpl w:val="6D16827A"/>
@@ -6683,7 +8853,120 @@
       </w:pPr>
     </w:lvl>
   </w:abstractNum>
-  <w:abstractNum w:abstractNumId="16" w15:restartNumberingAfterBreak="0">
+  <w:abstractNum w:abstractNumId="23" w15:restartNumberingAfterBreak="0">
+    <w:nsid w:val="6C415ADF"/>
+    <w:multiLevelType w:val="multilevel"/>
+    <w:tmpl w:val="E9945ABC"/>
+    <w:lvl w:ilvl="0">
+      <w:start w:val="1"/>
+      <w:numFmt w:val="decimal"/>
+      <w:lvlText w:val="%1."/>
+      <w:lvlJc w:val="left"/>
+      <w:pPr>
+        <w:tabs>
+          <w:tab w:val="num" w:pos="720"/>
+        </w:tabs>
+        <w:ind w:left="720" w:hanging="360"/>
+      </w:pPr>
+    </w:lvl>
+    <w:lvl w:ilvl="1">
+      <w:start w:val="1"/>
+      <w:numFmt w:val="decimal"/>
+      <w:lvlText w:val="%2."/>
+      <w:lvlJc w:val="left"/>
+      <w:pPr>
+        <w:tabs>
+          <w:tab w:val="num" w:pos="1440"/>
+        </w:tabs>
+        <w:ind w:left="1440" w:hanging="360"/>
+      </w:pPr>
+    </w:lvl>
+    <w:lvl w:ilvl="2" w:tentative="1">
+      <w:start w:val="1"/>
+      <w:numFmt w:val="decimal"/>
+      <w:lvlText w:val="%3."/>
+      <w:lvlJc w:val="left"/>
+      <w:pPr>
+        <w:tabs>
+          <w:tab w:val="num" w:pos="2160"/>
+        </w:tabs>
+        <w:ind w:left="2160" w:hanging="360"/>
+      </w:pPr>
+    </w:lvl>
+    <w:lvl w:ilvl="3" w:tentative="1">
+      <w:start w:val="1"/>
+      <w:numFmt w:val="decimal"/>
+      <w:lvlText w:val="%4."/>
+      <w:lvlJc w:val="left"/>
+      <w:pPr>
+        <w:tabs>
+          <w:tab w:val="num" w:pos="2880"/>
+        </w:tabs>
+        <w:ind w:left="2880" w:hanging="360"/>
+      </w:pPr>
+    </w:lvl>
+    <w:lvl w:ilvl="4" w:tentative="1">
+      <w:start w:val="1"/>
+      <w:numFmt w:val="decimal"/>
+      <w:lvlText w:val="%5."/>
+      <w:lvlJc w:val="left"/>
+      <w:pPr>
+        <w:tabs>
+          <w:tab w:val="num" w:pos="3600"/>
+        </w:tabs>
+        <w:ind w:left="3600" w:hanging="360"/>
+      </w:pPr>
+    </w:lvl>
+    <w:lvl w:ilvl="5" w:tentative="1">
+      <w:start w:val="1"/>
+      <w:numFmt w:val="decimal"/>
+      <w:lvlText w:val="%6."/>
+      <w:lvlJc w:val="left"/>
+      <w:pPr>
+        <w:tabs>
+          <w:tab w:val="num" w:pos="4320"/>
+        </w:tabs>
+        <w:ind w:left="4320" w:hanging="360"/>
+      </w:pPr>
+    </w:lvl>
+    <w:lvl w:ilvl="6" w:tentative="1">
+      <w:start w:val="1"/>
+      <w:numFmt w:val="decimal"/>
+      <w:lvlText w:val="%7."/>
+      <w:lvlJc w:val="left"/>
+      <w:pPr>
+        <w:tabs>
+          <w:tab w:val="num" w:pos="5040"/>
+        </w:tabs>
+        <w:ind w:left="5040" w:hanging="360"/>
+      </w:pPr>
+    </w:lvl>
+    <w:lvl w:ilvl="7" w:tentative="1">
+      <w:start w:val="1"/>
+      <w:numFmt w:val="decimal"/>
+      <w:lvlText w:val="%8."/>
+      <w:lvlJc w:val="left"/>
+      <w:pPr>
+        <w:tabs>
+          <w:tab w:val="num" w:pos="5760"/>
+        </w:tabs>
+        <w:ind w:left="5760" w:hanging="360"/>
+      </w:pPr>
+    </w:lvl>
+    <w:lvl w:ilvl="8" w:tentative="1">
+      <w:start w:val="1"/>
+      <w:numFmt w:val="decimal"/>
+      <w:lvlText w:val="%9."/>
+      <w:lvlJc w:val="left"/>
+      <w:pPr>
+        <w:tabs>
+          <w:tab w:val="num" w:pos="6480"/>
+        </w:tabs>
+        <w:ind w:left="6480" w:hanging="360"/>
+      </w:pPr>
+    </w:lvl>
+  </w:abstractNum>
+  <w:abstractNum w:abstractNumId="24" w15:restartNumberingAfterBreak="0">
     <w:nsid w:val="6F3523F3"/>
     <w:multiLevelType w:val="hybridMultilevel"/>
     <w:tmpl w:val="A7E46C9A"/>
@@ -6796,7 +9079,7 @@
       </w:rPr>
     </w:lvl>
   </w:abstractNum>
-  <w:abstractNum w:abstractNumId="17" w15:restartNumberingAfterBreak="0">
+  <w:abstractNum w:abstractNumId="25" w15:restartNumberingAfterBreak="0">
     <w:nsid w:val="70232DF3"/>
     <w:multiLevelType w:val="hybridMultilevel"/>
     <w:tmpl w:val="1E12F522"/>
@@ -6885,7 +9168,7 @@
       </w:pPr>
     </w:lvl>
   </w:abstractNum>
-  <w:abstractNum w:abstractNumId="18" w15:restartNumberingAfterBreak="0">
+  <w:abstractNum w:abstractNumId="26" w15:restartNumberingAfterBreak="0">
     <w:nsid w:val="72782643"/>
     <w:multiLevelType w:val="hybridMultilevel"/>
     <w:tmpl w:val="23CA5E10"/>
@@ -6998,7 +9281,7 @@
       </w:rPr>
     </w:lvl>
   </w:abstractNum>
-  <w:abstractNum w:abstractNumId="19" w15:restartNumberingAfterBreak="0">
+  <w:abstractNum w:abstractNumId="27" w15:restartNumberingAfterBreak="0">
     <w:nsid w:val="771F2E53"/>
     <w:multiLevelType w:val="hybridMultilevel"/>
     <w:tmpl w:val="81948C5C"/>
@@ -7110,7 +9393,7 @@
       </w:rPr>
     </w:lvl>
   </w:abstractNum>
-  <w:abstractNum w:abstractNumId="20" w15:restartNumberingAfterBreak="0">
+  <w:abstractNum w:abstractNumId="28" w15:restartNumberingAfterBreak="0">
     <w:nsid w:val="78065BEB"/>
     <w:multiLevelType w:val="hybridMultilevel"/>
     <w:tmpl w:val="128834FA"/>
@@ -7197,67 +9480,91 @@
     </w:lvl>
   </w:abstractNum>
   <w:num w:numId="1" w16cid:durableId="1412001668">
-    <w:abstractNumId w:val="12"/>
+    <w:abstractNumId w:val="18"/>
   </w:num>
   <w:num w:numId="2" w16cid:durableId="1097362114">
-    <w:abstractNumId w:val="18"/>
+    <w:abstractNumId w:val="26"/>
   </w:num>
   <w:num w:numId="3" w16cid:durableId="1953979684">
-    <w:abstractNumId w:val="20"/>
+    <w:abstractNumId w:val="28"/>
   </w:num>
   <w:num w:numId="4" w16cid:durableId="193616529">
-    <w:abstractNumId w:val="14"/>
+    <w:abstractNumId w:val="21"/>
   </w:num>
   <w:num w:numId="5" w16cid:durableId="2091390599">
-    <w:abstractNumId w:val="15"/>
+    <w:abstractNumId w:val="22"/>
   </w:num>
   <w:num w:numId="6" w16cid:durableId="1884439834">
-    <w:abstractNumId w:val="6"/>
+    <w:abstractNumId w:val="9"/>
   </w:num>
   <w:num w:numId="7" w16cid:durableId="1149446681">
-    <w:abstractNumId w:val="7"/>
+    <w:abstractNumId w:val="10"/>
   </w:num>
   <w:num w:numId="8" w16cid:durableId="1016158153">
     <w:abstractNumId w:val="0"/>
   </w:num>
   <w:num w:numId="9" w16cid:durableId="236062418">
+    <w:abstractNumId w:val="16"/>
+  </w:num>
+  <w:num w:numId="10" w16cid:durableId="1778602057">
+    <w:abstractNumId w:val="13"/>
+  </w:num>
+  <w:num w:numId="11" w16cid:durableId="1456484996">
     <w:abstractNumId w:val="11"/>
   </w:num>
-  <w:num w:numId="10" w16cid:durableId="1778602057">
-    <w:abstractNumId w:val="9"/>
-  </w:num>
-  <w:num w:numId="11" w16cid:durableId="1456484996">
+  <w:num w:numId="12" w16cid:durableId="1973318024">
     <w:abstractNumId w:val="8"/>
   </w:num>
-  <w:num w:numId="12" w16cid:durableId="1973318024">
+  <w:num w:numId="13" w16cid:durableId="1053312624">
+    <w:abstractNumId w:val="24"/>
+  </w:num>
+  <w:num w:numId="14" w16cid:durableId="1645619426">
+    <w:abstractNumId w:val="3"/>
+  </w:num>
+  <w:num w:numId="15" w16cid:durableId="914315759">
+    <w:abstractNumId w:val="27"/>
+  </w:num>
+  <w:num w:numId="16" w16cid:durableId="806703236">
+    <w:abstractNumId w:val="20"/>
+  </w:num>
+  <w:num w:numId="17" w16cid:durableId="851723754">
     <w:abstractNumId w:val="5"/>
   </w:num>
-  <w:num w:numId="13" w16cid:durableId="1053312624">
-    <w:abstractNumId w:val="16"/>
+  <w:num w:numId="18" w16cid:durableId="31541052">
+    <w:abstractNumId w:val="4"/>
   </w:num>
-  <w:num w:numId="14" w16cid:durableId="1645619426">
+  <w:num w:numId="19" w16cid:durableId="1774746762">
+    <w:abstractNumId w:val="14"/>
+  </w:num>
+  <w:num w:numId="20" w16cid:durableId="287398843">
     <w:abstractNumId w:val="2"/>
   </w:num>
-  <w:num w:numId="15" w16cid:durableId="914315759">
+  <w:num w:numId="21" w16cid:durableId="1954090401">
+    <w:abstractNumId w:val="25"/>
+  </w:num>
+  <w:num w:numId="22" w16cid:durableId="276959273">
+    <w:abstractNumId w:val="1"/>
+  </w:num>
+  <w:num w:numId="23" w16cid:durableId="919100235">
+    <w:abstractNumId w:val="12"/>
+  </w:num>
+  <w:num w:numId="24" w16cid:durableId="513036682">
+    <w:abstractNumId w:val="15"/>
+  </w:num>
+  <w:num w:numId="25" w16cid:durableId="697583940">
+    <w:abstractNumId w:val="17"/>
+  </w:num>
+  <w:num w:numId="26" w16cid:durableId="459421393">
+    <w:abstractNumId w:val="23"/>
+  </w:num>
+  <w:num w:numId="27" w16cid:durableId="314191536">
+    <w:abstractNumId w:val="6"/>
+  </w:num>
+  <w:num w:numId="28" w16cid:durableId="238174320">
     <w:abstractNumId w:val="19"/>
   </w:num>
-  <w:num w:numId="16" w16cid:durableId="806703236">
-    <w:abstractNumId w:val="13"/>
-  </w:num>
-  <w:num w:numId="17" w16cid:durableId="851723754">
-    <w:abstractNumId w:val="4"/>
-  </w:num>
-  <w:num w:numId="18" w16cid:durableId="31541052">
-    <w:abstractNumId w:val="3"/>
-  </w:num>
-  <w:num w:numId="19" w16cid:durableId="1774746762">
-    <w:abstractNumId w:val="10"/>
-  </w:num>
-  <w:num w:numId="20" w16cid:durableId="287398843">
-    <w:abstractNumId w:val="1"/>
-  </w:num>
-  <w:num w:numId="21" w16cid:durableId="1954090401">
-    <w:abstractNumId w:val="17"/>
+  <w:num w:numId="29" w16cid:durableId="1147238618">
+    <w:abstractNumId w:val="7"/>
   </w:num>
 </w:numbering>
 </file>
@@ -8055,6 +10362,17 @@
       <w:ind w:left="440"/>
     </w:pPr>
   </w:style>
+  <w:style w:type="character" w:styleId="Strong">
+    <w:name w:val="Strong"/>
+    <w:basedOn w:val="DefaultParagraphFont"/>
+    <w:uiPriority w:val="22"/>
+    <w:qFormat/>
+    <w:rsid w:val="00B80AD9"/>
+    <w:rPr>
+      <w:b/>
+      <w:bCs/>
+    </w:rPr>
+  </w:style>
 </w:styles>
 </file>
 

</xml_diff>

<commit_message>
added decision tree and minor changes to reports
</commit_message>
<xml_diff>
--- a/Rapporter/Processrapport.docx
+++ b/Rapporter/Processrapport.docx
@@ -129,7 +129,7 @@
           <w:szCs w:val="32"/>
         </w:rPr>
       </w:pPr>
-      <w:bookmarkStart w:id="1" w:name="_Toc151102912"/>
+      <w:bookmarkStart w:id="1" w:name="_Toc151368878"/>
       <w:r>
         <w:rPr>
           <w:rStyle w:val="Heading1Char"/>
@@ -856,7 +856,7 @@
             </w:rPr>
             <w:fldChar w:fldCharType="separate"/>
           </w:r>
-          <w:hyperlink w:anchor="_Toc151102912" w:history="1">
+          <w:hyperlink w:anchor="_Toc151368878" w:history="1">
             <w:r>
               <w:rPr>
                 <w:rStyle w:val="Hyperlink"/>
@@ -885,7 +885,7 @@
                 <w:noProof/>
                 <w:webHidden/>
               </w:rPr>
-              <w:instrText xml:space="preserve"> PAGEREF _Toc151102912 \h </w:instrText>
+              <w:instrText xml:space="preserve"> PAGEREF _Toc151368878 \h </w:instrText>
             </w:r>
             <w:r>
               <w:rPr>
@@ -930,7 +930,7 @@
               <w14:ligatures w14:val="standardContextual"/>
             </w:rPr>
           </w:pPr>
-          <w:hyperlink w:anchor="_Toc151102913" w:history="1">
+          <w:hyperlink w:anchor="_Toc151368879" w:history="1">
             <w:r>
               <w:rPr>
                 <w:rStyle w:val="Hyperlink"/>
@@ -957,7 +957,79 @@
                 <w:noProof/>
                 <w:webHidden/>
               </w:rPr>
-              <w:instrText xml:space="preserve"> PAGEREF _Toc151102913 \h </w:instrText>
+              <w:instrText xml:space="preserve"> PAGEREF _Toc151368879 \h </w:instrText>
+            </w:r>
+            <w:r>
+              <w:rPr>
+                <w:noProof/>
+                <w:webHidden/>
+              </w:rPr>
+            </w:r>
+            <w:r>
+              <w:rPr>
+                <w:noProof/>
+                <w:webHidden/>
+              </w:rPr>
+              <w:fldChar w:fldCharType="separate"/>
+            </w:r>
+            <w:r>
+              <w:rPr>
+                <w:noProof/>
+                <w:webHidden/>
+              </w:rPr>
+              <w:t>3</w:t>
+            </w:r>
+            <w:r>
+              <w:rPr>
+                <w:noProof/>
+                <w:webHidden/>
+              </w:rPr>
+              <w:fldChar w:fldCharType="end"/>
+            </w:r>
+          </w:hyperlink>
+        </w:p>
+        <w:p>
+          <w:pPr>
+            <w:pStyle w:val="TOC2"/>
+            <w:tabs>
+              <w:tab w:val="right" w:leader="dot" w:pos="9016"/>
+            </w:tabs>
+            <w:rPr>
+              <w:rFonts w:eastAsiaTheme="minorEastAsia"/>
+              <w:noProof/>
+              <w:kern w:val="2"/>
+              <w:lang w:val="en-DK" w:eastAsia="en-DK"/>
+              <w14:ligatures w14:val="standardContextual"/>
+            </w:rPr>
+          </w:pPr>
+          <w:hyperlink w:anchor="_Toc151368880" w:history="1">
+            <w:r>
+              <w:rPr>
+                <w:rStyle w:val="Hyperlink"/>
+                <w:noProof/>
+              </w:rPr>
+              <w:t>Introduktion</w:t>
+            </w:r>
+            <w:r>
+              <w:rPr>
+                <w:noProof/>
+                <w:webHidden/>
+              </w:rPr>
+              <w:tab/>
+            </w:r>
+            <w:r>
+              <w:rPr>
+                <w:noProof/>
+                <w:webHidden/>
+              </w:rPr>
+              <w:fldChar w:fldCharType="begin"/>
+            </w:r>
+            <w:r>
+              <w:rPr>
+                <w:noProof/>
+                <w:webHidden/>
+              </w:rPr>
+              <w:instrText xml:space="preserve"> PAGEREF _Toc151368880 \h </w:instrText>
             </w:r>
             <w:r>
               <w:rPr>
@@ -1002,13 +1074,13 @@
               <w14:ligatures w14:val="standardContextual"/>
             </w:rPr>
           </w:pPr>
-          <w:hyperlink w:anchor="_Toc151102914" w:history="1">
+          <w:hyperlink w:anchor="_Toc151368881" w:history="1">
             <w:r>
               <w:rPr>
                 <w:rStyle w:val="Hyperlink"/>
                 <w:noProof/>
               </w:rPr>
-              <w:t>Foranalyse</w:t>
+              <w:t>Baggrundsinformation</w:t>
             </w:r>
             <w:r>
               <w:rPr>
@@ -1029,7 +1101,7 @@
                 <w:noProof/>
                 <w:webHidden/>
               </w:rPr>
-              <w:instrText xml:space="preserve"> PAGEREF _Toc151102914 \h </w:instrText>
+              <w:instrText xml:space="preserve"> PAGEREF _Toc151368881 \h </w:instrText>
             </w:r>
             <w:r>
               <w:rPr>
@@ -1074,13 +1146,13 @@
               <w14:ligatures w14:val="standardContextual"/>
             </w:rPr>
           </w:pPr>
-          <w:hyperlink w:anchor="_Toc151102915" w:history="1">
+          <w:hyperlink w:anchor="_Toc151368882" w:history="1">
             <w:r>
               <w:rPr>
                 <w:rStyle w:val="Hyperlink"/>
                 <w:noProof/>
               </w:rPr>
-              <w:t>Introduktion</w:t>
+              <w:t>Iltsvind</w:t>
             </w:r>
             <w:r>
               <w:rPr>
@@ -1101,7 +1173,7 @@
                 <w:noProof/>
                 <w:webHidden/>
               </w:rPr>
-              <w:instrText xml:space="preserve"> PAGEREF _Toc151102915 \h </w:instrText>
+              <w:instrText xml:space="preserve"> PAGEREF _Toc151368882 \h </w:instrText>
             </w:r>
             <w:r>
               <w:rPr>
@@ -1122,6 +1194,294 @@
                 <w:webHidden/>
               </w:rPr>
               <w:t>3</w:t>
+            </w:r>
+            <w:r>
+              <w:rPr>
+                <w:noProof/>
+                <w:webHidden/>
+              </w:rPr>
+              <w:fldChar w:fldCharType="end"/>
+            </w:r>
+          </w:hyperlink>
+        </w:p>
+        <w:p>
+          <w:pPr>
+            <w:pStyle w:val="TOC2"/>
+            <w:tabs>
+              <w:tab w:val="right" w:leader="dot" w:pos="9016"/>
+            </w:tabs>
+            <w:rPr>
+              <w:rFonts w:eastAsiaTheme="minorEastAsia"/>
+              <w:noProof/>
+              <w:kern w:val="2"/>
+              <w:lang w:val="en-DK" w:eastAsia="en-DK"/>
+              <w14:ligatures w14:val="standardContextual"/>
+            </w:rPr>
+          </w:pPr>
+          <w:hyperlink w:anchor="_Toc151368883" w:history="1">
+            <w:r>
+              <w:rPr>
+                <w:rStyle w:val="Hyperlink"/>
+                <w:noProof/>
+              </w:rPr>
+              <w:t>Blåmuslinger</w:t>
+            </w:r>
+            <w:r>
+              <w:rPr>
+                <w:noProof/>
+                <w:webHidden/>
+              </w:rPr>
+              <w:tab/>
+            </w:r>
+            <w:r>
+              <w:rPr>
+                <w:noProof/>
+                <w:webHidden/>
+              </w:rPr>
+              <w:fldChar w:fldCharType="begin"/>
+            </w:r>
+            <w:r>
+              <w:rPr>
+                <w:noProof/>
+                <w:webHidden/>
+              </w:rPr>
+              <w:instrText xml:space="preserve"> PAGEREF _Toc151368883 \h </w:instrText>
+            </w:r>
+            <w:r>
+              <w:rPr>
+                <w:noProof/>
+                <w:webHidden/>
+              </w:rPr>
+            </w:r>
+            <w:r>
+              <w:rPr>
+                <w:noProof/>
+                <w:webHidden/>
+              </w:rPr>
+              <w:fldChar w:fldCharType="separate"/>
+            </w:r>
+            <w:r>
+              <w:rPr>
+                <w:noProof/>
+                <w:webHidden/>
+              </w:rPr>
+              <w:t>4</w:t>
+            </w:r>
+            <w:r>
+              <w:rPr>
+                <w:noProof/>
+                <w:webHidden/>
+              </w:rPr>
+              <w:fldChar w:fldCharType="end"/>
+            </w:r>
+          </w:hyperlink>
+        </w:p>
+        <w:p>
+          <w:pPr>
+            <w:pStyle w:val="TOC2"/>
+            <w:tabs>
+              <w:tab w:val="right" w:leader="dot" w:pos="9016"/>
+            </w:tabs>
+            <w:rPr>
+              <w:rFonts w:eastAsiaTheme="minorEastAsia"/>
+              <w:noProof/>
+              <w:kern w:val="2"/>
+              <w:lang w:val="en-DK" w:eastAsia="en-DK"/>
+              <w14:ligatures w14:val="standardContextual"/>
+            </w:rPr>
+          </w:pPr>
+          <w:hyperlink w:anchor="_Toc151368884" w:history="1">
+            <w:r>
+              <w:rPr>
+                <w:rStyle w:val="Hyperlink"/>
+                <w:noProof/>
+              </w:rPr>
+              <w:t>Elektroder</w:t>
+            </w:r>
+            <w:r>
+              <w:rPr>
+                <w:noProof/>
+                <w:webHidden/>
+              </w:rPr>
+              <w:tab/>
+            </w:r>
+            <w:r>
+              <w:rPr>
+                <w:noProof/>
+                <w:webHidden/>
+              </w:rPr>
+              <w:fldChar w:fldCharType="begin"/>
+            </w:r>
+            <w:r>
+              <w:rPr>
+                <w:noProof/>
+                <w:webHidden/>
+              </w:rPr>
+              <w:instrText xml:space="preserve"> PAGEREF _Toc151368884 \h </w:instrText>
+            </w:r>
+            <w:r>
+              <w:rPr>
+                <w:noProof/>
+                <w:webHidden/>
+              </w:rPr>
+            </w:r>
+            <w:r>
+              <w:rPr>
+                <w:noProof/>
+                <w:webHidden/>
+              </w:rPr>
+              <w:fldChar w:fldCharType="separate"/>
+            </w:r>
+            <w:r>
+              <w:rPr>
+                <w:noProof/>
+                <w:webHidden/>
+              </w:rPr>
+              <w:t>4</w:t>
+            </w:r>
+            <w:r>
+              <w:rPr>
+                <w:noProof/>
+                <w:webHidden/>
+              </w:rPr>
+              <w:fldChar w:fldCharType="end"/>
+            </w:r>
+          </w:hyperlink>
+        </w:p>
+        <w:p>
+          <w:pPr>
+            <w:pStyle w:val="TOC2"/>
+            <w:tabs>
+              <w:tab w:val="right" w:leader="dot" w:pos="9016"/>
+            </w:tabs>
+            <w:rPr>
+              <w:rFonts w:eastAsiaTheme="minorEastAsia"/>
+              <w:noProof/>
+              <w:kern w:val="2"/>
+              <w:lang w:val="en-DK" w:eastAsia="en-DK"/>
+              <w14:ligatures w14:val="standardContextual"/>
+            </w:rPr>
+          </w:pPr>
+          <w:hyperlink w:anchor="_Toc151368885" w:history="1">
+            <w:r>
+              <w:rPr>
+                <w:rStyle w:val="Hyperlink"/>
+                <w:noProof/>
+              </w:rPr>
+              <w:t>Tilførsel af ilt</w:t>
+            </w:r>
+            <w:r>
+              <w:rPr>
+                <w:noProof/>
+                <w:webHidden/>
+              </w:rPr>
+              <w:tab/>
+            </w:r>
+            <w:r>
+              <w:rPr>
+                <w:noProof/>
+                <w:webHidden/>
+              </w:rPr>
+              <w:fldChar w:fldCharType="begin"/>
+            </w:r>
+            <w:r>
+              <w:rPr>
+                <w:noProof/>
+                <w:webHidden/>
+              </w:rPr>
+              <w:instrText xml:space="preserve"> PAGEREF _Toc151368885 \h </w:instrText>
+            </w:r>
+            <w:r>
+              <w:rPr>
+                <w:noProof/>
+                <w:webHidden/>
+              </w:rPr>
+            </w:r>
+            <w:r>
+              <w:rPr>
+                <w:noProof/>
+                <w:webHidden/>
+              </w:rPr>
+              <w:fldChar w:fldCharType="separate"/>
+            </w:r>
+            <w:r>
+              <w:rPr>
+                <w:noProof/>
+                <w:webHidden/>
+              </w:rPr>
+              <w:t>4</w:t>
+            </w:r>
+            <w:r>
+              <w:rPr>
+                <w:noProof/>
+                <w:webHidden/>
+              </w:rPr>
+              <w:fldChar w:fldCharType="end"/>
+            </w:r>
+          </w:hyperlink>
+        </w:p>
+        <w:p>
+          <w:pPr>
+            <w:pStyle w:val="TOC2"/>
+            <w:tabs>
+              <w:tab w:val="right" w:leader="dot" w:pos="9016"/>
+            </w:tabs>
+            <w:rPr>
+              <w:rFonts w:eastAsiaTheme="minorEastAsia"/>
+              <w:noProof/>
+              <w:kern w:val="2"/>
+              <w:lang w:val="en-DK" w:eastAsia="en-DK"/>
+              <w14:ligatures w14:val="standardContextual"/>
+            </w:rPr>
+          </w:pPr>
+          <w:hyperlink w:anchor="_Toc151368886" w:history="1">
+            <w:r>
+              <w:rPr>
+                <w:rStyle w:val="Hyperlink"/>
+                <w:noProof/>
+              </w:rPr>
+              <w:t>Kabelbakterier</w:t>
+            </w:r>
+            <w:r>
+              <w:rPr>
+                <w:noProof/>
+                <w:webHidden/>
+              </w:rPr>
+              <w:tab/>
+            </w:r>
+            <w:r>
+              <w:rPr>
+                <w:noProof/>
+                <w:webHidden/>
+              </w:rPr>
+              <w:fldChar w:fldCharType="begin"/>
+            </w:r>
+            <w:r>
+              <w:rPr>
+                <w:noProof/>
+                <w:webHidden/>
+              </w:rPr>
+              <w:instrText xml:space="preserve"> PAGEREF _Toc151368886 \h </w:instrText>
+            </w:r>
+            <w:r>
+              <w:rPr>
+                <w:noProof/>
+                <w:webHidden/>
+              </w:rPr>
+            </w:r>
+            <w:r>
+              <w:rPr>
+                <w:noProof/>
+                <w:webHidden/>
+              </w:rPr>
+              <w:fldChar w:fldCharType="separate"/>
+            </w:r>
+            <w:r>
+              <w:rPr>
+                <w:noProof/>
+                <w:webHidden/>
+              </w:rPr>
+              <w:t>4</w:t>
             </w:r>
             <w:r>
               <w:rPr>
@@ -1146,13 +1506,13 @@
               <w14:ligatures w14:val="standardContextual"/>
             </w:rPr>
           </w:pPr>
-          <w:hyperlink w:anchor="_Toc151102916" w:history="1">
+          <w:hyperlink w:anchor="_Toc151368887" w:history="1">
             <w:r>
               <w:rPr>
                 <w:rStyle w:val="Hyperlink"/>
                 <w:noProof/>
               </w:rPr>
-              <w:t>Baggrundsinformation</w:t>
+              <w:t>Analyse af løsningsmuligheder</w:t>
             </w:r>
             <w:r>
               <w:rPr>
@@ -1173,7 +1533,7 @@
                 <w:noProof/>
                 <w:webHidden/>
               </w:rPr>
-              <w:instrText xml:space="preserve"> PAGEREF _Toc151102916 \h </w:instrText>
+              <w:instrText xml:space="preserve"> PAGEREF _Toc151368887 \h </w:instrText>
             </w:r>
             <w:r>
               <w:rPr>
@@ -1193,7 +1553,7 @@
                 <w:noProof/>
                 <w:webHidden/>
               </w:rPr>
-              <w:t>3</w:t>
+              <w:t>5</w:t>
             </w:r>
             <w:r>
               <w:rPr>
@@ -1218,12 +1578,84 @@
               <w14:ligatures w14:val="standardContextual"/>
             </w:rPr>
           </w:pPr>
-          <w:hyperlink w:anchor="_Toc151102917" w:history="1">
+          <w:hyperlink w:anchor="_Toc151368888" w:history="1">
             <w:r>
               <w:rPr>
                 <w:rStyle w:val="Hyperlink"/>
                 <w:noProof/>
               </w:rPr>
+              <w:t>Konklusion på mulige løsningsmuligheder</w:t>
+            </w:r>
+            <w:r>
+              <w:rPr>
+                <w:noProof/>
+                <w:webHidden/>
+              </w:rPr>
+              <w:tab/>
+            </w:r>
+            <w:r>
+              <w:rPr>
+                <w:noProof/>
+                <w:webHidden/>
+              </w:rPr>
+              <w:fldChar w:fldCharType="begin"/>
+            </w:r>
+            <w:r>
+              <w:rPr>
+                <w:noProof/>
+                <w:webHidden/>
+              </w:rPr>
+              <w:instrText xml:space="preserve"> PAGEREF _Toc151368888 \h </w:instrText>
+            </w:r>
+            <w:r>
+              <w:rPr>
+                <w:noProof/>
+                <w:webHidden/>
+              </w:rPr>
+            </w:r>
+            <w:r>
+              <w:rPr>
+                <w:noProof/>
+                <w:webHidden/>
+              </w:rPr>
+              <w:fldChar w:fldCharType="separate"/>
+            </w:r>
+            <w:r>
+              <w:rPr>
+                <w:noProof/>
+                <w:webHidden/>
+              </w:rPr>
+              <w:t>7</w:t>
+            </w:r>
+            <w:r>
+              <w:rPr>
+                <w:noProof/>
+                <w:webHidden/>
+              </w:rPr>
+              <w:fldChar w:fldCharType="end"/>
+            </w:r>
+          </w:hyperlink>
+        </w:p>
+        <w:p>
+          <w:pPr>
+            <w:pStyle w:val="TOC3"/>
+            <w:tabs>
+              <w:tab w:val="right" w:leader="dot" w:pos="9016"/>
+            </w:tabs>
+            <w:rPr>
+              <w:rFonts w:eastAsiaTheme="minorEastAsia"/>
+              <w:noProof/>
+              <w:kern w:val="2"/>
+              <w:lang w:val="en-DK" w:eastAsia="en-DK"/>
+              <w14:ligatures w14:val="standardContextual"/>
+            </w:rPr>
+          </w:pPr>
+          <w:hyperlink w:anchor="_Toc151368889" w:history="1">
+            <w:r>
+              <w:rPr>
+                <w:rStyle w:val="Hyperlink"/>
+                <w:noProof/>
+              </w:rPr>
               <w:t>Blåmuslinger</w:t>
             </w:r>
             <w:r>
@@ -1245,7 +1677,7 @@
                 <w:noProof/>
                 <w:webHidden/>
               </w:rPr>
-              <w:instrText xml:space="preserve"> PAGEREF _Toc151102917 \h </w:instrText>
+              <w:instrText xml:space="preserve"> PAGEREF _Toc151368889 \h </w:instrText>
             </w:r>
             <w:r>
               <w:rPr>
@@ -1265,7 +1697,368 @@
                 <w:noProof/>
                 <w:webHidden/>
               </w:rPr>
-              <w:t>3</w:t>
+              <w:t>7</w:t>
+            </w:r>
+            <w:r>
+              <w:rPr>
+                <w:noProof/>
+                <w:webHidden/>
+              </w:rPr>
+              <w:fldChar w:fldCharType="end"/>
+            </w:r>
+          </w:hyperlink>
+        </w:p>
+        <w:p>
+          <w:pPr>
+            <w:pStyle w:val="TOC3"/>
+            <w:tabs>
+              <w:tab w:val="right" w:leader="dot" w:pos="9016"/>
+            </w:tabs>
+            <w:rPr>
+              <w:rFonts w:eastAsiaTheme="minorEastAsia"/>
+              <w:noProof/>
+              <w:kern w:val="2"/>
+              <w:lang w:val="en-DK" w:eastAsia="en-DK"/>
+              <w14:ligatures w14:val="standardContextual"/>
+            </w:rPr>
+          </w:pPr>
+          <w:hyperlink w:anchor="_Toc151368890" w:history="1">
+            <w:r>
+              <w:rPr>
+                <w:rStyle w:val="Hyperlink"/>
+                <w:noProof/>
+              </w:rPr>
+              <w:t>Elektroder</w:t>
+            </w:r>
+            <w:r>
+              <w:rPr>
+                <w:noProof/>
+                <w:webHidden/>
+              </w:rPr>
+              <w:tab/>
+            </w:r>
+            <w:r>
+              <w:rPr>
+                <w:noProof/>
+                <w:webHidden/>
+              </w:rPr>
+              <w:fldChar w:fldCharType="begin"/>
+            </w:r>
+            <w:r>
+              <w:rPr>
+                <w:noProof/>
+                <w:webHidden/>
+              </w:rPr>
+              <w:instrText xml:space="preserve"> PAGEREF _Toc151368890 \h </w:instrText>
+            </w:r>
+            <w:r>
+              <w:rPr>
+                <w:noProof/>
+                <w:webHidden/>
+              </w:rPr>
+            </w:r>
+            <w:r>
+              <w:rPr>
+                <w:noProof/>
+                <w:webHidden/>
+              </w:rPr>
+              <w:fldChar w:fldCharType="separate"/>
+            </w:r>
+            <w:r>
+              <w:rPr>
+                <w:noProof/>
+                <w:webHidden/>
+              </w:rPr>
+              <w:t>7</w:t>
+            </w:r>
+            <w:r>
+              <w:rPr>
+                <w:noProof/>
+                <w:webHidden/>
+              </w:rPr>
+              <w:fldChar w:fldCharType="end"/>
+            </w:r>
+          </w:hyperlink>
+        </w:p>
+        <w:p>
+          <w:pPr>
+            <w:pStyle w:val="TOC3"/>
+            <w:tabs>
+              <w:tab w:val="right" w:leader="dot" w:pos="9016"/>
+            </w:tabs>
+            <w:rPr>
+              <w:rFonts w:eastAsiaTheme="minorEastAsia"/>
+              <w:noProof/>
+              <w:kern w:val="2"/>
+              <w:lang w:val="en-DK" w:eastAsia="en-DK"/>
+              <w14:ligatures w14:val="standardContextual"/>
+            </w:rPr>
+          </w:pPr>
+          <w:hyperlink w:anchor="_Toc151368891" w:history="1">
+            <w:r>
+              <w:rPr>
+                <w:rStyle w:val="Hyperlink"/>
+                <w:noProof/>
+              </w:rPr>
+              <w:t>Tilføjelse af ilt</w:t>
+            </w:r>
+            <w:r>
+              <w:rPr>
+                <w:noProof/>
+                <w:webHidden/>
+              </w:rPr>
+              <w:tab/>
+            </w:r>
+            <w:r>
+              <w:rPr>
+                <w:noProof/>
+                <w:webHidden/>
+              </w:rPr>
+              <w:fldChar w:fldCharType="begin"/>
+            </w:r>
+            <w:r>
+              <w:rPr>
+                <w:noProof/>
+                <w:webHidden/>
+              </w:rPr>
+              <w:instrText xml:space="preserve"> PAGEREF _Toc151368891 \h </w:instrText>
+            </w:r>
+            <w:r>
+              <w:rPr>
+                <w:noProof/>
+                <w:webHidden/>
+              </w:rPr>
+            </w:r>
+            <w:r>
+              <w:rPr>
+                <w:noProof/>
+                <w:webHidden/>
+              </w:rPr>
+              <w:fldChar w:fldCharType="separate"/>
+            </w:r>
+            <w:r>
+              <w:rPr>
+                <w:noProof/>
+                <w:webHidden/>
+              </w:rPr>
+              <w:t>7</w:t>
+            </w:r>
+            <w:r>
+              <w:rPr>
+                <w:noProof/>
+                <w:webHidden/>
+              </w:rPr>
+              <w:fldChar w:fldCharType="end"/>
+            </w:r>
+          </w:hyperlink>
+        </w:p>
+        <w:p>
+          <w:pPr>
+            <w:pStyle w:val="TOC3"/>
+            <w:tabs>
+              <w:tab w:val="right" w:leader="dot" w:pos="9016"/>
+            </w:tabs>
+            <w:rPr>
+              <w:rFonts w:eastAsiaTheme="minorEastAsia"/>
+              <w:noProof/>
+              <w:kern w:val="2"/>
+              <w:lang w:val="en-DK" w:eastAsia="en-DK"/>
+              <w14:ligatures w14:val="standardContextual"/>
+            </w:rPr>
+          </w:pPr>
+          <w:hyperlink w:anchor="_Toc151368892" w:history="1">
+            <w:r>
+              <w:rPr>
+                <w:rStyle w:val="Hyperlink"/>
+                <w:noProof/>
+              </w:rPr>
+              <w:t>Kabelbakterier</w:t>
+            </w:r>
+            <w:r>
+              <w:rPr>
+                <w:noProof/>
+                <w:webHidden/>
+              </w:rPr>
+              <w:tab/>
+            </w:r>
+            <w:r>
+              <w:rPr>
+                <w:noProof/>
+                <w:webHidden/>
+              </w:rPr>
+              <w:fldChar w:fldCharType="begin"/>
+            </w:r>
+            <w:r>
+              <w:rPr>
+                <w:noProof/>
+                <w:webHidden/>
+              </w:rPr>
+              <w:instrText xml:space="preserve"> PAGEREF _Toc151368892 \h </w:instrText>
+            </w:r>
+            <w:r>
+              <w:rPr>
+                <w:noProof/>
+                <w:webHidden/>
+              </w:rPr>
+            </w:r>
+            <w:r>
+              <w:rPr>
+                <w:noProof/>
+                <w:webHidden/>
+              </w:rPr>
+              <w:fldChar w:fldCharType="separate"/>
+            </w:r>
+            <w:r>
+              <w:rPr>
+                <w:noProof/>
+                <w:webHidden/>
+              </w:rPr>
+              <w:t>8</w:t>
+            </w:r>
+            <w:r>
+              <w:rPr>
+                <w:noProof/>
+                <w:webHidden/>
+              </w:rPr>
+              <w:fldChar w:fldCharType="end"/>
+            </w:r>
+          </w:hyperlink>
+        </w:p>
+        <w:p>
+          <w:pPr>
+            <w:pStyle w:val="TOC1"/>
+            <w:tabs>
+              <w:tab w:val="right" w:leader="dot" w:pos="9016"/>
+            </w:tabs>
+            <w:rPr>
+              <w:rFonts w:eastAsiaTheme="minorEastAsia"/>
+              <w:noProof/>
+              <w:kern w:val="2"/>
+              <w:lang w:val="en-DK" w:eastAsia="en-DK"/>
+              <w14:ligatures w14:val="standardContextual"/>
+            </w:rPr>
+          </w:pPr>
+          <w:hyperlink w:anchor="_Toc151368893" w:history="1">
+            <w:r>
+              <w:rPr>
+                <w:rStyle w:val="Hyperlink"/>
+                <w:noProof/>
+              </w:rPr>
+              <w:t>Problemformulering</w:t>
+            </w:r>
+            <w:r>
+              <w:rPr>
+                <w:noProof/>
+                <w:webHidden/>
+              </w:rPr>
+              <w:tab/>
+            </w:r>
+            <w:r>
+              <w:rPr>
+                <w:noProof/>
+                <w:webHidden/>
+              </w:rPr>
+              <w:fldChar w:fldCharType="begin"/>
+            </w:r>
+            <w:r>
+              <w:rPr>
+                <w:noProof/>
+                <w:webHidden/>
+              </w:rPr>
+              <w:instrText xml:space="preserve"> PAGEREF _Toc151368893 \h </w:instrText>
+            </w:r>
+            <w:r>
+              <w:rPr>
+                <w:noProof/>
+                <w:webHidden/>
+              </w:rPr>
+            </w:r>
+            <w:r>
+              <w:rPr>
+                <w:noProof/>
+                <w:webHidden/>
+              </w:rPr>
+              <w:fldChar w:fldCharType="separate"/>
+            </w:r>
+            <w:r>
+              <w:rPr>
+                <w:noProof/>
+                <w:webHidden/>
+              </w:rPr>
+              <w:t>8</w:t>
+            </w:r>
+            <w:r>
+              <w:rPr>
+                <w:noProof/>
+                <w:webHidden/>
+              </w:rPr>
+              <w:fldChar w:fldCharType="end"/>
+            </w:r>
+          </w:hyperlink>
+        </w:p>
+        <w:p>
+          <w:pPr>
+            <w:pStyle w:val="TOC1"/>
+            <w:tabs>
+              <w:tab w:val="right" w:leader="dot" w:pos="9016"/>
+            </w:tabs>
+            <w:rPr>
+              <w:rFonts w:eastAsiaTheme="minorEastAsia"/>
+              <w:noProof/>
+              <w:kern w:val="2"/>
+              <w:lang w:val="en-DK" w:eastAsia="en-DK"/>
+              <w14:ligatures w14:val="standardContextual"/>
+            </w:rPr>
+          </w:pPr>
+          <w:hyperlink w:anchor="_Toc151368894" w:history="1">
+            <w:r>
+              <w:rPr>
+                <w:rStyle w:val="Hyperlink"/>
+                <w:rFonts w:ascii="Times New Roman" w:hAnsi="Times New Roman" w:cs="Times New Roman"/>
+                <w:noProof/>
+              </w:rPr>
+              <w:t>Projektplanlægning</w:t>
+            </w:r>
+            <w:r>
+              <w:rPr>
+                <w:noProof/>
+                <w:webHidden/>
+              </w:rPr>
+              <w:tab/>
+            </w:r>
+            <w:r>
+              <w:rPr>
+                <w:noProof/>
+                <w:webHidden/>
+              </w:rPr>
+              <w:fldChar w:fldCharType="begin"/>
+            </w:r>
+            <w:r>
+              <w:rPr>
+                <w:noProof/>
+                <w:webHidden/>
+              </w:rPr>
+              <w:instrText xml:space="preserve"> PAGEREF _Toc151368894 \h </w:instrText>
+            </w:r>
+            <w:r>
+              <w:rPr>
+                <w:noProof/>
+                <w:webHidden/>
+              </w:rPr>
+            </w:r>
+            <w:r>
+              <w:rPr>
+                <w:noProof/>
+                <w:webHidden/>
+              </w:rPr>
+              <w:fldChar w:fldCharType="separate"/>
+            </w:r>
+            <w:r>
+              <w:rPr>
+                <w:noProof/>
+                <w:webHidden/>
+              </w:rPr>
+              <w:t>8</w:t>
             </w:r>
             <w:r>
               <w:rPr>
@@ -1290,13 +2083,14 @@
               <w14:ligatures w14:val="standardContextual"/>
             </w:rPr>
           </w:pPr>
-          <w:hyperlink w:anchor="_Toc151102918" w:history="1">
+          <w:hyperlink w:anchor="_Toc151368895" w:history="1">
             <w:r>
               <w:rPr>
                 <w:rStyle w:val="Hyperlink"/>
-                <w:noProof/>
-              </w:rPr>
-              <w:t>Elektroder</w:t>
+                <w:rFonts w:ascii="Times New Roman" w:hAnsi="Times New Roman" w:cs="Times New Roman"/>
+                <w:noProof/>
+              </w:rPr>
+              <w:t>Projektbeskrivelse</w:t>
             </w:r>
             <w:r>
               <w:rPr>
@@ -1317,7 +2111,7 @@
                 <w:noProof/>
                 <w:webHidden/>
               </w:rPr>
-              <w:instrText xml:space="preserve"> PAGEREF _Toc151102918 \h </w:instrText>
+              <w:instrText xml:space="preserve"> PAGEREF _Toc151368895 \h </w:instrText>
             </w:r>
             <w:r>
               <w:rPr>
@@ -1337,7 +2131,7 @@
                 <w:noProof/>
                 <w:webHidden/>
               </w:rPr>
-              <w:t>4</w:t>
+              <w:t>8</w:t>
             </w:r>
             <w:r>
               <w:rPr>
@@ -1362,13 +2156,14 @@
               <w14:ligatures w14:val="standardContextual"/>
             </w:rPr>
           </w:pPr>
-          <w:hyperlink w:anchor="_Toc151102919" w:history="1">
+          <w:hyperlink w:anchor="_Toc151368896" w:history="1">
             <w:r>
               <w:rPr>
                 <w:rStyle w:val="Hyperlink"/>
-                <w:noProof/>
-              </w:rPr>
-              <w:t>Tilførsel af ilt</w:t>
+                <w:rFonts w:ascii="Times New Roman" w:hAnsi="Times New Roman" w:cs="Times New Roman"/>
+                <w:noProof/>
+              </w:rPr>
+              <w:t>Projektets mål</w:t>
             </w:r>
             <w:r>
               <w:rPr>
@@ -1389,7 +2184,7 @@
                 <w:noProof/>
                 <w:webHidden/>
               </w:rPr>
-              <w:instrText xml:space="preserve"> PAGEREF _Toc151102919 \h </w:instrText>
+              <w:instrText xml:space="preserve"> PAGEREF _Toc151368896 \h </w:instrText>
             </w:r>
             <w:r>
               <w:rPr>
@@ -1409,7 +2204,7 @@
                 <w:noProof/>
                 <w:webHidden/>
               </w:rPr>
-              <w:t>4</w:t>
+              <w:t>8</w:t>
             </w:r>
             <w:r>
               <w:rPr>
@@ -1434,13 +2229,14 @@
               <w14:ligatures w14:val="standardContextual"/>
             </w:rPr>
           </w:pPr>
-          <w:hyperlink w:anchor="_Toc151102920" w:history="1">
+          <w:hyperlink w:anchor="_Toc151368897" w:history="1">
             <w:r>
               <w:rPr>
                 <w:rStyle w:val="Hyperlink"/>
-                <w:noProof/>
-              </w:rPr>
-              <w:t>Kabelbakterier</w:t>
+                <w:rFonts w:ascii="Times New Roman" w:hAnsi="Times New Roman" w:cs="Times New Roman"/>
+                <w:noProof/>
+              </w:rPr>
+              <w:t>Projektets aktiviteter</w:t>
             </w:r>
             <w:r>
               <w:rPr>
@@ -1461,7 +2257,7 @@
                 <w:noProof/>
                 <w:webHidden/>
               </w:rPr>
-              <w:instrText xml:space="preserve"> PAGEREF _Toc151102920 \h </w:instrText>
+              <w:instrText xml:space="preserve"> PAGEREF _Toc151368897 \h </w:instrText>
             </w:r>
             <w:r>
               <w:rPr>
@@ -1481,7 +2277,153 @@
                 <w:noProof/>
                 <w:webHidden/>
               </w:rPr>
-              <w:t>4</w:t>
+              <w:t>8</w:t>
+            </w:r>
+            <w:r>
+              <w:rPr>
+                <w:noProof/>
+                <w:webHidden/>
+              </w:rPr>
+              <w:fldChar w:fldCharType="end"/>
+            </w:r>
+          </w:hyperlink>
+        </w:p>
+        <w:p>
+          <w:pPr>
+            <w:pStyle w:val="TOC2"/>
+            <w:tabs>
+              <w:tab w:val="right" w:leader="dot" w:pos="9016"/>
+            </w:tabs>
+            <w:rPr>
+              <w:rFonts w:eastAsiaTheme="minorEastAsia"/>
+              <w:noProof/>
+              <w:kern w:val="2"/>
+              <w:lang w:val="en-DK" w:eastAsia="en-DK"/>
+              <w14:ligatures w14:val="standardContextual"/>
+            </w:rPr>
+          </w:pPr>
+          <w:hyperlink w:anchor="_Toc151368898" w:history="1">
+            <w:r>
+              <w:rPr>
+                <w:rStyle w:val="Hyperlink"/>
+                <w:rFonts w:ascii="Times New Roman" w:hAnsi="Times New Roman" w:cs="Times New Roman"/>
+                <w:noProof/>
+              </w:rPr>
+              <w:t>Projektets milepæle</w:t>
+            </w:r>
+            <w:r>
+              <w:rPr>
+                <w:noProof/>
+                <w:webHidden/>
+              </w:rPr>
+              <w:tab/>
+            </w:r>
+            <w:r>
+              <w:rPr>
+                <w:noProof/>
+                <w:webHidden/>
+              </w:rPr>
+              <w:fldChar w:fldCharType="begin"/>
+            </w:r>
+            <w:r>
+              <w:rPr>
+                <w:noProof/>
+                <w:webHidden/>
+              </w:rPr>
+              <w:instrText xml:space="preserve"> PAGEREF _Toc151368898 \h </w:instrText>
+            </w:r>
+            <w:r>
+              <w:rPr>
+                <w:noProof/>
+                <w:webHidden/>
+              </w:rPr>
+            </w:r>
+            <w:r>
+              <w:rPr>
+                <w:noProof/>
+                <w:webHidden/>
+              </w:rPr>
+              <w:fldChar w:fldCharType="separate"/>
+            </w:r>
+            <w:r>
+              <w:rPr>
+                <w:noProof/>
+                <w:webHidden/>
+              </w:rPr>
+              <w:t>8</w:t>
+            </w:r>
+            <w:r>
+              <w:rPr>
+                <w:noProof/>
+                <w:webHidden/>
+              </w:rPr>
+              <w:fldChar w:fldCharType="end"/>
+            </w:r>
+          </w:hyperlink>
+        </w:p>
+        <w:p>
+          <w:pPr>
+            <w:pStyle w:val="TOC2"/>
+            <w:tabs>
+              <w:tab w:val="right" w:leader="dot" w:pos="9016"/>
+            </w:tabs>
+            <w:rPr>
+              <w:rFonts w:eastAsiaTheme="minorEastAsia"/>
+              <w:noProof/>
+              <w:kern w:val="2"/>
+              <w:lang w:val="en-DK" w:eastAsia="en-DK"/>
+              <w14:ligatures w14:val="standardContextual"/>
+            </w:rPr>
+          </w:pPr>
+          <w:hyperlink w:anchor="_Toc151368899" w:history="1">
+            <w:r>
+              <w:rPr>
+                <w:rStyle w:val="Hyperlink"/>
+                <w:rFonts w:ascii="Times New Roman" w:hAnsi="Times New Roman" w:cs="Times New Roman"/>
+                <w:noProof/>
+              </w:rPr>
+              <w:t>Projektets succeskriterier</w:t>
+            </w:r>
+            <w:r>
+              <w:rPr>
+                <w:noProof/>
+                <w:webHidden/>
+              </w:rPr>
+              <w:tab/>
+            </w:r>
+            <w:r>
+              <w:rPr>
+                <w:noProof/>
+                <w:webHidden/>
+              </w:rPr>
+              <w:fldChar w:fldCharType="begin"/>
+            </w:r>
+            <w:r>
+              <w:rPr>
+                <w:noProof/>
+                <w:webHidden/>
+              </w:rPr>
+              <w:instrText xml:space="preserve"> PAGEREF _Toc151368899 \h </w:instrText>
+            </w:r>
+            <w:r>
+              <w:rPr>
+                <w:noProof/>
+                <w:webHidden/>
+              </w:rPr>
+            </w:r>
+            <w:r>
+              <w:rPr>
+                <w:noProof/>
+                <w:webHidden/>
+              </w:rPr>
+              <w:fldChar w:fldCharType="separate"/>
+            </w:r>
+            <w:r>
+              <w:rPr>
+                <w:noProof/>
+                <w:webHidden/>
+              </w:rPr>
+              <w:t>9</w:t>
             </w:r>
             <w:r>
               <w:rPr>
@@ -1506,13 +2448,14 @@
               <w14:ligatures w14:val="standardContextual"/>
             </w:rPr>
           </w:pPr>
-          <w:hyperlink w:anchor="_Toc151102921" w:history="1">
+          <w:hyperlink w:anchor="_Toc151368900" w:history="1">
             <w:r>
               <w:rPr>
                 <w:rStyle w:val="Hyperlink"/>
-                <w:noProof/>
-              </w:rPr>
-              <w:t>Analyse af løsningsmuligheder</w:t>
+                <w:rFonts w:ascii="Times New Roman" w:hAnsi="Times New Roman" w:cs="Times New Roman"/>
+                <w:noProof/>
+              </w:rPr>
+              <w:t>Estimeret tidsplan</w:t>
             </w:r>
             <w:r>
               <w:rPr>
@@ -1533,7 +2476,7 @@
                 <w:noProof/>
                 <w:webHidden/>
               </w:rPr>
-              <w:instrText xml:space="preserve"> PAGEREF _Toc151102921 \h </w:instrText>
+              <w:instrText xml:space="preserve"> PAGEREF _Toc151368900 \h </w:instrText>
             </w:r>
             <w:r>
               <w:rPr>
@@ -1553,7 +2496,153 @@
                 <w:noProof/>
                 <w:webHidden/>
               </w:rPr>
-              <w:t>5</w:t>
+              <w:t>9</w:t>
+            </w:r>
+            <w:r>
+              <w:rPr>
+                <w:noProof/>
+                <w:webHidden/>
+              </w:rPr>
+              <w:fldChar w:fldCharType="end"/>
+            </w:r>
+          </w:hyperlink>
+        </w:p>
+        <w:p>
+          <w:pPr>
+            <w:pStyle w:val="TOC1"/>
+            <w:tabs>
+              <w:tab w:val="right" w:leader="dot" w:pos="9016"/>
+            </w:tabs>
+            <w:rPr>
+              <w:rFonts w:eastAsiaTheme="minorEastAsia"/>
+              <w:noProof/>
+              <w:kern w:val="2"/>
+              <w:lang w:val="en-DK" w:eastAsia="en-DK"/>
+              <w14:ligatures w14:val="standardContextual"/>
+            </w:rPr>
+          </w:pPr>
+          <w:hyperlink w:anchor="_Toc151368901" w:history="1">
+            <w:r>
+              <w:rPr>
+                <w:rStyle w:val="Hyperlink"/>
+                <w:rFonts w:ascii="Times New Roman" w:hAnsi="Times New Roman" w:cs="Times New Roman"/>
+                <w:noProof/>
+              </w:rPr>
+              <w:t>Arbejdsfordeling</w:t>
+            </w:r>
+            <w:r>
+              <w:rPr>
+                <w:noProof/>
+                <w:webHidden/>
+              </w:rPr>
+              <w:tab/>
+            </w:r>
+            <w:r>
+              <w:rPr>
+                <w:noProof/>
+                <w:webHidden/>
+              </w:rPr>
+              <w:fldChar w:fldCharType="begin"/>
+            </w:r>
+            <w:r>
+              <w:rPr>
+                <w:noProof/>
+                <w:webHidden/>
+              </w:rPr>
+              <w:instrText xml:space="preserve"> PAGEREF _Toc151368901 \h </w:instrText>
+            </w:r>
+            <w:r>
+              <w:rPr>
+                <w:noProof/>
+                <w:webHidden/>
+              </w:rPr>
+            </w:r>
+            <w:r>
+              <w:rPr>
+                <w:noProof/>
+                <w:webHidden/>
+              </w:rPr>
+              <w:fldChar w:fldCharType="separate"/>
+            </w:r>
+            <w:r>
+              <w:rPr>
+                <w:noProof/>
+                <w:webHidden/>
+              </w:rPr>
+              <w:t>9</w:t>
+            </w:r>
+            <w:r>
+              <w:rPr>
+                <w:noProof/>
+                <w:webHidden/>
+              </w:rPr>
+              <w:fldChar w:fldCharType="end"/>
+            </w:r>
+          </w:hyperlink>
+        </w:p>
+        <w:p>
+          <w:pPr>
+            <w:pStyle w:val="TOC1"/>
+            <w:tabs>
+              <w:tab w:val="right" w:leader="dot" w:pos="9016"/>
+            </w:tabs>
+            <w:rPr>
+              <w:rFonts w:eastAsiaTheme="minorEastAsia"/>
+              <w:noProof/>
+              <w:kern w:val="2"/>
+              <w:lang w:val="en-DK" w:eastAsia="en-DK"/>
+              <w14:ligatures w14:val="standardContextual"/>
+            </w:rPr>
+          </w:pPr>
+          <w:hyperlink w:anchor="_Toc151368902" w:history="1">
+            <w:r>
+              <w:rPr>
+                <w:rStyle w:val="Hyperlink"/>
+                <w:rFonts w:ascii="Times New Roman" w:hAnsi="Times New Roman" w:cs="Times New Roman"/>
+                <w:noProof/>
+              </w:rPr>
+              <w:t>Begrundelse for metodevalg og teknologi</w:t>
+            </w:r>
+            <w:r>
+              <w:rPr>
+                <w:noProof/>
+                <w:webHidden/>
+              </w:rPr>
+              <w:tab/>
+            </w:r>
+            <w:r>
+              <w:rPr>
+                <w:noProof/>
+                <w:webHidden/>
+              </w:rPr>
+              <w:fldChar w:fldCharType="begin"/>
+            </w:r>
+            <w:r>
+              <w:rPr>
+                <w:noProof/>
+                <w:webHidden/>
+              </w:rPr>
+              <w:instrText xml:space="preserve"> PAGEREF _Toc151368902 \h </w:instrText>
+            </w:r>
+            <w:r>
+              <w:rPr>
+                <w:noProof/>
+                <w:webHidden/>
+              </w:rPr>
+            </w:r>
+            <w:r>
+              <w:rPr>
+                <w:noProof/>
+                <w:webHidden/>
+              </w:rPr>
+              <w:fldChar w:fldCharType="separate"/>
+            </w:r>
+            <w:r>
+              <w:rPr>
+                <w:noProof/>
+                <w:webHidden/>
+              </w:rPr>
+              <w:t>10</w:t>
             </w:r>
             <w:r>
               <w:rPr>
@@ -1578,13 +2667,13 @@
               <w14:ligatures w14:val="standardContextual"/>
             </w:rPr>
           </w:pPr>
-          <w:hyperlink w:anchor="_Toc151102922" w:history="1">
+          <w:hyperlink w:anchor="_Toc151368903" w:history="1">
             <w:r>
               <w:rPr>
                 <w:rStyle w:val="Hyperlink"/>
                 <w:noProof/>
               </w:rPr>
-              <w:t>Konklusion på mulige løsningsmuligheder</w:t>
+              <w:t>Gravity Analog Dissolved Oxygen Sensor</w:t>
             </w:r>
             <w:r>
               <w:rPr>
@@ -1605,7 +2694,7 @@
                 <w:noProof/>
                 <w:webHidden/>
               </w:rPr>
-              <w:instrText xml:space="preserve"> PAGEREF _Toc151102922 \h </w:instrText>
+              <w:instrText xml:space="preserve"> PAGEREF _Toc151368903 \h </w:instrText>
             </w:r>
             <w:r>
               <w:rPr>
@@ -1625,7 +2714,7 @@
                 <w:noProof/>
                 <w:webHidden/>
               </w:rPr>
-              <w:t>6</w:t>
+              <w:t>10</w:t>
             </w:r>
             <w:r>
               <w:rPr>
@@ -1638,7 +2727,7 @@
         </w:p>
         <w:p>
           <w:pPr>
-            <w:pStyle w:val="TOC3"/>
+            <w:pStyle w:val="TOC2"/>
             <w:tabs>
               <w:tab w:val="right" w:leader="dot" w:pos="9016"/>
             </w:tabs>
@@ -1650,13 +2739,21 @@
               <w14:ligatures w14:val="standardContextual"/>
             </w:rPr>
           </w:pPr>
-          <w:hyperlink w:anchor="_Toc151102923" w:history="1">
+          <w:hyperlink w:anchor="_Toc151368904" w:history="1">
             <w:r>
               <w:rPr>
                 <w:rStyle w:val="Hyperlink"/>
-                <w:noProof/>
-              </w:rPr>
-              <w:t>Blåmuslinger</w:t>
+                <w:rFonts w:ascii="Times New Roman" w:hAnsi="Times New Roman" w:cs="Times New Roman"/>
+                <w:noProof/>
+              </w:rPr>
+              <w:t>Behov for at prototypen vil fungere</w:t>
+            </w:r>
+            <w:r>
+              <w:rPr>
+                <w:rStyle w:val="Hyperlink"/>
+                <w:noProof/>
+              </w:rPr>
+              <w:t>Projektdagbog / logbog</w:t>
             </w:r>
             <w:r>
               <w:rPr>
@@ -1677,7 +2774,7 @@
                 <w:noProof/>
                 <w:webHidden/>
               </w:rPr>
-              <w:instrText xml:space="preserve"> PAGEREF _Toc151102923 \h </w:instrText>
+              <w:instrText xml:space="preserve"> PAGEREF _Toc151368904 \h </w:instrText>
             </w:r>
             <w:r>
               <w:rPr>
@@ -1697,223 +2794,7 @@
                 <w:noProof/>
                 <w:webHidden/>
               </w:rPr>
-              <w:t>6</w:t>
-            </w:r>
-            <w:r>
-              <w:rPr>
-                <w:noProof/>
-                <w:webHidden/>
-              </w:rPr>
-              <w:fldChar w:fldCharType="end"/>
-            </w:r>
-          </w:hyperlink>
-        </w:p>
-        <w:p>
-          <w:pPr>
-            <w:pStyle w:val="TOC3"/>
-            <w:tabs>
-              <w:tab w:val="right" w:leader="dot" w:pos="9016"/>
-            </w:tabs>
-            <w:rPr>
-              <w:rFonts w:eastAsiaTheme="minorEastAsia"/>
-              <w:noProof/>
-              <w:kern w:val="2"/>
-              <w:lang w:val="en-DK" w:eastAsia="en-DK"/>
-              <w14:ligatures w14:val="standardContextual"/>
-            </w:rPr>
-          </w:pPr>
-          <w:hyperlink w:anchor="_Toc151102924" w:history="1">
-            <w:r>
-              <w:rPr>
-                <w:rStyle w:val="Hyperlink"/>
-                <w:noProof/>
-              </w:rPr>
-              <w:t>Elektroder</w:t>
-            </w:r>
-            <w:r>
-              <w:rPr>
-                <w:noProof/>
-                <w:webHidden/>
-              </w:rPr>
-              <w:tab/>
-            </w:r>
-            <w:r>
-              <w:rPr>
-                <w:noProof/>
-                <w:webHidden/>
-              </w:rPr>
-              <w:fldChar w:fldCharType="begin"/>
-            </w:r>
-            <w:r>
-              <w:rPr>
-                <w:noProof/>
-                <w:webHidden/>
-              </w:rPr>
-              <w:instrText xml:space="preserve"> PAGEREF _Toc151102924 \h </w:instrText>
-            </w:r>
-            <w:r>
-              <w:rPr>
-                <w:noProof/>
-                <w:webHidden/>
-              </w:rPr>
-            </w:r>
-            <w:r>
-              <w:rPr>
-                <w:noProof/>
-                <w:webHidden/>
-              </w:rPr>
-              <w:fldChar w:fldCharType="separate"/>
-            </w:r>
-            <w:r>
-              <w:rPr>
-                <w:noProof/>
-                <w:webHidden/>
-              </w:rPr>
-              <w:t>6</w:t>
-            </w:r>
-            <w:r>
-              <w:rPr>
-                <w:noProof/>
-                <w:webHidden/>
-              </w:rPr>
-              <w:fldChar w:fldCharType="end"/>
-            </w:r>
-          </w:hyperlink>
-        </w:p>
-        <w:p>
-          <w:pPr>
-            <w:pStyle w:val="TOC3"/>
-            <w:tabs>
-              <w:tab w:val="right" w:leader="dot" w:pos="9016"/>
-            </w:tabs>
-            <w:rPr>
-              <w:rFonts w:eastAsiaTheme="minorEastAsia"/>
-              <w:noProof/>
-              <w:kern w:val="2"/>
-              <w:lang w:val="en-DK" w:eastAsia="en-DK"/>
-              <w14:ligatures w14:val="standardContextual"/>
-            </w:rPr>
-          </w:pPr>
-          <w:hyperlink w:anchor="_Toc151102925" w:history="1">
-            <w:r>
-              <w:rPr>
-                <w:rStyle w:val="Hyperlink"/>
-                <w:noProof/>
-              </w:rPr>
-              <w:t>Tilføjelse af ilt</w:t>
-            </w:r>
-            <w:r>
-              <w:rPr>
-                <w:noProof/>
-                <w:webHidden/>
-              </w:rPr>
-              <w:tab/>
-            </w:r>
-            <w:r>
-              <w:rPr>
-                <w:noProof/>
-                <w:webHidden/>
-              </w:rPr>
-              <w:fldChar w:fldCharType="begin"/>
-            </w:r>
-            <w:r>
-              <w:rPr>
-                <w:noProof/>
-                <w:webHidden/>
-              </w:rPr>
-              <w:instrText xml:space="preserve"> PAGEREF _Toc151102925 \h </w:instrText>
-            </w:r>
-            <w:r>
-              <w:rPr>
-                <w:noProof/>
-                <w:webHidden/>
-              </w:rPr>
-            </w:r>
-            <w:r>
-              <w:rPr>
-                <w:noProof/>
-                <w:webHidden/>
-              </w:rPr>
-              <w:fldChar w:fldCharType="separate"/>
-            </w:r>
-            <w:r>
-              <w:rPr>
-                <w:noProof/>
-                <w:webHidden/>
-              </w:rPr>
-              <w:t>6</w:t>
-            </w:r>
-            <w:r>
-              <w:rPr>
-                <w:noProof/>
-                <w:webHidden/>
-              </w:rPr>
-              <w:fldChar w:fldCharType="end"/>
-            </w:r>
-          </w:hyperlink>
-        </w:p>
-        <w:p>
-          <w:pPr>
-            <w:pStyle w:val="TOC3"/>
-            <w:tabs>
-              <w:tab w:val="right" w:leader="dot" w:pos="9016"/>
-            </w:tabs>
-            <w:rPr>
-              <w:rFonts w:eastAsiaTheme="minorEastAsia"/>
-              <w:noProof/>
-              <w:kern w:val="2"/>
-              <w:lang w:val="en-DK" w:eastAsia="en-DK"/>
-              <w14:ligatures w14:val="standardContextual"/>
-            </w:rPr>
-          </w:pPr>
-          <w:hyperlink w:anchor="_Toc151102926" w:history="1">
-            <w:r>
-              <w:rPr>
-                <w:rStyle w:val="Hyperlink"/>
-                <w:noProof/>
-              </w:rPr>
-              <w:t>Kabelbakterier</w:t>
-            </w:r>
-            <w:r>
-              <w:rPr>
-                <w:noProof/>
-                <w:webHidden/>
-              </w:rPr>
-              <w:tab/>
-            </w:r>
-            <w:r>
-              <w:rPr>
-                <w:noProof/>
-                <w:webHidden/>
-              </w:rPr>
-              <w:fldChar w:fldCharType="begin"/>
-            </w:r>
-            <w:r>
-              <w:rPr>
-                <w:noProof/>
-                <w:webHidden/>
-              </w:rPr>
-              <w:instrText xml:space="preserve"> PAGEREF _Toc151102926 \h </w:instrText>
-            </w:r>
-            <w:r>
-              <w:rPr>
-                <w:noProof/>
-                <w:webHidden/>
-              </w:rPr>
-            </w:r>
-            <w:r>
-              <w:rPr>
-                <w:noProof/>
-                <w:webHidden/>
-              </w:rPr>
-              <w:fldChar w:fldCharType="separate"/>
-            </w:r>
-            <w:r>
-              <w:rPr>
-                <w:noProof/>
-                <w:webHidden/>
-              </w:rPr>
-              <w:t>7</w:t>
+              <w:t>12</w:t>
             </w:r>
             <w:r>
               <w:rPr>
@@ -1938,13 +2819,14 @@
               <w14:ligatures w14:val="standardContextual"/>
             </w:rPr>
           </w:pPr>
-          <w:hyperlink w:anchor="_Toc151102927" w:history="1">
+          <w:hyperlink w:anchor="_Toc151368905" w:history="1">
             <w:r>
               <w:rPr>
                 <w:rStyle w:val="Hyperlink"/>
-                <w:noProof/>
-              </w:rPr>
-              <w:t>Problemformulering</w:t>
+                <w:rFonts w:ascii="Times New Roman" w:hAnsi="Times New Roman" w:cs="Times New Roman"/>
+                <w:noProof/>
+              </w:rPr>
+              <w:t>Realiseret tidsplan</w:t>
             </w:r>
             <w:r>
               <w:rPr>
@@ -1965,7 +2847,7 @@
                 <w:noProof/>
                 <w:webHidden/>
               </w:rPr>
-              <w:instrText xml:space="preserve"> PAGEREF _Toc151102927 \h </w:instrText>
+              <w:instrText xml:space="preserve"> PAGEREF _Toc151368905 \h </w:instrText>
             </w:r>
             <w:r>
               <w:rPr>
@@ -1985,7 +2867,7 @@
                 <w:noProof/>
                 <w:webHidden/>
               </w:rPr>
-              <w:t>7</w:t>
+              <w:t>13</w:t>
             </w:r>
             <w:r>
               <w:rPr>
@@ -2010,14 +2892,14 @@
               <w14:ligatures w14:val="standardContextual"/>
             </w:rPr>
           </w:pPr>
-          <w:hyperlink w:anchor="_Toc151102928" w:history="1">
+          <w:hyperlink w:anchor="_Toc151368906" w:history="1">
             <w:r>
               <w:rPr>
                 <w:rStyle w:val="Hyperlink"/>
                 <w:rFonts w:ascii="Times New Roman" w:hAnsi="Times New Roman" w:cs="Times New Roman"/>
                 <w:noProof/>
               </w:rPr>
-              <w:t>Projektplanlægning</w:t>
+              <w:t>Konklusion</w:t>
             </w:r>
             <w:r>
               <w:rPr>
@@ -2038,7 +2920,7 @@
                 <w:noProof/>
                 <w:webHidden/>
               </w:rPr>
-              <w:instrText xml:space="preserve"> PAGEREF _Toc151102928 \h </w:instrText>
+              <w:instrText xml:space="preserve"> PAGEREF _Toc151368906 \h </w:instrText>
             </w:r>
             <w:r>
               <w:rPr>
@@ -2058,817 +2940,7 @@
                 <w:noProof/>
                 <w:webHidden/>
               </w:rPr>
-              <w:t>7</w:t>
-            </w:r>
-            <w:r>
-              <w:rPr>
-                <w:noProof/>
-                <w:webHidden/>
-              </w:rPr>
-              <w:fldChar w:fldCharType="end"/>
-            </w:r>
-          </w:hyperlink>
-        </w:p>
-        <w:p>
-          <w:pPr>
-            <w:pStyle w:val="TOC2"/>
-            <w:tabs>
-              <w:tab w:val="right" w:leader="dot" w:pos="9016"/>
-            </w:tabs>
-            <w:rPr>
-              <w:rFonts w:eastAsiaTheme="minorEastAsia"/>
-              <w:noProof/>
-              <w:kern w:val="2"/>
-              <w:lang w:val="en-DK" w:eastAsia="en-DK"/>
-              <w14:ligatures w14:val="standardContextual"/>
-            </w:rPr>
-          </w:pPr>
-          <w:hyperlink w:anchor="_Toc151102929" w:history="1">
-            <w:r>
-              <w:rPr>
-                <w:rStyle w:val="Hyperlink"/>
-                <w:rFonts w:ascii="Times New Roman" w:hAnsi="Times New Roman" w:cs="Times New Roman"/>
-                <w:noProof/>
-              </w:rPr>
-              <w:t>Projektbeskrivelse</w:t>
-            </w:r>
-            <w:r>
-              <w:rPr>
-                <w:noProof/>
-                <w:webHidden/>
-              </w:rPr>
-              <w:tab/>
-            </w:r>
-            <w:r>
-              <w:rPr>
-                <w:noProof/>
-                <w:webHidden/>
-              </w:rPr>
-              <w:fldChar w:fldCharType="begin"/>
-            </w:r>
-            <w:r>
-              <w:rPr>
-                <w:noProof/>
-                <w:webHidden/>
-              </w:rPr>
-              <w:instrText xml:space="preserve"> PAGEREF _Toc151102929 \h </w:instrText>
-            </w:r>
-            <w:r>
-              <w:rPr>
-                <w:noProof/>
-                <w:webHidden/>
-              </w:rPr>
-            </w:r>
-            <w:r>
-              <w:rPr>
-                <w:noProof/>
-                <w:webHidden/>
-              </w:rPr>
-              <w:fldChar w:fldCharType="separate"/>
-            </w:r>
-            <w:r>
-              <w:rPr>
-                <w:noProof/>
-                <w:webHidden/>
-              </w:rPr>
-              <w:t>7</w:t>
-            </w:r>
-            <w:r>
-              <w:rPr>
-                <w:noProof/>
-                <w:webHidden/>
-              </w:rPr>
-              <w:fldChar w:fldCharType="end"/>
-            </w:r>
-          </w:hyperlink>
-        </w:p>
-        <w:p>
-          <w:pPr>
-            <w:pStyle w:val="TOC2"/>
-            <w:tabs>
-              <w:tab w:val="right" w:leader="dot" w:pos="9016"/>
-            </w:tabs>
-            <w:rPr>
-              <w:rFonts w:eastAsiaTheme="minorEastAsia"/>
-              <w:noProof/>
-              <w:kern w:val="2"/>
-              <w:lang w:val="en-DK" w:eastAsia="en-DK"/>
-              <w14:ligatures w14:val="standardContextual"/>
-            </w:rPr>
-          </w:pPr>
-          <w:hyperlink w:anchor="_Toc151102930" w:history="1">
-            <w:r>
-              <w:rPr>
-                <w:rStyle w:val="Hyperlink"/>
-                <w:rFonts w:ascii="Times New Roman" w:hAnsi="Times New Roman" w:cs="Times New Roman"/>
-                <w:noProof/>
-              </w:rPr>
-              <w:t>Projektets mål</w:t>
-            </w:r>
-            <w:r>
-              <w:rPr>
-                <w:noProof/>
-                <w:webHidden/>
-              </w:rPr>
-              <w:tab/>
-            </w:r>
-            <w:r>
-              <w:rPr>
-                <w:noProof/>
-                <w:webHidden/>
-              </w:rPr>
-              <w:fldChar w:fldCharType="begin"/>
-            </w:r>
-            <w:r>
-              <w:rPr>
-                <w:noProof/>
-                <w:webHidden/>
-              </w:rPr>
-              <w:instrText xml:space="preserve"> PAGEREF _Toc151102930 \h </w:instrText>
-            </w:r>
-            <w:r>
-              <w:rPr>
-                <w:noProof/>
-                <w:webHidden/>
-              </w:rPr>
-            </w:r>
-            <w:r>
-              <w:rPr>
-                <w:noProof/>
-                <w:webHidden/>
-              </w:rPr>
-              <w:fldChar w:fldCharType="separate"/>
-            </w:r>
-            <w:r>
-              <w:rPr>
-                <w:noProof/>
-                <w:webHidden/>
-              </w:rPr>
-              <w:t>7</w:t>
-            </w:r>
-            <w:r>
-              <w:rPr>
-                <w:noProof/>
-                <w:webHidden/>
-              </w:rPr>
-              <w:fldChar w:fldCharType="end"/>
-            </w:r>
-          </w:hyperlink>
-        </w:p>
-        <w:p>
-          <w:pPr>
-            <w:pStyle w:val="TOC2"/>
-            <w:tabs>
-              <w:tab w:val="right" w:leader="dot" w:pos="9016"/>
-            </w:tabs>
-            <w:rPr>
-              <w:rFonts w:eastAsiaTheme="minorEastAsia"/>
-              <w:noProof/>
-              <w:kern w:val="2"/>
-              <w:lang w:val="en-DK" w:eastAsia="en-DK"/>
-              <w14:ligatures w14:val="standardContextual"/>
-            </w:rPr>
-          </w:pPr>
-          <w:hyperlink w:anchor="_Toc151102931" w:history="1">
-            <w:r>
-              <w:rPr>
-                <w:rStyle w:val="Hyperlink"/>
-                <w:rFonts w:ascii="Times New Roman" w:hAnsi="Times New Roman" w:cs="Times New Roman"/>
-                <w:noProof/>
-              </w:rPr>
-              <w:t>Projektets aktiviteter</w:t>
-            </w:r>
-            <w:r>
-              <w:rPr>
-                <w:noProof/>
-                <w:webHidden/>
-              </w:rPr>
-              <w:tab/>
-            </w:r>
-            <w:r>
-              <w:rPr>
-                <w:noProof/>
-                <w:webHidden/>
-              </w:rPr>
-              <w:fldChar w:fldCharType="begin"/>
-            </w:r>
-            <w:r>
-              <w:rPr>
-                <w:noProof/>
-                <w:webHidden/>
-              </w:rPr>
-              <w:instrText xml:space="preserve"> PAGEREF _Toc151102931 \h </w:instrText>
-            </w:r>
-            <w:r>
-              <w:rPr>
-                <w:noProof/>
-                <w:webHidden/>
-              </w:rPr>
-            </w:r>
-            <w:r>
-              <w:rPr>
-                <w:noProof/>
-                <w:webHidden/>
-              </w:rPr>
-              <w:fldChar w:fldCharType="separate"/>
-            </w:r>
-            <w:r>
-              <w:rPr>
-                <w:noProof/>
-                <w:webHidden/>
-              </w:rPr>
-              <w:t>7</w:t>
-            </w:r>
-            <w:r>
-              <w:rPr>
-                <w:noProof/>
-                <w:webHidden/>
-              </w:rPr>
-              <w:fldChar w:fldCharType="end"/>
-            </w:r>
-          </w:hyperlink>
-        </w:p>
-        <w:p>
-          <w:pPr>
-            <w:pStyle w:val="TOC2"/>
-            <w:tabs>
-              <w:tab w:val="right" w:leader="dot" w:pos="9016"/>
-            </w:tabs>
-            <w:rPr>
-              <w:rFonts w:eastAsiaTheme="minorEastAsia"/>
-              <w:noProof/>
-              <w:kern w:val="2"/>
-              <w:lang w:val="en-DK" w:eastAsia="en-DK"/>
-              <w14:ligatures w14:val="standardContextual"/>
-            </w:rPr>
-          </w:pPr>
-          <w:hyperlink w:anchor="_Toc151102932" w:history="1">
-            <w:r>
-              <w:rPr>
-                <w:rStyle w:val="Hyperlink"/>
-                <w:rFonts w:ascii="Times New Roman" w:hAnsi="Times New Roman" w:cs="Times New Roman"/>
-                <w:noProof/>
-              </w:rPr>
-              <w:t>Projektets milepæle</w:t>
-            </w:r>
-            <w:r>
-              <w:rPr>
-                <w:noProof/>
-                <w:webHidden/>
-              </w:rPr>
-              <w:tab/>
-            </w:r>
-            <w:r>
-              <w:rPr>
-                <w:noProof/>
-                <w:webHidden/>
-              </w:rPr>
-              <w:fldChar w:fldCharType="begin"/>
-            </w:r>
-            <w:r>
-              <w:rPr>
-                <w:noProof/>
-                <w:webHidden/>
-              </w:rPr>
-              <w:instrText xml:space="preserve"> PAGEREF _Toc151102932 \h </w:instrText>
-            </w:r>
-            <w:r>
-              <w:rPr>
-                <w:noProof/>
-                <w:webHidden/>
-              </w:rPr>
-            </w:r>
-            <w:r>
-              <w:rPr>
-                <w:noProof/>
-                <w:webHidden/>
-              </w:rPr>
-              <w:fldChar w:fldCharType="separate"/>
-            </w:r>
-            <w:r>
-              <w:rPr>
-                <w:noProof/>
-                <w:webHidden/>
-              </w:rPr>
-              <w:t>7</w:t>
-            </w:r>
-            <w:r>
-              <w:rPr>
-                <w:noProof/>
-                <w:webHidden/>
-              </w:rPr>
-              <w:fldChar w:fldCharType="end"/>
-            </w:r>
-          </w:hyperlink>
-        </w:p>
-        <w:p>
-          <w:pPr>
-            <w:pStyle w:val="TOC2"/>
-            <w:tabs>
-              <w:tab w:val="right" w:leader="dot" w:pos="9016"/>
-            </w:tabs>
-            <w:rPr>
-              <w:rFonts w:eastAsiaTheme="minorEastAsia"/>
-              <w:noProof/>
-              <w:kern w:val="2"/>
-              <w:lang w:val="en-DK" w:eastAsia="en-DK"/>
-              <w14:ligatures w14:val="standardContextual"/>
-            </w:rPr>
-          </w:pPr>
-          <w:hyperlink w:anchor="_Toc151102933" w:history="1">
-            <w:r>
-              <w:rPr>
-                <w:rStyle w:val="Hyperlink"/>
-                <w:rFonts w:ascii="Times New Roman" w:hAnsi="Times New Roman" w:cs="Times New Roman"/>
-                <w:noProof/>
-              </w:rPr>
-              <w:t>Projektets succeskriterier</w:t>
-            </w:r>
-            <w:r>
-              <w:rPr>
-                <w:noProof/>
-                <w:webHidden/>
-              </w:rPr>
-              <w:tab/>
-            </w:r>
-            <w:r>
-              <w:rPr>
-                <w:noProof/>
-                <w:webHidden/>
-              </w:rPr>
-              <w:fldChar w:fldCharType="begin"/>
-            </w:r>
-            <w:r>
-              <w:rPr>
-                <w:noProof/>
-                <w:webHidden/>
-              </w:rPr>
-              <w:instrText xml:space="preserve"> PAGEREF _Toc151102933 \h </w:instrText>
-            </w:r>
-            <w:r>
-              <w:rPr>
-                <w:noProof/>
-                <w:webHidden/>
-              </w:rPr>
-            </w:r>
-            <w:r>
-              <w:rPr>
-                <w:noProof/>
-                <w:webHidden/>
-              </w:rPr>
-              <w:fldChar w:fldCharType="separate"/>
-            </w:r>
-            <w:r>
-              <w:rPr>
-                <w:noProof/>
-                <w:webHidden/>
-              </w:rPr>
-              <w:t>7</w:t>
-            </w:r>
-            <w:r>
-              <w:rPr>
-                <w:noProof/>
-                <w:webHidden/>
-              </w:rPr>
-              <w:fldChar w:fldCharType="end"/>
-            </w:r>
-          </w:hyperlink>
-        </w:p>
-        <w:p>
-          <w:pPr>
-            <w:pStyle w:val="TOC1"/>
-            <w:tabs>
-              <w:tab w:val="right" w:leader="dot" w:pos="9016"/>
-            </w:tabs>
-            <w:rPr>
-              <w:rFonts w:eastAsiaTheme="minorEastAsia"/>
-              <w:noProof/>
-              <w:kern w:val="2"/>
-              <w:lang w:val="en-DK" w:eastAsia="en-DK"/>
-              <w14:ligatures w14:val="standardContextual"/>
-            </w:rPr>
-          </w:pPr>
-          <w:hyperlink w:anchor="_Toc151102934" w:history="1">
-            <w:r>
-              <w:rPr>
-                <w:rStyle w:val="Hyperlink"/>
-                <w:rFonts w:ascii="Times New Roman" w:hAnsi="Times New Roman" w:cs="Times New Roman"/>
-                <w:noProof/>
-              </w:rPr>
-              <w:t>Estimeret tidsplan</w:t>
-            </w:r>
-            <w:r>
-              <w:rPr>
-                <w:noProof/>
-                <w:webHidden/>
-              </w:rPr>
-              <w:tab/>
-            </w:r>
-            <w:r>
-              <w:rPr>
-                <w:noProof/>
-                <w:webHidden/>
-              </w:rPr>
-              <w:fldChar w:fldCharType="begin"/>
-            </w:r>
-            <w:r>
-              <w:rPr>
-                <w:noProof/>
-                <w:webHidden/>
-              </w:rPr>
-              <w:instrText xml:space="preserve"> PAGEREF _Toc151102934 \h </w:instrText>
-            </w:r>
-            <w:r>
-              <w:rPr>
-                <w:noProof/>
-                <w:webHidden/>
-              </w:rPr>
-            </w:r>
-            <w:r>
-              <w:rPr>
-                <w:noProof/>
-                <w:webHidden/>
-              </w:rPr>
-              <w:fldChar w:fldCharType="separate"/>
-            </w:r>
-            <w:r>
-              <w:rPr>
-                <w:noProof/>
-                <w:webHidden/>
-              </w:rPr>
-              <w:t>7</w:t>
-            </w:r>
-            <w:r>
-              <w:rPr>
-                <w:noProof/>
-                <w:webHidden/>
-              </w:rPr>
-              <w:fldChar w:fldCharType="end"/>
-            </w:r>
-          </w:hyperlink>
-        </w:p>
-        <w:p>
-          <w:pPr>
-            <w:pStyle w:val="TOC1"/>
-            <w:tabs>
-              <w:tab w:val="right" w:leader="dot" w:pos="9016"/>
-            </w:tabs>
-            <w:rPr>
-              <w:rFonts w:eastAsiaTheme="minorEastAsia"/>
-              <w:noProof/>
-              <w:kern w:val="2"/>
-              <w:lang w:val="en-DK" w:eastAsia="en-DK"/>
-              <w14:ligatures w14:val="standardContextual"/>
-            </w:rPr>
-          </w:pPr>
-          <w:hyperlink w:anchor="_Toc151102935" w:history="1">
-            <w:r>
-              <w:rPr>
-                <w:rStyle w:val="Hyperlink"/>
-                <w:rFonts w:ascii="Times New Roman" w:hAnsi="Times New Roman" w:cs="Times New Roman"/>
-                <w:noProof/>
-              </w:rPr>
-              <w:t>Arbejdsfordeling</w:t>
-            </w:r>
-            <w:r>
-              <w:rPr>
-                <w:noProof/>
-                <w:webHidden/>
-              </w:rPr>
-              <w:tab/>
-            </w:r>
-            <w:r>
-              <w:rPr>
-                <w:noProof/>
-                <w:webHidden/>
-              </w:rPr>
-              <w:fldChar w:fldCharType="begin"/>
-            </w:r>
-            <w:r>
-              <w:rPr>
-                <w:noProof/>
-                <w:webHidden/>
-              </w:rPr>
-              <w:instrText xml:space="preserve"> PAGEREF _Toc151102935 \h </w:instrText>
-            </w:r>
-            <w:r>
-              <w:rPr>
-                <w:noProof/>
-                <w:webHidden/>
-              </w:rPr>
-            </w:r>
-            <w:r>
-              <w:rPr>
-                <w:noProof/>
-                <w:webHidden/>
-              </w:rPr>
-              <w:fldChar w:fldCharType="separate"/>
-            </w:r>
-            <w:r>
-              <w:rPr>
-                <w:noProof/>
-                <w:webHidden/>
-              </w:rPr>
-              <w:t>7</w:t>
-            </w:r>
-            <w:r>
-              <w:rPr>
-                <w:noProof/>
-                <w:webHidden/>
-              </w:rPr>
-              <w:fldChar w:fldCharType="end"/>
-            </w:r>
-          </w:hyperlink>
-        </w:p>
-        <w:p>
-          <w:pPr>
-            <w:pStyle w:val="TOC1"/>
-            <w:tabs>
-              <w:tab w:val="right" w:leader="dot" w:pos="9016"/>
-            </w:tabs>
-            <w:rPr>
-              <w:rFonts w:eastAsiaTheme="minorEastAsia"/>
-              <w:noProof/>
-              <w:kern w:val="2"/>
-              <w:lang w:val="en-DK" w:eastAsia="en-DK"/>
-              <w14:ligatures w14:val="standardContextual"/>
-            </w:rPr>
-          </w:pPr>
-          <w:hyperlink w:anchor="_Toc151102936" w:history="1">
-            <w:r>
-              <w:rPr>
-                <w:rStyle w:val="Hyperlink"/>
-                <w:rFonts w:ascii="Times New Roman" w:hAnsi="Times New Roman" w:cs="Times New Roman"/>
-                <w:noProof/>
-              </w:rPr>
-              <w:t>Begrundelse for metodevalg og teknologi</w:t>
-            </w:r>
-            <w:r>
-              <w:rPr>
-                <w:noProof/>
-                <w:webHidden/>
-              </w:rPr>
-              <w:tab/>
-            </w:r>
-            <w:r>
-              <w:rPr>
-                <w:noProof/>
-                <w:webHidden/>
-              </w:rPr>
-              <w:fldChar w:fldCharType="begin"/>
-            </w:r>
-            <w:r>
-              <w:rPr>
-                <w:noProof/>
-                <w:webHidden/>
-              </w:rPr>
-              <w:instrText xml:space="preserve"> PAGEREF _Toc151102936 \h </w:instrText>
-            </w:r>
-            <w:r>
-              <w:rPr>
-                <w:noProof/>
-                <w:webHidden/>
-              </w:rPr>
-            </w:r>
-            <w:r>
-              <w:rPr>
-                <w:noProof/>
-                <w:webHidden/>
-              </w:rPr>
-              <w:fldChar w:fldCharType="separate"/>
-            </w:r>
-            <w:r>
-              <w:rPr>
-                <w:noProof/>
-                <w:webHidden/>
-              </w:rPr>
-              <w:t>7</w:t>
-            </w:r>
-            <w:r>
-              <w:rPr>
-                <w:noProof/>
-                <w:webHidden/>
-              </w:rPr>
-              <w:fldChar w:fldCharType="end"/>
-            </w:r>
-          </w:hyperlink>
-        </w:p>
-        <w:p>
-          <w:pPr>
-            <w:pStyle w:val="TOC2"/>
-            <w:tabs>
-              <w:tab w:val="right" w:leader="dot" w:pos="9016"/>
-            </w:tabs>
-            <w:rPr>
-              <w:rFonts w:eastAsiaTheme="minorEastAsia"/>
-              <w:noProof/>
-              <w:kern w:val="2"/>
-              <w:lang w:val="en-DK" w:eastAsia="en-DK"/>
-              <w14:ligatures w14:val="standardContextual"/>
-            </w:rPr>
-          </w:pPr>
-          <w:hyperlink w:anchor="_Toc151102937" w:history="1">
-            <w:r>
-              <w:rPr>
-                <w:rStyle w:val="Hyperlink"/>
-                <w:rFonts w:ascii="Times New Roman" w:hAnsi="Times New Roman" w:cs="Times New Roman"/>
-                <w:noProof/>
-              </w:rPr>
-              <w:t>Behov for at prototypen vil fungere</w:t>
-            </w:r>
-            <w:r>
-              <w:rPr>
-                <w:rStyle w:val="Hyperlink"/>
-                <w:noProof/>
-              </w:rPr>
-              <w:t>Projektdagbog / logbog</w:t>
-            </w:r>
-            <w:r>
-              <w:rPr>
-                <w:noProof/>
-                <w:webHidden/>
-              </w:rPr>
-              <w:tab/>
-            </w:r>
-            <w:r>
-              <w:rPr>
-                <w:noProof/>
-                <w:webHidden/>
-              </w:rPr>
-              <w:fldChar w:fldCharType="begin"/>
-            </w:r>
-            <w:r>
-              <w:rPr>
-                <w:noProof/>
-                <w:webHidden/>
-              </w:rPr>
-              <w:instrText xml:space="preserve"> PAGEREF _Toc151102937 \h </w:instrText>
-            </w:r>
-            <w:r>
-              <w:rPr>
-                <w:noProof/>
-                <w:webHidden/>
-              </w:rPr>
-            </w:r>
-            <w:r>
-              <w:rPr>
-                <w:noProof/>
-                <w:webHidden/>
-              </w:rPr>
-              <w:fldChar w:fldCharType="separate"/>
-            </w:r>
-            <w:r>
-              <w:rPr>
-                <w:noProof/>
-                <w:webHidden/>
-              </w:rPr>
-              <w:t>7</w:t>
-            </w:r>
-            <w:r>
-              <w:rPr>
-                <w:noProof/>
-                <w:webHidden/>
-              </w:rPr>
-              <w:fldChar w:fldCharType="end"/>
-            </w:r>
-          </w:hyperlink>
-        </w:p>
-        <w:p>
-          <w:pPr>
-            <w:pStyle w:val="TOC1"/>
-            <w:tabs>
-              <w:tab w:val="right" w:leader="dot" w:pos="9016"/>
-            </w:tabs>
-            <w:rPr>
-              <w:rFonts w:eastAsiaTheme="minorEastAsia"/>
-              <w:noProof/>
-              <w:kern w:val="2"/>
-              <w:lang w:val="en-DK" w:eastAsia="en-DK"/>
-              <w14:ligatures w14:val="standardContextual"/>
-            </w:rPr>
-          </w:pPr>
-          <w:hyperlink w:anchor="_Toc151102938" w:history="1">
-            <w:r>
-              <w:rPr>
-                <w:rStyle w:val="Hyperlink"/>
-                <w:rFonts w:ascii="Times New Roman" w:hAnsi="Times New Roman" w:cs="Times New Roman"/>
-                <w:noProof/>
-              </w:rPr>
-              <w:t>Realiseret tidsplan</w:t>
-            </w:r>
-            <w:r>
-              <w:rPr>
-                <w:noProof/>
-                <w:webHidden/>
-              </w:rPr>
-              <w:tab/>
-            </w:r>
-            <w:r>
-              <w:rPr>
-                <w:noProof/>
-                <w:webHidden/>
-              </w:rPr>
-              <w:fldChar w:fldCharType="begin"/>
-            </w:r>
-            <w:r>
-              <w:rPr>
-                <w:noProof/>
-                <w:webHidden/>
-              </w:rPr>
-              <w:instrText xml:space="preserve"> PAGEREF _Toc151102938 \h </w:instrText>
-            </w:r>
-            <w:r>
-              <w:rPr>
-                <w:noProof/>
-                <w:webHidden/>
-              </w:rPr>
-            </w:r>
-            <w:r>
-              <w:rPr>
-                <w:noProof/>
-                <w:webHidden/>
-              </w:rPr>
-              <w:fldChar w:fldCharType="separate"/>
-            </w:r>
-            <w:r>
-              <w:rPr>
-                <w:noProof/>
-                <w:webHidden/>
-              </w:rPr>
-              <w:t>8</w:t>
-            </w:r>
-            <w:r>
-              <w:rPr>
-                <w:noProof/>
-                <w:webHidden/>
-              </w:rPr>
-              <w:fldChar w:fldCharType="end"/>
-            </w:r>
-          </w:hyperlink>
-        </w:p>
-        <w:p>
-          <w:pPr>
-            <w:pStyle w:val="TOC1"/>
-            <w:tabs>
-              <w:tab w:val="right" w:leader="dot" w:pos="9016"/>
-            </w:tabs>
-            <w:rPr>
-              <w:rFonts w:eastAsiaTheme="minorEastAsia"/>
-              <w:noProof/>
-              <w:kern w:val="2"/>
-              <w:lang w:val="en-DK" w:eastAsia="en-DK"/>
-              <w14:ligatures w14:val="standardContextual"/>
-            </w:rPr>
-          </w:pPr>
-          <w:hyperlink w:anchor="_Toc151102939" w:history="1">
-            <w:r>
-              <w:rPr>
-                <w:rStyle w:val="Hyperlink"/>
-                <w:rFonts w:ascii="Times New Roman" w:hAnsi="Times New Roman" w:cs="Times New Roman"/>
-                <w:noProof/>
-              </w:rPr>
-              <w:t>Konklusion</w:t>
-            </w:r>
-            <w:r>
-              <w:rPr>
-                <w:noProof/>
-                <w:webHidden/>
-              </w:rPr>
-              <w:tab/>
-            </w:r>
-            <w:r>
-              <w:rPr>
-                <w:noProof/>
-                <w:webHidden/>
-              </w:rPr>
-              <w:fldChar w:fldCharType="begin"/>
-            </w:r>
-            <w:r>
-              <w:rPr>
-                <w:noProof/>
-                <w:webHidden/>
-              </w:rPr>
-              <w:instrText xml:space="preserve"> PAGEREF _Toc151102939 \h </w:instrText>
-            </w:r>
-            <w:r>
-              <w:rPr>
-                <w:noProof/>
-                <w:webHidden/>
-              </w:rPr>
-            </w:r>
-            <w:r>
-              <w:rPr>
-                <w:noProof/>
-                <w:webHidden/>
-              </w:rPr>
-              <w:fldChar w:fldCharType="separate"/>
-            </w:r>
-            <w:r>
-              <w:rPr>
-                <w:noProof/>
-                <w:webHidden/>
-              </w:rPr>
-              <w:t>9</w:t>
+              <w:t>14</w:t>
             </w:r>
             <w:r>
               <w:rPr>
@@ -2914,7 +2986,7 @@
       <w:pPr>
         <w:pStyle w:val="Heading1"/>
       </w:pPr>
-      <w:bookmarkStart w:id="2" w:name="_Toc151102913"/>
+      <w:bookmarkStart w:id="2" w:name="_Toc151368879"/>
       <w:r>
         <w:lastRenderedPageBreak/>
         <w:t>Indledning</w:t>
@@ -2922,7 +2994,6 @@
       <w:bookmarkEnd w:id="2"/>
     </w:p>
     <w:p>
-      <w:bookmarkStart w:id="3" w:name="_Toc151102914"/>
       <w:r>
         <w:t xml:space="preserve">Vi udgør en topersoners gruppe bestående Mathias Wriedt Kamp og Marius Møller, og vi har fået til </w:t>
       </w:r>
@@ -2948,61 +3019,62 @@
       <w:r>
         <w:t xml:space="preserve"> Product (MVP), hvilket vil give os mulighed for at præsentere en funktionel prototype, der adresserer iltsvindsproblematikken på en effektiv måde. </w:t>
       </w:r>
+    </w:p>
+    <w:p>
+      <w:pPr>
+        <w:pStyle w:val="Heading2"/>
+      </w:pPr>
+      <w:bookmarkStart w:id="3" w:name="_Toc151368880"/>
+      <w:r>
+        <w:t>Introduktion</w:t>
+      </w:r>
       <w:bookmarkEnd w:id="3"/>
     </w:p>
     <w:p>
+      <w:r>
+        <w:t>Aarhus Universitet har igangsat et ambitiøst formidlingsprojekt med titlen ”Hovedet i Havet”, der omfatter syv forskellige forløb, herunder emner som Tang-</w:t>
+      </w:r>
+      <w:proofErr w:type="spellStart"/>
+      <w:r>
+        <w:t>tastic</w:t>
+      </w:r>
+      <w:proofErr w:type="spellEnd"/>
+      <w:r>
+        <w:t>, Den sidste fisk og det senest tilføjede emne, 'Når havet har åndenød', der fokuserer på iltsvind i danske farvande.</w:t>
+      </w:r>
+    </w:p>
+    <w:p>
+      <w:r>
+        <w:t>Denne foranalyse vil koncentrere sig om forløbet 'Når havet har åndenød', hvor vi vil undersøge iltsvind i Danmark. Iltsvind er en årlig udfordring, udløst af faktorer som varmt vejr, stille vejr og næringsstoffer fra landbruget. Dette komplekse fænomen opstår, når havets behov for ilt overstiger den mængde, det kan producere, hvilket potentielt kan føre til alvorlige konsekvenser for det havets dyr og levende organismer.</w:t>
+      </w:r>
+    </w:p>
+    <w:p>
+      <w:r>
+        <w:t>Formålet med denne foranalyse er at etablere en solid forståelse af problemets omfang, årsager og konsekvenser. Vi vil udforske både de tekniske og miljømæssige aspekter af iltsvind og identificere potentielle løsninger eller strategier til at tackle denne udfordring. Ved at belyse dette emne håber vi at bidrage til en bredere forståelse af, hvordan vi bedst kan bevare sundheden i vores havmiljø.</w:t>
+      </w:r>
+    </w:p>
+    <w:p>
+      <w:pPr>
+        <w:pStyle w:val="Heading1"/>
+      </w:pPr>
+      <w:bookmarkStart w:id="4" w:name="_Toc151368881"/>
+      <w:r>
+        <w:t>B</w:t>
+      </w:r>
+      <w:r>
+        <w:t>aggrundsinformation</w:t>
+      </w:r>
+      <w:bookmarkEnd w:id="4"/>
+    </w:p>
+    <w:p>
       <w:pPr>
         <w:pStyle w:val="Heading2"/>
       </w:pPr>
-      <w:bookmarkStart w:id="4" w:name="_Toc151102915"/>
-      <w:r>
-        <w:t>Introduktion</w:t>
-      </w:r>
-      <w:bookmarkEnd w:id="4"/>
-    </w:p>
-    <w:p>
-      <w:r>
-        <w:t>Aarhus Universitet har igangsat et ambitiøst formidlingsprojekt med titlen ”Hovedet i Havet”, der omfatter syv forskellige forløb, herunder emner som Tang-</w:t>
-      </w:r>
-      <w:proofErr w:type="spellStart"/>
-      <w:r>
-        <w:t>tastic</w:t>
-      </w:r>
-      <w:proofErr w:type="spellEnd"/>
-      <w:r>
-        <w:t>, Den sidste fisk og det senest tilføjede emne, 'Når havet har åndenød', der fokuserer på iltsvind i danske farvande.</w:t>
-      </w:r>
-    </w:p>
-    <w:p>
-      <w:r>
-        <w:t>Denne foranalyse vil koncentrere sig om forløbet 'Når havet har åndenød', hvor vi vil undersøge iltsvind i Danmark. Iltsvind er en årlig udfordring, udløst af faktorer som varmt vejr, stille vejr og næringsstoffer fra landbruget. Dette komplekse fænomen opstår, når havets behov for ilt overstiger den mængde, det kan producere, hvilket potentielt kan føre til alvorlige konsekvenser for det havets dyr og levende organismer.</w:t>
-      </w:r>
-    </w:p>
-    <w:p>
-      <w:r>
-        <w:t>Formålet med denne foranalyse er at etablere en solid forståelse af problemets omfang, årsager og konsekvenser. Vi vil udforske både de tekniske og miljømæssige aspekter af iltsvind og identificere potentielle løsninger eller strategier til at tackle denne udfordring. Ved at belyse dette emne håber vi at bidrage til en bredere forståelse af, hvordan vi bedst kan bevare sundheden i vores havmiljø.</w:t>
-      </w:r>
-    </w:p>
-    <w:p>
-      <w:pPr>
-        <w:pStyle w:val="Heading1"/>
-      </w:pPr>
-      <w:bookmarkStart w:id="5" w:name="_Toc151102916"/>
-      <w:r>
-        <w:t>B</w:t>
-      </w:r>
-      <w:r>
-        <w:t>aggrundsinformation</w:t>
+      <w:bookmarkStart w:id="5" w:name="_Toc151368882"/>
+      <w:r>
+        <w:t>Iltsvind</w:t>
       </w:r>
       <w:bookmarkEnd w:id="5"/>
-    </w:p>
-    <w:p>
-      <w:pPr>
-        <w:pStyle w:val="Heading2"/>
-      </w:pPr>
-      <w:r>
-        <w:t>Iltsvind</w:t>
-      </w:r>
     </w:p>
     <w:p>
       <w:r>
@@ -3055,7 +3127,6 @@
       </w:r>
     </w:p>
     <w:p>
-      <w:bookmarkStart w:id="6" w:name="_Toc151102917"/>
       <w:r>
         <w:lastRenderedPageBreak/>
         <w:t>Projektet ”Hoved i Havet” har identificeret flere løsningsforslag for at imødegå problematikken omkring iltsvind. Disse løsningsforslag kan potentielt bidrage til at afhjælpe og forebygge de negative konsekvenser af iltsvind i havmiljøet.</w:t>
@@ -3075,6 +3146,7 @@
       <w:pPr>
         <w:pStyle w:val="Heading2"/>
       </w:pPr>
+      <w:bookmarkStart w:id="6" w:name="_Toc151368883"/>
       <w:r>
         <w:t>Blåmuslinger</w:t>
       </w:r>
@@ -3097,7 +3169,7 @@
       <w:pPr>
         <w:pStyle w:val="Heading2"/>
       </w:pPr>
-      <w:bookmarkStart w:id="7" w:name="_Toc151102918"/>
+      <w:bookmarkStart w:id="7" w:name="_Toc151368884"/>
       <w:r>
         <w:t>Elektroder</w:t>
       </w:r>
@@ -3126,7 +3198,7 @@
       <w:r>
         <w:br/>
       </w:r>
-      <w:bookmarkStart w:id="8" w:name="_Toc151102919"/>
+      <w:bookmarkStart w:id="8" w:name="_Toc151368885"/>
       <w:r>
         <w:t>Tilførsel af ilt</w:t>
       </w:r>
@@ -3166,7 +3238,7 @@
       <w:pPr>
         <w:pStyle w:val="Heading2"/>
       </w:pPr>
-      <w:bookmarkStart w:id="9" w:name="_Toc151102920"/>
+      <w:bookmarkStart w:id="9" w:name="_Toc151368886"/>
       <w:r>
         <w:t>Kabelbakterier</w:t>
       </w:r>
@@ -3193,7 +3265,7 @@
       <w:pPr>
         <w:pStyle w:val="Heading1"/>
       </w:pPr>
-      <w:bookmarkStart w:id="10" w:name="_Toc151102921"/>
+      <w:bookmarkStart w:id="10" w:name="_Toc151368887"/>
       <w:r>
         <w:t>Analyse af løsningsmuligheder</w:t>
       </w:r>
@@ -3778,6 +3850,11 @@
         </w:tc>
       </w:tr>
     </w:tbl>
+    <w:p>
+      <w:r>
+        <w:br w:type="page"/>
+      </w:r>
+    </w:p>
     <w:tbl>
       <w:tblPr>
         <w:tblStyle w:val="TableGrid"/>
@@ -3803,6 +3880,7 @@
               <w:jc w:val="center"/>
             </w:pPr>
             <w:r>
+              <w:lastRenderedPageBreak/>
               <w:t>Kabelbakterier</w:t>
             </w:r>
           </w:p>
@@ -3861,7 +3939,6 @@
           </w:tcPr>
           <w:p>
             <w:r>
-              <w:lastRenderedPageBreak/>
               <w:t>Binder sig til giftige svovlbrinte</w:t>
             </w:r>
           </w:p>
@@ -3903,34 +3980,24 @@
         </w:tc>
       </w:tr>
     </w:tbl>
-    <w:p>
-      <w:r>
-        <w:t xml:space="preserve"> </w:t>
-      </w:r>
-      <w:r>
-        <w:br w:type="page"/>
-      </w:r>
-    </w:p>
-    <w:p>
-      <w:pPr>
-        <w:pStyle w:val="Heading2"/>
-      </w:pPr>
-      <w:bookmarkStart w:id="11" w:name="_Toc151102922"/>
-      <w:r>
-        <w:lastRenderedPageBreak/>
-        <w:t>Konklusion på mulige løsningsmuligheder</w:t>
+    <w:p/>
+    <w:p>
+      <w:r>
+        <w:rPr>
+          <w:rStyle w:val="Heading1Char"/>
+        </w:rPr>
+        <w:t xml:space="preserve">Analyse </w:t>
+      </w:r>
+    </w:p>
+    <w:p>
+      <w:pPr>
+        <w:pStyle w:val="Heading3"/>
+      </w:pPr>
+      <w:bookmarkStart w:id="11" w:name="_Toc151368889"/>
+      <w:r>
+        <w:t>Blåmuslinger</w:t>
       </w:r>
       <w:bookmarkEnd w:id="11"/>
-    </w:p>
-    <w:p>
-      <w:pPr>
-        <w:pStyle w:val="Heading3"/>
-      </w:pPr>
-      <w:bookmarkStart w:id="12" w:name="_Toc151102923"/>
-      <w:r>
-        <w:t>Blåmuslinger</w:t>
-      </w:r>
-      <w:bookmarkEnd w:id="12"/>
     </w:p>
     <w:p>
       <w:r>
@@ -3985,84 +4052,92 @@
       <w:pPr>
         <w:pStyle w:val="Heading3"/>
       </w:pPr>
-      <w:bookmarkStart w:id="13" w:name="_Toc151102924"/>
+      <w:bookmarkStart w:id="12" w:name="_Toc151368890"/>
       <w:r>
         <w:t>Elektroder</w:t>
       </w:r>
+      <w:bookmarkEnd w:id="12"/>
+    </w:p>
+    <w:p>
+      <w:r>
+        <w:t>ved at implementere bioelektroder på søbunden ændres kemiens dynamik, hvilket binder fosfor i sedimentet og reducerer risikoen for algeopblomstring. Dette initiativ har potentiale til at mindske iltsvindsrisikoen på lang sigt, skabe et mere gunstigt miljø for mikroorganismer og bakterier samt bevare og opretholde økosystemet i søer og have.</w:t>
+      </w:r>
+    </w:p>
+    <w:p>
+      <w:r>
+        <w:t>Men det er en meget langsigtet løsning</w:t>
+      </w:r>
+      <w:r>
+        <w:t>, som derudover danner sulfat (svovl)</w:t>
+      </w:r>
+      <w:r>
+        <w:t xml:space="preserve"> som også skal håndteres</w:t>
+      </w:r>
+      <w:r>
+        <w:t>.</w:t>
+      </w:r>
+      <w:r>
+        <w:t xml:space="preserve"> </w:t>
+      </w:r>
+    </w:p>
+    <w:p>
+      <w:pPr>
+        <w:rPr>
+          <w:rFonts w:asciiTheme="majorHAnsi" w:eastAsiaTheme="majorEastAsia" w:hAnsiTheme="majorHAnsi" w:cstheme="majorBidi"/>
+          <w:color w:val="1F3763" w:themeColor="accent1" w:themeShade="7F"/>
+          <w:sz w:val="24"/>
+          <w:szCs w:val="24"/>
+        </w:rPr>
+      </w:pPr>
+      <w:bookmarkStart w:id="13" w:name="_Toc151368891"/>
+      <w:r>
+        <w:br w:type="page"/>
+      </w:r>
+    </w:p>
+    <w:p>
+      <w:pPr>
+        <w:pStyle w:val="Heading3"/>
+      </w:pPr>
+      <w:r>
+        <w:lastRenderedPageBreak/>
+        <w:t>Tilføjelse af ilt</w:t>
+      </w:r>
       <w:bookmarkEnd w:id="13"/>
     </w:p>
     <w:p>
       <w:r>
-        <w:t>ved at implementere bioelektroder på søbunden ændres kemiens dynamik, hvilket binder fosfor i sedimentet og reducerer risikoen for algeopblomstring. Dette initiativ har potentiale til at mindske iltsvindsrisikoen på lang sigt, skabe et mere gunstigt miljø for mikroorganismer og bakterier samt bevare og opretholde økosystemet i søer og have.</w:t>
-      </w:r>
-    </w:p>
-    <w:p>
-      <w:r>
-        <w:t>Men det er en meget langsigtet løsning</w:t>
-      </w:r>
-      <w:r>
-        <w:t>, som derudover danner sulfat (svovl).</w:t>
-      </w:r>
-      <w:r>
-        <w:t xml:space="preserve"> </w:t>
+        <w:t>Samlet set viser beluftning, også kaldet iltningsmetoden, sig som en yderst effektiv tilgang til at forbedre vandkvaliteten i næringsrige søer og opretholde en sund økologisk balance. Processen med at pumpe luft ned til søbunden skaber små bobler, der omrører vandet fra top til bund, og det er denne omrøring, der primært forbedrer søens tilstand. Fordele ved beluftning inkluderer iltningsprocessen af bundvandet, som binder fosfor til jernforbindelser i sedimentet og reducerer fosfortilgængeligheden for alger. Resultatet er klart vand og optimalt lys for bundplanter, samtidig med at ilt ved bunden muliggør effektiv nedbrydning af døde alger og plantemateriale. Dette reducerer slamdannelse og opretholder et levende økomiljø.</w:t>
+      </w:r>
+    </w:p>
+    <w:p>
+      <w:r>
+        <w:t xml:space="preserve">I tilfælde af næringsrige søer, hvor iltsvind er et almindeligt problem, især om sommeren og om vinteren under isdække, viser beluftning sig som en værdifuld løsning. Ved at forhindre lagdeling og ved at binde fosfor i sedimentet mindsker beluftning risikoen for iltsvind og dets negative konsekvenser. </w:t>
       </w:r>
     </w:p>
     <w:p>
       <w:pPr>
         <w:pStyle w:val="Heading3"/>
       </w:pPr>
-      <w:bookmarkStart w:id="14" w:name="_Toc151102925"/>
-      <w:r>
-        <w:t>Tilføjelse af ilt</w:t>
+      <w:bookmarkStart w:id="14" w:name="_Toc151368892"/>
+      <w:r>
+        <w:t>Kabelbakterier</w:t>
       </w:r>
       <w:bookmarkEnd w:id="14"/>
     </w:p>
     <w:p>
       <w:r>
-        <w:t>Samlet set viser beluftning, også kaldet iltningsmetoden, sig som en yderst effektiv tilgang til at forbedre vandkvaliteten i næringsrige søer og opretholde en sund økologisk balance. Processen med at pumpe luft ned til søbunden skaber små bobler, der omrører vandet fra top til bund, og det er denne omrøring, der primært forbedrer søens tilstand. Fordele ved beluftning inkluderer iltningsprocessen af bundvandet, som binder fosfor til jernforbindelser i sedimentet og reducerer fosfortilgængeligheden for alger. Resultatet er klart vand og optimalt lys for bundplanter, samtidig med at ilt ved bunden muliggør effektiv nedbrydning af døde alger og plantemateriale. Dette reducerer slamdannelse og opretholder et levende økomiljø.</w:t>
-      </w:r>
-    </w:p>
-    <w:p>
-      <w:r>
-        <w:t xml:space="preserve">I tilfælde af næringsrige søer, hvor iltsvind er et almindeligt problem, især om sommeren og om vinteren under isdække, viser beluftning sig som en værdifuld løsning. Ved at forhindre lagdeling og ved at binde fosfor i sedimentet mindsker beluftning risikoen for iltsvind og dets negative konsekvenser. </w:t>
-      </w:r>
-    </w:p>
-    <w:p>
-      <w:r>
-        <w:br/>
-      </w:r>
-      <w:r>
-        <w:br/>
-      </w:r>
-      <w:r>
-        <w:br/>
-      </w:r>
-    </w:p>
-    <w:p>
-      <w:pPr>
-        <w:pStyle w:val="Heading3"/>
-      </w:pPr>
-      <w:bookmarkStart w:id="15" w:name="_Toc151102926"/>
-      <w:r>
-        <w:lastRenderedPageBreak/>
-        <w:t>Kabelbakterier</w:t>
+        <w:t>Kabelbakterier, der effektivt neutraliserer svovlbrinte, har en afgørende indvirkning på at minimere bundvending, hvor skadelige stoffer som svovlbrinte og metan frigives fra havbunden. Kabelbakteriernes evne til at omdanne sulfid til sulfat har positive virkninger på tilgængeligheden af fosfor for alger og skaber et mere gunstigt miljø for bunddyr. Det er dog vigtigt at bemærke, at denne omdannelsesproces forbruger ilt, så kabelbakterier bidrager primært til at regulere gasniveauet i miljøet.</w:t>
+      </w:r>
+    </w:p>
+    <w:p>
+      <w:pPr>
+        <w:pStyle w:val="Heading1"/>
+      </w:pPr>
+      <w:bookmarkStart w:id="15" w:name="_Toc151368893"/>
+      <w:r>
+        <w:t>Problemformulering</w:t>
       </w:r>
       <w:bookmarkEnd w:id="15"/>
-    </w:p>
-    <w:p>
-      <w:r>
-        <w:t>Kabelbakterier, der effektivt neutraliserer svovlbrinte, har en afgørende indvirkning på at minimere bundvending, hvor skadelige stoffer som svovlbrinte og metan frigives fra havbunden. Kabelbakteriernes evne til at omdanne sulfid til sulfat har positive virkninger på tilgængeligheden af fosfor for alger og skaber et mere gunstigt miljø for bunddyr. Det er dog vigtigt at bemærke, at denne omdannelsesproces forbruger ilt, så kabelbakterier bidrager primært til at regulere gasniveauet i miljøet.</w:t>
-      </w:r>
-    </w:p>
-    <w:p>
-      <w:pPr>
-        <w:pStyle w:val="Heading1"/>
-      </w:pPr>
-      <w:bookmarkStart w:id="16" w:name="_Toc151102927"/>
-      <w:r>
-        <w:t>Problemformulering</w:t>
-      </w:r>
-      <w:bookmarkEnd w:id="16"/>
     </w:p>
     <w:p>
       <w:r>
@@ -4101,14 +4176,14 @@
           <w:rFonts w:ascii="Times New Roman" w:hAnsi="Times New Roman" w:cs="Times New Roman"/>
         </w:rPr>
       </w:pPr>
-      <w:bookmarkStart w:id="17" w:name="_Toc151102928"/>
+      <w:bookmarkStart w:id="16" w:name="_Toc151368894"/>
       <w:r>
         <w:rPr>
           <w:rFonts w:ascii="Times New Roman" w:hAnsi="Times New Roman" w:cs="Times New Roman"/>
         </w:rPr>
         <w:t>Projektplanlægning</w:t>
       </w:r>
-      <w:bookmarkEnd w:id="17"/>
+      <w:bookmarkEnd w:id="16"/>
     </w:p>
     <w:p>
       <w:pPr>
@@ -4118,14 +4193,14 @@
           <w:rFonts w:ascii="Times New Roman" w:hAnsi="Times New Roman" w:cs="Times New Roman"/>
         </w:rPr>
       </w:pPr>
-      <w:bookmarkStart w:id="18" w:name="_Toc151102929"/>
+      <w:bookmarkStart w:id="17" w:name="_Toc151368895"/>
       <w:r>
         <w:rPr>
           <w:rFonts w:ascii="Times New Roman" w:hAnsi="Times New Roman" w:cs="Times New Roman"/>
         </w:rPr>
         <w:t>Projektbeskrivelse</w:t>
       </w:r>
-      <w:bookmarkEnd w:id="18"/>
+      <w:bookmarkEnd w:id="17"/>
     </w:p>
     <w:p>
       <w:r>
@@ -4140,14 +4215,14 @@
           <w:rFonts w:ascii="Times New Roman" w:hAnsi="Times New Roman" w:cs="Times New Roman"/>
         </w:rPr>
       </w:pPr>
-      <w:bookmarkStart w:id="19" w:name="_Toc151102930"/>
+      <w:bookmarkStart w:id="18" w:name="_Toc151368896"/>
       <w:r>
         <w:rPr>
           <w:rFonts w:ascii="Times New Roman" w:hAnsi="Times New Roman" w:cs="Times New Roman"/>
         </w:rPr>
         <w:t>Projektets mål</w:t>
       </w:r>
-      <w:bookmarkEnd w:id="19"/>
+      <w:bookmarkEnd w:id="18"/>
     </w:p>
     <w:p>
       <w:pPr>
@@ -4177,14 +4252,14 @@
           <w:rFonts w:ascii="Times New Roman" w:hAnsi="Times New Roman" w:cs="Times New Roman"/>
         </w:rPr>
       </w:pPr>
-      <w:bookmarkStart w:id="20" w:name="_Toc151102931"/>
+      <w:bookmarkStart w:id="19" w:name="_Toc151368897"/>
       <w:r>
         <w:rPr>
           <w:rFonts w:ascii="Times New Roman" w:hAnsi="Times New Roman" w:cs="Times New Roman"/>
         </w:rPr>
         <w:t>Projektets aktiviteter</w:t>
       </w:r>
-      <w:bookmarkEnd w:id="20"/>
+      <w:bookmarkEnd w:id="19"/>
     </w:p>
     <w:p>
       <w:pPr>
@@ -4267,6 +4342,7 @@
         </w:numPr>
       </w:pPr>
       <w:r>
+        <w:lastRenderedPageBreak/>
         <w:t>Test af systemets krav.</w:t>
       </w:r>
     </w:p>
@@ -4290,14 +4366,14 @@
           <w:rFonts w:ascii="Times New Roman" w:hAnsi="Times New Roman" w:cs="Times New Roman"/>
         </w:rPr>
       </w:pPr>
-      <w:bookmarkStart w:id="21" w:name="_Toc151102932"/>
+      <w:bookmarkStart w:id="20" w:name="_Toc151368898"/>
       <w:r>
         <w:rPr>
           <w:rFonts w:ascii="Times New Roman" w:hAnsi="Times New Roman" w:cs="Times New Roman"/>
         </w:rPr>
         <w:t>Projektets milepæle</w:t>
       </w:r>
-      <w:bookmarkEnd w:id="21"/>
+      <w:bookmarkEnd w:id="20"/>
     </w:p>
     <w:p>
       <w:pPr>
@@ -4368,7 +4444,6 @@
           <w:szCs w:val="26"/>
         </w:rPr>
       </w:pPr>
-      <w:bookmarkStart w:id="22" w:name="_Toc151102933"/>
       <w:r>
         <w:rPr>
           <w:rFonts w:ascii="Times New Roman" w:hAnsi="Times New Roman" w:cs="Times New Roman"/>
@@ -4384,6 +4459,7 @@
           <w:rFonts w:ascii="Times New Roman" w:hAnsi="Times New Roman" w:cs="Times New Roman"/>
         </w:rPr>
       </w:pPr>
+      <w:bookmarkStart w:id="21" w:name="_Toc151368899"/>
       <w:r>
         <w:rPr>
           <w:rFonts w:ascii="Times New Roman" w:hAnsi="Times New Roman" w:cs="Times New Roman"/>
@@ -4391,7 +4467,7 @@
         <w:lastRenderedPageBreak/>
         <w:t>Projektets succeskriterier</w:t>
       </w:r>
-      <w:bookmarkEnd w:id="22"/>
+      <w:bookmarkEnd w:id="21"/>
     </w:p>
     <w:p>
       <w:pPr>
@@ -4467,14 +4543,14 @@
           <w:rFonts w:ascii="Times New Roman" w:hAnsi="Times New Roman" w:cs="Times New Roman"/>
         </w:rPr>
       </w:pPr>
-      <w:bookmarkStart w:id="23" w:name="_Toc151102934"/>
+      <w:bookmarkStart w:id="22" w:name="_Toc151368900"/>
       <w:r>
         <w:rPr>
           <w:rFonts w:ascii="Times New Roman" w:hAnsi="Times New Roman" w:cs="Times New Roman"/>
         </w:rPr>
         <w:t>Estimeret tidsplan</w:t>
       </w:r>
-      <w:bookmarkEnd w:id="23"/>
+      <w:bookmarkEnd w:id="22"/>
     </w:p>
     <w:p>
       <w:pPr>
@@ -4484,14 +4560,14 @@
           <w:rFonts w:ascii="Times New Roman" w:hAnsi="Times New Roman" w:cs="Times New Roman"/>
         </w:rPr>
       </w:pPr>
-      <w:bookmarkStart w:id="24" w:name="_Toc151102935"/>
+      <w:bookmarkStart w:id="23" w:name="_Toc151368901"/>
       <w:r>
         <w:rPr>
           <w:rFonts w:ascii="Times New Roman" w:hAnsi="Times New Roman" w:cs="Times New Roman"/>
         </w:rPr>
         <w:t>Arbejdsfordeling</w:t>
       </w:r>
-      <w:bookmarkEnd w:id="24"/>
+      <w:bookmarkEnd w:id="23"/>
     </w:p>
     <w:p>
       <w:r>
@@ -4633,7 +4709,6 @@
           <w:szCs w:val="32"/>
         </w:rPr>
       </w:pPr>
-      <w:bookmarkStart w:id="25" w:name="_Toc151102936"/>
       <w:r>
         <w:rPr>
           <w:rFonts w:ascii="Times New Roman" w:hAnsi="Times New Roman" w:cs="Times New Roman"/>
@@ -4649,6 +4724,7 @@
           <w:rFonts w:ascii="Times New Roman" w:hAnsi="Times New Roman" w:cs="Times New Roman"/>
         </w:rPr>
       </w:pPr>
+      <w:bookmarkStart w:id="24" w:name="_Toc151368902"/>
       <w:r>
         <w:rPr>
           <w:rFonts w:ascii="Times New Roman" w:hAnsi="Times New Roman" w:cs="Times New Roman"/>
@@ -4656,62 +4732,76 @@
         <w:lastRenderedPageBreak/>
         <w:t>Begrundelse for metodevalg og teknologi</w:t>
       </w:r>
+      <w:bookmarkEnd w:id="24"/>
+    </w:p>
+    <w:p>
+      <w:pPr>
+        <w:pStyle w:val="Heading2"/>
+      </w:pPr>
+      <w:bookmarkStart w:id="25" w:name="_Toc151368903"/>
+      <w:proofErr w:type="spellStart"/>
+      <w:r>
+        <w:t>Gravity</w:t>
+      </w:r>
+      <w:proofErr w:type="spellEnd"/>
+      <w:r>
+        <w:t xml:space="preserve"> Analog </w:t>
+      </w:r>
+      <w:proofErr w:type="spellStart"/>
+      <w:r>
+        <w:t>Dissolved</w:t>
+      </w:r>
+      <w:proofErr w:type="spellEnd"/>
+      <w:r>
+        <w:t xml:space="preserve"> Oxygen Sensor</w:t>
+      </w:r>
       <w:bookmarkEnd w:id="25"/>
     </w:p>
     <w:p>
       <w:pPr>
-        <w:pStyle w:val="Heading2"/>
+        <w:rPr>
+          <w:rFonts w:cstheme="minorHAnsi"/>
+        </w:rPr>
       </w:pPr>
       <w:proofErr w:type="spellStart"/>
       <w:r>
+        <w:rPr>
+          <w:rFonts w:cstheme="minorHAnsi"/>
+        </w:rPr>
         <w:t>Gravity</w:t>
       </w:r>
       <w:proofErr w:type="spellEnd"/>
       <w:r>
+        <w:rPr>
+          <w:rFonts w:cstheme="minorHAnsi"/>
+        </w:rPr>
         <w:t xml:space="preserve"> Analog </w:t>
       </w:r>
       <w:proofErr w:type="spellStart"/>
       <w:r>
+        <w:rPr>
+          <w:rFonts w:cstheme="minorHAnsi"/>
+        </w:rPr>
         <w:t>Dissolved</w:t>
       </w:r>
       <w:proofErr w:type="spellEnd"/>
       <w:r>
-        <w:t xml:space="preserve"> Oxygen Sensor</w:t>
-      </w:r>
-    </w:p>
-    <w:p>
-      <w:pPr>
         <w:rPr>
           <w:rFonts w:cstheme="minorHAnsi"/>
         </w:rPr>
-      </w:pPr>
-      <w:proofErr w:type="spellStart"/>
+        <w:t xml:space="preserve"> Oxygen Sensor er designet til at måle mængden af opløst ilt i vand</w:t>
+      </w:r>
       <w:r>
         <w:rPr>
           <w:rFonts w:cstheme="minorHAnsi"/>
         </w:rPr>
-        <w:t>Gravity</w:t>
-      </w:r>
-      <w:proofErr w:type="spellEnd"/>
+        <w:t>, og det er lige hvad vi har brug for i forhold til vores Proof of concept</w:t>
+      </w:r>
       <w:r>
         <w:rPr>
           <w:rFonts w:cstheme="minorHAnsi"/>
         </w:rPr>
-        <w:t xml:space="preserve"> Analog </w:t>
-      </w:r>
-      <w:proofErr w:type="spellStart"/>
-      <w:r>
-        <w:rPr>
-          <w:rFonts w:cstheme="minorHAnsi"/>
-        </w:rPr>
-        <w:t>Dissolved</w:t>
-      </w:r>
-      <w:proofErr w:type="spellEnd"/>
-      <w:r>
-        <w:rPr>
-          <w:rFonts w:cstheme="minorHAnsi"/>
-        </w:rPr>
-        <w:t xml:space="preserve"> Oxygen Sensor er designet til at måle mængden af opløst ilt i vand. </w:t>
+        <w:t xml:space="preserve">. </w:t>
       </w:r>
     </w:p>
     <w:p>
@@ -5129,7 +5219,6 @@
           <w:lang w:eastAsia="en-DK"/>
         </w:rPr>
       </w:pPr>
-      <w:bookmarkStart w:id="26" w:name="_Toc151102937"/>
       <w:r>
         <w:rPr>
           <w:rFonts w:eastAsia="Times New Roman" w:cstheme="minorHAnsi"/>
@@ -5414,56 +5503,82 @@
           <w:rFonts w:eastAsia="Times New Roman" w:cstheme="minorHAnsi"/>
           <w:lang w:eastAsia="en-DK"/>
         </w:rPr>
-        <w:t xml:space="preserve">-opløsning er nu klar til brug som påfyldningsopløsning i membranhætten for </w:t>
-      </w:r>
+        <w:t>-opløsning er nu klar til brug som påfyldningsopløsning i membranhætten for oxygensensoren. Vær opmærksom på, at natriumhydroxid (</w:t>
+      </w:r>
+      <w:proofErr w:type="spellStart"/>
       <w:r>
         <w:rPr>
           <w:rFonts w:eastAsia="Times New Roman" w:cstheme="minorHAnsi"/>
           <w:lang w:eastAsia="en-DK"/>
         </w:rPr>
-        <w:t>oxygensensoren</w:t>
-      </w:r>
+        <w:t>NaOH</w:t>
+      </w:r>
+      <w:proofErr w:type="spellEnd"/>
       <w:r>
         <w:rPr>
           <w:rFonts w:eastAsia="Times New Roman" w:cstheme="minorHAnsi"/>
           <w:lang w:eastAsia="en-DK"/>
         </w:rPr>
-        <w:t>. Vær opmærksom på, at natriumhydroxid (</w:t>
-      </w:r>
-      <w:proofErr w:type="spellStart"/>
-      <w:r>
-        <w:rPr>
-          <w:rFonts w:eastAsia="Times New Roman" w:cstheme="minorHAnsi"/>
-          <w:lang w:eastAsia="en-DK"/>
-        </w:rPr>
-        <w:t>NaOH</w:t>
-      </w:r>
-      <w:proofErr w:type="spellEnd"/>
-      <w:r>
-        <w:rPr>
-          <w:rFonts w:eastAsia="Times New Roman" w:cstheme="minorHAnsi"/>
-          <w:lang w:eastAsia="en-DK"/>
-        </w:rPr>
         <w:t>) er en ætsende substans, og det er vigtigt at bruge passende personligt beskyttelsesudstyr som handsker og beskyttelsesbriller under håndteringen af stoffet.</w:t>
       </w:r>
     </w:p>
     <w:p>
       <w:pPr>
         <w:pStyle w:val="NormalWeb"/>
-        <w:rPr>
-          <w:rFonts w:asciiTheme="minorHAnsi" w:hAnsiTheme="minorHAnsi" w:cstheme="minorHAnsi"/>
-          <w:sz w:val="22"/>
-          <w:szCs w:val="22"/>
-        </w:rPr>
-      </w:pPr>
-      <w:r>
         <w:rPr>
           <w:rStyle w:val="Strong"/>
           <w:rFonts w:asciiTheme="minorHAnsi" w:eastAsia="Calibri" w:hAnsiTheme="minorHAnsi" w:cstheme="minorHAnsi"/>
           <w:sz w:val="22"/>
           <w:szCs w:val="22"/>
         </w:rPr>
+      </w:pPr>
+      <w:r>
+        <w:rPr>
+          <w:rStyle w:val="Strong"/>
+          <w:rFonts w:asciiTheme="minorHAnsi" w:eastAsia="Calibri" w:hAnsiTheme="minorHAnsi" w:cstheme="minorHAnsi"/>
+          <w:sz w:val="22"/>
+          <w:szCs w:val="22"/>
+        </w:rPr>
         <w:t>I2C LCD Display:</w:t>
+      </w:r>
+    </w:p>
+    <w:p>
+      <w:r>
+        <w:t xml:space="preserve">Til </w:t>
+      </w:r>
+      <w:proofErr w:type="spellStart"/>
+      <w:r>
+        <w:rPr>
+          <w:rFonts w:cstheme="minorHAnsi"/>
+        </w:rPr>
+        <w:t>Gravity</w:t>
+      </w:r>
+      <w:proofErr w:type="spellEnd"/>
+      <w:r>
+        <w:rPr>
+          <w:rFonts w:cstheme="minorHAnsi"/>
+        </w:rPr>
+        <w:t xml:space="preserve"> Analog </w:t>
+      </w:r>
+      <w:proofErr w:type="spellStart"/>
+      <w:r>
+        <w:rPr>
+          <w:rFonts w:cstheme="minorHAnsi"/>
+        </w:rPr>
+        <w:t>Dissolved</w:t>
+      </w:r>
+      <w:proofErr w:type="spellEnd"/>
+      <w:r>
+        <w:rPr>
+          <w:rFonts w:cstheme="minorHAnsi"/>
+        </w:rPr>
+        <w:t xml:space="preserve"> Oxygen Sensor</w:t>
+      </w:r>
+      <w:r>
+        <w:rPr>
+          <w:rFonts w:cstheme="minorHAnsi"/>
+        </w:rPr>
+        <w:t xml:space="preserve"> skal der også være en måde at aflæse det målte iltindhold. Her har vi valgt at bruge et I2C LCD Display, og det er gjort på baggrund af nedenstående funktioner:</w:t>
       </w:r>
     </w:p>
     <w:p>
@@ -5702,6 +5817,58 @@
       </w:r>
     </w:p>
     <w:p>
+      <w:r>
+        <w:t xml:space="preserve">Blå muslinger ligger højt i edderfuglens fødekæde, skal der også udarbejdes en form for fugleskræmsel som kan bevæge sig på én diffus måde, er dette nødt til at ske ved brug af </w:t>
+      </w:r>
+      <w:proofErr w:type="spellStart"/>
+      <w:r>
+        <w:t>motoerer</w:t>
+      </w:r>
+      <w:proofErr w:type="spellEnd"/>
+      <w:r>
+        <w:t xml:space="preserve">. For at kunne styre nøjagtigheden af bevægelserne har vi valgt at bruge </w:t>
+      </w:r>
+      <w:proofErr w:type="spellStart"/>
+      <w:r>
+        <w:t>Servo</w:t>
+      </w:r>
+      <w:proofErr w:type="spellEnd"/>
+      <w:r>
+        <w:t xml:space="preserve"> motorer frem for stepper motorer.</w:t>
+      </w:r>
+    </w:p>
+    <w:p>
+      <w:pPr>
+        <w:rPr>
+          <w:b/>
+          <w:bCs/>
+        </w:rPr>
+      </w:pPr>
+      <w:r>
+        <w:rPr>
+          <w:b/>
+          <w:bCs/>
+        </w:rPr>
+        <w:t xml:space="preserve">Begrundelser for valg af </w:t>
+      </w:r>
+      <w:proofErr w:type="spellStart"/>
+      <w:r>
+        <w:rPr>
+          <w:b/>
+          <w:bCs/>
+        </w:rPr>
+        <w:t>servo</w:t>
+      </w:r>
+      <w:proofErr w:type="spellEnd"/>
+      <w:r>
+        <w:rPr>
+          <w:b/>
+          <w:bCs/>
+        </w:rPr>
+        <w:t xml:space="preserve"> motor:</w:t>
+      </w:r>
+    </w:p>
+    <w:p>
       <w:pPr>
         <w:pStyle w:val="NormalWeb"/>
         <w:numPr>
@@ -6044,7 +6211,73 @@
           <w:sz w:val="22"/>
           <w:szCs w:val="22"/>
         </w:rPr>
-        <w:t xml:space="preserve"> kræver en spænding på 5V for at fungere, hvilket gør den ideel til brug med mikrokontrollere som Arduino, da den nemt kan forsynes med denne spænding.</w:t>
+        <w:t xml:space="preserve"> kræver en spænding på 5V for at fungere, hvilket gør den ideel til brug med mikrokontrollere som Arduino, da den nemt kan forsynes med denne spænding</w:t>
+      </w:r>
+      <w:r>
+        <w:rPr>
+          <w:rFonts w:asciiTheme="minorHAnsi" w:hAnsiTheme="minorHAnsi" w:cstheme="minorHAnsi"/>
+          <w:sz w:val="22"/>
+          <w:szCs w:val="22"/>
+        </w:rPr>
+        <w:t>.</w:t>
+      </w:r>
+    </w:p>
+    <w:p>
+      <w:pPr>
+        <w:pStyle w:val="NormalWeb"/>
+        <w:rPr>
+          <w:rFonts w:asciiTheme="minorHAnsi" w:hAnsiTheme="minorHAnsi" w:cstheme="minorHAnsi"/>
+          <w:b/>
+          <w:bCs/>
+          <w:sz w:val="22"/>
+          <w:szCs w:val="22"/>
+        </w:rPr>
+      </w:pPr>
+      <w:r>
+        <w:rPr>
+          <w:rFonts w:asciiTheme="minorHAnsi" w:hAnsiTheme="minorHAnsi" w:cstheme="minorHAnsi"/>
+          <w:b/>
+          <w:bCs/>
+          <w:sz w:val="22"/>
+          <w:szCs w:val="22"/>
+        </w:rPr>
+        <w:t>Dokumentation:</w:t>
+      </w:r>
+    </w:p>
+    <w:p>
+      <w:pPr>
+        <w:pStyle w:val="NormalWeb"/>
+        <w:rPr>
+          <w:rFonts w:asciiTheme="minorHAnsi" w:hAnsiTheme="minorHAnsi" w:cstheme="minorHAnsi"/>
+          <w:sz w:val="22"/>
+          <w:szCs w:val="22"/>
+        </w:rPr>
+      </w:pPr>
+      <w:r>
+        <w:rPr>
+          <w:rFonts w:asciiTheme="minorHAnsi" w:hAnsiTheme="minorHAnsi" w:cstheme="minorHAnsi"/>
+          <w:sz w:val="22"/>
+          <w:szCs w:val="22"/>
+        </w:rPr>
+        <w:t xml:space="preserve">For at kunne dokumentere hele systemets aktionshåndtering har vi valgt at udarbejde et ”decision </w:t>
+      </w:r>
+      <w:proofErr w:type="spellStart"/>
+      <w:r>
+        <w:rPr>
+          <w:rFonts w:asciiTheme="minorHAnsi" w:hAnsiTheme="minorHAnsi" w:cstheme="minorHAnsi"/>
+          <w:sz w:val="22"/>
+          <w:szCs w:val="22"/>
+        </w:rPr>
+        <w:t>tree</w:t>
+      </w:r>
+      <w:proofErr w:type="spellEnd"/>
+      <w:r>
+        <w:rPr>
+          <w:rFonts w:asciiTheme="minorHAnsi" w:hAnsiTheme="minorHAnsi" w:cstheme="minorHAnsi"/>
+          <w:sz w:val="22"/>
+          <w:szCs w:val="22"/>
+        </w:rPr>
+        <w:t>” som synliggøre hvilke stadier og processer der bliver igangsat når systemet kører.</w:t>
       </w:r>
     </w:p>
     <w:p>
@@ -6055,6 +6288,7 @@
           <w:rStyle w:val="Heading1Char"/>
         </w:rPr>
       </w:pPr>
+      <w:bookmarkStart w:id="26" w:name="_Toc151368904"/>
       <w:r>
         <w:rPr>
           <w:rFonts w:ascii="Times New Roman" w:hAnsi="Times New Roman" w:cs="Times New Roman"/>
@@ -6081,7 +6315,7 @@
           <w:rFonts w:ascii="Times New Roman" w:hAnsi="Times New Roman" w:cs="Times New Roman"/>
         </w:rPr>
       </w:pPr>
-      <w:bookmarkStart w:id="27" w:name="_Toc151102938"/>
+      <w:bookmarkStart w:id="27" w:name="_Toc151368905"/>
       <w:r>
         <w:rPr>
           <w:rFonts w:ascii="Times New Roman" w:hAnsi="Times New Roman" w:cs="Times New Roman"/>
@@ -6101,7 +6335,7 @@
           <w:rFonts w:ascii="Times New Roman" w:hAnsi="Times New Roman" w:cs="Times New Roman"/>
         </w:rPr>
       </w:pPr>
-      <w:bookmarkStart w:id="28" w:name="_Toc151102939"/>
+      <w:bookmarkStart w:id="28" w:name="_Toc151368906"/>
       <w:r>
         <w:rPr>
           <w:rFonts w:ascii="Times New Roman" w:hAnsi="Times New Roman" w:cs="Times New Roman"/>

</xml_diff>

<commit_message>
made excel spreadsheet of our estimated timelines and our current realised timeline
</commit_message>
<xml_diff>
--- a/Rapporter/Processrapport.docx
+++ b/Rapporter/Processrapport.docx
@@ -2995,7 +2995,13 @@
     </w:p>
     <w:p>
       <w:r>
-        <w:t xml:space="preserve">Vi udgør en topersoners gruppe bestående Mathias Wriedt Kamp og Marius Møller, og vi har fået til </w:t>
+        <w:t xml:space="preserve">Vi udgør en topersoners gruppe bestående Mathias Wriedt Kamp og Marius Møller, </w:t>
+      </w:r>
+      <w:r>
+        <w:t>der</w:t>
+      </w:r>
+      <w:r>
+        <w:t xml:space="preserve"> har fået til </w:t>
       </w:r>
       <w:r>
         <w:t>opgave at undersøge et ofte overset emne - iltsvind i de danske havvand. Iltsvind spiller en afgørende rolle for bunddyr og fisk i havet, og det er værd at bemærke, at iltsvindet i 2023 er nået det højeste niveau i de seneste 20 år.</w:t>
@@ -4437,22 +4443,6 @@
     </w:p>
     <w:p>
       <w:pPr>
-        <w:rPr>
-          <w:rFonts w:ascii="Times New Roman" w:eastAsiaTheme="majorEastAsia" w:hAnsi="Times New Roman" w:cs="Times New Roman"/>
-          <w:color w:val="2F5496" w:themeColor="accent1" w:themeShade="BF"/>
-          <w:sz w:val="26"/>
-          <w:szCs w:val="26"/>
-        </w:rPr>
-      </w:pPr>
-      <w:r>
-        <w:rPr>
-          <w:rFonts w:ascii="Times New Roman" w:hAnsi="Times New Roman" w:cs="Times New Roman"/>
-        </w:rPr>
-        <w:br w:type="page"/>
-      </w:r>
-    </w:p>
-    <w:p>
-      <w:pPr>
         <w:pStyle w:val="Heading2"/>
         <w:spacing w:line="360" w:lineRule="auto"/>
         <w:rPr>
@@ -4464,7 +4454,6 @@
         <w:rPr>
           <w:rFonts w:ascii="Times New Roman" w:hAnsi="Times New Roman" w:cs="Times New Roman"/>
         </w:rPr>
-        <w:lastRenderedPageBreak/>
         <w:t>Projektets succeskriterier</w:t>
       </w:r>
       <w:bookmarkEnd w:id="21"/>

</xml_diff>

<commit_message>
report changes. changes to some diagrams and insert of diagrams in reports
</commit_message>
<xml_diff>
--- a/Rapporter/Processrapport.docx
+++ b/Rapporter/Processrapport.docx
@@ -4295,16 +4295,145 @@
     </w:p>
     <w:p>
       <w:pPr>
-        <w:pStyle w:val="Heading1"/>
+        <w:rPr>
+          <w:rFonts w:asciiTheme="majorHAnsi" w:eastAsiaTheme="majorEastAsia" w:hAnsiTheme="majorHAnsi" w:cstheme="majorBidi"/>
+          <w:color w:val="2F5496" w:themeColor="accent1" w:themeShade="BF"/>
+          <w:sz w:val="26"/>
+          <w:szCs w:val="26"/>
+          <w:lang w:val="en-GB"/>
+        </w:rPr>
       </w:pPr>
       <w:bookmarkStart w:id="18" w:name="_Toc151888528"/>
+      <w:bookmarkStart w:id="19" w:name="_Toc152054386"/>
+      <w:r>
+        <w:rPr>
+          <w:lang w:val="en-GB"/>
+        </w:rPr>
+        <w:br w:type="page"/>
+      </w:r>
+    </w:p>
+    <w:p>
+      <w:pPr>
+        <w:pStyle w:val="Heading2"/>
+      </w:pPr>
       <w:r>
         <w:lastRenderedPageBreak/>
+        <w:t>Rigt billede</w:t>
+      </w:r>
+      <w:bookmarkEnd w:id="19"/>
+    </w:p>
+    <w:p>
+      <w:pPr>
+        <w:rPr>
+          <w:lang w:val="en-US"/>
+        </w:rPr>
+      </w:pPr>
+      <w:hyperlink r:id="rId8" w:history="1">
+        <w:r>
+          <w:rPr>
+            <w:rStyle w:val="Hyperlink"/>
+            <w:lang w:val="en-US"/>
+          </w:rPr>
+          <w:t>Bil</w:t>
+        </w:r>
+        <w:r>
+          <w:rPr>
+            <w:rStyle w:val="Hyperlink"/>
+            <w:lang w:val="en-US"/>
+          </w:rPr>
+          <w:t>ag\System documentation\Rich picture\R</w:t>
+        </w:r>
+        <w:r>
+          <w:rPr>
+            <w:rStyle w:val="Hyperlink"/>
+            <w:lang w:val="en-US"/>
+          </w:rPr>
+          <w:t>ich picture</w:t>
+        </w:r>
+        <w:r>
+          <w:rPr>
+            <w:rStyle w:val="Hyperlink"/>
+            <w:lang w:val="en-US"/>
+          </w:rPr>
+          <w:t>.pdf</w:t>
+        </w:r>
+      </w:hyperlink>
+    </w:p>
+    <w:p>
+      <w:pPr>
+        <w:keepNext/>
+        <w:spacing w:line="360" w:lineRule="auto"/>
+      </w:pPr>
+      <w:r>
+        <w:rPr>
+          <w:noProof/>
+          <w:lang w:val="en-US"/>
+        </w:rPr>
+        <w:drawing>
+          <wp:inline distT="0" distB="0" distL="0" distR="0" wp14:anchorId="44C42291" wp14:editId="336EFFA3">
+            <wp:extent cx="5727700" cy="4179570"/>
+            <wp:effectExtent l="0" t="0" r="6350" b="0"/>
+            <wp:docPr id="135619773" name="Picture 6" descr="A diagram of a bird&#10;&#10;Description automatically generated"/>
+            <wp:cNvGraphicFramePr>
+              <a:graphicFrameLocks xmlns:a="http://schemas.openxmlformats.org/drawingml/2006/main" noChangeAspect="1"/>
+            </wp:cNvGraphicFramePr>
+            <a:graphic xmlns:a="http://schemas.openxmlformats.org/drawingml/2006/main">
+              <a:graphicData uri="http://schemas.openxmlformats.org/drawingml/2006/picture">
+                <pic:pic xmlns:pic="http://schemas.openxmlformats.org/drawingml/2006/picture">
+                  <pic:nvPicPr>
+                    <pic:cNvPr id="135619773" name="Picture 6" descr="A diagram of a bird&#10;&#10;Description automatically generated"/>
+                    <pic:cNvPicPr>
+                      <a:picLocks noChangeAspect="1" noChangeArrowheads="1"/>
+                    </pic:cNvPicPr>
+                  </pic:nvPicPr>
+                  <pic:blipFill>
+                    <a:blip r:embed="rId9">
+                      <a:extLst>
+                        <a:ext uri="{28A0092B-C50C-407E-A947-70E740481C1C}">
+                          <a14:useLocalDpi xmlns:a14="http://schemas.microsoft.com/office/drawing/2010/main" val="0"/>
+                        </a:ext>
+                      </a:extLst>
+                    </a:blip>
+                    <a:srcRect/>
+                    <a:stretch>
+                      <a:fillRect/>
+                    </a:stretch>
+                  </pic:blipFill>
+                  <pic:spPr bwMode="auto">
+                    <a:xfrm>
+                      <a:off x="0" y="0"/>
+                      <a:ext cx="5727700" cy="4179570"/>
+                    </a:xfrm>
+                    <a:prstGeom prst="rect">
+                      <a:avLst/>
+                    </a:prstGeom>
+                    <a:noFill/>
+                    <a:ln>
+                      <a:noFill/>
+                    </a:ln>
+                  </pic:spPr>
+                </pic:pic>
+              </a:graphicData>
+            </a:graphic>
+          </wp:inline>
+        </w:drawing>
+      </w:r>
+      <w:r>
+        <w:br/>
+      </w:r>
+      <w:r>
+        <w:rPr>
+          <w:rStyle w:val="Heading1Char"/>
+        </w:rPr>
         <w:t>Problemformulering</w:t>
       </w:r>
       <w:bookmarkEnd w:id="18"/>
-    </w:p>
-    <w:p>
+      <w:r>
+        <w:rPr>
+          <w:rStyle w:val="Heading1Char"/>
+        </w:rPr>
+        <w:br/>
+      </w:r>
       <w:r>
         <w:t>Hvordan kan vi effektivt udnytte blåmuslingers evne til at forbedre vandkvaliteten i danske farvande</w:t>
       </w:r>
@@ -4341,14 +4470,14 @@
           <w:rFonts w:ascii="Times New Roman" w:hAnsi="Times New Roman" w:cs="Times New Roman"/>
         </w:rPr>
       </w:pPr>
-      <w:bookmarkStart w:id="19" w:name="_Toc151888529"/>
+      <w:bookmarkStart w:id="20" w:name="_Toc151888529"/>
       <w:r>
         <w:rPr>
           <w:rFonts w:ascii="Times New Roman" w:hAnsi="Times New Roman" w:cs="Times New Roman"/>
         </w:rPr>
         <w:t>Projektplanlægning</w:t>
       </w:r>
-      <w:bookmarkEnd w:id="19"/>
+      <w:bookmarkEnd w:id="20"/>
     </w:p>
     <w:p>
       <w:pPr>
@@ -4358,14 +4487,14 @@
           <w:rFonts w:ascii="Times New Roman" w:hAnsi="Times New Roman" w:cs="Times New Roman"/>
         </w:rPr>
       </w:pPr>
-      <w:bookmarkStart w:id="20" w:name="_Toc151888530"/>
+      <w:bookmarkStart w:id="21" w:name="_Toc151888530"/>
       <w:r>
         <w:rPr>
           <w:rFonts w:ascii="Times New Roman" w:hAnsi="Times New Roman" w:cs="Times New Roman"/>
         </w:rPr>
         <w:t>Projektbeskrivelse</w:t>
       </w:r>
-      <w:bookmarkEnd w:id="20"/>
+      <w:bookmarkEnd w:id="21"/>
     </w:p>
     <w:p>
       <w:r>
@@ -4404,6 +4533,7 @@
         </w:numPr>
       </w:pPr>
       <w:r>
+        <w:lastRenderedPageBreak/>
         <w:t xml:space="preserve">Én automatisk iltmåler enhed, bestående af en </w:t>
       </w:r>
       <w:proofErr w:type="spellStart"/>
@@ -4447,14 +4577,14 @@
           <w:rFonts w:ascii="Times New Roman" w:hAnsi="Times New Roman" w:cs="Times New Roman"/>
         </w:rPr>
       </w:pPr>
-      <w:bookmarkStart w:id="21" w:name="_Toc151888531"/>
+      <w:bookmarkStart w:id="22" w:name="_Toc151888531"/>
       <w:r>
         <w:rPr>
           <w:rFonts w:ascii="Times New Roman" w:hAnsi="Times New Roman" w:cs="Times New Roman"/>
         </w:rPr>
         <w:t>Projektets mål</w:t>
       </w:r>
-      <w:bookmarkEnd w:id="21"/>
+      <w:bookmarkEnd w:id="22"/>
     </w:p>
     <w:p>
       <w:pPr>
@@ -4473,7 +4603,15 @@
       </w:r>
       <w:proofErr w:type="spellEnd"/>
       <w:r>
-        <w:t xml:space="preserve"> of concept” system som skaber et automatiseret vandrensningsmiljø som reagerer alt efter hvad iltniveauet ligger på.</w:t>
+        <w:t xml:space="preserve"> of </w:t>
+      </w:r>
+      <w:proofErr w:type="spellStart"/>
+      <w:r>
+        <w:t>concept</w:t>
+      </w:r>
+      <w:proofErr w:type="spellEnd"/>
+      <w:r>
+        <w:t>” system som skaber et automatiseret vandrensningsmiljø som reagerer alt efter hvad iltniveauet ligger på.</w:t>
       </w:r>
     </w:p>
     <w:p>
@@ -4484,14 +4622,14 @@
           <w:rFonts w:ascii="Times New Roman" w:hAnsi="Times New Roman" w:cs="Times New Roman"/>
         </w:rPr>
       </w:pPr>
-      <w:bookmarkStart w:id="22" w:name="_Toc151888532"/>
+      <w:bookmarkStart w:id="23" w:name="_Toc151888532"/>
       <w:r>
         <w:rPr>
           <w:rFonts w:ascii="Times New Roman" w:hAnsi="Times New Roman" w:cs="Times New Roman"/>
         </w:rPr>
         <w:t>Projektets aktiviteter</w:t>
       </w:r>
-      <w:bookmarkEnd w:id="22"/>
+      <w:bookmarkEnd w:id="23"/>
     </w:p>
     <w:p>
       <w:pPr>
@@ -4597,14 +4735,14 @@
           <w:rFonts w:ascii="Times New Roman" w:hAnsi="Times New Roman" w:cs="Times New Roman"/>
         </w:rPr>
       </w:pPr>
-      <w:bookmarkStart w:id="23" w:name="_Toc151888533"/>
+      <w:bookmarkStart w:id="24" w:name="_Toc151888533"/>
       <w:r>
         <w:rPr>
           <w:rFonts w:ascii="Times New Roman" w:hAnsi="Times New Roman" w:cs="Times New Roman"/>
         </w:rPr>
         <w:t>Projektets milepæle</w:t>
       </w:r>
-      <w:bookmarkEnd w:id="23"/>
+      <w:bookmarkEnd w:id="24"/>
     </w:p>
     <w:p>
       <w:pPr>
@@ -4663,7 +4801,6 @@
         </w:numPr>
       </w:pPr>
       <w:r>
-        <w:lastRenderedPageBreak/>
         <w:t>Færdiggørelse af proces og produktrapport inden slutningen af uge 3</w:t>
       </w:r>
     </w:p>
@@ -4675,14 +4812,14 @@
           <w:rFonts w:ascii="Times New Roman" w:hAnsi="Times New Roman" w:cs="Times New Roman"/>
         </w:rPr>
       </w:pPr>
-      <w:bookmarkStart w:id="24" w:name="_Toc151888534"/>
+      <w:bookmarkStart w:id="25" w:name="_Toc151888534"/>
       <w:r>
         <w:rPr>
           <w:rFonts w:ascii="Times New Roman" w:hAnsi="Times New Roman" w:cs="Times New Roman"/>
         </w:rPr>
         <w:t>Projektets succeskriterier</w:t>
       </w:r>
-      <w:bookmarkEnd w:id="24"/>
+      <w:bookmarkEnd w:id="25"/>
     </w:p>
     <w:p>
       <w:pPr>
@@ -4758,14 +4895,15 @@
           <w:rFonts w:ascii="Times New Roman" w:hAnsi="Times New Roman" w:cs="Times New Roman"/>
         </w:rPr>
       </w:pPr>
-      <w:bookmarkStart w:id="25" w:name="_Toc151888535"/>
+      <w:bookmarkStart w:id="26" w:name="_Toc151888535"/>
       <w:r>
         <w:rPr>
           <w:rFonts w:ascii="Times New Roman" w:hAnsi="Times New Roman" w:cs="Times New Roman"/>
         </w:rPr>
+        <w:lastRenderedPageBreak/>
         <w:t>Estimeret tidsplan</w:t>
       </w:r>
-      <w:bookmarkEnd w:id="25"/>
+      <w:bookmarkEnd w:id="26"/>
     </w:p>
     <w:p>
       <w:pPr>
@@ -4775,14 +4913,14 @@
           <w:rFonts w:ascii="Times New Roman" w:hAnsi="Times New Roman" w:cs="Times New Roman"/>
         </w:rPr>
       </w:pPr>
-      <w:bookmarkStart w:id="26" w:name="_Toc151888536"/>
+      <w:bookmarkStart w:id="27" w:name="_Toc151888536"/>
       <w:r>
         <w:rPr>
           <w:rFonts w:ascii="Times New Roman" w:hAnsi="Times New Roman" w:cs="Times New Roman"/>
         </w:rPr>
         <w:t>Arbejdsfordeling</w:t>
       </w:r>
-      <w:bookmarkEnd w:id="26"/>
+      <w:bookmarkEnd w:id="27"/>
     </w:p>
     <w:p>
       <w:r>
@@ -4939,7 +5077,7 @@
           <w:rFonts w:ascii="Times New Roman" w:hAnsi="Times New Roman" w:cs="Times New Roman"/>
         </w:rPr>
       </w:pPr>
-      <w:bookmarkStart w:id="27" w:name="_Toc151888537"/>
+      <w:bookmarkStart w:id="28" w:name="_Toc151888537"/>
       <w:r>
         <w:rPr>
           <w:rFonts w:ascii="Times New Roman" w:hAnsi="Times New Roman" w:cs="Times New Roman"/>
@@ -4947,13 +5085,13 @@
         <w:lastRenderedPageBreak/>
         <w:t>Begrundelse for metodevalg og teknologi</w:t>
       </w:r>
-      <w:bookmarkEnd w:id="27"/>
+      <w:bookmarkEnd w:id="28"/>
     </w:p>
     <w:p>
       <w:pPr>
         <w:pStyle w:val="Heading2"/>
       </w:pPr>
-      <w:bookmarkStart w:id="28" w:name="_Toc151888538"/>
+      <w:bookmarkStart w:id="29" w:name="_Toc151888538"/>
       <w:proofErr w:type="spellStart"/>
       <w:r>
         <w:t>Gravity</w:t>
@@ -4970,7 +5108,7 @@
       <w:r>
         <w:t xml:space="preserve"> Oxygen Sensor</w:t>
       </w:r>
-      <w:bookmarkEnd w:id="28"/>
+      <w:bookmarkEnd w:id="29"/>
     </w:p>
     <w:p>
       <w:pPr>
@@ -5754,7 +5892,25 @@
           <w:sz w:val="22"/>
           <w:szCs w:val="22"/>
         </w:rPr>
-        <w:t>I2C LCD Display:</w:t>
+        <w:t>I2C</w:t>
+      </w:r>
+      <w:r>
+        <w:rPr>
+          <w:rStyle w:val="Strong"/>
+          <w:rFonts w:asciiTheme="minorHAnsi" w:eastAsia="Calibri" w:hAnsiTheme="minorHAnsi" w:cstheme="minorHAnsi"/>
+          <w:sz w:val="22"/>
+          <w:szCs w:val="22"/>
+        </w:rPr>
+        <w:t xml:space="preserve"> 20x4</w:t>
+      </w:r>
+      <w:r>
+        <w:rPr>
+          <w:rStyle w:val="Strong"/>
+          <w:rFonts w:asciiTheme="minorHAnsi" w:eastAsia="Calibri" w:hAnsiTheme="minorHAnsi" w:cstheme="minorHAnsi"/>
+          <w:sz w:val="22"/>
+          <w:szCs w:val="22"/>
+        </w:rPr>
+        <w:t xml:space="preserve"> LCD Display:</w:t>
       </w:r>
     </w:p>
     <w:p>
@@ -6515,14 +6671,14 @@
           <w:rFonts w:ascii="Times New Roman" w:hAnsi="Times New Roman" w:cs="Times New Roman"/>
         </w:rPr>
       </w:pPr>
-      <w:bookmarkStart w:id="29" w:name="_Toc151888539"/>
+      <w:bookmarkStart w:id="30" w:name="_Toc151888539"/>
       <w:r>
         <w:rPr>
           <w:rFonts w:ascii="Times New Roman" w:hAnsi="Times New Roman" w:cs="Times New Roman"/>
         </w:rPr>
         <w:t>Realiseret tidsplan</w:t>
       </w:r>
-      <w:bookmarkEnd w:id="29"/>
+      <w:bookmarkEnd w:id="30"/>
       <w:r>
         <w:br w:type="page"/>
       </w:r>
@@ -6535,7 +6691,7 @@
           <w:rFonts w:ascii="Times New Roman" w:hAnsi="Times New Roman" w:cs="Times New Roman"/>
         </w:rPr>
       </w:pPr>
-      <w:bookmarkStart w:id="30" w:name="_Toc151888540"/>
+      <w:bookmarkStart w:id="31" w:name="_Toc151888540"/>
       <w:r>
         <w:rPr>
           <w:rFonts w:ascii="Times New Roman" w:hAnsi="Times New Roman" w:cs="Times New Roman"/>
@@ -6543,7 +6699,7 @@
         <w:lastRenderedPageBreak/>
         <w:t>Konklusion</w:t>
       </w:r>
-      <w:bookmarkEnd w:id="30"/>
+      <w:bookmarkEnd w:id="31"/>
     </w:p>
     <w:p>
       <w:pPr>
@@ -6555,8 +6711,8 @@
       </w:pPr>
     </w:p>
     <w:sectPr>
-      <w:headerReference w:type="default" r:id="rId8"/>
-      <w:footerReference w:type="default" r:id="rId9"/>
+      <w:headerReference w:type="default" r:id="rId10"/>
+      <w:footerReference w:type="default" r:id="rId11"/>
       <w:pgSz w:w="11906" w:h="16838"/>
       <w:pgMar w:top="1440" w:right="1440" w:bottom="1440" w:left="1440" w:header="708" w:footer="709" w:gutter="0"/>
       <w:pgNumType w:start="0"/>

</xml_diff>